<commit_message>
need to pickup eli
</commit_message>
<xml_diff>
--- a/BachmeierNCMP0701.docx
+++ b/BachmeierNCMP0701.docx
@@ -90,7 +90,7 @@
         <w:br w:type="page"/>
       </w:r>
     </w:p>
-    <w:bookmarkStart w:id="0" w:name="_Toc87533622" w:displacedByCustomXml="next"/>
+    <w:bookmarkStart w:id="0" w:name="_Toc87542739" w:displacedByCustomXml="next"/>
     <w:sdt>
       <w:sdtPr>
         <w:id w:val="-1454621487"/>
@@ -137,7 +137,7 @@
           <w:r>
             <w:fldChar w:fldCharType="separate"/>
           </w:r>
-          <w:hyperlink w:anchor="_Toc87533622" w:history="1">
+          <w:hyperlink w:anchor="_Toc87542739" w:history="1">
             <w:r>
               <w:rPr>
                 <w:rStyle w:val="Hyperlink"/>
@@ -164,7 +164,7 @@
                 <w:noProof/>
                 <w:webHidden/>
               </w:rPr>
-              <w:instrText xml:space="preserve"> PAGEREF _Toc87533622 \h </w:instrText>
+              <w:instrText xml:space="preserve"> PAGEREF _Toc87542739 \h </w:instrText>
             </w:r>
             <w:r>
               <w:rPr>
@@ -208,7 +208,7 @@
               <w:szCs w:val="22"/>
             </w:rPr>
           </w:pPr>
-          <w:hyperlink w:anchor="_Toc87533623" w:history="1">
+          <w:hyperlink w:anchor="_Toc87542740" w:history="1">
             <w:r>
               <w:rPr>
                 <w:rStyle w:val="Hyperlink"/>
@@ -235,7 +235,7 @@
                 <w:noProof/>
                 <w:webHidden/>
               </w:rPr>
-              <w:instrText xml:space="preserve"> PAGEREF _Toc87533623 \h </w:instrText>
+              <w:instrText xml:space="preserve"> PAGEREF _Toc87542740 \h </w:instrText>
             </w:r>
             <w:r>
               <w:rPr>
@@ -279,7 +279,7 @@
               <w:szCs w:val="22"/>
             </w:rPr>
           </w:pPr>
-          <w:hyperlink w:anchor="_Toc87533624" w:history="1">
+          <w:hyperlink w:anchor="_Toc87542741" w:history="1">
             <w:r>
               <w:rPr>
                 <w:rStyle w:val="Hyperlink"/>
@@ -306,7 +306,7 @@
                 <w:noProof/>
                 <w:webHidden/>
               </w:rPr>
-              <w:instrText xml:space="preserve"> PAGEREF _Toc87533624 \h </w:instrText>
+              <w:instrText xml:space="preserve"> PAGEREF _Toc87542741 \h </w:instrText>
             </w:r>
             <w:r>
               <w:rPr>
@@ -350,7 +350,7 @@
               <w:szCs w:val="22"/>
             </w:rPr>
           </w:pPr>
-          <w:hyperlink w:anchor="_Toc87533625" w:history="1">
+          <w:hyperlink w:anchor="_Toc87542742" w:history="1">
             <w:r>
               <w:rPr>
                 <w:rStyle w:val="Hyperlink"/>
@@ -377,7 +377,7 @@
                 <w:noProof/>
                 <w:webHidden/>
               </w:rPr>
-              <w:instrText xml:space="preserve"> PAGEREF _Toc87533625 \h </w:instrText>
+              <w:instrText xml:space="preserve"> PAGEREF _Toc87542742 \h </w:instrText>
             </w:r>
             <w:r>
               <w:rPr>
@@ -421,7 +421,7 @@
               <w:szCs w:val="22"/>
             </w:rPr>
           </w:pPr>
-          <w:hyperlink w:anchor="_Toc87533626" w:history="1">
+          <w:hyperlink w:anchor="_Toc87542743" w:history="1">
             <w:r>
               <w:rPr>
                 <w:rStyle w:val="Hyperlink"/>
@@ -448,7 +448,7 @@
                 <w:noProof/>
                 <w:webHidden/>
               </w:rPr>
-              <w:instrText xml:space="preserve"> PAGEREF _Toc87533626 \h </w:instrText>
+              <w:instrText xml:space="preserve"> PAGEREF _Toc87542743 \h </w:instrText>
             </w:r>
             <w:r>
               <w:rPr>
@@ -492,7 +492,7 @@
               <w:szCs w:val="22"/>
             </w:rPr>
           </w:pPr>
-          <w:hyperlink w:anchor="_Toc87533627" w:history="1">
+          <w:hyperlink w:anchor="_Toc87542744" w:history="1">
             <w:r>
               <w:rPr>
                 <w:rStyle w:val="Hyperlink"/>
@@ -519,7 +519,7 @@
                 <w:noProof/>
                 <w:webHidden/>
               </w:rPr>
-              <w:instrText xml:space="preserve"> PAGEREF _Toc87533627 \h </w:instrText>
+              <w:instrText xml:space="preserve"> PAGEREF _Toc87542744 \h </w:instrText>
             </w:r>
             <w:r>
               <w:rPr>
@@ -539,7 +539,7 @@
                 <w:noProof/>
                 <w:webHidden/>
               </w:rPr>
-              <w:t>8</w:t>
+              <w:t>7</w:t>
             </w:r>
             <w:r>
               <w:rPr>
@@ -563,7 +563,7 @@
               <w:szCs w:val="22"/>
             </w:rPr>
           </w:pPr>
-          <w:hyperlink w:anchor="_Toc87533628" w:history="1">
+          <w:hyperlink w:anchor="_Toc87542745" w:history="1">
             <w:r>
               <w:rPr>
                 <w:rStyle w:val="Hyperlink"/>
@@ -590,7 +590,7 @@
                 <w:noProof/>
                 <w:webHidden/>
               </w:rPr>
-              <w:instrText xml:space="preserve"> PAGEREF _Toc87533628 \h </w:instrText>
+              <w:instrText xml:space="preserve"> PAGEREF _Toc87542745 \h </w:instrText>
             </w:r>
             <w:r>
               <w:rPr>
@@ -634,7 +634,7 @@
               <w:szCs w:val="22"/>
             </w:rPr>
           </w:pPr>
-          <w:hyperlink w:anchor="_Toc87533629" w:history="1">
+          <w:hyperlink w:anchor="_Toc87542746" w:history="1">
             <w:r>
               <w:rPr>
                 <w:rStyle w:val="Hyperlink"/>
@@ -661,7 +661,7 @@
                 <w:noProof/>
                 <w:webHidden/>
               </w:rPr>
-              <w:instrText xml:space="preserve"> PAGEREF _Toc87533629 \h </w:instrText>
+              <w:instrText xml:space="preserve"> PAGEREF _Toc87542746 \h </w:instrText>
             </w:r>
             <w:r>
               <w:rPr>
@@ -705,7 +705,7 @@
               <w:szCs w:val="22"/>
             </w:rPr>
           </w:pPr>
-          <w:hyperlink w:anchor="_Toc87533630" w:history="1">
+          <w:hyperlink w:anchor="_Toc87542747" w:history="1">
             <w:r>
               <w:rPr>
                 <w:rStyle w:val="Hyperlink"/>
@@ -732,7 +732,7 @@
                 <w:noProof/>
                 <w:webHidden/>
               </w:rPr>
-              <w:instrText xml:space="preserve"> PAGEREF _Toc87533630 \h </w:instrText>
+              <w:instrText xml:space="preserve"> PAGEREF _Toc87542747 \h </w:instrText>
             </w:r>
             <w:r>
               <w:rPr>
@@ -776,7 +776,7 @@
               <w:szCs w:val="22"/>
             </w:rPr>
           </w:pPr>
-          <w:hyperlink w:anchor="_Toc87533631" w:history="1">
+          <w:hyperlink w:anchor="_Toc87542748" w:history="1">
             <w:r>
               <w:rPr>
                 <w:rStyle w:val="Hyperlink"/>
@@ -803,7 +803,7 @@
                 <w:noProof/>
                 <w:webHidden/>
               </w:rPr>
-              <w:instrText xml:space="preserve"> PAGEREF _Toc87533631 \h </w:instrText>
+              <w:instrText xml:space="preserve"> PAGEREF _Toc87542748 \h </w:instrText>
             </w:r>
             <w:r>
               <w:rPr>
@@ -847,7 +847,7 @@
               <w:szCs w:val="22"/>
             </w:rPr>
           </w:pPr>
-          <w:hyperlink w:anchor="_Toc87533632" w:history="1">
+          <w:hyperlink w:anchor="_Toc87542749" w:history="1">
             <w:r>
               <w:rPr>
                 <w:rStyle w:val="Hyperlink"/>
@@ -874,7 +874,7 @@
                 <w:noProof/>
                 <w:webHidden/>
               </w:rPr>
-              <w:instrText xml:space="preserve"> PAGEREF _Toc87533632 \h </w:instrText>
+              <w:instrText xml:space="preserve"> PAGEREF _Toc87542749 \h </w:instrText>
             </w:r>
             <w:r>
               <w:rPr>
@@ -918,7 +918,7 @@
               <w:szCs w:val="22"/>
             </w:rPr>
           </w:pPr>
-          <w:hyperlink w:anchor="_Toc87533633" w:history="1">
+          <w:hyperlink w:anchor="_Toc87542750" w:history="1">
             <w:r>
               <w:rPr>
                 <w:rStyle w:val="Hyperlink"/>
@@ -945,7 +945,7 @@
                 <w:noProof/>
                 <w:webHidden/>
               </w:rPr>
-              <w:instrText xml:space="preserve"> PAGEREF _Toc87533633 \h </w:instrText>
+              <w:instrText xml:space="preserve"> PAGEREF _Toc87542750 \h </w:instrText>
             </w:r>
             <w:r>
               <w:rPr>
@@ -989,7 +989,7 @@
               <w:szCs w:val="22"/>
             </w:rPr>
           </w:pPr>
-          <w:hyperlink w:anchor="_Toc87533634" w:history="1">
+          <w:hyperlink w:anchor="_Toc87542751" w:history="1">
             <w:r>
               <w:rPr>
                 <w:rStyle w:val="Hyperlink"/>
@@ -1016,7 +1016,7 @@
                 <w:noProof/>
                 <w:webHidden/>
               </w:rPr>
-              <w:instrText xml:space="preserve"> PAGEREF _Toc87533634 \h </w:instrText>
+              <w:instrText xml:space="preserve"> PAGEREF _Toc87542751 \h </w:instrText>
             </w:r>
             <w:r>
               <w:rPr>
@@ -1060,7 +1060,7 @@
               <w:szCs w:val="22"/>
             </w:rPr>
           </w:pPr>
-          <w:hyperlink w:anchor="_Toc87533635" w:history="1">
+          <w:hyperlink w:anchor="_Toc87542752" w:history="1">
             <w:r>
               <w:rPr>
                 <w:rStyle w:val="Hyperlink"/>
@@ -1088,7 +1088,7 @@
                 <w:noProof/>
                 <w:webHidden/>
               </w:rPr>
-              <w:instrText xml:space="preserve"> PAGEREF _Toc87533635 \h </w:instrText>
+              <w:instrText xml:space="preserve"> PAGEREF _Toc87542752 \h </w:instrText>
             </w:r>
             <w:r>
               <w:rPr>
@@ -1132,7 +1132,7 @@
               <w:szCs w:val="22"/>
             </w:rPr>
           </w:pPr>
-          <w:hyperlink w:anchor="_Toc87533636" w:history="1">
+          <w:hyperlink w:anchor="_Toc87542753" w:history="1">
             <w:r>
               <w:rPr>
                 <w:rStyle w:val="Hyperlink"/>
@@ -1159,7 +1159,7 @@
                 <w:noProof/>
                 <w:webHidden/>
               </w:rPr>
-              <w:instrText xml:space="preserve"> PAGEREF _Toc87533636 \h </w:instrText>
+              <w:instrText xml:space="preserve"> PAGEREF _Toc87542753 \h </w:instrText>
             </w:r>
             <w:r>
               <w:rPr>
@@ -1203,7 +1203,7 @@
               <w:szCs w:val="22"/>
             </w:rPr>
           </w:pPr>
-          <w:hyperlink w:anchor="_Toc87533637" w:history="1">
+          <w:hyperlink w:anchor="_Toc87542754" w:history="1">
             <w:r>
               <w:rPr>
                 <w:rStyle w:val="Hyperlink"/>
@@ -1230,7 +1230,7 @@
                 <w:noProof/>
                 <w:webHidden/>
               </w:rPr>
-              <w:instrText xml:space="preserve"> PAGEREF _Toc87533637 \h </w:instrText>
+              <w:instrText xml:space="preserve"> PAGEREF _Toc87542754 \h </w:instrText>
             </w:r>
             <w:r>
               <w:rPr>
@@ -1274,7 +1274,7 @@
               <w:szCs w:val="22"/>
             </w:rPr>
           </w:pPr>
-          <w:hyperlink w:anchor="_Toc87533638" w:history="1">
+          <w:hyperlink w:anchor="_Toc87542755" w:history="1">
             <w:r>
               <w:rPr>
                 <w:rStyle w:val="Hyperlink"/>
@@ -1301,7 +1301,7 @@
                 <w:noProof/>
                 <w:webHidden/>
               </w:rPr>
-              <w:instrText xml:space="preserve"> PAGEREF _Toc87533638 \h </w:instrText>
+              <w:instrText xml:space="preserve"> PAGEREF _Toc87542755 \h </w:instrText>
             </w:r>
             <w:r>
               <w:rPr>
@@ -1345,7 +1345,7 @@
               <w:szCs w:val="22"/>
             </w:rPr>
           </w:pPr>
-          <w:hyperlink w:anchor="_Toc87533639" w:history="1">
+          <w:hyperlink w:anchor="_Toc87542756" w:history="1">
             <w:r>
               <w:rPr>
                 <w:rStyle w:val="Hyperlink"/>
@@ -1372,7 +1372,7 @@
                 <w:noProof/>
                 <w:webHidden/>
               </w:rPr>
-              <w:instrText xml:space="preserve"> PAGEREF _Toc87533639 \h </w:instrText>
+              <w:instrText xml:space="preserve"> PAGEREF _Toc87542756 \h </w:instrText>
             </w:r>
             <w:r>
               <w:rPr>
@@ -1416,7 +1416,7 @@
               <w:szCs w:val="22"/>
             </w:rPr>
           </w:pPr>
-          <w:hyperlink w:anchor="_Toc87533640" w:history="1">
+          <w:hyperlink w:anchor="_Toc87542757" w:history="1">
             <w:r>
               <w:rPr>
                 <w:rStyle w:val="Hyperlink"/>
@@ -1443,7 +1443,7 @@
                 <w:noProof/>
                 <w:webHidden/>
               </w:rPr>
-              <w:instrText xml:space="preserve"> PAGEREF _Toc87533640 \h </w:instrText>
+              <w:instrText xml:space="preserve"> PAGEREF _Toc87542757 \h </w:instrText>
             </w:r>
             <w:r>
               <w:rPr>
@@ -1487,7 +1487,7 @@
               <w:szCs w:val="22"/>
             </w:rPr>
           </w:pPr>
-          <w:hyperlink w:anchor="_Toc87533641" w:history="1">
+          <w:hyperlink w:anchor="_Toc87542758" w:history="1">
             <w:r>
               <w:rPr>
                 <w:rStyle w:val="Hyperlink"/>
@@ -1514,7 +1514,7 @@
                 <w:noProof/>
                 <w:webHidden/>
               </w:rPr>
-              <w:instrText xml:space="preserve"> PAGEREF _Toc87533641 \h </w:instrText>
+              <w:instrText xml:space="preserve"> PAGEREF _Toc87542758 \h </w:instrText>
             </w:r>
             <w:r>
               <w:rPr>
@@ -1558,7 +1558,7 @@
               <w:szCs w:val="22"/>
             </w:rPr>
           </w:pPr>
-          <w:hyperlink w:anchor="_Toc87533642" w:history="1">
+          <w:hyperlink w:anchor="_Toc87542759" w:history="1">
             <w:r>
               <w:rPr>
                 <w:rStyle w:val="Hyperlink"/>
@@ -1585,7 +1585,7 @@
                 <w:noProof/>
                 <w:webHidden/>
               </w:rPr>
-              <w:instrText xml:space="preserve"> PAGEREF _Toc87533642 \h </w:instrText>
+              <w:instrText xml:space="preserve"> PAGEREF _Toc87542759 \h </w:instrText>
             </w:r>
             <w:r>
               <w:rPr>
@@ -1629,7 +1629,7 @@
               <w:szCs w:val="22"/>
             </w:rPr>
           </w:pPr>
-          <w:hyperlink w:anchor="_Toc87533643" w:history="1">
+          <w:hyperlink w:anchor="_Toc87542760" w:history="1">
             <w:r>
               <w:rPr>
                 <w:rStyle w:val="Hyperlink"/>
@@ -1656,7 +1656,7 @@
                 <w:noProof/>
                 <w:webHidden/>
               </w:rPr>
-              <w:instrText xml:space="preserve"> PAGEREF _Toc87533643 \h </w:instrText>
+              <w:instrText xml:space="preserve"> PAGEREF _Toc87542760 \h </w:instrText>
             </w:r>
             <w:r>
               <w:rPr>
@@ -1700,7 +1700,7 @@
               <w:szCs w:val="22"/>
             </w:rPr>
           </w:pPr>
-          <w:hyperlink w:anchor="_Toc87533644" w:history="1">
+          <w:hyperlink w:anchor="_Toc87542761" w:history="1">
             <w:r>
               <w:rPr>
                 <w:rStyle w:val="Hyperlink"/>
@@ -1727,7 +1727,7 @@
                 <w:noProof/>
                 <w:webHidden/>
               </w:rPr>
-              <w:instrText xml:space="preserve"> PAGEREF _Toc87533644 \h </w:instrText>
+              <w:instrText xml:space="preserve"> PAGEREF _Toc87542761 \h </w:instrText>
             </w:r>
             <w:r>
               <w:rPr>
@@ -1771,7 +1771,7 @@
               <w:szCs w:val="22"/>
             </w:rPr>
           </w:pPr>
-          <w:hyperlink w:anchor="_Toc87533645" w:history="1">
+          <w:hyperlink w:anchor="_Toc87542762" w:history="1">
             <w:r>
               <w:rPr>
                 <w:rStyle w:val="Hyperlink"/>
@@ -1798,7 +1798,7 @@
                 <w:noProof/>
                 <w:webHidden/>
               </w:rPr>
-              <w:instrText xml:space="preserve"> PAGEREF _Toc87533645 \h </w:instrText>
+              <w:instrText xml:space="preserve"> PAGEREF _Toc87542762 \h </w:instrText>
             </w:r>
             <w:r>
               <w:rPr>
@@ -1818,7 +1818,7 @@
                 <w:noProof/>
                 <w:webHidden/>
               </w:rPr>
-              <w:t>19</w:t>
+              <w:t>20</w:t>
             </w:r>
             <w:r>
               <w:rPr>
@@ -1842,7 +1842,7 @@
               <w:szCs w:val="22"/>
             </w:rPr>
           </w:pPr>
-          <w:hyperlink w:anchor="_Toc87533646" w:history="1">
+          <w:hyperlink w:anchor="_Toc87542763" w:history="1">
             <w:r>
               <w:rPr>
                 <w:rStyle w:val="Hyperlink"/>
@@ -1869,7 +1869,7 @@
                 <w:noProof/>
                 <w:webHidden/>
               </w:rPr>
-              <w:instrText xml:space="preserve"> PAGEREF _Toc87533646 \h </w:instrText>
+              <w:instrText xml:space="preserve"> PAGEREF _Toc87542763 \h </w:instrText>
             </w:r>
             <w:r>
               <w:rPr>
@@ -1889,7 +1889,7 @@
                 <w:noProof/>
                 <w:webHidden/>
               </w:rPr>
-              <w:t>19</w:t>
+              <w:t>20</w:t>
             </w:r>
             <w:r>
               <w:rPr>
@@ -1913,7 +1913,7 @@
               <w:szCs w:val="22"/>
             </w:rPr>
           </w:pPr>
-          <w:hyperlink w:anchor="_Toc87533647" w:history="1">
+          <w:hyperlink w:anchor="_Toc87542764" w:history="1">
             <w:r>
               <w:rPr>
                 <w:rStyle w:val="Hyperlink"/>
@@ -1940,7 +1940,7 @@
                 <w:noProof/>
                 <w:webHidden/>
               </w:rPr>
-              <w:instrText xml:space="preserve"> PAGEREF _Toc87533647 \h </w:instrText>
+              <w:instrText xml:space="preserve"> PAGEREF _Toc87542764 \h </w:instrText>
             </w:r>
             <w:r>
               <w:rPr>
@@ -1960,7 +1960,7 @@
                 <w:noProof/>
                 <w:webHidden/>
               </w:rPr>
-              <w:t>20</w:t>
+              <w:t>21</w:t>
             </w:r>
             <w:r>
               <w:rPr>
@@ -1984,7 +1984,7 @@
               <w:szCs w:val="22"/>
             </w:rPr>
           </w:pPr>
-          <w:hyperlink w:anchor="_Toc87533648" w:history="1">
+          <w:hyperlink w:anchor="_Toc87542765" w:history="1">
             <w:r>
               <w:rPr>
                 <w:rStyle w:val="Hyperlink"/>
@@ -2011,7 +2011,7 @@
                 <w:noProof/>
                 <w:webHidden/>
               </w:rPr>
-              <w:instrText xml:space="preserve"> PAGEREF _Toc87533648 \h </w:instrText>
+              <w:instrText xml:space="preserve"> PAGEREF _Toc87542765 \h </w:instrText>
             </w:r>
             <w:r>
               <w:rPr>
@@ -2031,7 +2031,7 @@
                 <w:noProof/>
                 <w:webHidden/>
               </w:rPr>
-              <w:t>20</w:t>
+              <w:t>21</w:t>
             </w:r>
             <w:r>
               <w:rPr>
@@ -2055,7 +2055,7 @@
               <w:szCs w:val="22"/>
             </w:rPr>
           </w:pPr>
-          <w:hyperlink w:anchor="_Toc87533649" w:history="1">
+          <w:hyperlink w:anchor="_Toc87542766" w:history="1">
             <w:r>
               <w:rPr>
                 <w:rStyle w:val="Hyperlink"/>
@@ -2082,7 +2082,7 @@
                 <w:noProof/>
                 <w:webHidden/>
               </w:rPr>
-              <w:instrText xml:space="preserve"> PAGEREF _Toc87533649 \h </w:instrText>
+              <w:instrText xml:space="preserve"> PAGEREF _Toc87542766 \h </w:instrText>
             </w:r>
             <w:r>
               <w:rPr>
@@ -2102,7 +2102,7 @@
                 <w:noProof/>
                 <w:webHidden/>
               </w:rPr>
-              <w:t>21</w:t>
+              <w:t>22</w:t>
             </w:r>
             <w:r>
               <w:rPr>
@@ -2188,7 +2188,7 @@
       <w:pPr>
         <w:pStyle w:val="Heading1"/>
       </w:pPr>
-      <w:bookmarkStart w:id="1" w:name="_Toc87533623"/>
+      <w:bookmarkStart w:id="1" w:name="_Toc87542740"/>
       <w:r>
         <w:t>Background</w:t>
       </w:r>
@@ -2196,38 +2196,95 @@
     </w:p>
     <w:p>
       <w:pPr>
+        <w:ind w:firstLine="720"/>
+      </w:pPr>
+      <w:r>
+        <w:t>Senior citizens live longer than ever before and want to defer moving into nursing homes until later in life.  Transitioning into elderly care comes as a double edge sword.  On the one hand, nurses can provide 24-hour supervision.  This assistance could mean the difference between life and death (e.g., during a fall).  However, on the other hand, the medical services are prohibitively expensive, nearing $90,000 annually (Tan et al., 2020).  Additionally, these medical facilities lack the personalization available within one’s home.  Further, specific individuals with diseases like dementia and Alzheimer’s require even greater levels of attention.</w:t>
+      </w:r>
+    </w:p>
+    <w:p>
+      <w:pPr>
+        <w:rPr>
+          <w:strike/>
+        </w:rPr>
+      </w:pPr>
+      <w:r>
+        <w:tab/>
+        <w:t>Traditionally, addressing the situation requires increasing human capital, such as more traveling nurses or family member oversight (Westergren et al., 2021).  However, this solution increases health care costs and collects limited patient health data. In addition, these infrequent visits might miss critical issues, especially with those most reluctant to relocate</w:t>
+      </w:r>
+      <w:r>
+        <w:t>.</w:t>
+      </w:r>
+    </w:p>
+    <w:p>
+      <w:pPr>
         <w:pStyle w:val="Heading1"/>
       </w:pPr>
-      <w:bookmarkStart w:id="2" w:name="_Toc79709047"/>
-      <w:bookmarkStart w:id="3" w:name="_Toc87533624"/>
+      <w:bookmarkStart w:id="2" w:name="_Toc87542741"/>
       <w:r>
         <w:t>Problem Statement</w:t>
       </w:r>
       <w:bookmarkEnd w:id="2"/>
+    </w:p>
+    <w:p>
+      <w:pPr>
+        <w:ind w:firstLine="720"/>
+      </w:pPr>
+      <w:r>
+        <w:t xml:space="preserve">Modern solutions must bridge the differentiation between remaining in the home and still receiving the attentiveness typically found in assisted living facilities (Tan et al., 2020).  When this gap narrows, it enables the patient to remain in familiar settings for more prolonged periods.  That situation has numerous psychological benefits (e.g., higher morale) and economic impacts </w:t>
+      </w:r>
+      <w:r>
+        <w:lastRenderedPageBreak/>
+        <w:t xml:space="preserve">(e.g., deferring private health care costs). </w:t>
+      </w:r>
+      <w:r>
+        <w:t xml:space="preserve"> </w:t>
+      </w:r>
+      <w:r>
+        <w:t>For instance, patients with memory impairment might forget to empty the dishwasher, take medication, or bathe regularly</w:t>
+      </w:r>
+      <w:r>
+        <w:t xml:space="preserve">.  </w:t>
+      </w:r>
+      <w:r>
+        <w:t>Medical facilities can address these challenges through real-time video monitoring services that analyze patients’ actions and recommend care.</w:t>
+      </w:r>
+      <w:r>
+        <w:t xml:space="preserve"> </w:t>
+      </w:r>
+      <w:r>
+        <w:t xml:space="preserve"> </w:t>
+      </w:r>
+      <w:r>
+        <w:t>After detecting an issue, the system alerts the person using Text-to-Speech (TTS) services (e.g., Amazon Alexa) and other Cyber-Physical Systems (CPS).</w:t>
+      </w:r>
+    </w:p>
+    <w:p>
+      <w:pPr>
+        <w:pStyle w:val="Heading1"/>
+      </w:pPr>
+      <w:bookmarkStart w:id="3" w:name="_Toc79709048"/>
+      <w:bookmarkStart w:id="4" w:name="_Toc87542742"/>
+      <w:r>
+        <w:t>Purpose Statement</w:t>
+      </w:r>
       <w:bookmarkEnd w:id="3"/>
+      <w:bookmarkEnd w:id="4"/>
     </w:p>
     <w:p>
       <w:pPr>
         <w:ind w:firstLine="720"/>
       </w:pPr>
       <w:r>
-        <w:t>Senior citizens live longer than ever before and want to defer moving into nursing homes until later in life.  Transitioning into elderly care comes as a double edge sword.  On the one hand, nurses can provide 24-hour supervision.  This assistance could mean the difference between life and death (e.g., during a fall).  However, on the other hand, the medical services are prohibitively expensive, nearing $90,000 annually (Tan et al., 2020).  Additionally, these medical facilities lack the personalization available within one’s home.  Further, specific individuals with diseases like dementia and Alzheimer’s require even greater levels of attention.</w:t>
-      </w:r>
-    </w:p>
-    <w:p>
-      <w:r>
-        <w:tab/>
-        <w:t xml:space="preserve">Traditionally, addressing the situation requires increasing human capital, such as more traveling nurses or family member oversight (Westergren et al., 2021).  However, this solution increases health care costs and collects limited patient health data. In addition, these infrequent visits might miss critical issues, especially with those most reluctant to relocate.  Alternatively, researchers are exploring wearable IoT devices (Tun et al., 2021).  These sensors provide mechanisms for requesting assistance and receiving continuous monitoring.  Nevertheless, there are many limitations to wearable solutions.  Most notably, the person must </w:t>
-      </w:r>
-      <w:r>
-        <w:rPr>
-          <w:i/>
-          <w:iCs/>
-        </w:rPr>
-        <w:t>remember</w:t>
-      </w:r>
-      <w:r>
-        <w:t xml:space="preserve"> to wear them, which raises challenges for early-onset memory loss patients.</w:t>
+        <w:t xml:space="preserve">This constructive design research project defines and implements an Elderly Care </w:t>
+      </w:r>
+      <w:proofErr w:type="spellStart"/>
+      <w:r>
+        <w:t>Smarthome</w:t>
+      </w:r>
+      <w:proofErr w:type="spellEnd"/>
+      <w:r>
+        <w:t xml:space="preserve"> Operating System (ECSOS).  The ECSOS will provide central core services for bringing world-class assisting living care into a resident’s home, such as identity management, patient action tracking, consistent Cyber-Physical control plane, and privacy functions.  While this specific project examines elderly care, the implications are generalizable to other scenarios.  Those scenarios encompass childcare (e.g., babysitting), school safety systems, and virtual office secretary situations, to name a few.</w:t>
       </w:r>
     </w:p>
     <w:p>
@@ -2235,74 +2292,18 @@
         <w:ind w:firstLine="720"/>
       </w:pPr>
       <w:r>
-        <w:lastRenderedPageBreak/>
-        <w:t xml:space="preserve">Modern solutions must bridge the differentiation between remaining in the home and still receiving the attentiveness typically found in assisted living facilities (Tan et al., 2020).  When this gap narrows, it enables the patient to remain in familiar settings for more prolonged periods.  That situation has numerous psychological benefits (e.g., higher morale) and economic impacts (e.g., deferring private health care costs). </w:t>
-      </w:r>
-      <w:r>
-        <w:t xml:space="preserve"> </w:t>
-      </w:r>
-      <w:r>
-        <w:t>For instance, patients with memory impairment might forget to empty the dishwasher, take medication, or bathe regularly</w:t>
-      </w:r>
-      <w:r>
-        <w:t xml:space="preserve">.  </w:t>
-      </w:r>
-      <w:r>
-        <w:t>Medical facilities can address these challenges through real-time video monitoring services that analyze patients’ actions and recommend care.</w:t>
-      </w:r>
-      <w:r>
-        <w:t xml:space="preserve"> After detecting an issue, the system alerts the person using Text-to-Speech (TTS) services (e.g., Amazon Alexa) and other Cyber-Physical Systems (CPS).</w:t>
-      </w:r>
-    </w:p>
-    <w:p>
-      <w:pPr>
-        <w:pStyle w:val="Heading1"/>
-      </w:pPr>
-      <w:bookmarkStart w:id="4" w:name="_Toc79709048"/>
-      <w:bookmarkStart w:id="5" w:name="_Toc87533625"/>
-      <w:r>
-        <w:t>Purpose Statement</w:t>
-      </w:r>
-      <w:bookmarkEnd w:id="4"/>
-      <w:bookmarkEnd w:id="5"/>
-    </w:p>
-    <w:p>
-      <w:pPr>
-        <w:ind w:firstLine="720"/>
-      </w:pPr>
-      <w:r>
-        <w:t xml:space="preserve">This constructive design research project defines and implements an Elderly Care </w:t>
+        <w:t xml:space="preserve">Building these capabilities and verifying them at scale is challenging.  First, the research must find patients willing to share continuous in-home video streams.  In addition to the privacy concerns, it would be difficult for others to reproduce the findings.  Third, validating the solution against numerous home layouts requires significant effort.  Lastly, purchasing and configuring hardware components is prohibitively expensive in terms of time and money </w:t>
+      </w:r>
+      <w:r>
+        <w:t>(</w:t>
       </w:r>
       <w:proofErr w:type="spellStart"/>
       <w:r>
-        <w:t>Smarthome</w:t>
+        <w:t>Elloumi</w:t>
       </w:r>
       <w:proofErr w:type="spellEnd"/>
       <w:r>
-        <w:t xml:space="preserve"> Operating System (ECSOS).  The ECSOS will provide central core services for bringing world-class assisting living care into a resident’s home, such as identity management, patient action tracking, consistent Cyber-Physical control plane, and privacy functions.  While this specific project examines elderly care, the implications are generalizable to other scenarios.  Those scenarios encompass childcare (e.g., babysitting), school safety systems, and virtual office secretary situations, to name a few.</w:t>
-      </w:r>
-    </w:p>
-    <w:p>
-      <w:pPr>
-        <w:ind w:firstLine="720"/>
-      </w:pPr>
-      <w:r>
-        <w:t xml:space="preserve">Building these capabilities and verifying them at scale is challenging.  First, the research must find patients willing to share continuous in-home video streams.  In addition to the privacy concerns, it would be difficult for others to reproduce the findings.  Third, validating the solution against numerous home layouts requires significant effort.  Lastly, purchasing and configuring hardware components is prohibitively expensive in terms of time and money </w:t>
-      </w:r>
-      <w:r>
-        <w:t>(</w:t>
-      </w:r>
-      <w:proofErr w:type="spellStart"/>
-      <w:r>
-        <w:t>Elloumi</w:t>
-      </w:r>
-      <w:proofErr w:type="spellEnd"/>
-      <w:r>
-        <w:t xml:space="preserve"> et al., </w:t>
-      </w:r>
-      <w:r>
-        <w:lastRenderedPageBreak/>
-        <w:t xml:space="preserve">2020; Das et al., 2019).  </w:t>
+        <w:t xml:space="preserve"> et al., 2020; Das et al., 2019).  </w:t>
       </w:r>
       <w:r>
         <w:t>This project mitigates these issues through a virtual world simulation process.</w:t>
@@ -2342,7 +2343,11 @@
         </w:sdtContent>
       </w:sdt>
       <w:r>
-        <w:t xml:space="preserve">.  It exposes features for rapidly designing complex cyber-physical interactions through a Message Passing Interface (MPI).  The meta-operating system integrates with physics engines (e.g., Gazebo) and machine learning platforms (e.g., </w:t>
+        <w:t xml:space="preserve">.  It exposes features for rapidly designing complex cyber-physical interactions through a Message Passing Interface (MPI).  The meta-operating </w:t>
+      </w:r>
+      <w:r>
+        <w:lastRenderedPageBreak/>
+        <w:t xml:space="preserve">system integrates with physics engines (e.g., Gazebo) and machine learning platforms (e.g., </w:t>
       </w:r>
       <w:proofErr w:type="spellStart"/>
       <w:r>
@@ -2350,15 +2355,13 @@
       </w:r>
       <w:proofErr w:type="spellEnd"/>
       <w:r>
-        <w:t xml:space="preserve"> Gym).  Additionally, developers can package these tools into containerized workloads and leverage public cloud services (e.g., Amazon Web Services and Microsoft Azure).  The cloud enables researchers to validate their designs in numerous world </w:t>
-      </w:r>
-      <w:proofErr w:type="spellStart"/>
-      <w:r>
-        <w:t>permuations</w:t>
-      </w:r>
-      <w:proofErr w:type="spellEnd"/>
-      <w:r>
-        <w:t xml:space="preserve"> efficiently and economically.  Furthermore, the software can test situations that are not practical or feasible within the physical world (e.g., set the kitchen ablaze).  </w:t>
+        <w:t xml:space="preserve"> Gym).  Additionally, developers can package these tools into containerized workloads and leverage public cloud services (e.g., Amazon Web Services and Microsoft Azure).  The cloud enables researchers to validate their designs in numerous world permu</w:t>
+      </w:r>
+      <w:r>
+        <w:t>t</w:t>
+      </w:r>
+      <w:r>
+        <w:t xml:space="preserve">ations efficiently and economically.  Furthermore, the software can test situations that are not practical or feasible within the physical world (e.g., set the kitchen ablaze).  </w:t>
       </w:r>
       <w:r>
         <w:t>Together, these different technologies culminate into an elegant solution that monitors, predicts, and responds in real-time to patient needs.</w:t>
@@ -2376,13 +2379,13 @@
       <w:pPr>
         <w:pStyle w:val="Heading1"/>
       </w:pPr>
-      <w:bookmarkStart w:id="6" w:name="_Toc79709049"/>
-      <w:bookmarkStart w:id="7" w:name="_Toc87533626"/>
+      <w:bookmarkStart w:id="5" w:name="_Toc79709049"/>
+      <w:bookmarkStart w:id="6" w:name="_Toc87542743"/>
       <w:r>
         <w:t>Research Questions</w:t>
       </w:r>
+      <w:bookmarkEnd w:id="5"/>
       <w:bookmarkEnd w:id="6"/>
-      <w:bookmarkEnd w:id="7"/>
     </w:p>
     <w:p>
       <w:pPr>
@@ -2404,14 +2407,7 @@
         <w:rPr>
           <w:strike/>
         </w:rPr>
-        <w:t xml:space="preserve">Their efforts predominately focus on wearable technologies that attach sensors to the patient.  Wearable technologies face significant competition because these solutions have a </w:t>
-      </w:r>
-      <w:r>
-        <w:rPr>
-          <w:strike/>
-        </w:rPr>
-        <w:lastRenderedPageBreak/>
-        <w:t xml:space="preserve">low barrier to entry, economical pricing, and are </w:t>
+        <w:t xml:space="preserve">Their efforts predominately focus on wearable technologies that attach sensors to the patient.  Wearable technologies face significant competition because these solutions have a low barrier to entry, economical pricing, and are </w:t>
       </w:r>
       <w:proofErr w:type="gramStart"/>
       <w:r>
@@ -2445,7 +2441,11 @@
         <w:ind w:firstLine="720"/>
       </w:pPr>
       <w:r>
-        <w:t xml:space="preserve">In contrast, high-quality research must be challenging, elegant, and move the needle (Zeller, 2014).  Meeting these requirements necessitates a different approach, such as utilizing cameras and real-time video processing to deliver a superior experience.  However, video-centric systems encounter more complexity in several aspects.  For instance, patients can freely move around their residence and change its configuration (e.g., move furniture or turn off a light).  Addressing the noise within these dynamic environments is challenging and creates multiple research questions.  </w:t>
+        <w:t xml:space="preserve">In contrast, high-quality research must be challenging, elegant, and move the needle (Zeller, 2014).  Meeting these requirements necessitates a different approach, such as utilizing </w:t>
+      </w:r>
+      <w:r>
+        <w:lastRenderedPageBreak/>
+        <w:t xml:space="preserve">cameras and real-time video processing to deliver a superior experience.  However, video-centric systems encounter more complexity in several aspects.  For instance, patients can freely move around their residence and change its configuration (e.g., move furniture or turn off a light).  Addressing the noise within these dynamic environments is challenging and creates multiple research questions.  </w:t>
       </w:r>
     </w:p>
     <w:p>
@@ -2545,24 +2545,20 @@
         <w:t>scale</w:t>
       </w:r>
       <w:r>
-        <w:t xml:space="preserve"> across global and domestic sales territories?  Healthcare workers can remotely deliver world-class services because the homes contain CPS systems for routine tasks (e.g., monitoring patient falling).  Competitive </w:t>
-      </w:r>
-      <w:r>
-        <w:lastRenderedPageBreak/>
-        <w:t>businesses can leverage this capability to decrease costs, increase profit margins, and maintain quality standards.</w:t>
+        <w:t xml:space="preserve"> across global and domestic sales territories?  Healthcare workers can remotely deliver world-class services because the homes contain CPS systems for routine tasks (e.g., monitoring patient falling).  Competitive businesses can leverage this capability to decrease costs, increase profit margins, and maintain quality standards.</w:t>
       </w:r>
     </w:p>
     <w:p>
       <w:pPr>
         <w:pStyle w:val="Heading1"/>
       </w:pPr>
-      <w:bookmarkStart w:id="8" w:name="_Toc79709050"/>
-      <w:bookmarkStart w:id="9" w:name="_Toc87533627"/>
+      <w:bookmarkStart w:id="7" w:name="_Toc79709050"/>
+      <w:bookmarkStart w:id="8" w:name="_Toc87542744"/>
       <w:r>
         <w:t>Hypotheses</w:t>
       </w:r>
+      <w:bookmarkEnd w:id="7"/>
       <w:bookmarkEnd w:id="8"/>
-      <w:bookmarkEnd w:id="9"/>
     </w:p>
     <w:p>
       <w:pPr>
@@ -2586,7 +2582,11 @@
         <w:t xml:space="preserve"> and test framework</w:t>
       </w:r>
       <w:r>
-        <w:t xml:space="preserve"> that brings these services together.  The ideal driver of such a solution is real-time video processing at the edge.  This approach promotes security and privacy by minimizing external data transfers.  </w:t>
+        <w:t xml:space="preserve"> that brings these services </w:t>
+      </w:r>
+      <w:r>
+        <w:lastRenderedPageBreak/>
+        <w:t xml:space="preserve">together.  The ideal driver of such a solution is real-time video processing at the edge.  This approach promotes security and privacy by minimizing external data transfers.  </w:t>
       </w:r>
       <w:r>
         <w:rPr>
@@ -2599,38 +2599,38 @@
       <w:pPr>
         <w:pStyle w:val="Heading1"/>
       </w:pPr>
-      <w:bookmarkStart w:id="10" w:name="_Toc79709069"/>
-      <w:bookmarkStart w:id="11" w:name="_Toc87533628"/>
+      <w:bookmarkStart w:id="9" w:name="_Toc79709069"/>
+      <w:bookmarkStart w:id="10" w:name="_Toc87542745"/>
       <w:r>
         <w:t>Research Methodology</w:t>
       </w:r>
+      <w:bookmarkEnd w:id="9"/>
       <w:bookmarkEnd w:id="10"/>
+    </w:p>
+    <w:p>
+      <w:pPr>
+        <w:ind w:firstLine="720"/>
+      </w:pPr>
+      <w:proofErr w:type="gramStart"/>
+      <w:r>
+        <w:t>Before starting any significant undertaking, there</w:t>
+      </w:r>
+      <w:proofErr w:type="gramEnd"/>
+      <w:r>
+        <w:t xml:space="preserve"> needs to be a formal project plan that scopes the intent. Additionally, the plan must define mechanisms to measure the success and impact of those efforts.  It can be challenging or impossible to prove that the project’s outcomes are efficient without those prerequisites.</w:t>
+      </w:r>
+    </w:p>
+    <w:p>
+      <w:pPr>
+        <w:pStyle w:val="Heading2"/>
+      </w:pPr>
+      <w:bookmarkStart w:id="11" w:name="_Toc79709070"/>
+      <w:bookmarkStart w:id="12" w:name="_Toc87542746"/>
+      <w:r>
+        <w:t>Artifacts</w:t>
+      </w:r>
       <w:bookmarkEnd w:id="11"/>
-    </w:p>
-    <w:p>
-      <w:pPr>
-        <w:ind w:firstLine="720"/>
-      </w:pPr>
-      <w:proofErr w:type="gramStart"/>
-      <w:r>
-        <w:t>Before starting any significant undertaking, there</w:t>
-      </w:r>
-      <w:proofErr w:type="gramEnd"/>
-      <w:r>
-        <w:t xml:space="preserve"> needs to be a formal project plan that scopes the intent. Additionally, the plan must define mechanisms to measure the success and impact of those efforts.  It can be challenging or impossible to prove that the project’s outcomes are efficient without those prerequisites.</w:t>
-      </w:r>
-    </w:p>
-    <w:p>
-      <w:pPr>
-        <w:pStyle w:val="Heading2"/>
-      </w:pPr>
-      <w:bookmarkStart w:id="12" w:name="_Toc79709070"/>
-      <w:bookmarkStart w:id="13" w:name="_Toc87533629"/>
-      <w:r>
-        <w:t>Artifacts</w:t>
-      </w:r>
       <w:bookmarkEnd w:id="12"/>
-      <w:bookmarkEnd w:id="13"/>
     </w:p>
     <w:p>
       <w:r>
@@ -2666,36 +2666,85 @@
       <w:pPr>
         <w:pStyle w:val="Heading3"/>
       </w:pPr>
-      <w:bookmarkStart w:id="14" w:name="_Toc87533630"/>
+      <w:bookmarkStart w:id="13" w:name="_Toc87542747"/>
       <w:r>
         <w:t>Data Generation</w:t>
       </w:r>
+      <w:bookmarkEnd w:id="13"/>
+    </w:p>
+    <w:p>
+      <w:r>
+        <w:tab/>
+        <w:t>ROS actors represent the patients within the simulation environment, which performs an animation sequence while moving around the house.</w:t>
+      </w:r>
+      <w:r>
+        <w:t xml:space="preserve">  These animations originate from Microsoft Kinect motion-capture videos and map to a </w:t>
+      </w:r>
+      <w:proofErr w:type="spellStart"/>
+      <w:r>
+        <w:t>hierarchial</w:t>
+      </w:r>
+      <w:proofErr w:type="spellEnd"/>
+      <w:r>
+        <w:t xml:space="preserve"> action-space taxonomy.  The action-space describes specific behaviors (e.g., walking versus sitting) and any derived actions (e.g., sitting on a chair versus couch).  There are virtually infinite sequences, making it challenging to record the entire universe of movement.  Instead, a randomization process initializes from a recording and mutates model-joint characteristics such as flexibility, strength, and weight.  This approach both increases taxonomy coverage and prevents overfitting the limited data.</w:t>
+      </w:r>
+    </w:p>
+    <w:p/>
+    <w:p>
+      <w:pPr>
+        <w:pStyle w:val="Heading3"/>
+      </w:pPr>
+      <w:bookmarkStart w:id="14" w:name="_Toc79709071"/>
+      <w:bookmarkStart w:id="15" w:name="_Toc87542748"/>
+      <w:r>
+        <w:lastRenderedPageBreak/>
+        <w:t xml:space="preserve">Environmental </w:t>
+      </w:r>
       <w:bookmarkEnd w:id="14"/>
-    </w:p>
-    <w:p>
-      <w:r>
-        <w:tab/>
-        <w:t xml:space="preserve">ROS actors represent the patients within the simulation environment, which performs an animation sequence while moving around the house.  The animations will originate from motion-capture video using a Microsoft Kinect sensor.  Before each performance, a randomization </w:t>
-      </w:r>
-      <w:r>
-        <w:lastRenderedPageBreak/>
-        <w:t>process mutates the sequence to increase behavioral coverage.  These mutations include varying actors’ flexibility, stability, and strength.</w:t>
-      </w:r>
-    </w:p>
-    <w:p>
-      <w:pPr>
-        <w:pStyle w:val="Heading3"/>
-      </w:pPr>
-      <w:bookmarkStart w:id="15" w:name="_Toc79709071"/>
-      <w:bookmarkStart w:id="16" w:name="_Toc87533631"/>
-      <w:r>
-        <w:t xml:space="preserve">Environmental </w:t>
+      <w:r>
+        <w:t>Simulation</w:t>
       </w:r>
       <w:bookmarkEnd w:id="15"/>
       <w:r>
-        <w:t>Simulation</w:t>
-      </w:r>
-      <w:bookmarkEnd w:id="16"/>
+        <w:t xml:space="preserve"> </w:t>
+      </w:r>
+    </w:p>
+    <w:p>
+      <w:pPr>
+        <w:ind w:firstLine="720"/>
+      </w:pPr>
+      <w:r>
+        <w:t>ROS worlds represent the patient’s home or apartment and define models’ placement (e.g., actors and furniture), actor configuration, and devices</w:t>
+      </w:r>
+      <w:sdt>
+        <w:sdtPr>
+          <w:id w:val="-1241015855"/>
+          <w:citation/>
+        </w:sdtPr>
+        <w:sdtContent>
+          <w:r>
+            <w:fldChar w:fldCharType="begin"/>
+          </w:r>
+          <w:r>
+            <w:instrText xml:space="preserve"> CITATION Bip18 \l 1033 </w:instrText>
+          </w:r>
+          <w:r>
+            <w:fldChar w:fldCharType="separate"/>
+          </w:r>
+          <w:r>
+            <w:rPr>
+              <w:noProof/>
+            </w:rPr>
+            <w:t xml:space="preserve"> (Bipin, 2018)</w:t>
+          </w:r>
+          <w:r>
+            <w:fldChar w:fldCharType="end"/>
+          </w:r>
+        </w:sdtContent>
+      </w:sdt>
+      <w:r>
+        <w:t>.  Researchers use physics simulators (e.g., Gazebo) to examine interactions between these various components.  For instance, the actor might perform walking to the kitchen table.  Each camera will capture frames from its vantage point and transmit them to a message bus during this sequence.  Next, AI services subscribe to the event stream and process the visual data.  Suppose the service detects a valuable signal (e.g., the refrigerator door is left open).  In that case, it can post a notification to another message bus to mitigate the situation (e.g., use voice assistant).</w:t>
+      </w:r>
     </w:p>
     <w:p>
       <w:pPr>
@@ -2705,100 +2754,73 @@
         </w:rPr>
       </w:pPr>
       <w:r>
-        <w:rPr>
-          <w:strike/>
-        </w:rPr>
-        <w:t xml:space="preserve">First, the research team installs </w:t>
+        <w:t xml:space="preserve">Validating these interactions requires an ability to reconfigure these worlds without significant effort.  World templating tools (e.g., AWS </w:t>
       </w:r>
       <w:proofErr w:type="spellStart"/>
       <w:r>
-        <w:rPr>
-          <w:strike/>
-        </w:rPr>
-        <w:t>WiFi</w:t>
+        <w:t>RoboMaker</w:t>
       </w:r>
       <w:proofErr w:type="spellEnd"/>
       <w:r>
-        <w:rPr>
-          <w:strike/>
-        </w:rPr>
-        <w:t xml:space="preserve">-enabled </w:t>
-      </w:r>
-      <w:proofErr w:type="spellStart"/>
-      <w:r>
-        <w:rPr>
-          <w:strike/>
-        </w:rPr>
-        <w:t>Eufycam</w:t>
-      </w:r>
-      <w:proofErr w:type="spellEnd"/>
-      <w:r>
-        <w:rPr>
-          <w:strike/>
-        </w:rPr>
-        <w:t xml:space="preserve"> 2C cameras to collect short recordings.  These cameras use motion-sensing to trigger short Audio/Video (A/V) recordings (fifteen to sixty seconds).  After the filming completes, its controller unit (</w:t>
-      </w:r>
-      <w:proofErr w:type="spellStart"/>
-      <w:r>
-        <w:rPr>
-          <w:strike/>
-        </w:rPr>
-        <w:t>Eufy</w:t>
-      </w:r>
-      <w:proofErr w:type="spellEnd"/>
-      <w:r>
-        <w:rPr>
-          <w:strike/>
-        </w:rPr>
-        <w:t xml:space="preserve"> Homebase) automatically uploads the file to a Network Attached Storage (NAS).  The file creation event triggers an analysis workflow that extracts and publishes metadata to message buses.  Developers can author extensions using Function-as-a-Service (</w:t>
-      </w:r>
-      <w:proofErr w:type="spellStart"/>
-      <w:r>
-        <w:rPr>
-          <w:strike/>
-        </w:rPr>
-        <w:t>FaaS</w:t>
-      </w:r>
-      <w:proofErr w:type="spellEnd"/>
-      <w:r>
-        <w:rPr>
-          <w:strike/>
-        </w:rPr>
-        <w:t xml:space="preserve">) constructs that subscribe to specific notifications.  The ECSOS solution routes the metadata into monitoring and response extensions.  These extensions include central services (e.g., identity and state management) and auditing capabilities (e.g., inputs and prediction outcomes).  One crucial extension is the central audit logs.  These tables are </w:t>
-      </w:r>
-      <w:proofErr w:type="spellStart"/>
-      <w:r>
-        <w:rPr>
-          <w:strike/>
-        </w:rPr>
-        <w:t>queryable</w:t>
-      </w:r>
-      <w:proofErr w:type="spellEnd"/>
-      <w:r>
-        <w:rPr>
-          <w:strike/>
-        </w:rPr>
-        <w:t xml:space="preserve"> within a NoSQL time-series database.</w:t>
+        <w:t>) can dynamically generate environments that meet a specification</w:t>
+      </w:r>
+      <w:sdt>
+        <w:sdtPr>
+          <w:id w:val="-374089625"/>
+          <w:citation/>
+        </w:sdtPr>
+        <w:sdtContent>
+          <w:r>
+            <w:fldChar w:fldCharType="begin"/>
+          </w:r>
+          <w:r>
+            <w:instrText xml:space="preserve"> CITATION AWS21 \l 1033 </w:instrText>
+          </w:r>
+          <w:r>
+            <w:fldChar w:fldCharType="separate"/>
+          </w:r>
+          <w:r>
+            <w:rPr>
+              <w:noProof/>
+            </w:rPr>
+            <w:t xml:space="preserve"> (AWS, 2021)</w:t>
+          </w:r>
+          <w:r>
+            <w:fldChar w:fldCharType="end"/>
+          </w:r>
+        </w:sdtContent>
+      </w:sdt>
+      <w:r>
+        <w:t xml:space="preserve">.  This capability allows the researchers to focus on creating custom sensors and algorithms, not positioning furniture.  That also means this dissertation should have a stronger emphasis on ROS components and world templates, not reinventing standard tooling.  These components must implement an </w:t>
+      </w:r>
+      <w:r>
+        <w:t>asynchronous</w:t>
+      </w:r>
+      <w:r>
+        <w:t xml:space="preserve"> and loosely coupled architecture.</w:t>
       </w:r>
     </w:p>
     <w:p>
       <w:pPr>
         <w:pStyle w:val="Heading3"/>
       </w:pPr>
-      <w:bookmarkStart w:id="17" w:name="_Toc79709072"/>
-      <w:bookmarkStart w:id="18" w:name="_Toc87533632"/>
+      <w:bookmarkStart w:id="16" w:name="_Toc79709072"/>
+      <w:bookmarkStart w:id="17" w:name="_Toc87542749"/>
       <w:r>
         <w:t>Extracting Intents</w:t>
       </w:r>
+      <w:bookmarkEnd w:id="16"/>
       <w:bookmarkEnd w:id="17"/>
-      <w:bookmarkEnd w:id="18"/>
     </w:p>
     <w:p>
       <w:pPr>
         <w:ind w:firstLine="720"/>
       </w:pPr>
       <w:r>
-        <w:t xml:space="preserve">Second, a machine learning algorithm will classify and annotate the video’s contents.  There are several potential implementations (e.g., Open Pose versus Das et al.’s approach).  The performance and resource requirements between these strategies require analysis.  </w:t>
+        <w:t>A</w:t>
+      </w:r>
+      <w:r>
+        <w:t xml:space="preserve"> machine learning algorithm will classify and annotate the video’s contents.  There are several potential implementations (e.g., Open Pose versus Das et al.’s approach).  </w:t>
       </w:r>
       <w:r>
         <w:t>T</w:t>
@@ -2838,46 +2860,46 @@
       <w:pPr>
         <w:pStyle w:val="Heading3"/>
       </w:pPr>
-      <w:bookmarkStart w:id="19" w:name="_Toc79709073"/>
-      <w:bookmarkStart w:id="20" w:name="_Toc87533633"/>
+      <w:bookmarkStart w:id="18" w:name="_Toc79709073"/>
+      <w:bookmarkStart w:id="19" w:name="_Toc87542750"/>
       <w:r>
         <w:lastRenderedPageBreak/>
         <w:t>Feedback Mechanism</w:t>
       </w:r>
+      <w:bookmarkEnd w:id="18"/>
       <w:bookmarkEnd w:id="19"/>
+    </w:p>
+    <w:p>
+      <w:pPr>
+        <w:ind w:firstLine="720"/>
+      </w:pPr>
+      <w:r>
+        <w:t xml:space="preserve">Third, </w:t>
+      </w:r>
+      <w:r>
+        <w:t xml:space="preserve">the system records all observations and responses for offline comparison against the labeled data.  These records </w:t>
+      </w:r>
+      <w:r>
+        <w:t xml:space="preserve">qualitative tags and aggregates centrally for offline analysis.  The research team will use this database to assess the system’s accuracy and identify potential quality gaps.  For instance, the responses could indicate that specific intent predictions are unreliable (e.g., </w:t>
+      </w:r>
+      <w:r>
+        <w:t xml:space="preserve">the patient has a </w:t>
+      </w:r>
+      <w:r>
+        <w:t xml:space="preserve">fork versus pen).  </w:t>
+      </w:r>
+    </w:p>
+    <w:p>
+      <w:pPr>
+        <w:pStyle w:val="Heading2"/>
+      </w:pPr>
+      <w:bookmarkStart w:id="20" w:name="_Toc79709074"/>
+      <w:bookmarkStart w:id="21" w:name="_Toc87542751"/>
+      <w:r>
+        <w:t>Artifact Requirements</w:t>
+      </w:r>
       <w:bookmarkEnd w:id="20"/>
-    </w:p>
-    <w:p>
-      <w:pPr>
-        <w:ind w:firstLine="720"/>
-      </w:pPr>
-      <w:r>
-        <w:t xml:space="preserve">Third, </w:t>
-      </w:r>
-      <w:r>
-        <w:t xml:space="preserve">the system records all observations and responses for offline comparison against the labeled data.  These records </w:t>
-      </w:r>
-      <w:r>
-        <w:t xml:space="preserve">qualitative tags and aggregates centrally for offline analysis.  The research team will use this database to assess the system’s accuracy and identify potential quality gaps.  For instance, the responses could indicate that specific intent predictions are unreliable (e.g., </w:t>
-      </w:r>
-      <w:r>
-        <w:t xml:space="preserve">the patient has a </w:t>
-      </w:r>
-      <w:r>
-        <w:t xml:space="preserve">fork versus pen).  </w:t>
-      </w:r>
-    </w:p>
-    <w:p>
-      <w:pPr>
-        <w:pStyle w:val="Heading2"/>
-      </w:pPr>
-      <w:bookmarkStart w:id="21" w:name="_Toc79709074"/>
-      <w:bookmarkStart w:id="22" w:name="_Toc87533634"/>
-      <w:r>
-        <w:t>Artifact Requirements</w:t>
-      </w:r>
       <w:bookmarkEnd w:id="21"/>
-      <w:bookmarkEnd w:id="22"/>
     </w:p>
     <w:p>
       <w:r>
@@ -2892,16 +2914,16 @@
           <w:strike/>
         </w:rPr>
       </w:pPr>
-      <w:bookmarkStart w:id="23" w:name="_Toc79709075"/>
-      <w:bookmarkStart w:id="24" w:name="_Toc87533635"/>
+      <w:bookmarkStart w:id="22" w:name="_Toc79709075"/>
+      <w:bookmarkStart w:id="23" w:name="_Toc87542752"/>
       <w:r>
         <w:rPr>
           <w:strike/>
         </w:rPr>
         <w:t>User Roles</w:t>
       </w:r>
+      <w:bookmarkEnd w:id="22"/>
       <w:bookmarkEnd w:id="23"/>
-      <w:bookmarkEnd w:id="24"/>
     </w:p>
     <w:p>
       <w:pPr>
@@ -2921,13 +2943,13 @@
       <w:pPr>
         <w:pStyle w:val="Heading3"/>
       </w:pPr>
-      <w:bookmarkStart w:id="25" w:name="_Toc79709076"/>
-      <w:bookmarkStart w:id="26" w:name="_Toc87533636"/>
+      <w:bookmarkStart w:id="24" w:name="_Toc79709076"/>
+      <w:bookmarkStart w:id="25" w:name="_Toc87542753"/>
       <w:r>
         <w:t>System Architecture</w:t>
       </w:r>
+      <w:bookmarkEnd w:id="24"/>
       <w:bookmarkEnd w:id="25"/>
-      <w:bookmarkEnd w:id="26"/>
     </w:p>
     <w:p>
       <w:pPr>
@@ -2998,7 +3020,7 @@
                     <pic:cNvPicPr/>
                   </pic:nvPicPr>
                   <pic:blipFill>
-                    <a:blip r:embed="rId7"/>
+                    <a:blip r:embed="rId8"/>
                     <a:stretch>
                       <a:fillRect/>
                     </a:stretch>
@@ -3023,13 +3045,13 @@
       <w:pPr>
         <w:pStyle w:val="Heading3"/>
       </w:pPr>
-      <w:bookmarkStart w:id="27" w:name="_Toc79709077"/>
-      <w:bookmarkStart w:id="28" w:name="_Toc87533637"/>
+      <w:bookmarkStart w:id="26" w:name="_Toc79709077"/>
+      <w:bookmarkStart w:id="27" w:name="_Toc87542754"/>
       <w:r>
         <w:t>System Reliability</w:t>
       </w:r>
+      <w:bookmarkEnd w:id="26"/>
       <w:bookmarkEnd w:id="27"/>
-      <w:bookmarkEnd w:id="28"/>
     </w:p>
     <w:p>
       <w:pPr>
@@ -3105,14 +3127,14 @@
       <w:pPr>
         <w:pStyle w:val="Heading2"/>
       </w:pPr>
-      <w:bookmarkStart w:id="29" w:name="_Toc79709078"/>
-      <w:bookmarkStart w:id="30" w:name="_Toc87533638"/>
+      <w:bookmarkStart w:id="28" w:name="_Toc79709078"/>
+      <w:bookmarkStart w:id="29" w:name="_Toc87542755"/>
       <w:r>
         <w:lastRenderedPageBreak/>
         <w:t>Contributions</w:t>
       </w:r>
+      <w:bookmarkEnd w:id="28"/>
       <w:bookmarkEnd w:id="29"/>
-      <w:bookmarkEnd w:id="30"/>
     </w:p>
     <w:p>
       <w:r>
@@ -3174,7 +3196,6 @@
           </w:r>
           <w:r>
             <w:rPr>
-              <w:strike/>
               <w:noProof/>
             </w:rPr>
             <w:t>(Wood, n.d.)</w:t>
@@ -3198,13 +3219,13 @@
       <w:pPr>
         <w:pStyle w:val="Heading1"/>
       </w:pPr>
-      <w:bookmarkStart w:id="31" w:name="_Toc79709079"/>
-      <w:bookmarkStart w:id="32" w:name="_Toc87533639"/>
+      <w:bookmarkStart w:id="30" w:name="_Toc79709079"/>
+      <w:bookmarkStart w:id="31" w:name="_Toc87542756"/>
       <w:r>
         <w:t>Measurements and Evaluation</w:t>
       </w:r>
+      <w:bookmarkEnd w:id="30"/>
       <w:bookmarkEnd w:id="31"/>
-      <w:bookmarkEnd w:id="32"/>
     </w:p>
     <w:p>
       <w:r>
@@ -3216,13 +3237,13 @@
       <w:pPr>
         <w:pStyle w:val="Heading2"/>
       </w:pPr>
-      <w:bookmarkStart w:id="33" w:name="_Toc79709080"/>
-      <w:bookmarkStart w:id="34" w:name="_Toc87533640"/>
+      <w:bookmarkStart w:id="32" w:name="_Toc79709080"/>
+      <w:bookmarkStart w:id="33" w:name="_Toc87542757"/>
       <w:r>
         <w:t>Data Collection Process</w:t>
       </w:r>
+      <w:bookmarkEnd w:id="32"/>
       <w:bookmarkEnd w:id="33"/>
-      <w:bookmarkEnd w:id="34"/>
     </w:p>
     <w:p>
       <w:r>
@@ -3333,7 +3354,13 @@
               <w:strike/>
               <w:noProof/>
             </w:rPr>
-            <w:t xml:space="preserve"> (Amazon, 2021)</w:t>
+            <w:t xml:space="preserve"> </w:t>
+          </w:r>
+          <w:r>
+            <w:rPr>
+              <w:noProof/>
+            </w:rPr>
+            <w:t>(Amazon, 2021)</w:t>
           </w:r>
           <w:r>
             <w:rPr>
@@ -3354,13 +3381,13 @@
       <w:pPr>
         <w:pStyle w:val="Heading2"/>
       </w:pPr>
-      <w:bookmarkStart w:id="35" w:name="_Toc79709081"/>
-      <w:bookmarkStart w:id="36" w:name="_Toc87533641"/>
+      <w:bookmarkStart w:id="34" w:name="_Toc79709081"/>
+      <w:bookmarkStart w:id="35" w:name="_Toc87542758"/>
       <w:r>
         <w:t>Evaluation Process</w:t>
       </w:r>
+      <w:bookmarkEnd w:id="34"/>
       <w:bookmarkEnd w:id="35"/>
-      <w:bookmarkEnd w:id="36"/>
     </w:p>
     <w:p>
       <w:pPr>
@@ -3436,7 +3463,13 @@
               <w:strike/>
               <w:noProof/>
             </w:rPr>
-            <w:t xml:space="preserve"> (García-Pérez, 2012)</w:t>
+            <w:t xml:space="preserve"> </w:t>
+          </w:r>
+          <w:r>
+            <w:rPr>
+              <w:noProof/>
+            </w:rPr>
+            <w:t>(García-Pérez, 2012)</w:t>
           </w:r>
           <w:r>
             <w:rPr>
@@ -3478,13 +3511,13 @@
       <w:pPr>
         <w:pStyle w:val="Heading2"/>
       </w:pPr>
-      <w:bookmarkStart w:id="37" w:name="_Toc79709082"/>
-      <w:bookmarkStart w:id="38" w:name="_Toc87533642"/>
+      <w:bookmarkStart w:id="36" w:name="_Toc79709082"/>
+      <w:bookmarkStart w:id="37" w:name="_Toc87542759"/>
       <w:r>
         <w:t>Benchmarking</w:t>
       </w:r>
+      <w:bookmarkEnd w:id="36"/>
       <w:bookmarkEnd w:id="37"/>
-      <w:bookmarkEnd w:id="38"/>
     </w:p>
     <w:p>
       <w:r>
@@ -3526,13 +3559,13 @@
       <w:pPr>
         <w:pStyle w:val="Heading1"/>
       </w:pPr>
-      <w:bookmarkStart w:id="39" w:name="_Toc79709083"/>
-      <w:bookmarkStart w:id="40" w:name="_Toc87533643"/>
+      <w:bookmarkStart w:id="38" w:name="_Toc79709083"/>
+      <w:bookmarkStart w:id="39" w:name="_Toc87542760"/>
       <w:r>
         <w:t>Summary</w:t>
       </w:r>
+      <w:bookmarkEnd w:id="38"/>
       <w:bookmarkEnd w:id="39"/>
-      <w:bookmarkEnd w:id="40"/>
     </w:p>
     <w:p>
       <w:r>
@@ -3610,8 +3643,8 @@
         <w:br w:type="page"/>
       </w:r>
     </w:p>
-    <w:bookmarkStart w:id="41" w:name="_Toc87533644" w:displacedByCustomXml="next"/>
-    <w:bookmarkStart w:id="42" w:name="_Toc79709084" w:displacedByCustomXml="next"/>
+    <w:bookmarkStart w:id="40" w:name="_Toc87542761" w:displacedByCustomXml="next"/>
+    <w:bookmarkStart w:id="41" w:name="_Toc79709084" w:displacedByCustomXml="next"/>
     <w:sdt>
       <w:sdtPr>
         <w:id w:val="-1755504445"/>
@@ -3633,8 +3666,8 @@
           <w:r>
             <w:t>References</w:t>
           </w:r>
-          <w:bookmarkEnd w:id="42"/>
           <w:bookmarkEnd w:id="41"/>
+          <w:bookmarkEnd w:id="40"/>
         </w:p>
         <w:sdt>
           <w:sdtPr>
@@ -3779,7 +3812,7 @@
                 <w:rPr>
                   <w:noProof/>
                 </w:rPr>
-                <w:t xml:space="preserve">Bell, Koren, &amp; Volinsky. (2009). </w:t>
+                <w:t xml:space="preserve">AWS. (2021). </w:t>
               </w:r>
               <w:r>
                 <w:rPr>
@@ -3787,13 +3820,13 @@
                   <w:iCs/>
                   <w:noProof/>
                 </w:rPr>
-                <w:t>The BellKor solution to the Netflix Prize.</w:t>
-              </w:r>
-              <w:r>
-                <w:rPr>
-                  <w:noProof/>
-                </w:rPr>
-                <w:t xml:space="preserve"> Retrieved from Netflix Prize: https://netflixprize.com/assets/GrandPrize2009_BPC_BellKor.pdf</w:t>
+                <w:t>AWS RoboMaker</w:t>
+              </w:r>
+              <w:r>
+                <w:rPr>
+                  <w:noProof/>
+                </w:rPr>
+                <w:t>. Retrieved from Amazon Web Services: https://aws.amazon.com/robomaker/</w:t>
               </w:r>
             </w:p>
             <w:p>
@@ -3808,7 +3841,7 @@
                 <w:rPr>
                   <w:noProof/>
                 </w:rPr>
-                <w:t xml:space="preserve">Das, S., Dai, R., Koperski, M., Minciullo, L., Garattoni, L., Bremond, F., &amp; Francesca, G. (2019). Toyota Smarthome: Real-World Activities of Daily Living. </w:t>
+                <w:t xml:space="preserve">Bell, Koren, &amp; Volinsky. (2009). </w:t>
               </w:r>
               <w:r>
                 <w:rPr>
@@ -3816,13 +3849,13 @@
                   <w:iCs/>
                   <w:noProof/>
                 </w:rPr>
-                <w:t>International Conference on Computer Vision</w:t>
-              </w:r>
-              <w:r>
-                <w:rPr>
-                  <w:noProof/>
-                </w:rPr>
-                <w:t xml:space="preserve"> (pp. 833-842). Seoul, Korea: IEEE. doi:10.1109/ICCV.2019.00092</w:t>
+                <w:t>The BellKor solution to the Netflix Prize.</w:t>
+              </w:r>
+              <w:r>
+                <w:rPr>
+                  <w:noProof/>
+                </w:rPr>
+                <w:t xml:space="preserve"> Retrieved from Netflix Prize: https://netflixprize.com/assets/GrandPrize2009_BPC_BellKor.pdf</w:t>
               </w:r>
             </w:p>
             <w:p>
@@ -3837,7 +3870,7 @@
                 <w:rPr>
                   <w:noProof/>
                 </w:rPr>
-                <w:t xml:space="preserve">Delgado, R. (2021). A semi-hard voting combiner scheme to ensemble multi-class probabilistic classifiers. </w:t>
+                <w:t xml:space="preserve">Bipin, K. (2018). </w:t>
               </w:r>
               <w:r>
                 <w:rPr>
@@ -3845,13 +3878,13 @@
                   <w:iCs/>
                   <w:noProof/>
                 </w:rPr>
-                <w:t>Applied Intelligence, 1</w:t>
-              </w:r>
-              <w:r>
-                <w:rPr>
-                  <w:noProof/>
-                </w:rPr>
-                <w:t>, 1-25. doi:10.1007/s10489-021-02447-7</w:t>
+                <w:t>Robot Operating System Cookbook.</w:t>
+              </w:r>
+              <w:r>
+                <w:rPr>
+                  <w:noProof/>
+                </w:rPr>
+                <w:t xml:space="preserve"> Packet Publishing.</w:t>
               </w:r>
             </w:p>
             <w:p>
@@ -3866,7 +3899,7 @@
                 <w:rPr>
                   <w:noProof/>
                 </w:rPr>
-                <w:t xml:space="preserve">Ferati, M., Kurti, A., Vogel, B., &amp; Raufi, B. (2016). Augmenting requirements gathering for people with special needs using IoT. </w:t>
+                <w:t xml:space="preserve">Das, S., Dai, R., Koperski, M., Minciullo, L., Garattoni, L., Bremond, F., &amp; Francesca, G. (2019). Toyota Smarthome: Real-World Activities of Daily Living. </w:t>
               </w:r>
               <w:r>
                 <w:rPr>
@@ -3874,13 +3907,13 @@
                   <w:iCs/>
                   <w:noProof/>
                 </w:rPr>
-                <w:t>International Workshop on Cooperative and Human Aspects of Software Engineering</w:t>
-              </w:r>
-              <w:r>
-                <w:rPr>
-                  <w:noProof/>
-                </w:rPr>
-                <w:t xml:space="preserve"> (pp. 48-52). ACM. doi:10.1145/2897586.2897617</w:t>
+                <w:t>International Conference on Computer Vision</w:t>
+              </w:r>
+              <w:r>
+                <w:rPr>
+                  <w:noProof/>
+                </w:rPr>
+                <w:t xml:space="preserve"> (pp. 833-842). Seoul, Korea: IEEE. doi:10.1109/ICCV.2019.00092</w:t>
               </w:r>
             </w:p>
             <w:p>
@@ -3895,8 +3928,7 @@
                 <w:rPr>
                   <w:noProof/>
                 </w:rPr>
-                <w:lastRenderedPageBreak/>
-                <w:t xml:space="preserve">García-Pérez, M. A. (2012). Statistical conclusion validity. </w:t>
+                <w:t xml:space="preserve">Delgado, R. (2021). A semi-hard voting combiner scheme to ensemble multi-class probabilistic classifiers. </w:t>
               </w:r>
               <w:r>
                 <w:rPr>
@@ -3904,13 +3936,13 @@
                   <w:iCs/>
                   <w:noProof/>
                 </w:rPr>
-                <w:t>Frontiers in Psychology, 3</w:t>
-              </w:r>
-              <w:r>
-                <w:rPr>
-                  <w:noProof/>
-                </w:rPr>
-                <w:t>. doi:10.3389/fpsyg.2012.00325</w:t>
+                <w:t>Applied Intelligence, 1</w:t>
+              </w:r>
+              <w:r>
+                <w:rPr>
+                  <w:noProof/>
+                </w:rPr>
+                <w:t>, 1-25. doi:10.1007/s10489-021-02447-7</w:t>
               </w:r>
             </w:p>
             <w:p>
@@ -3925,7 +3957,8 @@
                 <w:rPr>
                   <w:noProof/>
                 </w:rPr>
-                <w:t xml:space="preserve">Koreshoff, T., Robertson, T., &amp; Leong, T. (2013). Internet of Things: a review of literature and products. </w:t>
+                <w:lastRenderedPageBreak/>
+                <w:t xml:space="preserve">Ferati, M., Kurti, A., Vogel, B., &amp; Raufi, B. (2016). Augmenting requirements gathering for people with special needs using IoT. </w:t>
               </w:r>
               <w:r>
                 <w:rPr>
@@ -3933,13 +3966,13 @@
                   <w:iCs/>
                   <w:noProof/>
                 </w:rPr>
-                <w:t>CHI’13, November 25 - 29 2013, Adelaide, Australia</w:t>
-              </w:r>
-              <w:r>
-                <w:rPr>
-                  <w:noProof/>
-                </w:rPr>
-                <w:t>.</w:t>
+                <w:t>International Workshop on Cooperative and Human Aspects of Software Engineering</w:t>
+              </w:r>
+              <w:r>
+                <w:rPr>
+                  <w:noProof/>
+                </w:rPr>
+                <w:t xml:space="preserve"> (pp. 48-52). ACM. doi:10.1145/2897586.2897617</w:t>
               </w:r>
             </w:p>
             <w:p>
@@ -3954,7 +3987,7 @@
                 <w:rPr>
                   <w:noProof/>
                 </w:rPr>
-                <w:t xml:space="preserve">Litomisky, K. (2012). </w:t>
+                <w:t xml:space="preserve">García-Pérez, M. A. (2012). Statistical conclusion validity. </w:t>
               </w:r>
               <w:r>
                 <w:rPr>
@@ -3962,13 +3995,13 @@
                   <w:iCs/>
                   <w:noProof/>
                 </w:rPr>
-                <w:t>Consumer RGB-D Cameras and their Applications</w:t>
-              </w:r>
-              <w:r>
-                <w:rPr>
-                  <w:noProof/>
-                </w:rPr>
-                <w:t>. Retrieved from University of California: https://alumni.cs.ucr.edu/~klitomis/files/RGBD-intro.pdf</w:t>
+                <w:t>Frontiers in Psychology, 3</w:t>
+              </w:r>
+              <w:r>
+                <w:rPr>
+                  <w:noProof/>
+                </w:rPr>
+                <w:t>. doi:10.3389/fpsyg.2012.00325</w:t>
               </w:r>
             </w:p>
             <w:p>
@@ -3983,7 +4016,7 @@
                 <w:rPr>
                   <w:noProof/>
                 </w:rPr>
-                <w:t xml:space="preserve">Mickens. (2018, August 16). </w:t>
+                <w:t xml:space="preserve">Koreshoff, T., Robertson, T., &amp; Leong, T. (2013). Internet of Things: a review of literature and products. </w:t>
               </w:r>
               <w:r>
                 <w:rPr>
@@ -3991,13 +4024,13 @@
                   <w:iCs/>
                   <w:noProof/>
                 </w:rPr>
-                <w:t>Why Do Keynote Speakers Keep Suggesting That Improving Security Is Possible?</w:t>
-              </w:r>
-              <w:r>
-                <w:rPr>
-                  <w:noProof/>
-                </w:rPr>
-                <w:t xml:space="preserve"> Retrieved from YouTube: https://www.youtube.com/watch?v=ajGX7odA87k</w:t>
+                <w:t>CHI’13, November 25 - 29 2013, Adelaide, Australia</w:t>
+              </w:r>
+              <w:r>
+                <w:rPr>
+                  <w:noProof/>
+                </w:rPr>
+                <w:t>.</w:t>
               </w:r>
             </w:p>
             <w:p>
@@ -4012,7 +4045,7 @@
                 <w:rPr>
                   <w:noProof/>
                 </w:rPr>
-                <w:t xml:space="preserve">Morris, J. (2008). </w:t>
+                <w:t xml:space="preserve">Litomisky, K. (2012). </w:t>
               </w:r>
               <w:r>
                 <w:rPr>
@@ -4020,13 +4053,13 @@
                   <w:iCs/>
                   <w:noProof/>
                 </w:rPr>
-                <w:t>Disability research and policy: current perspectives.</w:t>
-              </w:r>
-              <w:r>
-                <w:rPr>
-                  <w:noProof/>
-                </w:rPr>
-                <w:t xml:space="preserve"> Lawrence Erlbaum Associates.</w:t>
+                <w:t>Consumer RGB-D Cameras and their Applications</w:t>
+              </w:r>
+              <w:r>
+                <w:rPr>
+                  <w:noProof/>
+                </w:rPr>
+                <w:t>. Retrieved from University of California: https://alumni.cs.ucr.edu/~klitomis/files/RGBD-intro.pdf</w:t>
               </w:r>
             </w:p>
             <w:p>
@@ -4041,7 +4074,7 @@
                 <w:rPr>
                   <w:noProof/>
                 </w:rPr>
-                <w:t xml:space="preserve">Muhsin, A., Munyogwa, M., Kibusi, S., &amp; Seif, S. A. (2020). Poor knowledge on elderly care despite positive attitude among nursing students in Zanzibar Island: findings from a cross-sectional study. </w:t>
+                <w:t xml:space="preserve">Mickens. (2018, August 16). </w:t>
               </w:r>
               <w:r>
                 <w:rPr>
@@ -4049,13 +4082,13 @@
                   <w:iCs/>
                   <w:noProof/>
                 </w:rPr>
-                <w:t>BMC Nursing, 19</w:t>
-              </w:r>
-              <w:r>
-                <w:rPr>
-                  <w:noProof/>
-                </w:rPr>
-                <w:t>(1), 1-8. doi:10.1186/s12912-020-00488-w</w:t>
+                <w:t>Why Do Keynote Speakers Keep Suggesting That Improving Security Is Possible?</w:t>
+              </w:r>
+              <w:r>
+                <w:rPr>
+                  <w:noProof/>
+                </w:rPr>
+                <w:t xml:space="preserve"> Retrieved from YouTube: https://www.youtube.com/watch?v=ajGX7odA87k</w:t>
               </w:r>
             </w:p>
             <w:p>
@@ -4070,7 +4103,7 @@
                 <w:rPr>
                   <w:noProof/>
                 </w:rPr>
-                <w:t xml:space="preserve">Parker, R. (1993). Threats to the validity of research. </w:t>
+                <w:t xml:space="preserve">Morris, J. (2008). </w:t>
               </w:r>
               <w:r>
                 <w:rPr>
@@ -4078,13 +4111,13 @@
                   <w:iCs/>
                   <w:noProof/>
                 </w:rPr>
-                <w:t>Rehabilitation Counseling Bulletin, 36</w:t>
-              </w:r>
-              <w:r>
-                <w:rPr>
-                  <w:noProof/>
-                </w:rPr>
-                <w:t>(3), 130-138. Retrieved from https://search-ebscohost-com.proxy1.ncu.edu/login.aspx?direct=true&amp;db=eric&amp;AN=EJ458938&amp;site=eds-live</w:t>
+                <w:t>Disability research and policy: current perspectives.</w:t>
+              </w:r>
+              <w:r>
+                <w:rPr>
+                  <w:noProof/>
+                </w:rPr>
+                <w:t xml:space="preserve"> Lawrence Erlbaum Associates.</w:t>
               </w:r>
             </w:p>
             <w:p>
@@ -4099,7 +4132,7 @@
                 <w:rPr>
                   <w:noProof/>
                 </w:rPr>
-                <w:t xml:space="preserve">Piirainen, K., &amp; Gonzalez, R. (2013). Constructive Synergy in Design Science Research: A Comparative Analysis of Design Science Research and the Constructive Research Approach. </w:t>
+                <w:t xml:space="preserve">Muhsin, A., Munyogwa, M., Kibusi, S., &amp; Seif, S. A. (2020). Poor knowledge on elderly care despite positive attitude among nursing students in Zanzibar Island: findings from a cross-sectional study. </w:t>
               </w:r>
               <w:r>
                 <w:rPr>
@@ -4107,13 +4140,13 @@
                   <w:iCs/>
                   <w:noProof/>
                 </w:rPr>
-                <w:t>Liiketaloudellinen Aikakauskirja, 3</w:t>
-              </w:r>
-              <w:r>
-                <w:rPr>
-                  <w:noProof/>
-                </w:rPr>
-                <w:t>(4), 206-234. Retrieved from https://search.ebscohost.com/login.aspx?direct=true&amp;AuthType=ip,shib&amp;db=bth&amp;AN=95116694&amp;site=eds-live</w:t>
+                <w:t>BMC Nursing, 19</w:t>
+              </w:r>
+              <w:r>
+                <w:rPr>
+                  <w:noProof/>
+                </w:rPr>
+                <w:t>(1), 1-8. doi:10.1186/s12912-020-00488-w</w:t>
               </w:r>
             </w:p>
             <w:p>
@@ -4128,8 +4161,7 @@
                 <w:rPr>
                   <w:noProof/>
                 </w:rPr>
-                <w:lastRenderedPageBreak/>
-                <w:t xml:space="preserve">Silvestrini, R. P., &amp; Sammito, G. (2012). Design of Experiments for Information Technology Systems. </w:t>
+                <w:t xml:space="preserve">Parker, R. (1993). Threats to the validity of research. </w:t>
               </w:r>
               <w:r>
                 <w:rPr>
@@ -4137,13 +4169,13 @@
                   <w:iCs/>
                   <w:noProof/>
                 </w:rPr>
-                <w:t>Defense AT&amp;L, 41</w:t>
-              </w:r>
-              <w:r>
-                <w:rPr>
-                  <w:noProof/>
-                </w:rPr>
-                <w:t>(5), 30-35. Retrieved from https://search-ebscohost-com.proxy1.ncu.edu/login.aspx?direct=true&amp;db=bth&amp;AN=80409129&amp;site=eds-live</w:t>
+                <w:t>Rehabilitation Counseling Bulletin, 36</w:t>
+              </w:r>
+              <w:r>
+                <w:rPr>
+                  <w:noProof/>
+                </w:rPr>
+                <w:t>(3), 130-138. Retrieved from https://search-ebscohost-com.proxy1.ncu.edu/login.aspx?direct=true&amp;db=eric&amp;AN=EJ458938&amp;site=eds-live</w:t>
               </w:r>
             </w:p>
             <w:p>
@@ -4158,7 +4190,7 @@
                 <w:rPr>
                   <w:noProof/>
                 </w:rPr>
-                <w:t xml:space="preserve">Singh, T., &amp; Vishwakarma, D. (2018). </w:t>
+                <w:t xml:space="preserve">Piirainen, K., &amp; Gonzalez, R. (2013). Constructive Synergy in Design Science Research: A Comparative Analysis of Design Science Research and the Constructive Research Approach. </w:t>
               </w:r>
               <w:r>
                 <w:rPr>
@@ -4166,13 +4198,20 @@
                   <w:iCs/>
                   <w:noProof/>
                 </w:rPr>
-                <w:t>Human Activity Recognition in Video Benchmarks: A Survey.</w:t>
-              </w:r>
-              <w:r>
-                <w:rPr>
-                  <w:noProof/>
-                </w:rPr>
-                <w:t xml:space="preserve"> Springer.</w:t>
+                <w:t>Liiketaloudellinen Aikakauskirja, 3</w:t>
+              </w:r>
+              <w:r>
+                <w:rPr>
+                  <w:noProof/>
+                </w:rPr>
+                <w:t xml:space="preserve">(4), 206-234. Retrieved from </w:t>
+              </w:r>
+              <w:r>
+                <w:rPr>
+                  <w:noProof/>
+                </w:rPr>
+                <w:lastRenderedPageBreak/>
+                <w:t>https://search.ebscohost.com/login.aspx?direct=true&amp;AuthType=ip,shib&amp;db=bth&amp;AN=95116694&amp;site=eds-live</w:t>
               </w:r>
             </w:p>
             <w:p>
@@ -4187,7 +4226,7 @@
                 <w:rPr>
                   <w:noProof/>
                 </w:rPr>
-                <w:t xml:space="preserve">Snee, R. (2015). A practical approach to data mining. </w:t>
+                <w:t xml:space="preserve">Silvestrini, R. P., &amp; Sammito, G. (2012). Design of Experiments for Information Technology Systems. </w:t>
               </w:r>
               <w:r>
                 <w:rPr>
@@ -4195,13 +4234,13 @@
                   <w:iCs/>
                   <w:noProof/>
                 </w:rPr>
-                <w:t>Quality Engineering, 27</w:t>
-              </w:r>
-              <w:r>
-                <w:rPr>
-                  <w:noProof/>
-                </w:rPr>
-                <w:t>(4), 477-487. doi:10.1080/08982112.2015.1065322</w:t>
+                <w:t>Defense AT&amp;L, 41</w:t>
+              </w:r>
+              <w:r>
+                <w:rPr>
+                  <w:noProof/>
+                </w:rPr>
+                <w:t>(5), 30-35. Retrieved from https://search-ebscohost-com.proxy1.ncu.edu/login.aspx?direct=true&amp;db=bth&amp;AN=80409129&amp;site=eds-live</w:t>
               </w:r>
             </w:p>
             <w:p>
@@ -4216,7 +4255,7 @@
                 <w:rPr>
                   <w:noProof/>
                 </w:rPr>
-                <w:t xml:space="preserve">US Bureau of Labor Statistics. (2020, May). </w:t>
+                <w:t xml:space="preserve">Singh, T., &amp; Vishwakarma, D. (2018). </w:t>
               </w:r>
               <w:r>
                 <w:rPr>
@@ -4224,13 +4263,13 @@
                   <w:iCs/>
                   <w:noProof/>
                 </w:rPr>
-                <w:t>Registered Nurses</w:t>
-              </w:r>
-              <w:r>
-                <w:rPr>
-                  <w:noProof/>
-                </w:rPr>
-                <w:t>. Retrieved from US Bureau of Labor Statistics: https://www.bls.gov/ooh/healthcare/registered-nurses.htm</w:t>
+                <w:t>Human Activity Recognition in Video Benchmarks: A Survey.</w:t>
+              </w:r>
+              <w:r>
+                <w:rPr>
+                  <w:noProof/>
+                </w:rPr>
+                <w:t xml:space="preserve"> Springer.</w:t>
               </w:r>
             </w:p>
             <w:p>
@@ -4245,7 +4284,7 @@
                 <w:rPr>
                   <w:noProof/>
                 </w:rPr>
-                <w:t xml:space="preserve">Wachter, S. (2018, June). Normative challenges of identification in the Internet of Things: privacy, profiling, discrimination, and the GDPR. </w:t>
+                <w:t xml:space="preserve">Snee, R. (2015). A practical approach to data mining. </w:t>
               </w:r>
               <w:r>
                 <w:rPr>
@@ -4253,13 +4292,13 @@
                   <w:iCs/>
                   <w:noProof/>
                 </w:rPr>
-                <w:t>Computer Law &amp; Security Review, 34</w:t>
-              </w:r>
-              <w:r>
-                <w:rPr>
-                  <w:noProof/>
-                </w:rPr>
-                <w:t>(3), 436-449. doi:https://doi.org/10.1016/j.clsr.2018.02.002</w:t>
+                <w:t>Quality Engineering, 27</w:t>
+              </w:r>
+              <w:r>
+                <w:rPr>
+                  <w:noProof/>
+                </w:rPr>
+                <w:t>(4), 477-487. doi:10.1080/08982112.2015.1065322</w:t>
               </w:r>
             </w:p>
             <w:p>
@@ -4274,7 +4313,7 @@
                 <w:rPr>
                   <w:noProof/>
                 </w:rPr>
-                <w:t xml:space="preserve">Wilson, C. (2017). </w:t>
+                <w:t xml:space="preserve">Stanford Artificial Intelligence Laboratory et al. (2018). </w:t>
               </w:r>
               <w:r>
                 <w:rPr>
@@ -4282,13 +4321,13 @@
                   <w:iCs/>
                   <w:noProof/>
                 </w:rPr>
-                <w:t>Caring for people with dementia: a shared approach.</w:t>
-              </w:r>
-              <w:r>
-                <w:rPr>
-                  <w:noProof/>
-                </w:rPr>
-                <w:t xml:space="preserve"> Los Angeles, California: SAGE.</w:t>
+                <w:t>Robotic Operating System</w:t>
+              </w:r>
+              <w:r>
+                <w:rPr>
+                  <w:noProof/>
+                </w:rPr>
+                <w:t>. Retrieved from https://www.ros.org</w:t>
               </w:r>
             </w:p>
             <w:p>
@@ -4303,7 +4342,7 @@
                 <w:rPr>
                   <w:noProof/>
                 </w:rPr>
-                <w:t xml:space="preserve">Wood, T. (n.d.). </w:t>
+                <w:t xml:space="preserve">US Bureau of Labor Statistics. (2020, May). </w:t>
               </w:r>
               <w:r>
                 <w:rPr>
@@ -4311,13 +4350,13 @@
                   <w:iCs/>
                   <w:noProof/>
                 </w:rPr>
-                <w:t>What is the F-score</w:t>
-              </w:r>
-              <w:r>
-                <w:rPr>
-                  <w:noProof/>
-                </w:rPr>
-                <w:t>? Retrieved from Deep AI: https://deepai.org/machine-learning-glossary-and-terms/f-score</w:t>
+                <w:t>Registered Nurses</w:t>
+              </w:r>
+              <w:r>
+                <w:rPr>
+                  <w:noProof/>
+                </w:rPr>
+                <w:t>. Retrieved from US Bureau of Labor Statistics: https://www.bls.gov/ooh/healthcare/registered-nurses.htm</w:t>
               </w:r>
             </w:p>
             <w:p>
@@ -4332,7 +4371,7 @@
                 <w:rPr>
                   <w:noProof/>
                 </w:rPr>
-                <w:t xml:space="preserve">Yang, M., Min, G., Yang, G., &amp; Li, Z. (2014). Software rejuvenation in cluster computing systems with dependency between nodes. </w:t>
+                <w:t xml:space="preserve">Wachter, S. (2018, June). Normative challenges of identification in the Internet of Things: privacy, profiling, discrimination, and the GDPR. </w:t>
               </w:r>
               <w:r>
                 <w:rPr>
@@ -4340,22 +4379,110 @@
                   <w:iCs/>
                   <w:noProof/>
                 </w:rPr>
-                <w:t>Computing, 96</w:t>
-              </w:r>
-              <w:r>
-                <w:rPr>
-                  <w:noProof/>
-                </w:rPr>
-                <w:t>, 503–526. doi:10.1007/s00607-014-0385-x</w:t>
+                <w:t>Computer Law &amp; Security Review, 34</w:t>
+              </w:r>
+              <w:r>
+                <w:rPr>
+                  <w:noProof/>
+                </w:rPr>
+                <w:t>(3), 436-449. doi:https://doi.org/10.1016/j.clsr.2018.02.002</w:t>
               </w:r>
             </w:p>
             <w:p>
+              <w:pPr>
+                <w:pStyle w:val="Bibliography"/>
+                <w:ind w:left="720" w:hanging="720"/>
+                <w:rPr>
+                  <w:noProof/>
+                </w:rPr>
+              </w:pPr>
+              <w:r>
+                <w:rPr>
+                  <w:noProof/>
+                </w:rPr>
+                <w:t xml:space="preserve">Wilson, C. (2017). </w:t>
+              </w:r>
+              <w:r>
+                <w:rPr>
+                  <w:i/>
+                  <w:iCs/>
+                  <w:noProof/>
+                </w:rPr>
+                <w:t>Caring for people with dementia: a shared approach.</w:t>
+              </w:r>
+              <w:r>
+                <w:rPr>
+                  <w:noProof/>
+                </w:rPr>
+                <w:t xml:space="preserve"> Los Angeles, California: SAGE.</w:t>
+              </w:r>
+            </w:p>
+            <w:p>
+              <w:pPr>
+                <w:pStyle w:val="Bibliography"/>
+                <w:ind w:left="720" w:hanging="720"/>
+                <w:rPr>
+                  <w:noProof/>
+                </w:rPr>
+              </w:pPr>
+              <w:r>
+                <w:rPr>
+                  <w:noProof/>
+                </w:rPr>
+                <w:t xml:space="preserve">Wood, T. (n.d.). </w:t>
+              </w:r>
+              <w:r>
+                <w:rPr>
+                  <w:i/>
+                  <w:iCs/>
+                  <w:noProof/>
+                </w:rPr>
+                <w:t>What is the F-score</w:t>
+              </w:r>
+              <w:r>
+                <w:rPr>
+                  <w:noProof/>
+                </w:rPr>
+                <w:t>? Retrieved from Deep AI: https://deepai.org/machine-learning-glossary-and-terms/f-score</w:t>
+              </w:r>
+            </w:p>
+            <w:p>
+              <w:pPr>
+                <w:pStyle w:val="Bibliography"/>
+                <w:ind w:left="720" w:hanging="720"/>
+                <w:rPr>
+                  <w:noProof/>
+                </w:rPr>
+              </w:pPr>
+              <w:r>
+                <w:rPr>
+                  <w:noProof/>
+                </w:rPr>
+                <w:t xml:space="preserve">Yang, M., Min, G., Yang, G., &amp; Li, Z. (2014). Software rejuvenation in cluster computing systems with dependency between nodes. </w:t>
+              </w:r>
+              <w:r>
+                <w:rPr>
+                  <w:i/>
+                  <w:iCs/>
+                  <w:noProof/>
+                </w:rPr>
+                <w:t>Computing, 96</w:t>
+              </w:r>
+              <w:r>
+                <w:rPr>
+                  <w:noProof/>
+                </w:rPr>
+                <w:t>, 503–526. doi:10.1007/s00607-014-0385-x</w:t>
+              </w:r>
+            </w:p>
+            <w:p>
               <w:r>
                 <w:rPr>
                   <w:b/>
                   <w:bCs/>
                   <w:noProof/>
                 </w:rPr>
+                <w:lastRenderedPageBreak/>
                 <w:fldChar w:fldCharType="end"/>
               </w:r>
             </w:p>
@@ -4373,34 +4500,34 @@
       <w:pPr>
         <w:pStyle w:val="Heading1"/>
       </w:pPr>
-      <w:bookmarkStart w:id="43" w:name="_Toc79709085"/>
-      <w:bookmarkStart w:id="44" w:name="_Toc87533645"/>
+      <w:bookmarkStart w:id="42" w:name="_Toc79709085"/>
+      <w:bookmarkStart w:id="43" w:name="_Toc87542762"/>
       <w:r>
         <w:lastRenderedPageBreak/>
         <w:t>Annotated Bibliography</w:t>
       </w:r>
+      <w:bookmarkEnd w:id="42"/>
       <w:bookmarkEnd w:id="43"/>
+    </w:p>
+    <w:p>
+      <w:pPr>
+        <w:ind w:firstLine="720"/>
+      </w:pPr>
+      <w:r>
+        <w:t>Examining the Northcentral University (NCU) Library with search terms such as elderly care, IoT, and video health monitoring uncovers several industry-wide trends.</w:t>
+      </w:r>
+    </w:p>
+    <w:p>
+      <w:pPr>
+        <w:pStyle w:val="Heading2"/>
+      </w:pPr>
+      <w:bookmarkStart w:id="44" w:name="_Toc79709086"/>
+      <w:bookmarkStart w:id="45" w:name="_Toc87542763"/>
+      <w:r>
+        <w:t>Human Activity Recognition</w:t>
+      </w:r>
       <w:bookmarkEnd w:id="44"/>
-    </w:p>
-    <w:p>
-      <w:pPr>
-        <w:ind w:firstLine="720"/>
-      </w:pPr>
-      <w:r>
-        <w:t>Examining the Northcentral University (NCU) Library with search terms such as elderly care, IoT, and video health monitoring uncovers several industry-wide trends.</w:t>
-      </w:r>
-    </w:p>
-    <w:p>
-      <w:pPr>
-        <w:pStyle w:val="Heading2"/>
-      </w:pPr>
-      <w:bookmarkStart w:id="45" w:name="_Toc79709086"/>
-      <w:bookmarkStart w:id="46" w:name="_Toc87533646"/>
-      <w:r>
-        <w:t>Human Activity Recognition</w:t>
-      </w:r>
       <w:bookmarkEnd w:id="45"/>
-      <w:bookmarkEnd w:id="46"/>
     </w:p>
     <w:p>
       <w:r>
@@ -4537,13 +4664,13 @@
       <w:pPr>
         <w:pStyle w:val="Heading2"/>
       </w:pPr>
-      <w:bookmarkStart w:id="47" w:name="_Toc79709087"/>
-      <w:bookmarkStart w:id="48" w:name="_Toc87533647"/>
+      <w:bookmarkStart w:id="46" w:name="_Toc79709087"/>
+      <w:bookmarkStart w:id="47" w:name="_Toc87542764"/>
       <w:r>
         <w:t>Integrating IoT Systems</w:t>
       </w:r>
+      <w:bookmarkEnd w:id="46"/>
       <w:bookmarkEnd w:id="47"/>
-      <w:bookmarkEnd w:id="48"/>
     </w:p>
     <w:p>
       <w:r>
@@ -4602,13 +4729,13 @@
       <w:pPr>
         <w:pStyle w:val="Heading2"/>
       </w:pPr>
-      <w:bookmarkStart w:id="49" w:name="_Toc79709088"/>
-      <w:bookmarkStart w:id="50" w:name="_Toc87533648"/>
+      <w:bookmarkStart w:id="48" w:name="_Toc79709088"/>
+      <w:bookmarkStart w:id="49" w:name="_Toc87542765"/>
       <w:r>
         <w:t>Enhancing Security</w:t>
       </w:r>
+      <w:bookmarkEnd w:id="48"/>
       <w:bookmarkEnd w:id="49"/>
-      <w:bookmarkEnd w:id="50"/>
     </w:p>
     <w:p>
       <w:pPr>
@@ -4716,13 +4843,13 @@
       <w:pPr>
         <w:pStyle w:val="Heading2"/>
       </w:pPr>
-      <w:bookmarkStart w:id="51" w:name="_Toc79709089"/>
-      <w:bookmarkStart w:id="52" w:name="_Toc87533649"/>
+      <w:bookmarkStart w:id="50" w:name="_Toc79709089"/>
+      <w:bookmarkStart w:id="51" w:name="_Toc87542766"/>
       <w:r>
         <w:t>Healthcare and Cloud</w:t>
       </w:r>
+      <w:bookmarkEnd w:id="50"/>
       <w:bookmarkEnd w:id="51"/>
-      <w:bookmarkEnd w:id="52"/>
     </w:p>
     <w:p>
       <w:r>
@@ -4860,7 +4987,7 @@
     <w:p/>
     <w:p/>
     <w:sectPr>
-      <w:headerReference w:type="default" r:id="rId8"/>
+      <w:headerReference w:type="default" r:id="rId9"/>
       <w:pgSz w:w="12240" w:h="15840"/>
       <w:pgMar w:top="1440" w:right="1440" w:bottom="1440" w:left="1440" w:header="720" w:footer="720" w:gutter="0"/>
       <w:pgNumType w:start="1"/>
@@ -4986,6 +5113,126 @@
     </w:pPr>
   </w:p>
 </w:hdr>
+</file>
+
+<file path=word/numbering.xml><?xml version="1.0" encoding="utf-8"?>
+<w:numbering xmlns:wpc="http://schemas.microsoft.com/office/word/2010/wordprocessingCanvas" xmlns:cx="http://schemas.microsoft.com/office/drawing/2014/chartex" xmlns:cx1="http://schemas.microsoft.com/office/drawing/2015/9/8/chartex" xmlns:cx2="http://schemas.microsoft.com/office/drawing/2015/10/21/chartex" xmlns:cx3="http://schemas.microsoft.com/office/drawing/2016/5/9/chartex" xmlns:cx4="http://schemas.microsoft.com/office/drawing/2016/5/10/chartex" xmlns:cx5="http://schemas.microsoft.com/office/drawing/2016/5/11/chartex" xmlns:cx6="http://schemas.microsoft.com/office/drawing/2016/5/12/chartex" xmlns:cx7="http://schemas.microsoft.com/office/drawing/2016/5/13/chartex" xmlns:cx8="http://schemas.microsoft.com/office/drawing/2016/5/14/chartex" xmlns:mc="http://schemas.openxmlformats.org/markup-compatibility/2006" xmlns:aink="http://schemas.microsoft.com/office/drawing/2016/ink" xmlns:am3d="http://schemas.microsoft.com/office/drawing/2017/model3d" xmlns:o="urn:schemas-microsoft-com:office:office" xmlns:r="http://schemas.openxmlformats.org/officeDocument/2006/relationships" xmlns:m="http://schemas.openxmlformats.org/officeDocument/2006/math" xmlns:v="urn:schemas-microsoft-com:vml" xmlns:wp14="http://schemas.microsoft.com/office/word/2010/wordprocessingDrawing" xmlns:wp="http://schemas.openxmlformats.org/drawingml/2006/wordprocessingDrawing" xmlns:w10="urn:schemas-microsoft-com:office:word" xmlns:w="http://schemas.openxmlformats.org/wordprocessingml/2006/main" xmlns:w14="http://schemas.microsoft.com/office/word/2010/wordml" xmlns:w15="http://schemas.microsoft.com/office/word/2012/wordml" xmlns:w16cex="http://schemas.microsoft.com/office/word/2018/wordml/cex" xmlns:w16cid="http://schemas.microsoft.com/office/word/2016/wordml/cid" xmlns:w16="http://schemas.microsoft.com/office/word/2018/wordml" xmlns:w16sdtdh="http://schemas.microsoft.com/office/word/2020/wordml/sdtdatahash" xmlns:w16se="http://schemas.microsoft.com/office/word/2015/wordml/symex" xmlns:wpg="http://schemas.microsoft.com/office/word/2010/wordprocessingGroup" xmlns:wpi="http://schemas.microsoft.com/office/word/2010/wordprocessingInk" xmlns:wne="http://schemas.microsoft.com/office/word/2006/wordml" xmlns:wps="http://schemas.microsoft.com/office/word/2010/wordprocessingShape" mc:Ignorable="w14 w15 w16se w16cid w16 w16cex w16sdtdh wp14">
+  <w:abstractNum w:abstractNumId="0" w15:restartNumberingAfterBreak="0">
+    <w:nsid w:val="3A6A4191"/>
+    <w:multiLevelType w:val="hybridMultilevel"/>
+    <w:tmpl w:val="47340AC2"/>
+    <w:lvl w:ilvl="0" w:tplc="8152877C">
+      <w:numFmt w:val="bullet"/>
+      <w:lvlText w:val=""/>
+      <w:lvlJc w:val="left"/>
+      <w:pPr>
+        <w:ind w:left="720" w:hanging="360"/>
+      </w:pPr>
+      <w:rPr>
+        <w:rFonts w:ascii="Symbol" w:eastAsiaTheme="minorHAnsi" w:hAnsi="Symbol" w:cs="Times New Roman" w:hint="default"/>
+      </w:rPr>
+    </w:lvl>
+    <w:lvl w:ilvl="1" w:tplc="04090003" w:tentative="1">
+      <w:start w:val="1"/>
+      <w:numFmt w:val="bullet"/>
+      <w:lvlText w:val="o"/>
+      <w:lvlJc w:val="left"/>
+      <w:pPr>
+        <w:ind w:left="1440" w:hanging="360"/>
+      </w:pPr>
+      <w:rPr>
+        <w:rFonts w:ascii="Courier New" w:hAnsi="Courier New" w:cs="Courier New" w:hint="default"/>
+      </w:rPr>
+    </w:lvl>
+    <w:lvl w:ilvl="2" w:tplc="04090005" w:tentative="1">
+      <w:start w:val="1"/>
+      <w:numFmt w:val="bullet"/>
+      <w:lvlText w:val=""/>
+      <w:lvlJc w:val="left"/>
+      <w:pPr>
+        <w:ind w:left="2160" w:hanging="360"/>
+      </w:pPr>
+      <w:rPr>
+        <w:rFonts w:ascii="Wingdings" w:hAnsi="Wingdings" w:hint="default"/>
+      </w:rPr>
+    </w:lvl>
+    <w:lvl w:ilvl="3" w:tplc="04090001" w:tentative="1">
+      <w:start w:val="1"/>
+      <w:numFmt w:val="bullet"/>
+      <w:lvlText w:val=""/>
+      <w:lvlJc w:val="left"/>
+      <w:pPr>
+        <w:ind w:left="2880" w:hanging="360"/>
+      </w:pPr>
+      <w:rPr>
+        <w:rFonts w:ascii="Symbol" w:hAnsi="Symbol" w:hint="default"/>
+      </w:rPr>
+    </w:lvl>
+    <w:lvl w:ilvl="4" w:tplc="04090003" w:tentative="1">
+      <w:start w:val="1"/>
+      <w:numFmt w:val="bullet"/>
+      <w:lvlText w:val="o"/>
+      <w:lvlJc w:val="left"/>
+      <w:pPr>
+        <w:ind w:left="3600" w:hanging="360"/>
+      </w:pPr>
+      <w:rPr>
+        <w:rFonts w:ascii="Courier New" w:hAnsi="Courier New" w:cs="Courier New" w:hint="default"/>
+      </w:rPr>
+    </w:lvl>
+    <w:lvl w:ilvl="5" w:tplc="04090005" w:tentative="1">
+      <w:start w:val="1"/>
+      <w:numFmt w:val="bullet"/>
+      <w:lvlText w:val=""/>
+      <w:lvlJc w:val="left"/>
+      <w:pPr>
+        <w:ind w:left="4320" w:hanging="360"/>
+      </w:pPr>
+      <w:rPr>
+        <w:rFonts w:ascii="Wingdings" w:hAnsi="Wingdings" w:hint="default"/>
+      </w:rPr>
+    </w:lvl>
+    <w:lvl w:ilvl="6" w:tplc="04090001" w:tentative="1">
+      <w:start w:val="1"/>
+      <w:numFmt w:val="bullet"/>
+      <w:lvlText w:val=""/>
+      <w:lvlJc w:val="left"/>
+      <w:pPr>
+        <w:ind w:left="5040" w:hanging="360"/>
+      </w:pPr>
+      <w:rPr>
+        <w:rFonts w:ascii="Symbol" w:hAnsi="Symbol" w:hint="default"/>
+      </w:rPr>
+    </w:lvl>
+    <w:lvl w:ilvl="7" w:tplc="04090003" w:tentative="1">
+      <w:start w:val="1"/>
+      <w:numFmt w:val="bullet"/>
+      <w:lvlText w:val="o"/>
+      <w:lvlJc w:val="left"/>
+      <w:pPr>
+        <w:ind w:left="5760" w:hanging="360"/>
+      </w:pPr>
+      <w:rPr>
+        <w:rFonts w:ascii="Courier New" w:hAnsi="Courier New" w:cs="Courier New" w:hint="default"/>
+      </w:rPr>
+    </w:lvl>
+    <w:lvl w:ilvl="8" w:tplc="04090005" w:tentative="1">
+      <w:start w:val="1"/>
+      <w:numFmt w:val="bullet"/>
+      <w:lvlText w:val=""/>
+      <w:lvlJc w:val="left"/>
+      <w:pPr>
+        <w:ind w:left="6480" w:hanging="360"/>
+      </w:pPr>
+      <w:rPr>
+        <w:rFonts w:ascii="Wingdings" w:hAnsi="Wingdings" w:hint="default"/>
+      </w:rPr>
+    </w:lvl>
+  </w:abstractNum>
+  <w:num w:numId="1">
+    <w:abstractNumId w:val="0"/>
+  </w:num>
+</w:numbering>
 </file>
 
 <file path=word/styles.xml><?xml version="1.0" encoding="utf-8"?>
@@ -5784,6 +6031,17 @@
       <w:u w:val="single"/>
     </w:rPr>
   </w:style>
+  <w:style w:type="paragraph" w:styleId="ListParagraph">
+    <w:name w:val="List Paragraph"/>
+    <w:basedOn w:val="Normal"/>
+    <w:uiPriority w:val="34"/>
+    <w:qFormat/>
+    <w:rsid w:val="009E1F64"/>
+    <w:pPr>
+      <w:ind w:left="720"/>
+      <w:contextualSpacing/>
+    </w:pPr>
+  </w:style>
 </w:styles>
 </file>
 
@@ -6102,7 +6360,7 @@
     </b:Author>
     <b:InternetSiteTitle>Deep AI</b:InternetSiteTitle>
     <b:URL>https://deepai.org/machine-learning-glossary-and-terms/f-score</b:URL>
-    <b:RefOrder>2</b:RefOrder>
+    <b:RefOrder>4</b:RefOrder>
   </b:Source>
   <b:Source>
     <b:Tag>Ama211</b:Tag>
@@ -6117,7 +6375,7 @@
     </b:Author>
     <b:InternetSiteTitle>Amazon</b:InternetSiteTitle>
     <b:URL>https://docs.aws.amazon.com/sagemaker/latest/dg/sms.html</b:URL>
-    <b:RefOrder>3</b:RefOrder>
+    <b:RefOrder>5</b:RefOrder>
   </b:Source>
   <b:Source>
     <b:Tag>Gar12</b:Tag>
@@ -6139,7 +6397,7 @@
     <b:Year>2012</b:Year>
     <b:Volume>3</b:Volume>
     <b:DOI>10.3389/fpsyg.2012.00325</b:DOI>
-    <b:RefOrder>4</b:RefOrder>
+    <b:RefOrder>6</b:RefOrder>
   </b:Source>
   <b:Source>
     <b:Tag>Sin18</b:Tag>
@@ -6162,7 +6420,7 @@
         </b:NameList>
       </b:Author>
     </b:Author>
-    <b:RefOrder>5</b:RefOrder>
+    <b:RefOrder>7</b:RefOrder>
   </b:Source>
   <b:Source>
     <b:Tag>Sil12</b:Tag>
@@ -6190,7 +6448,7 @@
     <b:Volume>41</b:Volume>
     <b:Issue>5</b:Issue>
     <b:URL>https://search-ebscohost-com.proxy1.ncu.edu/login.aspx?direct=true&amp;db=bth&amp;AN=80409129&amp;site=eds-live</b:URL>
-    <b:RefOrder>11</b:RefOrder>
+    <b:RefOrder>13</b:RefOrder>
   </b:Source>
   <b:Source>
     <b:Tag>Pii13</b:Tag>
@@ -6217,7 +6475,7 @@
     <b:Volume>3</b:Volume>
     <b:Issue>4</b:Issue>
     <b:URL>https://search.ebscohost.com/login.aspx?direct=true&amp;AuthType=ip,shib&amp;db=bth&amp;AN=95116694&amp;site=eds-live</b:URL>
-    <b:RefOrder>12</b:RefOrder>
+    <b:RefOrder>14</b:RefOrder>
   </b:Source>
   <b:Source>
     <b:Tag>Par93</b:Tag>
@@ -6240,7 +6498,7 @@
     <b:Pages>130-138</b:Pages>
     <b:Volume>36</b:Volume>
     <b:Issue>3</b:Issue>
-    <b:RefOrder>13</b:RefOrder>
+    <b:RefOrder>15</b:RefOrder>
   </b:Source>
   <b:Source>
     <b:Tag>Muh20</b:Tag>
@@ -6276,7 +6534,7 @@
     <b:Volume>19</b:Volume>
     <b:Issue>1</b:Issue>
     <b:DOI>10.1186/s12912-020-00488-w</b:DOI>
-    <b:RefOrder>14</b:RefOrder>
+    <b:RefOrder>16</b:RefOrder>
   </b:Source>
   <b:Source>
     <b:Tag>Mor08</b:Tag>
@@ -6295,7 +6553,7 @@
       </b:Author>
     </b:Author>
     <b:Publisher>Lawrence Erlbaum Associates</b:Publisher>
-    <b:RefOrder>15</b:RefOrder>
+    <b:RefOrder>17</b:RefOrder>
   </b:Source>
   <b:Source>
     <b:Tag>Kor13</b:Tag>
@@ -6322,7 +6580,7 @@
       </b:Author>
     </b:Author>
     <b:JournalName>CHI’13, November 25 - 29 2013, Adelaide, Australia</b:JournalName>
-    <b:RefOrder>16</b:RefOrder>
+    <b:RefOrder>18</b:RefOrder>
   </b:Source>
   <b:Source>
     <b:Tag>Fer16</b:Tag>
@@ -6356,7 +6614,7 @@
     <b:Pages>48-52</b:Pages>
     <b:ConferenceName>International Workshop on Cooperative and Human Aspects of Software Engineering</b:ConferenceName>
     <b:DOI>10.1145/2897586.2897617</b:DOI>
-    <b:RefOrder>17</b:RefOrder>
+    <b:RefOrder>19</b:RefOrder>
   </b:Source>
   <b:Source>
     <b:Tag>Car17</b:Tag>
@@ -6376,7 +6634,7 @@
     <b:Year>2017</b:Year>
     <b:City>Los Angeles, California</b:City>
     <b:Publisher>SAGE</b:Publisher>
-    <b:RefOrder>18</b:RefOrder>
+    <b:RefOrder>20</b:RefOrder>
   </b:Source>
   <b:Source>
     <b:Tag>BLS201</b:Tag>
@@ -6392,7 +6650,7 @@
     <b:InternetSiteTitle>US Bureau of Labor Statistics</b:InternetSiteTitle>
     <b:Month>May</b:Month>
     <b:URL>https://www.bls.gov/ooh/healthcare/registered-nurses.htm</b:URL>
-    <b:RefOrder>19</b:RefOrder>
+    <b:RefOrder>21</b:RefOrder>
   </b:Source>
   <b:Source>
     <b:Tag>Bel07</b:Tag>
@@ -6417,7 +6675,7 @@
     <b:Year>2009</b:Year>
     <b:URL>https://netflixprize.com/assets/GrandPrize2009_BPC_BellKor.pdf</b:URL>
     <b:InternetSiteTitle>Netflix Prize</b:InternetSiteTitle>
-    <b:RefOrder>20</b:RefOrder>
+    <b:RefOrder>22</b:RefOrder>
   </b:Source>
   <b:Source>
     <b:Tag>Del21</b:Tag>
@@ -6440,7 +6698,7 @@
     <b:Publisher>Springer</b:Publisher>
     <b:Volume>1</b:Volume>
     <b:DOI>10.1007/s10489-021-02447-7</b:DOI>
-    <b:RefOrder>21</b:RefOrder>
+    <b:RefOrder>23</b:RefOrder>
   </b:Source>
   <b:Source>
     <b:Tag>Ami20</b:Tag>
@@ -6471,7 +6729,7 @@
     <b:City>Virtual</b:City>
     <b:Publisher>IEEE</b:Publisher>
     <b:DOI>10.1109/ICIoT48696.2020.9089638</b:DOI>
-    <b:RefOrder>22</b:RefOrder>
+    <b:RefOrder>24</b:RefOrder>
   </b:Source>
   <b:Source>
     <b:Tag>Agu20</b:Tag>
@@ -6502,7 +6760,7 @@
     <b:City>Virtual</b:City>
     <b:Publisher>IEEE</b:Publisher>
     <b:DOI>10.1109/WETICE49692.2020.00060</b:DOI>
-    <b:RefOrder>23</b:RefOrder>
+    <b:RefOrder>25</b:RefOrder>
   </b:Source>
   <b:Source>
     <b:Tag>Yan14</b:Tag>
@@ -6536,7 +6794,7 @@
     <b:JournalName>Computing</b:JournalName>
     <b:Volume>96</b:Volume>
     <b:DOI>10.1007/s00607-014-0385-x</b:DOI>
-    <b:RefOrder>24</b:RefOrder>
+    <b:RefOrder>26</b:RefOrder>
   </b:Source>
   <b:Source>
     <b:Tag>Das191</b:Tag>
@@ -6583,7 +6841,7 @@
     <b:City>Seoul, Korea</b:City>
     <b:Publisher>IEEE</b:Publisher>
     <b:DOI>10.1109/ICCV.2019.00092</b:DOI>
-    <b:RefOrder>25</b:RefOrder>
+    <b:RefOrder>27</b:RefOrder>
   </b:Source>
   <b:Source>
     <b:Tag>Ama21</b:Tag>
@@ -6600,7 +6858,7 @@
     <b:Month>June</b:Month>
     <b:Day>11</b:Day>
     <b:URL>https://www.amazon.com/b?node=16008589011</b:URL>
-    <b:RefOrder>6</b:RefOrder>
+    <b:RefOrder>8</b:RefOrder>
   </b:Source>
   <b:Source>
     <b:Tag>Lit12</b:Tag>
@@ -6622,7 +6880,7 @@
     </b:Author>
     <b:JournalName>University of California, Riverside</b:JournalName>
     <b:Pages>1-20</b:Pages>
-    <b:RefOrder>7</b:RefOrder>
+    <b:RefOrder>9</b:RefOrder>
   </b:Source>
   <b:Source>
     <b:Tag>Sne15</b:Tag>
@@ -6645,7 +6903,7 @@
     <b:Volume>27</b:Volume>
     <b:DOI>10.1080/08982112.2015.1065322</b:DOI>
     <b:Issue>4</b:Issue>
-    <b:RefOrder>8</b:RefOrder>
+    <b:RefOrder>10</b:RefOrder>
   </b:Source>
   <b:Source>
     <b:Tag>Wac18</b:Tag>
@@ -6672,7 +6930,7 @@
     <b:MonthAccessed>May</b:MonthAccessed>
     <b:DayAccessed>16</b:DayAccessed>
     <b:DOI>https://doi.org/10.1016/j.clsr.2018.02.002</b:DOI>
-    <b:RefOrder>9</b:RefOrder>
+    <b:RefOrder>11</b:RefOrder>
   </b:Source>
   <b:Source>
     <b:Tag>Mic18</b:Tag>
@@ -6694,7 +6952,7 @@
     <b:Month>August</b:Month>
     <b:Day>16</b:Day>
     <b:URL>https://www.youtube.com/watch?v=ajGX7odA87k</b:URL>
-    <b:RefOrder>10</b:RefOrder>
+    <b:RefOrder>12</b:RefOrder>
   </b:Source>
   <b:Source>
     <b:Tag>Sta18</b:Tag>
@@ -6710,11 +6968,45 @@
     <b:URL>https://www.ros.org</b:URL>
     <b:RefOrder>1</b:RefOrder>
   </b:Source>
+  <b:Source>
+    <b:Tag>AWS21</b:Tag>
+    <b:SourceType>InternetSite</b:SourceType>
+    <b:Guid>{F2B616E3-F152-469D-8AF1-87E9D23D2347}</b:Guid>
+    <b:Author>
+      <b:Author>
+        <b:Corporate>AWS</b:Corporate>
+      </b:Author>
+    </b:Author>
+    <b:Title>AWS RoboMaker</b:Title>
+    <b:InternetSiteTitle>Amazon Web Services</b:InternetSiteTitle>
+    <b:Year>2021</b:Year>
+    <b:URL>https://aws.amazon.com/robomaker/</b:URL>
+    <b:RefOrder>3</b:RefOrder>
+  </b:Source>
+  <b:Source>
+    <b:Tag>Bip18</b:Tag>
+    <b:SourceType>Book</b:SourceType>
+    <b:Guid>{8F410F1F-2A59-43C5-9D80-4519B490F3A9}</b:Guid>
+    <b:Title>Robot Operating System Cookbook</b:Title>
+    <b:Year>2018</b:Year>
+    <b:Author>
+      <b:Author>
+        <b:NameList>
+          <b:Person>
+            <b:Last>Bipin</b:Last>
+            <b:First>K</b:First>
+          </b:Person>
+        </b:NameList>
+      </b:Author>
+    </b:Author>
+    <b:Publisher>Packet Publishing</b:Publisher>
+    <b:RefOrder>2</b:RefOrder>
+  </b:Source>
 </b:Sources>
 </file>
 
 <file path=customXml/itemProps1.xml><?xml version="1.0" encoding="utf-8"?>
-<ds:datastoreItem xmlns:ds="http://schemas.openxmlformats.org/officeDocument/2006/customXml" ds:itemID="{56FD5CCE-CBE0-4D65-9203-5262B467F989}">
+<ds:datastoreItem xmlns:ds="http://schemas.openxmlformats.org/officeDocument/2006/customXml" ds:itemID="{820D487F-5F0D-45BE-BF61-DB622062D48F}">
   <ds:schemaRefs>
     <ds:schemaRef ds:uri="http://schemas.openxmlformats.org/officeDocument/2006/bibliography"/>
   </ds:schemaRefs>

</xml_diff>

<commit_message>
copy background section from tim7245-8
</commit_message>
<xml_diff>
--- a/BachmeierNCMP0701.docx
+++ b/BachmeierNCMP0701.docx
@@ -2203,20 +2203,280 @@
       <w:bookmarkEnd w:id="1"/>
     </w:p>
     <w:p>
+      <w:r>
+        <w:tab/>
+        <w:t>A demographic timebomb will create significant pressure on the global health care system because people live longer, have fewer children, and medical costs continue to increase (Piggott, 2016; Stone, 2017).  When patients cannot afford the required care, the quality decreases, or social programs must fund the difference.  Demographic specialists predict that by 2050 nearly “80% of the global elderly population will be from low- to middle-income countries</w:t>
+      </w:r>
+      <w:sdt>
+        <w:sdtPr>
+          <w:id w:val="1814523907"/>
+          <w:citation/>
+        </w:sdtPr>
+        <w:sdtContent>
+          <w:r>
+            <w:fldChar w:fldCharType="begin"/>
+          </w:r>
+          <w:r>
+            <w:instrText xml:space="preserve">CITATION Muh20 \p 1 \l 1033 </w:instrText>
+          </w:r>
+          <w:r>
+            <w:fldChar w:fldCharType="separate"/>
+          </w:r>
+          <w:r>
+            <w:rPr>
+              <w:noProof/>
+            </w:rPr>
+            <w:t xml:space="preserve"> (Muhsin, Munyogwa, Kibusi, &amp; Seif, 2020, p. 1)</w:t>
+          </w:r>
+          <w:r>
+            <w:fldChar w:fldCharType="end"/>
+          </w:r>
+        </w:sdtContent>
+      </w:sdt>
+      <w:r>
+        <w:t>.”  Economic constraints within those countries will limit the effectiveness of their welfare programs and the availability of adequate services. Additionally, over one billion globally have a limiting disability that requires additional support</w:t>
+      </w:r>
+      <w:sdt>
+        <w:sdtPr>
+          <w:id w:val="-1293350902"/>
+          <w:citation/>
+        </w:sdtPr>
+        <w:sdtContent>
+          <w:r>
+            <w:fldChar w:fldCharType="begin"/>
+          </w:r>
+          <w:r>
+            <w:instrText xml:space="preserve">CITATION Mor08 \l 1033 </w:instrText>
+          </w:r>
+          <w:r>
+            <w:fldChar w:fldCharType="separate"/>
+          </w:r>
+          <w:r>
+            <w:rPr>
+              <w:noProof/>
+            </w:rPr>
+            <w:t xml:space="preserve"> (Morris, 2008)</w:t>
+          </w:r>
+          <w:r>
+            <w:fldChar w:fldCharType="end"/>
+          </w:r>
+        </w:sdtContent>
+      </w:sdt>
+      <w:r>
+        <w:t>.  Medical facilities need mechanisms to defuse the situation by reducing costs and deferring the transition to assisted living centers.</w:t>
+      </w:r>
+    </w:p>
+    <w:p>
       <w:pPr>
         <w:ind w:firstLine="720"/>
-      </w:pPr>
-      <w:r>
-        <w:t>Senior citizens live longer than ever before and want to defer moving into nursing homes until later in life.  Transitioning into elderly care comes as a double edge sword.  On the one hand, nurses can provide 24-hour supervision.  This assistance could mean the difference between life and death (e.g., during a fall).  However, on the other hand, the medical services are prohibitively expensive, nearing $90,000 annually (Tan et al., 2020).  Additionally, these medical facilities lack the personalization available within one’s home.  Further, specific individuals with diseases like dementia and Alzheimer’s require even greater levels of attention.</w:t>
-      </w:r>
-    </w:p>
-    <w:p>
-      <w:pPr>
         <w:rPr>
           <w:strike/>
         </w:rPr>
       </w:pPr>
       <w:r>
+        <w:t>Inversely, the explosive growth across IoT, Cloud, Big Data, and Mobile (ICBM) continuously decreases costs and enables new scenarios.  These technologies will revolutionize the health care and wellbeing industries.  Academic and commercial vendors are continuously delivering innovations across these domains.  However, mainstream offerings primarily focus on measuring simple body metrics</w:t>
+      </w:r>
+      <w:sdt>
+        <w:sdtPr>
+          <w:id w:val="841585053"/>
+          <w:citation/>
+        </w:sdtPr>
+        <w:sdtContent>
+          <w:r>
+            <w:fldChar w:fldCharType="begin"/>
+          </w:r>
+          <w:r>
+            <w:instrText xml:space="preserve"> CITATION Kor13 \l 1033 </w:instrText>
+          </w:r>
+          <w:r>
+            <w:fldChar w:fldCharType="separate"/>
+          </w:r>
+          <w:r>
+            <w:rPr>
+              <w:noProof/>
+            </w:rPr>
+            <w:t xml:space="preserve"> (Koreshoff, Robertson, &amp; Leong, 2013)</w:t>
+          </w:r>
+          <w:r>
+            <w:fldChar w:fldCharType="end"/>
+          </w:r>
+        </w:sdtContent>
+      </w:sdt>
+      <w:r>
+        <w:t xml:space="preserve">.  While these products provide incremental value, they do not move the needle.  </w:t>
+      </w:r>
+      <w:r>
+        <w:rPr>
+          <w:strike/>
+        </w:rPr>
+        <w:t xml:space="preserve">Nearly eight years later, the industry </w:t>
+      </w:r>
+      <w:r>
+        <w:rPr>
+          <w:strike/>
+        </w:rPr>
+        <w:lastRenderedPageBreak/>
+        <w:t>myopically drives toward wearable IoT devices (Tun et al., 2021).  Researchers concentrating on these areas make sense due to the low barrier to entry.  Though, that same ease is commoditizing the products selection and stifling creativity.</w:t>
+      </w:r>
+    </w:p>
+    <w:p>
+      <w:pPr>
+        <w:ind w:firstLine="720"/>
+      </w:pPr>
+      <w:r>
+        <w:t>Technology within special needs and elderly care settings has unique challenges and requirements</w:t>
+      </w:r>
+      <w:sdt>
+        <w:sdtPr>
+          <w:id w:val="-148138861"/>
+          <w:citation/>
+        </w:sdtPr>
+        <w:sdtContent>
+          <w:r>
+            <w:fldChar w:fldCharType="begin"/>
+          </w:r>
+          <w:r>
+            <w:instrText xml:space="preserve"> CITATION Fer16 \l 1033 </w:instrText>
+          </w:r>
+          <w:r>
+            <w:fldChar w:fldCharType="separate"/>
+          </w:r>
+          <w:r>
+            <w:rPr>
+              <w:noProof/>
+            </w:rPr>
+            <w:t xml:space="preserve"> (Ferati, Kurti, Vogel, &amp; Raufi, 2016)</w:t>
+          </w:r>
+          <w:r>
+            <w:fldChar w:fldCharType="end"/>
+          </w:r>
+        </w:sdtContent>
+      </w:sdt>
+      <w:r>
+        <w:t xml:space="preserve">.  For example, these solutions often support safety functions and require uninterrupted monitoring.  </w:t>
+      </w:r>
+      <w:r>
+        <w:rPr>
+          <w:strike/>
+        </w:rPr>
+        <w:t xml:space="preserve">Wearable IoT has inherent risks that the patient will disable or forget the device.  This situation is particularly profound in patients with memory impairments like dementia </w:t>
+      </w:r>
+      <w:sdt>
+        <w:sdtPr>
+          <w:rPr>
+            <w:strike/>
+          </w:rPr>
+          <w:id w:val="861636948"/>
+          <w:citation/>
+        </w:sdtPr>
+        <w:sdtContent>
+          <w:r>
+            <w:rPr>
+              <w:strike/>
+            </w:rPr>
+            <w:fldChar w:fldCharType="begin"/>
+          </w:r>
+          <w:r>
+            <w:rPr>
+              <w:strike/>
+            </w:rPr>
+            <w:instrText xml:space="preserve">CITATION Car17 \l 1033 </w:instrText>
+          </w:r>
+          <w:r>
+            <w:rPr>
+              <w:strike/>
+            </w:rPr>
+            <w:fldChar w:fldCharType="separate"/>
+          </w:r>
+          <w:r>
+            <w:rPr>
+              <w:strike/>
+              <w:noProof/>
+            </w:rPr>
+            <w:t>(Wilson, 2017)</w:t>
+          </w:r>
+          <w:r>
+            <w:rPr>
+              <w:strike/>
+            </w:rPr>
+            <w:fldChar w:fldCharType="end"/>
+          </w:r>
+        </w:sdtContent>
+      </w:sdt>
+      <w:r>
+        <w:rPr>
+          <w:strike/>
+        </w:rPr>
+        <w:t>.  Additionally, the obtrusive nature of wearable technologies makes them impractical for extended duration scenarios (Razzaq et al., 2020; Singla et al., 2010).</w:t>
+      </w:r>
+      <w:r>
+        <w:t xml:space="preserve">  Alternatively, specific vendors utilize voice-enabled Personal Digital Assistants (PDA) (e.g., Amazon Alexa).  These products effectively set reminders and record activities (Tan et al., 2020).  However, several situations cannot leverage voice technologies, such as non-native speakers and individuals with vocal disorders.</w:t>
+      </w:r>
+    </w:p>
+    <w:p>
+      <w:pPr>
+        <w:ind w:firstLine="720"/>
+      </w:pPr>
+      <w:r>
+        <w:t>Assisted living facilities use trained nurses to mitigate these issues.  Having a human inspect the patient visually is an effective but expensive tool.  The median compensation rate for registered nurses is $75,330 annually ($36.22 per hour)</w:t>
+      </w:r>
+      <w:sdt>
+        <w:sdtPr>
+          <w:id w:val="-1735539854"/>
+          <w:citation/>
+        </w:sdtPr>
+        <w:sdtContent>
+          <w:r>
+            <w:fldChar w:fldCharType="begin"/>
+          </w:r>
+          <w:r>
+            <w:instrText xml:space="preserve">CITATION BLS201 \l 1033 </w:instrText>
+          </w:r>
+          <w:r>
+            <w:fldChar w:fldCharType="separate"/>
+          </w:r>
+          <w:r>
+            <w:rPr>
+              <w:noProof/>
+            </w:rPr>
+            <w:t xml:space="preserve"> (US Bureau of Labor Statistics, 2020)</w:t>
+          </w:r>
+          <w:r>
+            <w:fldChar w:fldCharType="end"/>
+          </w:r>
+        </w:sdtContent>
+      </w:sdt>
+      <w:r>
+        <w:t>.  Due to the high cost, few patients have private nurses and receive fractional supervision.  Instead, patients could receive continuous observation at lower costs using Computer Vision.  Artificial Intelligence and Machine Learning (AI/ML) models can observe patient behavior and react accordingly.</w:t>
+      </w:r>
+    </w:p>
+    <w:p>
+      <w:pPr>
+        <w:pStyle w:val="Heading1"/>
+      </w:pPr>
+      <w:r>
+        <w:t>Problem Statement</w:t>
+      </w:r>
+    </w:p>
+    <w:p>
+      <w:pPr>
+        <w:ind w:firstLine="720"/>
+      </w:pPr>
+      <w:r>
+        <w:t xml:space="preserve">Senior citizens live longer than ever before and want to defer moving into nursing homes until later in life.  Transitioning into elderly care comes as a double edge sword.  On the one </w:t>
+      </w:r>
+      <w:r>
+        <w:lastRenderedPageBreak/>
+        <w:t>hand, nurses can provide 24-hour supervision.  This assistance could mean the difference between life and death (e.g., during a fall).  However, on the other hand, the medical services are prohibitively expensive, nearing $90,000 annually (Tan et al., 2020).  Additionally, these medical facilities lack the personalization available within one’s home.  Further, specific individuals with diseases like dementia and Alzheimer’s require even greater levels of attention.</w:t>
+      </w:r>
+    </w:p>
+    <w:p>
+      <w:pPr>
+        <w:rPr>
+          <w:strike/>
+        </w:rPr>
+      </w:pPr>
+      <w:r>
         <w:tab/>
         <w:t>Traditionally, addressing the situation requires increasing human capital, such as more traveling nurses or family member oversight (Westergren et al., 2021).  However, this solution increases health care costs and collects limited patient health data. In addition, these infrequent visits might miss critical issues, especially with those most reluctant to relocate</w:t>
       </w:r>
@@ -2226,70 +2486,60 @@
     </w:p>
     <w:p>
       <w:pPr>
+        <w:ind w:firstLine="720"/>
+      </w:pPr>
+      <w:r>
+        <w:t xml:space="preserve">Modern solutions must bridge the differentiation between remaining in the home and still receiving the attentiveness typically found in assisted living facilities (Tan et al., 2020).  When this gap narrows, it enables the patient to remain in familiar settings for more prolonged periods.  That situation has numerous psychological benefits (e.g., higher morale) and economic impacts (e.g., deferring private health care costs). </w:t>
+      </w:r>
+      <w:r>
+        <w:t xml:space="preserve"> </w:t>
+      </w:r>
+      <w:r>
+        <w:t>For instance, patients with memory impairment might forget to empty the dishwasher, take medication, or bathe regularly</w:t>
+      </w:r>
+      <w:r>
+        <w:t xml:space="preserve">.  </w:t>
+      </w:r>
+      <w:r>
+        <w:t xml:space="preserve">Medical facilities can address these challenges through real-time video monitoring services that analyze patients’ actions and recommend care. </w:t>
+      </w:r>
+      <w:r>
+        <w:t xml:space="preserve"> </w:t>
+      </w:r>
+      <w:r>
+        <w:t>After detecting an issue, the system alerts the person using Text-to-Speech (TTS) services (e.g., Amazon Alexa) and other Cyber-Physical Systems (CPS).</w:t>
+      </w:r>
+    </w:p>
+    <w:p>
+      <w:pPr>
         <w:pStyle w:val="Heading1"/>
       </w:pPr>
-      <w:bookmarkStart w:id="2" w:name="_Toc87542741"/>
-      <w:r>
-        <w:t>Problem Statement</w:t>
+      <w:bookmarkStart w:id="2" w:name="_Toc79709048"/>
+      <w:bookmarkStart w:id="3" w:name="_Toc87542742"/>
+      <w:r>
+        <w:t>Purpose Statement</w:t>
       </w:r>
       <w:bookmarkEnd w:id="2"/>
+      <w:bookmarkEnd w:id="3"/>
     </w:p>
     <w:p>
       <w:pPr>
         <w:ind w:firstLine="720"/>
       </w:pPr>
       <w:r>
-        <w:t xml:space="preserve">Modern solutions must bridge the differentiation between remaining in the home and still receiving the attentiveness typically found in assisted living facilities (Tan et al., 2020).  When this gap narrows, it enables the patient to remain in familiar settings for more prolonged periods.  That situation has numerous psychological benefits (e.g., higher morale) and economic impacts </w:t>
+        <w:t xml:space="preserve">This constructive design research project defines and implements an Elderly Care </w:t>
+      </w:r>
+      <w:proofErr w:type="spellStart"/>
+      <w:r>
+        <w:t>Smarthome</w:t>
+      </w:r>
+      <w:proofErr w:type="spellEnd"/>
+      <w:r>
+        <w:t xml:space="preserve"> Operating System (ECSOS).  The ECSOS will provide central core services for bringing world-class assisting living care into a resident’s home, such as identity management, patient action tracking, consistent Cyber-Physical control plane, and privacy functions.  While </w:t>
       </w:r>
       <w:r>
         <w:lastRenderedPageBreak/>
-        <w:t xml:space="preserve">(e.g., deferring private health care costs). </w:t>
-      </w:r>
-      <w:r>
-        <w:t xml:space="preserve"> </w:t>
-      </w:r>
-      <w:r>
-        <w:t>For instance, patients with memory impairment might forget to empty the dishwasher, take medication, or bathe regularly</w:t>
-      </w:r>
-      <w:r>
-        <w:t xml:space="preserve">.  </w:t>
-      </w:r>
-      <w:r>
-        <w:t xml:space="preserve">Medical facilities can address these challenges through real-time video monitoring services that analyze patients’ actions and recommend care. </w:t>
-      </w:r>
-      <w:r>
-        <w:t xml:space="preserve"> </w:t>
-      </w:r>
-      <w:r>
-        <w:t>After detecting an issue, the system alerts the person using Text-to-Speech (TTS) services (e.g., Amazon Alexa) and other Cyber-Physical Systems (CPS).</w:t>
-      </w:r>
-    </w:p>
-    <w:p>
-      <w:pPr>
-        <w:pStyle w:val="Heading1"/>
-      </w:pPr>
-      <w:bookmarkStart w:id="3" w:name="_Toc79709048"/>
-      <w:bookmarkStart w:id="4" w:name="_Toc87542742"/>
-      <w:r>
-        <w:t>Purpose Statement</w:t>
-      </w:r>
-      <w:bookmarkEnd w:id="3"/>
-      <w:bookmarkEnd w:id="4"/>
-    </w:p>
-    <w:p>
-      <w:pPr>
-        <w:ind w:firstLine="720"/>
-      </w:pPr>
-      <w:r>
-        <w:t xml:space="preserve">This constructive design research project defines and implements an Elderly Care </w:t>
-      </w:r>
-      <w:proofErr w:type="spellStart"/>
-      <w:r>
-        <w:t>Smarthome</w:t>
-      </w:r>
-      <w:proofErr w:type="spellEnd"/>
-      <w:r>
-        <w:t xml:space="preserve"> Operating System (ECSOS).  The ECSOS will provide central core services for bringing world-class assisting living care into a resident’s home, such as identity management, patient action tracking, consistent Cyber-Physical control plane, and privacy functions.  While this specific project examines elderly care, the implications are generalizable to other scenarios.  Those scenarios encompass childcare (e.g., babysitting), school safety systems, and virtual office secretary situations, to name a few.</w:t>
+        <w:t>this specific project examines elderly care, the implications are generalizable to other scenarios.  Those scenarios encompass childcare (e.g., babysitting), school safety systems, and virtual office secretary situations, to name a few.</w:t>
       </w:r>
     </w:p>
     <w:p>
@@ -2343,46 +2593,46 @@
         </w:sdtContent>
       </w:sdt>
       <w:r>
-        <w:t xml:space="preserve">.  It exposes features for rapidly designing complex cyber-physical interactions through a Message Passing Interface (MPI).  The meta-operating </w:t>
+        <w:t xml:space="preserve">.  It exposes features for rapidly designing complex cyber-physical interactions through a Message Passing Interface (MPI).  The meta-operating system integrates with physics engines (e.g., Gazebo) and machine learning platforms (e.g., </w:t>
+      </w:r>
+      <w:proofErr w:type="spellStart"/>
+      <w:r>
+        <w:t>OpenAI</w:t>
+      </w:r>
+      <w:proofErr w:type="spellEnd"/>
+      <w:r>
+        <w:t xml:space="preserve"> Gym).  Additionally, developers can package these tools into containerized workloads and leverage public cloud services (e.g., Amazon Web Services and Microsoft Azure).  The cloud enables researchers to validate their designs in numerous world permu</w:t>
+      </w:r>
+      <w:r>
+        <w:t>t</w:t>
+      </w:r>
+      <w:r>
+        <w:t>ations efficiently and economically.  Furthermore, the software can test situations that are not practical or feasible within the physical world (e.g., set the kitchen ablaze).  Together, these different technologies culminate into an elegant solution that monitors, predicts, and responds in real-time to patient needs.</w:t>
+      </w:r>
+    </w:p>
+    <w:p>
+      <w:pPr>
+        <w:ind w:firstLine="720"/>
+      </w:pPr>
+      <w:r>
+        <w:t xml:space="preserve">This dissertation leverages these tools to implement an intelligent home simulation environment.  Next, it will populate the virtual home with ROS devices and sensors to observe </w:t>
       </w:r>
       <w:r>
         <w:lastRenderedPageBreak/>
-        <w:t xml:space="preserve">system integrates with physics engines (e.g., Gazebo) and machine learning platforms (e.g., </w:t>
-      </w:r>
-      <w:proofErr w:type="spellStart"/>
-      <w:r>
-        <w:t>OpenAI</w:t>
-      </w:r>
-      <w:proofErr w:type="spellEnd"/>
-      <w:r>
-        <w:t xml:space="preserve"> Gym).  Additionally, developers can package these tools into containerized workloads and leverage public cloud services (e.g., Amazon Web Services and Microsoft Azure).  The cloud enables researchers to validate their designs in numerous world permu</w:t>
-      </w:r>
-      <w:r>
-        <w:t>t</w:t>
-      </w:r>
-      <w:r>
-        <w:t>ations efficiently and economically.  Furthermore, the software can test situations that are not practical or feasible within the physical world (e.g., set the kitchen ablaze).  Together, these different technologies culminate into an elegant solution that monitors, predicts, and responds in real-time to patient needs.</w:t>
-      </w:r>
-    </w:p>
-    <w:p>
-      <w:pPr>
-        <w:ind w:firstLine="720"/>
-      </w:pPr>
-      <w:r>
-        <w:t>This dissertation leverages these tools to implement an intelligent home simulation environment.  Next, it will populate the virtual home with ROS devices and sensors to observe and respond to ROS actors (patients).  The actors will perform animation sequences based on motion-capture records.  Lastly, the researcher will assess the observations and responses against the labeled data.  While this specific test scenario focuses on elderly care, the solution is broadly applicable to any Cyber-Physical simulation.</w:t>
+        <w:t>and respond to ROS actors (patients).  The actors will perform animation sequences based on motion-capture records.  Lastly, the researcher will assess the observations and responses against the labeled data.  While this specific test scenario focuses on elderly care, the solution is broadly applicable to any Cyber-Physical simulation.</w:t>
       </w:r>
     </w:p>
     <w:p>
       <w:pPr>
         <w:pStyle w:val="Heading1"/>
       </w:pPr>
-      <w:bookmarkStart w:id="5" w:name="_Toc79709049"/>
-      <w:bookmarkStart w:id="6" w:name="_Toc87542743"/>
+      <w:bookmarkStart w:id="4" w:name="_Toc79709049"/>
+      <w:bookmarkStart w:id="5" w:name="_Toc87542743"/>
       <w:r>
         <w:t>Research Questions</w:t>
       </w:r>
+      <w:bookmarkEnd w:id="4"/>
       <w:bookmarkEnd w:id="5"/>
-      <w:bookmarkEnd w:id="6"/>
     </w:p>
     <w:p>
       <w:pPr>
@@ -2435,11 +2685,7 @@
         <w:ind w:firstLine="720"/>
       </w:pPr>
       <w:r>
-        <w:t xml:space="preserve">In contrast, high-quality research must be challenging, elegant, and move the needle (Zeller, 2014).  Meeting these requirements necessitates a different approach, such as utilizing </w:t>
-      </w:r>
-      <w:r>
-        <w:lastRenderedPageBreak/>
-        <w:t xml:space="preserve">cameras and real-time video processing to deliver a superior experience.  However, video-centric systems encounter more complexity in several aspects.  For instance, patients can freely move around their residence and change its configuration (e.g., move furniture or turn off a light).  Addressing the noise within these dynamic environments is challenging and creates multiple research questions.  </w:t>
+        <w:t xml:space="preserve">In contrast, high-quality research must be challenging, elegant, and move the needle (Zeller, 2014).  Meeting these requirements necessitates a different approach, such as utilizing cameras and real-time video processing to deliver a superior experience.  However, video-centric systems encounter more complexity in several aspects.  For instance, patients can freely move around their residence and change its configuration (e.g., move furniture or turn off a light).  Addressing the noise within these dynamic environments is challenging and creates multiple research questions.  </w:t>
       </w:r>
     </w:p>
     <w:p>
@@ -2476,6 +2722,7 @@
           <w:b/>
           <w:bCs/>
         </w:rPr>
+        <w:lastRenderedPageBreak/>
         <w:t>R2</w:t>
       </w:r>
       <w:r>
@@ -2546,13 +2793,13 @@
       <w:pPr>
         <w:pStyle w:val="Heading1"/>
       </w:pPr>
-      <w:bookmarkStart w:id="7" w:name="_Toc79709050"/>
-      <w:bookmarkStart w:id="8" w:name="_Toc87542744"/>
+      <w:bookmarkStart w:id="6" w:name="_Toc79709050"/>
+      <w:bookmarkStart w:id="7" w:name="_Toc87542744"/>
       <w:r>
         <w:t>Hypotheses</w:t>
       </w:r>
+      <w:bookmarkEnd w:id="6"/>
       <w:bookmarkEnd w:id="7"/>
-      <w:bookmarkEnd w:id="8"/>
     </w:p>
     <w:p>
       <w:pPr>
@@ -2576,11 +2823,7 @@
         <w:t xml:space="preserve"> and test framework</w:t>
       </w:r>
       <w:r>
-        <w:t xml:space="preserve"> that brings these services </w:t>
-      </w:r>
-      <w:r>
-        <w:lastRenderedPageBreak/>
-        <w:t xml:space="preserve">together.  The ideal driver of such a solution is real-time video processing at the edge.  This approach promotes security and privacy by minimizing external data transfers.  </w:t>
+        <w:t xml:space="preserve"> that brings these services together.  The ideal driver of such a solution is real-time video processing at the edge.  This approach promotes security and privacy by minimizing external data transfers.  </w:t>
       </w:r>
       <w:r>
         <w:rPr>
@@ -2593,38 +2836,42 @@
       <w:pPr>
         <w:pStyle w:val="Heading1"/>
       </w:pPr>
-      <w:bookmarkStart w:id="9" w:name="_Toc79709069"/>
-      <w:bookmarkStart w:id="10" w:name="_Toc87542745"/>
+      <w:bookmarkStart w:id="8" w:name="_Toc79709069"/>
+      <w:bookmarkStart w:id="9" w:name="_Toc87542745"/>
       <w:r>
         <w:t>Research Methodology</w:t>
       </w:r>
+      <w:bookmarkEnd w:id="8"/>
       <w:bookmarkEnd w:id="9"/>
+    </w:p>
+    <w:p>
+      <w:pPr>
+        <w:ind w:firstLine="720"/>
+      </w:pPr>
+      <w:proofErr w:type="gramStart"/>
+      <w:r>
+        <w:t>Before starting any significant undertaking, there</w:t>
+      </w:r>
+      <w:proofErr w:type="gramEnd"/>
+      <w:r>
+        <w:t xml:space="preserve"> needs to be a formal project plan that scopes the intent. Additionally, the plan must define mechanisms to measure the success and </w:t>
+      </w:r>
+      <w:r>
+        <w:lastRenderedPageBreak/>
+        <w:t>impact of those efforts.  It can be challenging or impossible to prove that the project’s outcomes are efficient without those prerequisites.</w:t>
+      </w:r>
+    </w:p>
+    <w:p>
+      <w:pPr>
+        <w:pStyle w:val="Heading2"/>
+      </w:pPr>
+      <w:bookmarkStart w:id="10" w:name="_Toc79709070"/>
+      <w:bookmarkStart w:id="11" w:name="_Toc87542746"/>
+      <w:r>
+        <w:t>Artifacts</w:t>
+      </w:r>
       <w:bookmarkEnd w:id="10"/>
-    </w:p>
-    <w:p>
-      <w:pPr>
-        <w:ind w:firstLine="720"/>
-      </w:pPr>
-      <w:proofErr w:type="gramStart"/>
-      <w:r>
-        <w:t>Before starting any significant undertaking, there</w:t>
-      </w:r>
-      <w:proofErr w:type="gramEnd"/>
-      <w:r>
-        <w:t xml:space="preserve"> needs to be a formal project plan that scopes the intent. Additionally, the plan must define mechanisms to measure the success and impact of those efforts.  It can be challenging or impossible to prove that the project’s outcomes are efficient without those prerequisites.</w:t>
-      </w:r>
-    </w:p>
-    <w:p>
-      <w:pPr>
-        <w:pStyle w:val="Heading2"/>
-      </w:pPr>
-      <w:bookmarkStart w:id="11" w:name="_Toc79709070"/>
-      <w:bookmarkStart w:id="12" w:name="_Toc87542746"/>
-      <w:r>
-        <w:t>Artifacts</w:t>
-      </w:r>
       <w:bookmarkEnd w:id="11"/>
-      <w:bookmarkEnd w:id="12"/>
     </w:p>
     <w:p>
       <w:r>
@@ -2660,11 +2907,11 @@
       <w:pPr>
         <w:pStyle w:val="Heading3"/>
       </w:pPr>
-      <w:bookmarkStart w:id="13" w:name="_Toc87542747"/>
+      <w:bookmarkStart w:id="12" w:name="_Toc87542747"/>
       <w:r>
         <w:t>Data Generation</w:t>
       </w:r>
-      <w:bookmarkEnd w:id="13"/>
+      <w:bookmarkEnd w:id="12"/>
     </w:p>
     <w:p>
       <w:r>
@@ -2688,17 +2935,16 @@
       <w:pPr>
         <w:pStyle w:val="Heading3"/>
       </w:pPr>
-      <w:bookmarkStart w:id="14" w:name="_Toc79709071"/>
-      <w:bookmarkStart w:id="15" w:name="_Toc87542748"/>
-      <w:r>
-        <w:lastRenderedPageBreak/>
+      <w:bookmarkStart w:id="13" w:name="_Toc79709071"/>
+      <w:bookmarkStart w:id="14" w:name="_Toc87542748"/>
+      <w:r>
         <w:t xml:space="preserve">Environmental </w:t>
       </w:r>
+      <w:bookmarkEnd w:id="13"/>
+      <w:r>
+        <w:t>Simulation</w:t>
+      </w:r>
       <w:bookmarkEnd w:id="14"/>
-      <w:r>
-        <w:t>Simulation</w:t>
-      </w:r>
-      <w:bookmarkEnd w:id="15"/>
       <w:r>
         <w:t xml:space="preserve"> </w:t>
       </w:r>
@@ -2738,7 +2984,11 @@
         </w:sdtContent>
       </w:sdt>
       <w:r>
-        <w:t>.  Researchers use physics simulators (e.g., Gazebo) to examine interactions between these various components.  For instance, the actor might perform walking to the kitchen table.  Each camera will capture frames from its vantage point and transmit them to a message bus during this sequence.  Next, AI services subscribe to the event stream and process the visual data.  Suppose the service detects a valuable signal (e.g., the refrigerator door is left open).  In that case, it can post a notification to another message bus to mitigate the situation (e.g., use voice assistant).</w:t>
+        <w:t xml:space="preserve">.  Researchers use physics simulators (e.g., Gazebo) to examine interactions between these various components.  For instance, the actor might perform walking to the kitchen table.  Each camera will capture frames from its vantage point and transmit them to a message bus during this sequence.  Next, AI services subscribe to the event stream and process the visual data.  Suppose the service detects a </w:t>
+      </w:r>
+      <w:r>
+        <w:lastRenderedPageBreak/>
+        <w:t>valuable signal (e.g., the refrigerator door is left open).  In that case, it can post a notification to another message bus to mitigate the situation (e.g., use voice assistant).</w:t>
       </w:r>
     </w:p>
     <w:p>
@@ -2794,105 +3044,105 @@
       <w:pPr>
         <w:pStyle w:val="Heading3"/>
       </w:pPr>
-      <w:bookmarkStart w:id="16" w:name="_Toc79709072"/>
-      <w:bookmarkStart w:id="17" w:name="_Toc87542749"/>
+      <w:bookmarkStart w:id="15" w:name="_Toc79709072"/>
+      <w:bookmarkStart w:id="16" w:name="_Toc87542749"/>
       <w:r>
         <w:t>Extracting Intents</w:t>
       </w:r>
+      <w:bookmarkEnd w:id="15"/>
       <w:bookmarkEnd w:id="16"/>
+    </w:p>
+    <w:p>
+      <w:pPr>
+        <w:ind w:firstLine="720"/>
+      </w:pPr>
+      <w:r>
+        <w:t>A</w:t>
+      </w:r>
+      <w:r>
+        <w:t xml:space="preserve"> machine learning algorithm will classify and annotate the video’s contents.  There are several potential implementations (e.g., Open Pose versus Das et al.’s approach).  </w:t>
+      </w:r>
+      <w:r>
+        <w:t>T</w:t>
+      </w:r>
+      <w:r>
+        <w:t>he AI model</w:t>
+      </w:r>
+      <w:r>
+        <w:t>(s)</w:t>
+      </w:r>
+      <w:r>
+        <w:t xml:space="preserve"> </w:t>
+      </w:r>
+      <w:r>
+        <w:t xml:space="preserve">must perform within the hardware constraints of </w:t>
+      </w:r>
+      <w:r>
+        <w:t>an edge appliance.</w:t>
+      </w:r>
+      <w:r>
+        <w:t xml:space="preserve">  For instance, the simulated home might parallel process dozens of cameras and sensors.</w:t>
+      </w:r>
+      <w:r>
+        <w:t xml:space="preserve">  </w:t>
+      </w:r>
+      <w:r>
+        <w:t>Otherwise</w:t>
+      </w:r>
+      <w:r>
+        <w:t xml:space="preserve">, </w:t>
+      </w:r>
+      <w:r>
+        <w:t>the system will require remote compute configurations (e.g., public cloud), which raises security and privacy concerns.</w:t>
+      </w:r>
+    </w:p>
+    <w:p>
+      <w:pPr>
+        <w:pStyle w:val="Heading3"/>
+      </w:pPr>
+      <w:bookmarkStart w:id="17" w:name="_Toc79709073"/>
+      <w:bookmarkStart w:id="18" w:name="_Toc87542750"/>
+      <w:r>
+        <w:t>Feedback Mechanism</w:t>
+      </w:r>
       <w:bookmarkEnd w:id="17"/>
+      <w:bookmarkEnd w:id="18"/>
     </w:p>
     <w:p>
       <w:pPr>
         <w:ind w:firstLine="720"/>
       </w:pPr>
       <w:r>
-        <w:t>A</w:t>
-      </w:r>
-      <w:r>
-        <w:t xml:space="preserve"> machine learning algorithm will classify and annotate the video’s contents.  There are several potential implementations (e.g., Open Pose versus Das et al.’s approach).  </w:t>
-      </w:r>
-      <w:r>
-        <w:t>T</w:t>
-      </w:r>
-      <w:r>
-        <w:t>he AI model</w:t>
-      </w:r>
-      <w:r>
-        <w:t>(s)</w:t>
-      </w:r>
-      <w:r>
-        <w:t xml:space="preserve"> </w:t>
-      </w:r>
-      <w:r>
-        <w:t xml:space="preserve">must perform within the hardware constraints of </w:t>
-      </w:r>
-      <w:r>
-        <w:t>an edge appliance.</w:t>
-      </w:r>
-      <w:r>
-        <w:t xml:space="preserve">  For instance, the simulated home might parallel process dozens of cameras and sensors.</w:t>
-      </w:r>
-      <w:r>
-        <w:t xml:space="preserve">  </w:t>
-      </w:r>
-      <w:r>
-        <w:t>Otherwise</w:t>
-      </w:r>
-      <w:r>
-        <w:t xml:space="preserve">, </w:t>
-      </w:r>
-      <w:r>
-        <w:t>the system will require remote compute configurations (e.g., public cloud), which raises security and privacy concerns.</w:t>
-      </w:r>
-    </w:p>
-    <w:p>
-      <w:pPr>
-        <w:pStyle w:val="Heading3"/>
-      </w:pPr>
-      <w:bookmarkStart w:id="18" w:name="_Toc79709073"/>
-      <w:bookmarkStart w:id="19" w:name="_Toc87542750"/>
+        <w:t xml:space="preserve">Third, </w:t>
+      </w:r>
+      <w:r>
+        <w:t xml:space="preserve">the system records all observations and responses for offline comparison against the labeled data.  These records </w:t>
+      </w:r>
+      <w:r>
+        <w:t xml:space="preserve">qualitative tags and aggregates centrally for offline analysis.  The research team will use this database to assess the system’s accuracy and identify potential quality gaps.  For instance, the responses could indicate that specific intent predictions are unreliable (e.g., </w:t>
+      </w:r>
+      <w:r>
+        <w:t xml:space="preserve">the patient has a </w:t>
+      </w:r>
+      <w:r>
+        <w:t xml:space="preserve">fork versus pen).  </w:t>
+      </w:r>
+    </w:p>
+    <w:p>
+      <w:pPr>
+        <w:pStyle w:val="Heading2"/>
+      </w:pPr>
+      <w:bookmarkStart w:id="19" w:name="_Toc79709074"/>
+      <w:bookmarkStart w:id="20" w:name="_Toc87542751"/>
+      <w:r>
+        <w:t>Artifact Requirements</w:t>
+      </w:r>
+      <w:bookmarkEnd w:id="19"/>
+      <w:bookmarkEnd w:id="20"/>
+    </w:p>
+    <w:p>
       <w:r>
         <w:lastRenderedPageBreak/>
-        <w:t>Feedback Mechanism</w:t>
-      </w:r>
-      <w:bookmarkEnd w:id="18"/>
-      <w:bookmarkEnd w:id="19"/>
-    </w:p>
-    <w:p>
-      <w:pPr>
-        <w:ind w:firstLine="720"/>
-      </w:pPr>
-      <w:r>
-        <w:t xml:space="preserve">Third, </w:t>
-      </w:r>
-      <w:r>
-        <w:t xml:space="preserve">the system records all observations and responses for offline comparison against the labeled data.  These records </w:t>
-      </w:r>
-      <w:r>
-        <w:t xml:space="preserve">qualitative tags and aggregates centrally for offline analysis.  The research team will use this database to assess the system’s accuracy and identify potential quality gaps.  For instance, the responses could indicate that specific intent predictions are unreliable (e.g., </w:t>
-      </w:r>
-      <w:r>
-        <w:t xml:space="preserve">the patient has a </w:t>
-      </w:r>
-      <w:r>
-        <w:t xml:space="preserve">fork versus pen).  </w:t>
-      </w:r>
-    </w:p>
-    <w:p>
-      <w:pPr>
-        <w:pStyle w:val="Heading2"/>
-      </w:pPr>
-      <w:bookmarkStart w:id="20" w:name="_Toc79709074"/>
-      <w:bookmarkStart w:id="21" w:name="_Toc87542751"/>
-      <w:r>
-        <w:t>Artifact Requirements</w:t>
-      </w:r>
-      <w:bookmarkEnd w:id="20"/>
-      <w:bookmarkEnd w:id="21"/>
-    </w:p>
-    <w:p>
-      <w:r>
         <w:tab/>
         <w:t>Customers will only use artifacts that meet their specific needs, are well designed, and are reliable.  Researchers must meet these expectations with concise deliverable requirements.</w:t>
       </w:r>
@@ -2904,16 +3154,16 @@
           <w:strike/>
         </w:rPr>
       </w:pPr>
-      <w:bookmarkStart w:id="22" w:name="_Toc79709075"/>
-      <w:bookmarkStart w:id="23" w:name="_Toc87542752"/>
+      <w:bookmarkStart w:id="21" w:name="_Toc79709075"/>
+      <w:bookmarkStart w:id="22" w:name="_Toc87542752"/>
       <w:r>
         <w:rPr>
           <w:strike/>
         </w:rPr>
         <w:t>User Roles</w:t>
       </w:r>
+      <w:bookmarkEnd w:id="21"/>
       <w:bookmarkEnd w:id="22"/>
-      <w:bookmarkEnd w:id="23"/>
     </w:p>
     <w:p>
       <w:pPr>
@@ -2933,13 +3183,13 @@
       <w:pPr>
         <w:pStyle w:val="Heading3"/>
       </w:pPr>
-      <w:bookmarkStart w:id="24" w:name="_Toc79709076"/>
-      <w:bookmarkStart w:id="25" w:name="_Toc87542753"/>
+      <w:bookmarkStart w:id="23" w:name="_Toc79709076"/>
+      <w:bookmarkStart w:id="24" w:name="_Toc87542753"/>
       <w:r>
         <w:t>System Architecture</w:t>
       </w:r>
+      <w:bookmarkEnd w:id="23"/>
       <w:bookmarkEnd w:id="24"/>
-      <w:bookmarkEnd w:id="25"/>
     </w:p>
     <w:p>
       <w:pPr>
@@ -2968,14 +3218,7 @@
         <w:rPr>
           <w:strike/>
         </w:rPr>
-        <w:t xml:space="preserve"> system needs to synchronize with an external cloud component.  These </w:t>
-      </w:r>
-      <w:r>
-        <w:rPr>
-          <w:strike/>
-        </w:rPr>
-        <w:lastRenderedPageBreak/>
-        <w:t>synchronization operations include sending status reports, downloading updates, and issuing assistance requests.</w:t>
+        <w:t xml:space="preserve"> system needs to synchronize with an external cloud component.  These synchronization operations include sending status reports, downloading updates, and issuing assistance requests.</w:t>
       </w:r>
     </w:p>
     <w:p>
@@ -2994,6 +3237,7 @@
         <w:rPr>
           <w:noProof/>
         </w:rPr>
+        <w:lastRenderedPageBreak/>
         <w:drawing>
           <wp:inline distT="0" distB="0" distL="0" distR="0" wp14:anchorId="637688D7" wp14:editId="556C9092">
             <wp:extent cx="3786996" cy="2516975"/>
@@ -3035,13 +3279,13 @@
       <w:pPr>
         <w:pStyle w:val="Heading3"/>
       </w:pPr>
-      <w:bookmarkStart w:id="26" w:name="_Toc79709077"/>
-      <w:bookmarkStart w:id="27" w:name="_Toc87542754"/>
+      <w:bookmarkStart w:id="25" w:name="_Toc79709077"/>
+      <w:bookmarkStart w:id="26" w:name="_Toc87542754"/>
       <w:r>
         <w:t>System Reliability</w:t>
       </w:r>
+      <w:bookmarkEnd w:id="25"/>
       <w:bookmarkEnd w:id="26"/>
-      <w:bookmarkEnd w:id="27"/>
     </w:p>
     <w:p>
       <w:pPr>
@@ -3105,14 +3349,13 @@
       <w:pPr>
         <w:pStyle w:val="Heading2"/>
       </w:pPr>
-      <w:bookmarkStart w:id="28" w:name="_Toc79709078"/>
-      <w:bookmarkStart w:id="29" w:name="_Toc87542755"/>
-      <w:r>
-        <w:lastRenderedPageBreak/>
+      <w:bookmarkStart w:id="27" w:name="_Toc79709078"/>
+      <w:bookmarkStart w:id="28" w:name="_Toc87542755"/>
+      <w:r>
         <w:t>Contributions</w:t>
       </w:r>
+      <w:bookmarkEnd w:id="27"/>
       <w:bookmarkEnd w:id="28"/>
-      <w:bookmarkEnd w:id="29"/>
     </w:p>
     <w:p>
       <w:r>
@@ -3126,7 +3369,11 @@
         <w:t>the case study using the proof-of-concept design</w:t>
       </w:r>
       <w:r>
-        <w:t xml:space="preserve">.  Existing publications review each component within ECSOS under distinctly different use cases (e.g., sports injuries).  Das et al. (2019) explain that those resources are not directly reusable, and implementations must use domain-specific labeled content.  This design requirement necessitates compositing a new solution from custom and open-source software.  </w:t>
+        <w:t xml:space="preserve">.  Existing publications review each component within ECSOS under distinctly </w:t>
+      </w:r>
+      <w:r>
+        <w:lastRenderedPageBreak/>
+        <w:t xml:space="preserve">different use cases (e.g., sports injuries).  Das et al. (2019) explain that those resources are not directly reusable, and implementations must use domain-specific labeled content.  This design requirement necessitates compositing a new solution from custom and open-source software.  </w:t>
       </w:r>
     </w:p>
     <w:p>
@@ -3198,13 +3445,13 @@
       <w:pPr>
         <w:pStyle w:val="Heading1"/>
       </w:pPr>
-      <w:bookmarkStart w:id="30" w:name="_Toc79709079"/>
-      <w:bookmarkStart w:id="31" w:name="_Toc87542756"/>
+      <w:bookmarkStart w:id="29" w:name="_Toc79709079"/>
+      <w:bookmarkStart w:id="30" w:name="_Toc87542756"/>
       <w:r>
         <w:t>Measurements and Evaluation</w:t>
       </w:r>
+      <w:bookmarkEnd w:id="29"/>
       <w:bookmarkEnd w:id="30"/>
-      <w:bookmarkEnd w:id="31"/>
     </w:p>
     <w:p>
       <w:r>
@@ -3216,13 +3463,13 @@
       <w:pPr>
         <w:pStyle w:val="Heading2"/>
       </w:pPr>
-      <w:bookmarkStart w:id="32" w:name="_Toc79709080"/>
-      <w:bookmarkStart w:id="33" w:name="_Toc87542757"/>
+      <w:bookmarkStart w:id="31" w:name="_Toc79709080"/>
+      <w:bookmarkStart w:id="32" w:name="_Toc87542757"/>
       <w:r>
         <w:t>Data Collection Process</w:t>
       </w:r>
+      <w:bookmarkEnd w:id="31"/>
       <w:bookmarkEnd w:id="32"/>
-      <w:bookmarkEnd w:id="33"/>
     </w:p>
     <w:p>
       <w:r>
@@ -3259,11 +3506,7 @@
         <w:t>Ideally, those cameras are accessible only through a dedicated Virtual Local Area Network (VLAN).  This recommendation protects the unencrypted Real-Time Streaming Protocol (RTSP) from eavesdropping and tampering attacks.</w:t>
       </w:r>
       <w:r>
-        <w:t xml:space="preserve">  After the video clip is available, ECSOS must process it through several machine learning models (e.g., facial recognition, object detection, and action recognition).  </w:t>
-      </w:r>
-      <w:r>
-        <w:lastRenderedPageBreak/>
-        <w:t xml:space="preserve">These metadata annotations persist into a time-series database.  </w:t>
+        <w:t xml:space="preserve">  After the video clip is available, ECSOS must process it through several machine learning models (e.g., facial recognition, object detection, and action recognition).  These metadata annotations persist into a time-series database.  </w:t>
       </w:r>
       <w:r>
         <w:rPr>
@@ -3299,7 +3542,14 @@
         <w:rPr>
           <w:strike/>
         </w:rPr>
-        <w:t xml:space="preserve"> Ground Truth</w:t>
+        <w:t xml:space="preserve"> </w:t>
+      </w:r>
+      <w:r>
+        <w:rPr>
+          <w:strike/>
+        </w:rPr>
+        <w:lastRenderedPageBreak/>
+        <w:t>Ground Truth</w:t>
       </w:r>
       <w:sdt>
         <w:sdtPr>
@@ -3361,13 +3611,13 @@
       <w:pPr>
         <w:pStyle w:val="Heading2"/>
       </w:pPr>
-      <w:bookmarkStart w:id="34" w:name="_Toc79709081"/>
-      <w:bookmarkStart w:id="35" w:name="_Toc87542758"/>
+      <w:bookmarkStart w:id="33" w:name="_Toc79709081"/>
+      <w:bookmarkStart w:id="34" w:name="_Toc87542758"/>
       <w:r>
         <w:t>Evaluation Process</w:t>
       </w:r>
+      <w:bookmarkEnd w:id="33"/>
       <w:bookmarkEnd w:id="34"/>
-      <w:bookmarkEnd w:id="35"/>
     </w:p>
     <w:p>
       <w:pPr>
@@ -3474,17 +3724,16 @@
       <w:pPr>
         <w:pStyle w:val="Heading2"/>
       </w:pPr>
-      <w:bookmarkStart w:id="36" w:name="_Toc79709082"/>
-      <w:bookmarkStart w:id="37" w:name="_Toc87542759"/>
+      <w:bookmarkStart w:id="35" w:name="_Toc79709082"/>
+      <w:bookmarkStart w:id="36" w:name="_Toc87542759"/>
       <w:r>
         <w:t>Benchmarking</w:t>
       </w:r>
+      <w:bookmarkEnd w:id="35"/>
       <w:bookmarkEnd w:id="36"/>
-      <w:bookmarkEnd w:id="37"/>
-    </w:p>
-    <w:p>
-      <w:r>
-        <w:lastRenderedPageBreak/>
+    </w:p>
+    <w:p>
+      <w:r>
         <w:tab/>
         <w:t>Numerous Human Activity Recognition (HAR) benchmarks exist with varying frame rates, actions, actors, backgrounds, resolutions, and problem domains</w:t>
       </w:r>
@@ -3516,20 +3765,24 @@
         </w:sdtContent>
       </w:sdt>
       <w:r>
-        <w:t>.  However, most benchmarks also focus on high-intensity outdoor sports footage (Das et al., 2019).  Since those behaviors are very different from low-intensity indoor movements, they are not directly usable.  Instead, several publications choose to define movement taxonomies and curated lists of expected behaviors.  Afterward, the project’s quality is proportional to its ability to cover those actions.  Additionally, the solution should be extensible and support more actions in future versions.</w:t>
+        <w:t xml:space="preserve">.  However, most benchmarks also focus on high-intensity outdoor sports footage (Das et al., 2019).  Since those behaviors are very different from low-intensity indoor movements, they </w:t>
+      </w:r>
+      <w:r>
+        <w:lastRenderedPageBreak/>
+        <w:t>are not directly usable.  Instead, several publications choose to define movement taxonomies and curated lists of expected behaviors.  Afterward, the project’s quality is proportional to its ability to cover those actions.  Additionally, the solution should be extensible and support more actions in future versions.</w:t>
       </w:r>
     </w:p>
     <w:p>
       <w:pPr>
         <w:pStyle w:val="Heading1"/>
       </w:pPr>
-      <w:bookmarkStart w:id="38" w:name="_Toc79709083"/>
-      <w:bookmarkStart w:id="39" w:name="_Toc87542760"/>
+      <w:bookmarkStart w:id="37" w:name="_Toc79709083"/>
+      <w:bookmarkStart w:id="38" w:name="_Toc87542760"/>
       <w:r>
         <w:t>Summary</w:t>
       </w:r>
+      <w:bookmarkEnd w:id="37"/>
       <w:bookmarkEnd w:id="38"/>
-      <w:bookmarkEnd w:id="39"/>
     </w:p>
     <w:p>
       <w:r>
@@ -3565,7 +3818,6 @@
         <w:ind w:firstLine="720"/>
       </w:pPr>
       <w:r>
-        <w:lastRenderedPageBreak/>
         <w:t xml:space="preserve">Luckily, there are existing tools and services to simplify the development experience when designing complex behaviors.  After determining the patient’s </w:t>
       </w:r>
       <w:r>
@@ -3576,7 +3828,11 @@
         <w:t>intent</w:t>
       </w:r>
       <w:r>
-        <w:t xml:space="preserve">, the operating system must respond with an appropriate response.  This reaction frequently requires manipulating the physical world from the virtual domain.  Cyber-Physical Systems create those communication bridges, enabling data analytics to manipulate the physical realm.  There are several well-established patterns for approaching these challenges, </w:t>
+        <w:t xml:space="preserve">, the operating system must respond with an appropriate response.  This reaction frequently requires manipulating the physical world from the virtual domain.  Cyber-Physical Systems create those communication </w:t>
+      </w:r>
+      <w:r>
+        <w:lastRenderedPageBreak/>
+        <w:t xml:space="preserve">bridges, enabling data analytics to manipulate the physical realm.  There are several well-established patterns for approaching these challenges, </w:t>
       </w:r>
       <w:r>
         <w:rPr>
@@ -3607,8 +3863,8 @@
         <w:br w:type="page"/>
       </w:r>
     </w:p>
-    <w:bookmarkStart w:id="40" w:name="_Toc79709084" w:displacedByCustomXml="next"/>
-    <w:bookmarkStart w:id="41" w:name="_Toc87542761" w:displacedByCustomXml="next"/>
+    <w:bookmarkStart w:id="39" w:name="_Toc79709084" w:displacedByCustomXml="next"/>
+    <w:bookmarkStart w:id="40" w:name="_Toc87542761" w:displacedByCustomXml="next"/>
     <w:sdt>
       <w:sdtPr>
         <w:rPr>
@@ -3629,8 +3885,8 @@
           <w:r>
             <w:t>References</w:t>
           </w:r>
-          <w:bookmarkEnd w:id="41"/>
           <w:bookmarkEnd w:id="40"/>
+          <w:bookmarkEnd w:id="39"/>
         </w:p>
         <w:sdt>
           <w:sdtPr>
@@ -4464,34 +4720,34 @@
       <w:pPr>
         <w:pStyle w:val="Heading1"/>
       </w:pPr>
-      <w:bookmarkStart w:id="42" w:name="_Toc79709085"/>
-      <w:bookmarkStart w:id="43" w:name="_Toc87542762"/>
+      <w:bookmarkStart w:id="41" w:name="_Toc79709085"/>
+      <w:bookmarkStart w:id="42" w:name="_Toc87542762"/>
       <w:r>
         <w:lastRenderedPageBreak/>
         <w:t>Annotated Bibliography</w:t>
       </w:r>
+      <w:bookmarkEnd w:id="41"/>
       <w:bookmarkEnd w:id="42"/>
+    </w:p>
+    <w:p>
+      <w:pPr>
+        <w:ind w:firstLine="720"/>
+      </w:pPr>
+      <w:r>
+        <w:t>Examining the Northcentral University (NCU) Library with search terms such as elderly care, IoT, and video health monitoring uncovers several industry-wide trends.</w:t>
+      </w:r>
+    </w:p>
+    <w:p>
+      <w:pPr>
+        <w:pStyle w:val="Heading2"/>
+      </w:pPr>
+      <w:bookmarkStart w:id="43" w:name="_Toc79709086"/>
+      <w:bookmarkStart w:id="44" w:name="_Toc87542763"/>
+      <w:r>
+        <w:t>Human Activity Recognition</w:t>
+      </w:r>
       <w:bookmarkEnd w:id="43"/>
-    </w:p>
-    <w:p>
-      <w:pPr>
-        <w:ind w:firstLine="720"/>
-      </w:pPr>
-      <w:r>
-        <w:t>Examining the Northcentral University (NCU) Library with search terms such as elderly care, IoT, and video health monitoring uncovers several industry-wide trends.</w:t>
-      </w:r>
-    </w:p>
-    <w:p>
-      <w:pPr>
-        <w:pStyle w:val="Heading2"/>
-      </w:pPr>
-      <w:bookmarkStart w:id="44" w:name="_Toc79709086"/>
-      <w:bookmarkStart w:id="45" w:name="_Toc87542763"/>
-      <w:r>
-        <w:t>Human Activity Recognition</w:t>
-      </w:r>
       <w:bookmarkEnd w:id="44"/>
-      <w:bookmarkEnd w:id="45"/>
     </w:p>
     <w:p>
       <w:r>
@@ -4631,13 +4887,13 @@
       <w:pPr>
         <w:pStyle w:val="Heading2"/>
       </w:pPr>
-      <w:bookmarkStart w:id="46" w:name="_Toc79709087"/>
-      <w:bookmarkStart w:id="47" w:name="_Toc87542764"/>
+      <w:bookmarkStart w:id="45" w:name="_Toc79709087"/>
+      <w:bookmarkStart w:id="46" w:name="_Toc87542764"/>
       <w:r>
         <w:t>Integrating IoT Systems</w:t>
       </w:r>
+      <w:bookmarkEnd w:id="45"/>
       <w:bookmarkEnd w:id="46"/>
-      <w:bookmarkEnd w:id="47"/>
     </w:p>
     <w:p>
       <w:r>
@@ -4696,13 +4952,13 @@
       <w:pPr>
         <w:pStyle w:val="Heading2"/>
       </w:pPr>
-      <w:bookmarkStart w:id="48" w:name="_Toc79709088"/>
-      <w:bookmarkStart w:id="49" w:name="_Toc87542765"/>
+      <w:bookmarkStart w:id="47" w:name="_Toc79709088"/>
+      <w:bookmarkStart w:id="48" w:name="_Toc87542765"/>
       <w:r>
         <w:t>Enhancing Security</w:t>
       </w:r>
+      <w:bookmarkEnd w:id="47"/>
       <w:bookmarkEnd w:id="48"/>
-      <w:bookmarkEnd w:id="49"/>
     </w:p>
     <w:p>
       <w:pPr>
@@ -4812,13 +5068,13 @@
       <w:pPr>
         <w:pStyle w:val="Heading2"/>
       </w:pPr>
-      <w:bookmarkStart w:id="50" w:name="_Toc79709089"/>
-      <w:bookmarkStart w:id="51" w:name="_Toc87542766"/>
+      <w:bookmarkStart w:id="49" w:name="_Toc79709089"/>
+      <w:bookmarkStart w:id="50" w:name="_Toc87542766"/>
       <w:r>
         <w:t>Healthcare and Cloud</w:t>
       </w:r>
+      <w:bookmarkEnd w:id="49"/>
       <w:bookmarkEnd w:id="50"/>
-      <w:bookmarkEnd w:id="51"/>
     </w:p>
     <w:p>
       <w:r>

</xml_diff>

<commit_message>
fix the page title
</commit_message>
<xml_diff>
--- a/BachmeierNCMP0701.docx
+++ b/BachmeierNCMP0701.docx
@@ -95,7 +95,7 @@
         <w:br w:type="page"/>
       </w:r>
     </w:p>
-    <w:bookmarkStart w:id="0" w:name="_Toc87542739" w:displacedByCustomXml="next"/>
+    <w:bookmarkStart w:id="0" w:name="_Toc87544098" w:displacedByCustomXml="next"/>
     <w:sdt>
       <w:sdtPr>
         <w:rPr>
@@ -145,7 +145,7 @@
           <w:r>
             <w:fldChar w:fldCharType="separate"/>
           </w:r>
-          <w:hyperlink w:anchor="_Toc87542739" w:history="1">
+          <w:hyperlink w:anchor="_Toc87544098" w:history="1">
             <w:r>
               <w:rPr>
                 <w:rStyle w:val="Hyperlink"/>
@@ -172,7 +172,7 @@
                 <w:noProof/>
                 <w:webHidden/>
               </w:rPr>
-              <w:instrText xml:space="preserve"> PAGEREF _Toc87542739 \h </w:instrText>
+              <w:instrText xml:space="preserve"> PAGEREF _Toc87544098 \h </w:instrText>
             </w:r>
             <w:r>
               <w:rPr>
@@ -216,7 +216,7 @@
               <w:szCs w:val="22"/>
             </w:rPr>
           </w:pPr>
-          <w:hyperlink w:anchor="_Toc87542740" w:history="1">
+          <w:hyperlink w:anchor="_Toc87544099" w:history="1">
             <w:r>
               <w:rPr>
                 <w:rStyle w:val="Hyperlink"/>
@@ -243,7 +243,7 @@
                 <w:noProof/>
                 <w:webHidden/>
               </w:rPr>
-              <w:instrText xml:space="preserve"> PAGEREF _Toc87542740 \h </w:instrText>
+              <w:instrText xml:space="preserve"> PAGEREF _Toc87544099 \h </w:instrText>
             </w:r>
             <w:r>
               <w:rPr>
@@ -287,7 +287,7 @@
               <w:szCs w:val="22"/>
             </w:rPr>
           </w:pPr>
-          <w:hyperlink w:anchor="_Toc87542741" w:history="1">
+          <w:hyperlink w:anchor="_Toc87544100" w:history="1">
             <w:r>
               <w:rPr>
                 <w:rStyle w:val="Hyperlink"/>
@@ -314,7 +314,7 @@
                 <w:noProof/>
                 <w:webHidden/>
               </w:rPr>
-              <w:instrText xml:space="preserve"> PAGEREF _Toc87542741 \h </w:instrText>
+              <w:instrText xml:space="preserve"> PAGEREF _Toc87544100 \h </w:instrText>
             </w:r>
             <w:r>
               <w:rPr>
@@ -334,7 +334,7 @@
                 <w:noProof/>
                 <w:webHidden/>
               </w:rPr>
-              <w:t>4</w:t>
+              <w:t>5</w:t>
             </w:r>
             <w:r>
               <w:rPr>
@@ -358,7 +358,7 @@
               <w:szCs w:val="22"/>
             </w:rPr>
           </w:pPr>
-          <w:hyperlink w:anchor="_Toc87542742" w:history="1">
+          <w:hyperlink w:anchor="_Toc87544101" w:history="1">
             <w:r>
               <w:rPr>
                 <w:rStyle w:val="Hyperlink"/>
@@ -385,7 +385,7 @@
                 <w:noProof/>
                 <w:webHidden/>
               </w:rPr>
-              <w:instrText xml:space="preserve"> PAGEREF _Toc87542742 \h </w:instrText>
+              <w:instrText xml:space="preserve"> PAGEREF _Toc87544101 \h </w:instrText>
             </w:r>
             <w:r>
               <w:rPr>
@@ -405,7 +405,7 @@
                 <w:noProof/>
                 <w:webHidden/>
               </w:rPr>
-              <w:t>5</w:t>
+              <w:t>6</w:t>
             </w:r>
             <w:r>
               <w:rPr>
@@ -429,7 +429,7 @@
               <w:szCs w:val="22"/>
             </w:rPr>
           </w:pPr>
-          <w:hyperlink w:anchor="_Toc87542743" w:history="1">
+          <w:hyperlink w:anchor="_Toc87544102" w:history="1">
             <w:r>
               <w:rPr>
                 <w:rStyle w:val="Hyperlink"/>
@@ -456,7 +456,7 @@
                 <w:noProof/>
                 <w:webHidden/>
               </w:rPr>
-              <w:instrText xml:space="preserve"> PAGEREF _Toc87542743 \h </w:instrText>
+              <w:instrText xml:space="preserve"> PAGEREF _Toc87544102 \h </w:instrText>
             </w:r>
             <w:r>
               <w:rPr>
@@ -476,7 +476,7 @@
                 <w:noProof/>
                 <w:webHidden/>
               </w:rPr>
-              <w:t>6</w:t>
+              <w:t>8</w:t>
             </w:r>
             <w:r>
               <w:rPr>
@@ -500,7 +500,7 @@
               <w:szCs w:val="22"/>
             </w:rPr>
           </w:pPr>
-          <w:hyperlink w:anchor="_Toc87542744" w:history="1">
+          <w:hyperlink w:anchor="_Toc87544103" w:history="1">
             <w:r>
               <w:rPr>
                 <w:rStyle w:val="Hyperlink"/>
@@ -527,7 +527,7 @@
                 <w:noProof/>
                 <w:webHidden/>
               </w:rPr>
-              <w:instrText xml:space="preserve"> PAGEREF _Toc87542744 \h </w:instrText>
+              <w:instrText xml:space="preserve"> PAGEREF _Toc87544103 \h </w:instrText>
             </w:r>
             <w:r>
               <w:rPr>
@@ -547,7 +547,7 @@
                 <w:noProof/>
                 <w:webHidden/>
               </w:rPr>
-              <w:t>7</w:t>
+              <w:t>9</w:t>
             </w:r>
             <w:r>
               <w:rPr>
@@ -571,7 +571,7 @@
               <w:szCs w:val="22"/>
             </w:rPr>
           </w:pPr>
-          <w:hyperlink w:anchor="_Toc87542745" w:history="1">
+          <w:hyperlink w:anchor="_Toc87544104" w:history="1">
             <w:r>
               <w:rPr>
                 <w:rStyle w:val="Hyperlink"/>
@@ -598,7 +598,7 @@
                 <w:noProof/>
                 <w:webHidden/>
               </w:rPr>
-              <w:instrText xml:space="preserve"> PAGEREF _Toc87542745 \h </w:instrText>
+              <w:instrText xml:space="preserve"> PAGEREF _Toc87544104 \h </w:instrText>
             </w:r>
             <w:r>
               <w:rPr>
@@ -618,7 +618,7 @@
                 <w:noProof/>
                 <w:webHidden/>
               </w:rPr>
-              <w:t>8</w:t>
+              <w:t>9</w:t>
             </w:r>
             <w:r>
               <w:rPr>
@@ -642,7 +642,7 @@
               <w:szCs w:val="22"/>
             </w:rPr>
           </w:pPr>
-          <w:hyperlink w:anchor="_Toc87542746" w:history="1">
+          <w:hyperlink w:anchor="_Toc87544105" w:history="1">
             <w:r>
               <w:rPr>
                 <w:rStyle w:val="Hyperlink"/>
@@ -669,7 +669,7 @@
                 <w:noProof/>
                 <w:webHidden/>
               </w:rPr>
-              <w:instrText xml:space="preserve"> PAGEREF _Toc87542746 \h </w:instrText>
+              <w:instrText xml:space="preserve"> PAGEREF _Toc87544105 \h </w:instrText>
             </w:r>
             <w:r>
               <w:rPr>
@@ -689,7 +689,7 @@
                 <w:noProof/>
                 <w:webHidden/>
               </w:rPr>
-              <w:t>8</w:t>
+              <w:t>10</w:t>
             </w:r>
             <w:r>
               <w:rPr>
@@ -713,7 +713,7 @@
               <w:szCs w:val="22"/>
             </w:rPr>
           </w:pPr>
-          <w:hyperlink w:anchor="_Toc87542747" w:history="1">
+          <w:hyperlink w:anchor="_Toc87544106" w:history="1">
             <w:r>
               <w:rPr>
                 <w:rStyle w:val="Hyperlink"/>
@@ -740,7 +740,7 @@
                 <w:noProof/>
                 <w:webHidden/>
               </w:rPr>
-              <w:instrText xml:space="preserve"> PAGEREF _Toc87542747 \h </w:instrText>
+              <w:instrText xml:space="preserve"> PAGEREF _Toc87544106 \h </w:instrText>
             </w:r>
             <w:r>
               <w:rPr>
@@ -760,7 +760,7 @@
                 <w:noProof/>
                 <w:webHidden/>
               </w:rPr>
-              <w:t>8</w:t>
+              <w:t>10</w:t>
             </w:r>
             <w:r>
               <w:rPr>
@@ -784,7 +784,7 @@
               <w:szCs w:val="22"/>
             </w:rPr>
           </w:pPr>
-          <w:hyperlink w:anchor="_Toc87542748" w:history="1">
+          <w:hyperlink w:anchor="_Toc87544107" w:history="1">
             <w:r>
               <w:rPr>
                 <w:rStyle w:val="Hyperlink"/>
@@ -811,7 +811,7 @@
                 <w:noProof/>
                 <w:webHidden/>
               </w:rPr>
-              <w:instrText xml:space="preserve"> PAGEREF _Toc87542748 \h </w:instrText>
+              <w:instrText xml:space="preserve"> PAGEREF _Toc87544107 \h </w:instrText>
             </w:r>
             <w:r>
               <w:rPr>
@@ -831,7 +831,7 @@
                 <w:noProof/>
                 <w:webHidden/>
               </w:rPr>
-              <w:t>9</w:t>
+              <w:t>10</w:t>
             </w:r>
             <w:r>
               <w:rPr>
@@ -855,7 +855,7 @@
               <w:szCs w:val="22"/>
             </w:rPr>
           </w:pPr>
-          <w:hyperlink w:anchor="_Toc87542749" w:history="1">
+          <w:hyperlink w:anchor="_Toc87544108" w:history="1">
             <w:r>
               <w:rPr>
                 <w:rStyle w:val="Hyperlink"/>
@@ -882,7 +882,7 @@
                 <w:noProof/>
                 <w:webHidden/>
               </w:rPr>
-              <w:instrText xml:space="preserve"> PAGEREF _Toc87542749 \h </w:instrText>
+              <w:instrText xml:space="preserve"> PAGEREF _Toc87544108 \h </w:instrText>
             </w:r>
             <w:r>
               <w:rPr>
@@ -902,7 +902,7 @@
                 <w:noProof/>
                 <w:webHidden/>
               </w:rPr>
-              <w:t>9</w:t>
+              <w:t>11</w:t>
             </w:r>
             <w:r>
               <w:rPr>
@@ -926,7 +926,7 @@
               <w:szCs w:val="22"/>
             </w:rPr>
           </w:pPr>
-          <w:hyperlink w:anchor="_Toc87542750" w:history="1">
+          <w:hyperlink w:anchor="_Toc87544109" w:history="1">
             <w:r>
               <w:rPr>
                 <w:rStyle w:val="Hyperlink"/>
@@ -953,7 +953,7 @@
                 <w:noProof/>
                 <w:webHidden/>
               </w:rPr>
-              <w:instrText xml:space="preserve"> PAGEREF _Toc87542750 \h </w:instrText>
+              <w:instrText xml:space="preserve"> PAGEREF _Toc87544109 \h </w:instrText>
             </w:r>
             <w:r>
               <w:rPr>
@@ -973,7 +973,7 @@
                 <w:noProof/>
                 <w:webHidden/>
               </w:rPr>
-              <w:t>10</w:t>
+              <w:t>11</w:t>
             </w:r>
             <w:r>
               <w:rPr>
@@ -997,7 +997,7 @@
               <w:szCs w:val="22"/>
             </w:rPr>
           </w:pPr>
-          <w:hyperlink w:anchor="_Toc87542751" w:history="1">
+          <w:hyperlink w:anchor="_Toc87544110" w:history="1">
             <w:r>
               <w:rPr>
                 <w:rStyle w:val="Hyperlink"/>
@@ -1024,7 +1024,7 @@
                 <w:noProof/>
                 <w:webHidden/>
               </w:rPr>
-              <w:instrText xml:space="preserve"> PAGEREF _Toc87542751 \h </w:instrText>
+              <w:instrText xml:space="preserve"> PAGEREF _Toc87544110 \h </w:instrText>
             </w:r>
             <w:r>
               <w:rPr>
@@ -1044,7 +1044,7 @@
                 <w:noProof/>
                 <w:webHidden/>
               </w:rPr>
-              <w:t>10</w:t>
+              <w:t>11</w:t>
             </w:r>
             <w:r>
               <w:rPr>
@@ -1068,7 +1068,7 @@
               <w:szCs w:val="22"/>
             </w:rPr>
           </w:pPr>
-          <w:hyperlink w:anchor="_Toc87542752" w:history="1">
+          <w:hyperlink w:anchor="_Toc87544111" w:history="1">
             <w:r>
               <w:rPr>
                 <w:rStyle w:val="Hyperlink"/>
@@ -1096,7 +1096,7 @@
                 <w:noProof/>
                 <w:webHidden/>
               </w:rPr>
-              <w:instrText xml:space="preserve"> PAGEREF _Toc87542752 \h </w:instrText>
+              <w:instrText xml:space="preserve"> PAGEREF _Toc87544111 \h </w:instrText>
             </w:r>
             <w:r>
               <w:rPr>
@@ -1116,7 +1116,7 @@
                 <w:noProof/>
                 <w:webHidden/>
               </w:rPr>
-              <w:t>10</w:t>
+              <w:t>12</w:t>
             </w:r>
             <w:r>
               <w:rPr>
@@ -1140,7 +1140,7 @@
               <w:szCs w:val="22"/>
             </w:rPr>
           </w:pPr>
-          <w:hyperlink w:anchor="_Toc87542753" w:history="1">
+          <w:hyperlink w:anchor="_Toc87544112" w:history="1">
             <w:r>
               <w:rPr>
                 <w:rStyle w:val="Hyperlink"/>
@@ -1167,7 +1167,7 @@
                 <w:noProof/>
                 <w:webHidden/>
               </w:rPr>
-              <w:instrText xml:space="preserve"> PAGEREF _Toc87542753 \h </w:instrText>
+              <w:instrText xml:space="preserve"> PAGEREF _Toc87544112 \h </w:instrText>
             </w:r>
             <w:r>
               <w:rPr>
@@ -1187,7 +1187,7 @@
                 <w:noProof/>
                 <w:webHidden/>
               </w:rPr>
-              <w:t>10</w:t>
+              <w:t>12</w:t>
             </w:r>
             <w:r>
               <w:rPr>
@@ -1211,7 +1211,7 @@
               <w:szCs w:val="22"/>
             </w:rPr>
           </w:pPr>
-          <w:hyperlink w:anchor="_Toc87542754" w:history="1">
+          <w:hyperlink w:anchor="_Toc87544113" w:history="1">
             <w:r>
               <w:rPr>
                 <w:rStyle w:val="Hyperlink"/>
@@ -1238,7 +1238,7 @@
                 <w:noProof/>
                 <w:webHidden/>
               </w:rPr>
-              <w:instrText xml:space="preserve"> PAGEREF _Toc87542754 \h </w:instrText>
+              <w:instrText xml:space="preserve"> PAGEREF _Toc87544113 \h </w:instrText>
             </w:r>
             <w:r>
               <w:rPr>
@@ -1258,7 +1258,7 @@
                 <w:noProof/>
                 <w:webHidden/>
               </w:rPr>
-              <w:t>11</w:t>
+              <w:t>13</w:t>
             </w:r>
             <w:r>
               <w:rPr>
@@ -1282,7 +1282,7 @@
               <w:szCs w:val="22"/>
             </w:rPr>
           </w:pPr>
-          <w:hyperlink w:anchor="_Toc87542755" w:history="1">
+          <w:hyperlink w:anchor="_Toc87544114" w:history="1">
             <w:r>
               <w:rPr>
                 <w:rStyle w:val="Hyperlink"/>
@@ -1309,7 +1309,7 @@
                 <w:noProof/>
                 <w:webHidden/>
               </w:rPr>
-              <w:instrText xml:space="preserve"> PAGEREF _Toc87542755 \h </w:instrText>
+              <w:instrText xml:space="preserve"> PAGEREF _Toc87544114 \h </w:instrText>
             </w:r>
             <w:r>
               <w:rPr>
@@ -1329,7 +1329,7 @@
                 <w:noProof/>
                 <w:webHidden/>
               </w:rPr>
-              <w:t>12</w:t>
+              <w:t>13</w:t>
             </w:r>
             <w:r>
               <w:rPr>
@@ -1353,7 +1353,7 @@
               <w:szCs w:val="22"/>
             </w:rPr>
           </w:pPr>
-          <w:hyperlink w:anchor="_Toc87542756" w:history="1">
+          <w:hyperlink w:anchor="_Toc87544115" w:history="1">
             <w:r>
               <w:rPr>
                 <w:rStyle w:val="Hyperlink"/>
@@ -1380,7 +1380,7 @@
                 <w:noProof/>
                 <w:webHidden/>
               </w:rPr>
-              <w:instrText xml:space="preserve"> PAGEREF _Toc87542756 \h </w:instrText>
+              <w:instrText xml:space="preserve"> PAGEREF _Toc87544115 \h </w:instrText>
             </w:r>
             <w:r>
               <w:rPr>
@@ -1400,7 +1400,7 @@
                 <w:noProof/>
                 <w:webHidden/>
               </w:rPr>
-              <w:t>12</w:t>
+              <w:t>14</w:t>
             </w:r>
             <w:r>
               <w:rPr>
@@ -1424,7 +1424,7 @@
               <w:szCs w:val="22"/>
             </w:rPr>
           </w:pPr>
-          <w:hyperlink w:anchor="_Toc87542757" w:history="1">
+          <w:hyperlink w:anchor="_Toc87544116" w:history="1">
             <w:r>
               <w:rPr>
                 <w:rStyle w:val="Hyperlink"/>
@@ -1451,7 +1451,7 @@
                 <w:noProof/>
                 <w:webHidden/>
               </w:rPr>
-              <w:instrText xml:space="preserve"> PAGEREF _Toc87542757 \h </w:instrText>
+              <w:instrText xml:space="preserve"> PAGEREF _Toc87544116 \h </w:instrText>
             </w:r>
             <w:r>
               <w:rPr>
@@ -1471,7 +1471,7 @@
                 <w:noProof/>
                 <w:webHidden/>
               </w:rPr>
-              <w:t>12</w:t>
+              <w:t>14</w:t>
             </w:r>
             <w:r>
               <w:rPr>
@@ -1495,7 +1495,7 @@
               <w:szCs w:val="22"/>
             </w:rPr>
           </w:pPr>
-          <w:hyperlink w:anchor="_Toc87542758" w:history="1">
+          <w:hyperlink w:anchor="_Toc87544117" w:history="1">
             <w:r>
               <w:rPr>
                 <w:rStyle w:val="Hyperlink"/>
@@ -1522,7 +1522,7 @@
                 <w:noProof/>
                 <w:webHidden/>
               </w:rPr>
-              <w:instrText xml:space="preserve"> PAGEREF _Toc87542758 \h </w:instrText>
+              <w:instrText xml:space="preserve"> PAGEREF _Toc87544117 \h </w:instrText>
             </w:r>
             <w:r>
               <w:rPr>
@@ -1542,7 +1542,7 @@
                 <w:noProof/>
                 <w:webHidden/>
               </w:rPr>
-              <w:t>13</w:t>
+              <w:t>15</w:t>
             </w:r>
             <w:r>
               <w:rPr>
@@ -1566,7 +1566,7 @@
               <w:szCs w:val="22"/>
             </w:rPr>
           </w:pPr>
-          <w:hyperlink w:anchor="_Toc87542759" w:history="1">
+          <w:hyperlink w:anchor="_Toc87544118" w:history="1">
             <w:r>
               <w:rPr>
                 <w:rStyle w:val="Hyperlink"/>
@@ -1593,7 +1593,7 @@
                 <w:noProof/>
                 <w:webHidden/>
               </w:rPr>
-              <w:instrText xml:space="preserve"> PAGEREF _Toc87542759 \h </w:instrText>
+              <w:instrText xml:space="preserve"> PAGEREF _Toc87544118 \h </w:instrText>
             </w:r>
             <w:r>
               <w:rPr>
@@ -1613,7 +1613,7 @@
                 <w:noProof/>
                 <w:webHidden/>
               </w:rPr>
-              <w:t>13</w:t>
+              <w:t>15</w:t>
             </w:r>
             <w:r>
               <w:rPr>
@@ -1637,7 +1637,7 @@
               <w:szCs w:val="22"/>
             </w:rPr>
           </w:pPr>
-          <w:hyperlink w:anchor="_Toc87542760" w:history="1">
+          <w:hyperlink w:anchor="_Toc87544119" w:history="1">
             <w:r>
               <w:rPr>
                 <w:rStyle w:val="Hyperlink"/>
@@ -1664,7 +1664,7 @@
                 <w:noProof/>
                 <w:webHidden/>
               </w:rPr>
-              <w:instrText xml:space="preserve"> PAGEREF _Toc87542760 \h </w:instrText>
+              <w:instrText xml:space="preserve"> PAGEREF _Toc87544119 \h </w:instrText>
             </w:r>
             <w:r>
               <w:rPr>
@@ -1684,7 +1684,7 @@
                 <w:noProof/>
                 <w:webHidden/>
               </w:rPr>
-              <w:t>14</w:t>
+              <w:t>16</w:t>
             </w:r>
             <w:r>
               <w:rPr>
@@ -1708,7 +1708,7 @@
               <w:szCs w:val="22"/>
             </w:rPr>
           </w:pPr>
-          <w:hyperlink w:anchor="_Toc87542761" w:history="1">
+          <w:hyperlink w:anchor="_Toc87544120" w:history="1">
             <w:r>
               <w:rPr>
                 <w:rStyle w:val="Hyperlink"/>
@@ -1735,7 +1735,7 @@
                 <w:noProof/>
                 <w:webHidden/>
               </w:rPr>
-              <w:instrText xml:space="preserve"> PAGEREF _Toc87542761 \h </w:instrText>
+              <w:instrText xml:space="preserve"> PAGEREF _Toc87544120 \h </w:instrText>
             </w:r>
             <w:r>
               <w:rPr>
@@ -1755,7 +1755,7 @@
                 <w:noProof/>
                 <w:webHidden/>
               </w:rPr>
-              <w:t>16</w:t>
+              <w:t>18</w:t>
             </w:r>
             <w:r>
               <w:rPr>
@@ -1779,7 +1779,7 @@
               <w:szCs w:val="22"/>
             </w:rPr>
           </w:pPr>
-          <w:hyperlink w:anchor="_Toc87542762" w:history="1">
+          <w:hyperlink w:anchor="_Toc87544121" w:history="1">
             <w:r>
               <w:rPr>
                 <w:rStyle w:val="Hyperlink"/>
@@ -1806,7 +1806,7 @@
                 <w:noProof/>
                 <w:webHidden/>
               </w:rPr>
-              <w:instrText xml:space="preserve"> PAGEREF _Toc87542762 \h </w:instrText>
+              <w:instrText xml:space="preserve"> PAGEREF _Toc87544121 \h </w:instrText>
             </w:r>
             <w:r>
               <w:rPr>
@@ -1826,7 +1826,7 @@
                 <w:noProof/>
                 <w:webHidden/>
               </w:rPr>
-              <w:t>20</w:t>
+              <w:t>22</w:t>
             </w:r>
             <w:r>
               <w:rPr>
@@ -1850,7 +1850,7 @@
               <w:szCs w:val="22"/>
             </w:rPr>
           </w:pPr>
-          <w:hyperlink w:anchor="_Toc87542763" w:history="1">
+          <w:hyperlink w:anchor="_Toc87544122" w:history="1">
             <w:r>
               <w:rPr>
                 <w:rStyle w:val="Hyperlink"/>
@@ -1877,7 +1877,7 @@
                 <w:noProof/>
                 <w:webHidden/>
               </w:rPr>
-              <w:instrText xml:space="preserve"> PAGEREF _Toc87542763 \h </w:instrText>
+              <w:instrText xml:space="preserve"> PAGEREF _Toc87544122 \h </w:instrText>
             </w:r>
             <w:r>
               <w:rPr>
@@ -1897,7 +1897,7 @@
                 <w:noProof/>
                 <w:webHidden/>
               </w:rPr>
-              <w:t>20</w:t>
+              <w:t>22</w:t>
             </w:r>
             <w:r>
               <w:rPr>
@@ -1921,7 +1921,7 @@
               <w:szCs w:val="22"/>
             </w:rPr>
           </w:pPr>
-          <w:hyperlink w:anchor="_Toc87542764" w:history="1">
+          <w:hyperlink w:anchor="_Toc87544123" w:history="1">
             <w:r>
               <w:rPr>
                 <w:rStyle w:val="Hyperlink"/>
@@ -1948,7 +1948,7 @@
                 <w:noProof/>
                 <w:webHidden/>
               </w:rPr>
-              <w:instrText xml:space="preserve"> PAGEREF _Toc87542764 \h </w:instrText>
+              <w:instrText xml:space="preserve"> PAGEREF _Toc87544123 \h </w:instrText>
             </w:r>
             <w:r>
               <w:rPr>
@@ -1968,7 +1968,7 @@
                 <w:noProof/>
                 <w:webHidden/>
               </w:rPr>
-              <w:t>21</w:t>
+              <w:t>23</w:t>
             </w:r>
             <w:r>
               <w:rPr>
@@ -1992,7 +1992,7 @@
               <w:szCs w:val="22"/>
             </w:rPr>
           </w:pPr>
-          <w:hyperlink w:anchor="_Toc87542765" w:history="1">
+          <w:hyperlink w:anchor="_Toc87544124" w:history="1">
             <w:r>
               <w:rPr>
                 <w:rStyle w:val="Hyperlink"/>
@@ -2019,7 +2019,7 @@
                 <w:noProof/>
                 <w:webHidden/>
               </w:rPr>
-              <w:instrText xml:space="preserve"> PAGEREF _Toc87542765 \h </w:instrText>
+              <w:instrText xml:space="preserve"> PAGEREF _Toc87544124 \h </w:instrText>
             </w:r>
             <w:r>
               <w:rPr>
@@ -2039,7 +2039,7 @@
                 <w:noProof/>
                 <w:webHidden/>
               </w:rPr>
-              <w:t>21</w:t>
+              <w:t>23</w:t>
             </w:r>
             <w:r>
               <w:rPr>
@@ -2063,7 +2063,7 @@
               <w:szCs w:val="22"/>
             </w:rPr>
           </w:pPr>
-          <w:hyperlink w:anchor="_Toc87542766" w:history="1">
+          <w:hyperlink w:anchor="_Toc87544125" w:history="1">
             <w:r>
               <w:rPr>
                 <w:rStyle w:val="Hyperlink"/>
@@ -2090,7 +2090,7 @@
                 <w:noProof/>
                 <w:webHidden/>
               </w:rPr>
-              <w:instrText xml:space="preserve"> PAGEREF _Toc87542766 \h </w:instrText>
+              <w:instrText xml:space="preserve"> PAGEREF _Toc87544125 \h </w:instrText>
             </w:r>
             <w:r>
               <w:rPr>
@@ -2110,7 +2110,7 @@
                 <w:noProof/>
                 <w:webHidden/>
               </w:rPr>
-              <w:t>22</w:t>
+              <w:t>24</w:t>
             </w:r>
             <w:r>
               <w:rPr>
@@ -2196,7 +2196,7 @@
       <w:pPr>
         <w:pStyle w:val="Heading1"/>
       </w:pPr>
-      <w:bookmarkStart w:id="1" w:name="_Toc87542740"/>
+      <w:bookmarkStart w:id="1" w:name="_Toc87544099"/>
       <w:r>
         <w:t>Background</w:t>
       </w:r>
@@ -2454,9 +2454,11 @@
       <w:pPr>
         <w:pStyle w:val="Heading1"/>
       </w:pPr>
+      <w:bookmarkStart w:id="2" w:name="_Toc87544100"/>
       <w:r>
         <w:t>Problem Statement</w:t>
       </w:r>
+      <w:bookmarkEnd w:id="2"/>
     </w:p>
     <w:p>
       <w:pPr>
@@ -2514,13 +2516,13 @@
       <w:pPr>
         <w:pStyle w:val="Heading1"/>
       </w:pPr>
-      <w:bookmarkStart w:id="2" w:name="_Toc79709048"/>
-      <w:bookmarkStart w:id="3" w:name="_Toc87542742"/>
+      <w:bookmarkStart w:id="3" w:name="_Toc79709048"/>
+      <w:bookmarkStart w:id="4" w:name="_Toc87544101"/>
       <w:r>
         <w:t>Purpose Statement</w:t>
       </w:r>
-      <w:bookmarkEnd w:id="2"/>
       <w:bookmarkEnd w:id="3"/>
+      <w:bookmarkEnd w:id="4"/>
     </w:p>
     <w:p>
       <w:pPr>
@@ -2626,13 +2628,13 @@
       <w:pPr>
         <w:pStyle w:val="Heading1"/>
       </w:pPr>
-      <w:bookmarkStart w:id="4" w:name="_Toc79709049"/>
-      <w:bookmarkStart w:id="5" w:name="_Toc87542743"/>
+      <w:bookmarkStart w:id="5" w:name="_Toc79709049"/>
+      <w:bookmarkStart w:id="6" w:name="_Toc87544102"/>
       <w:r>
         <w:t>Research Questions</w:t>
       </w:r>
-      <w:bookmarkEnd w:id="4"/>
       <w:bookmarkEnd w:id="5"/>
+      <w:bookmarkEnd w:id="6"/>
     </w:p>
     <w:p>
       <w:pPr>
@@ -2793,13 +2795,13 @@
       <w:pPr>
         <w:pStyle w:val="Heading1"/>
       </w:pPr>
-      <w:bookmarkStart w:id="6" w:name="_Toc79709050"/>
-      <w:bookmarkStart w:id="7" w:name="_Toc87542744"/>
+      <w:bookmarkStart w:id="7" w:name="_Toc79709050"/>
+      <w:bookmarkStart w:id="8" w:name="_Toc87544103"/>
       <w:r>
         <w:t>Hypotheses</w:t>
       </w:r>
-      <w:bookmarkEnd w:id="6"/>
       <w:bookmarkEnd w:id="7"/>
+      <w:bookmarkEnd w:id="8"/>
     </w:p>
     <w:p>
       <w:pPr>
@@ -2836,13 +2838,13 @@
       <w:pPr>
         <w:pStyle w:val="Heading1"/>
       </w:pPr>
-      <w:bookmarkStart w:id="8" w:name="_Toc79709069"/>
-      <w:bookmarkStart w:id="9" w:name="_Toc87542745"/>
+      <w:bookmarkStart w:id="9" w:name="_Toc79709069"/>
+      <w:bookmarkStart w:id="10" w:name="_Toc87544104"/>
       <w:r>
         <w:t>Research Methodology</w:t>
       </w:r>
-      <w:bookmarkEnd w:id="8"/>
       <w:bookmarkEnd w:id="9"/>
+      <w:bookmarkEnd w:id="10"/>
     </w:p>
     <w:p>
       <w:pPr>
@@ -2865,13 +2867,13 @@
       <w:pPr>
         <w:pStyle w:val="Heading2"/>
       </w:pPr>
-      <w:bookmarkStart w:id="10" w:name="_Toc79709070"/>
-      <w:bookmarkStart w:id="11" w:name="_Toc87542746"/>
+      <w:bookmarkStart w:id="11" w:name="_Toc79709070"/>
+      <w:bookmarkStart w:id="12" w:name="_Toc87544105"/>
       <w:r>
         <w:t>Artifacts</w:t>
       </w:r>
-      <w:bookmarkEnd w:id="10"/>
       <w:bookmarkEnd w:id="11"/>
+      <w:bookmarkEnd w:id="12"/>
     </w:p>
     <w:p>
       <w:r>
@@ -2907,11 +2909,11 @@
       <w:pPr>
         <w:pStyle w:val="Heading3"/>
       </w:pPr>
-      <w:bookmarkStart w:id="12" w:name="_Toc87542747"/>
+      <w:bookmarkStart w:id="13" w:name="_Toc87544106"/>
       <w:r>
         <w:t>Data Generation</w:t>
       </w:r>
-      <w:bookmarkEnd w:id="12"/>
+      <w:bookmarkEnd w:id="13"/>
     </w:p>
     <w:p>
       <w:r>
@@ -2935,16 +2937,16 @@
       <w:pPr>
         <w:pStyle w:val="Heading3"/>
       </w:pPr>
-      <w:bookmarkStart w:id="13" w:name="_Toc79709071"/>
-      <w:bookmarkStart w:id="14" w:name="_Toc87542748"/>
+      <w:bookmarkStart w:id="14" w:name="_Toc79709071"/>
+      <w:bookmarkStart w:id="15" w:name="_Toc87544107"/>
       <w:r>
         <w:t xml:space="preserve">Environmental </w:t>
       </w:r>
-      <w:bookmarkEnd w:id="13"/>
+      <w:bookmarkEnd w:id="14"/>
       <w:r>
         <w:t>Simulation</w:t>
       </w:r>
-      <w:bookmarkEnd w:id="14"/>
+      <w:bookmarkEnd w:id="15"/>
       <w:r>
         <w:t xml:space="preserve"> </w:t>
       </w:r>
@@ -3044,13 +3046,13 @@
       <w:pPr>
         <w:pStyle w:val="Heading3"/>
       </w:pPr>
-      <w:bookmarkStart w:id="15" w:name="_Toc79709072"/>
-      <w:bookmarkStart w:id="16" w:name="_Toc87542749"/>
+      <w:bookmarkStart w:id="16" w:name="_Toc79709072"/>
+      <w:bookmarkStart w:id="17" w:name="_Toc87544108"/>
       <w:r>
         <w:t>Extracting Intents</w:t>
       </w:r>
-      <w:bookmarkEnd w:id="15"/>
       <w:bookmarkEnd w:id="16"/>
+      <w:bookmarkEnd w:id="17"/>
     </w:p>
     <w:p>
       <w:pPr>
@@ -3100,13 +3102,13 @@
       <w:pPr>
         <w:pStyle w:val="Heading3"/>
       </w:pPr>
-      <w:bookmarkStart w:id="17" w:name="_Toc79709073"/>
-      <w:bookmarkStart w:id="18" w:name="_Toc87542750"/>
+      <w:bookmarkStart w:id="18" w:name="_Toc79709073"/>
+      <w:bookmarkStart w:id="19" w:name="_Toc87544109"/>
       <w:r>
         <w:t>Feedback Mechanism</w:t>
       </w:r>
-      <w:bookmarkEnd w:id="17"/>
       <w:bookmarkEnd w:id="18"/>
+      <w:bookmarkEnd w:id="19"/>
     </w:p>
     <w:p>
       <w:pPr>
@@ -3132,13 +3134,13 @@
       <w:pPr>
         <w:pStyle w:val="Heading2"/>
       </w:pPr>
-      <w:bookmarkStart w:id="19" w:name="_Toc79709074"/>
-      <w:bookmarkStart w:id="20" w:name="_Toc87542751"/>
+      <w:bookmarkStart w:id="20" w:name="_Toc79709074"/>
+      <w:bookmarkStart w:id="21" w:name="_Toc87544110"/>
       <w:r>
         <w:t>Artifact Requirements</w:t>
       </w:r>
-      <w:bookmarkEnd w:id="19"/>
       <w:bookmarkEnd w:id="20"/>
+      <w:bookmarkEnd w:id="21"/>
     </w:p>
     <w:p>
       <w:r>
@@ -3154,16 +3156,16 @@
           <w:strike/>
         </w:rPr>
       </w:pPr>
-      <w:bookmarkStart w:id="21" w:name="_Toc79709075"/>
-      <w:bookmarkStart w:id="22" w:name="_Toc87542752"/>
+      <w:bookmarkStart w:id="22" w:name="_Toc79709075"/>
+      <w:bookmarkStart w:id="23" w:name="_Toc87544111"/>
       <w:r>
         <w:rPr>
           <w:strike/>
         </w:rPr>
         <w:t>User Roles</w:t>
       </w:r>
-      <w:bookmarkEnd w:id="21"/>
       <w:bookmarkEnd w:id="22"/>
+      <w:bookmarkEnd w:id="23"/>
     </w:p>
     <w:p>
       <w:pPr>
@@ -3183,13 +3185,13 @@
       <w:pPr>
         <w:pStyle w:val="Heading3"/>
       </w:pPr>
-      <w:bookmarkStart w:id="23" w:name="_Toc79709076"/>
-      <w:bookmarkStart w:id="24" w:name="_Toc87542753"/>
+      <w:bookmarkStart w:id="24" w:name="_Toc79709076"/>
+      <w:bookmarkStart w:id="25" w:name="_Toc87544112"/>
       <w:r>
         <w:t>System Architecture</w:t>
       </w:r>
-      <w:bookmarkEnd w:id="23"/>
       <w:bookmarkEnd w:id="24"/>
+      <w:bookmarkEnd w:id="25"/>
     </w:p>
     <w:p>
       <w:pPr>
@@ -3279,13 +3281,13 @@
       <w:pPr>
         <w:pStyle w:val="Heading3"/>
       </w:pPr>
-      <w:bookmarkStart w:id="25" w:name="_Toc79709077"/>
-      <w:bookmarkStart w:id="26" w:name="_Toc87542754"/>
+      <w:bookmarkStart w:id="26" w:name="_Toc79709077"/>
+      <w:bookmarkStart w:id="27" w:name="_Toc87544113"/>
       <w:r>
         <w:t>System Reliability</w:t>
       </w:r>
-      <w:bookmarkEnd w:id="25"/>
       <w:bookmarkEnd w:id="26"/>
+      <w:bookmarkEnd w:id="27"/>
     </w:p>
     <w:p>
       <w:pPr>
@@ -3349,13 +3351,13 @@
       <w:pPr>
         <w:pStyle w:val="Heading2"/>
       </w:pPr>
-      <w:bookmarkStart w:id="27" w:name="_Toc79709078"/>
-      <w:bookmarkStart w:id="28" w:name="_Toc87542755"/>
+      <w:bookmarkStart w:id="28" w:name="_Toc79709078"/>
+      <w:bookmarkStart w:id="29" w:name="_Toc87544114"/>
       <w:r>
         <w:t>Contributions</w:t>
       </w:r>
-      <w:bookmarkEnd w:id="27"/>
       <w:bookmarkEnd w:id="28"/>
+      <w:bookmarkEnd w:id="29"/>
     </w:p>
     <w:p>
       <w:r>
@@ -3445,13 +3447,13 @@
       <w:pPr>
         <w:pStyle w:val="Heading1"/>
       </w:pPr>
-      <w:bookmarkStart w:id="29" w:name="_Toc79709079"/>
-      <w:bookmarkStart w:id="30" w:name="_Toc87542756"/>
+      <w:bookmarkStart w:id="30" w:name="_Toc79709079"/>
+      <w:bookmarkStart w:id="31" w:name="_Toc87544115"/>
       <w:r>
         <w:t>Measurements and Evaluation</w:t>
       </w:r>
-      <w:bookmarkEnd w:id="29"/>
       <w:bookmarkEnd w:id="30"/>
+      <w:bookmarkEnd w:id="31"/>
     </w:p>
     <w:p>
       <w:r>
@@ -3463,13 +3465,13 @@
       <w:pPr>
         <w:pStyle w:val="Heading2"/>
       </w:pPr>
-      <w:bookmarkStart w:id="31" w:name="_Toc79709080"/>
-      <w:bookmarkStart w:id="32" w:name="_Toc87542757"/>
+      <w:bookmarkStart w:id="32" w:name="_Toc79709080"/>
+      <w:bookmarkStart w:id="33" w:name="_Toc87544116"/>
       <w:r>
         <w:t>Data Collection Process</w:t>
       </w:r>
-      <w:bookmarkEnd w:id="31"/>
       <w:bookmarkEnd w:id="32"/>
+      <w:bookmarkEnd w:id="33"/>
     </w:p>
     <w:p>
       <w:r>
@@ -3611,13 +3613,13 @@
       <w:pPr>
         <w:pStyle w:val="Heading2"/>
       </w:pPr>
-      <w:bookmarkStart w:id="33" w:name="_Toc79709081"/>
-      <w:bookmarkStart w:id="34" w:name="_Toc87542758"/>
+      <w:bookmarkStart w:id="34" w:name="_Toc79709081"/>
+      <w:bookmarkStart w:id="35" w:name="_Toc87544117"/>
       <w:r>
         <w:t>Evaluation Process</w:t>
       </w:r>
-      <w:bookmarkEnd w:id="33"/>
       <w:bookmarkEnd w:id="34"/>
+      <w:bookmarkEnd w:id="35"/>
     </w:p>
     <w:p>
       <w:pPr>
@@ -3724,13 +3726,13 @@
       <w:pPr>
         <w:pStyle w:val="Heading2"/>
       </w:pPr>
-      <w:bookmarkStart w:id="35" w:name="_Toc79709082"/>
-      <w:bookmarkStart w:id="36" w:name="_Toc87542759"/>
+      <w:bookmarkStart w:id="36" w:name="_Toc79709082"/>
+      <w:bookmarkStart w:id="37" w:name="_Toc87544118"/>
       <w:r>
         <w:t>Benchmarking</w:t>
       </w:r>
-      <w:bookmarkEnd w:id="35"/>
       <w:bookmarkEnd w:id="36"/>
+      <w:bookmarkEnd w:id="37"/>
     </w:p>
     <w:p>
       <w:r>
@@ -3776,13 +3778,13 @@
       <w:pPr>
         <w:pStyle w:val="Heading1"/>
       </w:pPr>
-      <w:bookmarkStart w:id="37" w:name="_Toc79709083"/>
-      <w:bookmarkStart w:id="38" w:name="_Toc87542760"/>
+      <w:bookmarkStart w:id="38" w:name="_Toc79709083"/>
+      <w:bookmarkStart w:id="39" w:name="_Toc87544119"/>
       <w:r>
         <w:t>Summary</w:t>
       </w:r>
-      <w:bookmarkEnd w:id="37"/>
       <w:bookmarkEnd w:id="38"/>
+      <w:bookmarkEnd w:id="39"/>
     </w:p>
     <w:p>
       <w:r>
@@ -3863,8 +3865,8 @@
         <w:br w:type="page"/>
       </w:r>
     </w:p>
-    <w:bookmarkStart w:id="39" w:name="_Toc79709084" w:displacedByCustomXml="next"/>
-    <w:bookmarkStart w:id="40" w:name="_Toc87542761" w:displacedByCustomXml="next"/>
+    <w:bookmarkStart w:id="40" w:name="_Toc87544120" w:displacedByCustomXml="next"/>
+    <w:bookmarkStart w:id="41" w:name="_Toc79709084" w:displacedByCustomXml="next"/>
     <w:sdt>
       <w:sdtPr>
         <w:rPr>
@@ -3885,8 +3887,8 @@
           <w:r>
             <w:t>References</w:t>
           </w:r>
+          <w:bookmarkEnd w:id="41"/>
           <w:bookmarkEnd w:id="40"/>
-          <w:bookmarkEnd w:id="39"/>
         </w:p>
         <w:sdt>
           <w:sdtPr>
@@ -4720,14 +4722,14 @@
       <w:pPr>
         <w:pStyle w:val="Heading1"/>
       </w:pPr>
-      <w:bookmarkStart w:id="41" w:name="_Toc79709085"/>
-      <w:bookmarkStart w:id="42" w:name="_Toc87542762"/>
+      <w:bookmarkStart w:id="42" w:name="_Toc79709085"/>
+      <w:bookmarkStart w:id="43" w:name="_Toc87544121"/>
       <w:r>
         <w:lastRenderedPageBreak/>
         <w:t>Annotated Bibliography</w:t>
       </w:r>
-      <w:bookmarkEnd w:id="41"/>
       <w:bookmarkEnd w:id="42"/>
+      <w:bookmarkEnd w:id="43"/>
     </w:p>
     <w:p>
       <w:pPr>
@@ -4741,13 +4743,13 @@
       <w:pPr>
         <w:pStyle w:val="Heading2"/>
       </w:pPr>
-      <w:bookmarkStart w:id="43" w:name="_Toc79709086"/>
-      <w:bookmarkStart w:id="44" w:name="_Toc87542763"/>
+      <w:bookmarkStart w:id="44" w:name="_Toc79709086"/>
+      <w:bookmarkStart w:id="45" w:name="_Toc87544122"/>
       <w:r>
         <w:t>Human Activity Recognition</w:t>
       </w:r>
-      <w:bookmarkEnd w:id="43"/>
       <w:bookmarkEnd w:id="44"/>
+      <w:bookmarkEnd w:id="45"/>
     </w:p>
     <w:p>
       <w:r>
@@ -4887,13 +4889,13 @@
       <w:pPr>
         <w:pStyle w:val="Heading2"/>
       </w:pPr>
-      <w:bookmarkStart w:id="45" w:name="_Toc79709087"/>
-      <w:bookmarkStart w:id="46" w:name="_Toc87542764"/>
+      <w:bookmarkStart w:id="46" w:name="_Toc79709087"/>
+      <w:bookmarkStart w:id="47" w:name="_Toc87544123"/>
       <w:r>
         <w:t>Integrating IoT Systems</w:t>
       </w:r>
-      <w:bookmarkEnd w:id="45"/>
       <w:bookmarkEnd w:id="46"/>
+      <w:bookmarkEnd w:id="47"/>
     </w:p>
     <w:p>
       <w:r>
@@ -4952,13 +4954,13 @@
       <w:pPr>
         <w:pStyle w:val="Heading2"/>
       </w:pPr>
-      <w:bookmarkStart w:id="47" w:name="_Toc79709088"/>
-      <w:bookmarkStart w:id="48" w:name="_Toc87542765"/>
+      <w:bookmarkStart w:id="48" w:name="_Toc79709088"/>
+      <w:bookmarkStart w:id="49" w:name="_Toc87544124"/>
       <w:r>
         <w:t>Enhancing Security</w:t>
       </w:r>
-      <w:bookmarkEnd w:id="47"/>
       <w:bookmarkEnd w:id="48"/>
+      <w:bookmarkEnd w:id="49"/>
     </w:p>
     <w:p>
       <w:pPr>
@@ -5068,13 +5070,13 @@
       <w:pPr>
         <w:pStyle w:val="Heading2"/>
       </w:pPr>
-      <w:bookmarkStart w:id="49" w:name="_Toc79709089"/>
-      <w:bookmarkStart w:id="50" w:name="_Toc87542766"/>
+      <w:bookmarkStart w:id="50" w:name="_Toc79709089"/>
+      <w:bookmarkStart w:id="51" w:name="_Toc87544125"/>
       <w:r>
         <w:t>Healthcare and Cloud</w:t>
       </w:r>
-      <w:bookmarkEnd w:id="49"/>
       <w:bookmarkEnd w:id="50"/>
+      <w:bookmarkEnd w:id="51"/>
     </w:p>
     <w:p>
       <w:r>
@@ -5206,7 +5208,12 @@
     <w:p/>
     <w:p/>
     <w:sectPr>
-      <w:headerReference w:type="default" r:id="rId9"/>
+      <w:headerReference w:type="even" r:id="rId9"/>
+      <w:headerReference w:type="default" r:id="rId10"/>
+      <w:footerReference w:type="even" r:id="rId11"/>
+      <w:footerReference w:type="default" r:id="rId12"/>
+      <w:headerReference w:type="first" r:id="rId13"/>
+      <w:footerReference w:type="first" r:id="rId14"/>
       <w:pgSz w:w="12240" w:h="15840"/>
       <w:pgMar w:top="1440" w:right="1440" w:bottom="1440" w:left="1440" w:header="720" w:footer="720" w:gutter="0"/>
       <w:pgNumType w:start="1"/>
@@ -5242,6 +5249,36 @@
 </w:endnotes>
 </file>
 
+<file path=word/footer1.xml><?xml version="1.0" encoding="utf-8"?>
+<w:ftr xmlns:wpc="http://schemas.microsoft.com/office/word/2010/wordprocessingCanvas" xmlns:cx="http://schemas.microsoft.com/office/drawing/2014/chartex" xmlns:cx1="http://schemas.microsoft.com/office/drawing/2015/9/8/chartex" xmlns:cx2="http://schemas.microsoft.com/office/drawing/2015/10/21/chartex" xmlns:cx3="http://schemas.microsoft.com/office/drawing/2016/5/9/chartex" xmlns:cx4="http://schemas.microsoft.com/office/drawing/2016/5/10/chartex" xmlns:cx5="http://schemas.microsoft.com/office/drawing/2016/5/11/chartex" xmlns:cx6="http://schemas.microsoft.com/office/drawing/2016/5/12/chartex" xmlns:cx7="http://schemas.microsoft.com/office/drawing/2016/5/13/chartex" xmlns:cx8="http://schemas.microsoft.com/office/drawing/2016/5/14/chartex" xmlns:mc="http://schemas.openxmlformats.org/markup-compatibility/2006" xmlns:aink="http://schemas.microsoft.com/office/drawing/2016/ink" xmlns:am3d="http://schemas.microsoft.com/office/drawing/2017/model3d" xmlns:o="urn:schemas-microsoft-com:office:office" xmlns:r="http://schemas.openxmlformats.org/officeDocument/2006/relationships" xmlns:m="http://schemas.openxmlformats.org/officeDocument/2006/math" xmlns:v="urn:schemas-microsoft-com:vml" xmlns:wp14="http://schemas.microsoft.com/office/word/2010/wordprocessingDrawing" xmlns:wp="http://schemas.openxmlformats.org/drawingml/2006/wordprocessingDrawing" xmlns:w10="urn:schemas-microsoft-com:office:word" xmlns:w="http://schemas.openxmlformats.org/wordprocessingml/2006/main" xmlns:w14="http://schemas.microsoft.com/office/word/2010/wordml" xmlns:w15="http://schemas.microsoft.com/office/word/2012/wordml" xmlns:w16cex="http://schemas.microsoft.com/office/word/2018/wordml/cex" xmlns:w16cid="http://schemas.microsoft.com/office/word/2016/wordml/cid" xmlns:w16="http://schemas.microsoft.com/office/word/2018/wordml" xmlns:w16sdtdh="http://schemas.microsoft.com/office/word/2020/wordml/sdtdatahash" xmlns:w16se="http://schemas.microsoft.com/office/word/2015/wordml/symex" xmlns:wpg="http://schemas.microsoft.com/office/word/2010/wordprocessingGroup" xmlns:wpi="http://schemas.microsoft.com/office/word/2010/wordprocessingInk" xmlns:wne="http://schemas.microsoft.com/office/word/2006/wordml" xmlns:wps="http://schemas.microsoft.com/office/word/2010/wordprocessingShape" mc:Ignorable="w14 w15 w16se w16cid w16 w16cex w16sdtdh wp14">
+  <w:p>
+    <w:pPr>
+      <w:pStyle w:val="Footer"/>
+    </w:pPr>
+  </w:p>
+</w:ftr>
+</file>
+
+<file path=word/footer2.xml><?xml version="1.0" encoding="utf-8"?>
+<w:ftr xmlns:wpc="http://schemas.microsoft.com/office/word/2010/wordprocessingCanvas" xmlns:cx="http://schemas.microsoft.com/office/drawing/2014/chartex" xmlns:cx1="http://schemas.microsoft.com/office/drawing/2015/9/8/chartex" xmlns:cx2="http://schemas.microsoft.com/office/drawing/2015/10/21/chartex" xmlns:cx3="http://schemas.microsoft.com/office/drawing/2016/5/9/chartex" xmlns:cx4="http://schemas.microsoft.com/office/drawing/2016/5/10/chartex" xmlns:cx5="http://schemas.microsoft.com/office/drawing/2016/5/11/chartex" xmlns:cx6="http://schemas.microsoft.com/office/drawing/2016/5/12/chartex" xmlns:cx7="http://schemas.microsoft.com/office/drawing/2016/5/13/chartex" xmlns:cx8="http://schemas.microsoft.com/office/drawing/2016/5/14/chartex" xmlns:mc="http://schemas.openxmlformats.org/markup-compatibility/2006" xmlns:aink="http://schemas.microsoft.com/office/drawing/2016/ink" xmlns:am3d="http://schemas.microsoft.com/office/drawing/2017/model3d" xmlns:o="urn:schemas-microsoft-com:office:office" xmlns:r="http://schemas.openxmlformats.org/officeDocument/2006/relationships" xmlns:m="http://schemas.openxmlformats.org/officeDocument/2006/math" xmlns:v="urn:schemas-microsoft-com:vml" xmlns:wp14="http://schemas.microsoft.com/office/word/2010/wordprocessingDrawing" xmlns:wp="http://schemas.openxmlformats.org/drawingml/2006/wordprocessingDrawing" xmlns:w10="urn:schemas-microsoft-com:office:word" xmlns:w="http://schemas.openxmlformats.org/wordprocessingml/2006/main" xmlns:w14="http://schemas.microsoft.com/office/word/2010/wordml" xmlns:w15="http://schemas.microsoft.com/office/word/2012/wordml" xmlns:w16cex="http://schemas.microsoft.com/office/word/2018/wordml/cex" xmlns:w16cid="http://schemas.microsoft.com/office/word/2016/wordml/cid" xmlns:w16="http://schemas.microsoft.com/office/word/2018/wordml" xmlns:w16sdtdh="http://schemas.microsoft.com/office/word/2020/wordml/sdtdatahash" xmlns:w16se="http://schemas.microsoft.com/office/word/2015/wordml/symex" xmlns:wpg="http://schemas.microsoft.com/office/word/2010/wordprocessingGroup" xmlns:wpi="http://schemas.microsoft.com/office/word/2010/wordprocessingInk" xmlns:wne="http://schemas.microsoft.com/office/word/2006/wordml" xmlns:wps="http://schemas.microsoft.com/office/word/2010/wordprocessingShape" mc:Ignorable="w14 w15 w16se w16cid w16 w16cex w16sdtdh wp14">
+  <w:p>
+    <w:pPr>
+      <w:pStyle w:val="Footer"/>
+    </w:pPr>
+  </w:p>
+</w:ftr>
+</file>
+
+<file path=word/footer3.xml><?xml version="1.0" encoding="utf-8"?>
+<w:ftr xmlns:wpc="http://schemas.microsoft.com/office/word/2010/wordprocessingCanvas" xmlns:cx="http://schemas.microsoft.com/office/drawing/2014/chartex" xmlns:cx1="http://schemas.microsoft.com/office/drawing/2015/9/8/chartex" xmlns:cx2="http://schemas.microsoft.com/office/drawing/2015/10/21/chartex" xmlns:cx3="http://schemas.microsoft.com/office/drawing/2016/5/9/chartex" xmlns:cx4="http://schemas.microsoft.com/office/drawing/2016/5/10/chartex" xmlns:cx5="http://schemas.microsoft.com/office/drawing/2016/5/11/chartex" xmlns:cx6="http://schemas.microsoft.com/office/drawing/2016/5/12/chartex" xmlns:cx7="http://schemas.microsoft.com/office/drawing/2016/5/13/chartex" xmlns:cx8="http://schemas.microsoft.com/office/drawing/2016/5/14/chartex" xmlns:mc="http://schemas.openxmlformats.org/markup-compatibility/2006" xmlns:aink="http://schemas.microsoft.com/office/drawing/2016/ink" xmlns:am3d="http://schemas.microsoft.com/office/drawing/2017/model3d" xmlns:o="urn:schemas-microsoft-com:office:office" xmlns:r="http://schemas.openxmlformats.org/officeDocument/2006/relationships" xmlns:m="http://schemas.openxmlformats.org/officeDocument/2006/math" xmlns:v="urn:schemas-microsoft-com:vml" xmlns:wp14="http://schemas.microsoft.com/office/word/2010/wordprocessingDrawing" xmlns:wp="http://schemas.openxmlformats.org/drawingml/2006/wordprocessingDrawing" xmlns:w10="urn:schemas-microsoft-com:office:word" xmlns:w="http://schemas.openxmlformats.org/wordprocessingml/2006/main" xmlns:w14="http://schemas.microsoft.com/office/word/2010/wordml" xmlns:w15="http://schemas.microsoft.com/office/word/2012/wordml" xmlns:w16cex="http://schemas.microsoft.com/office/word/2018/wordml/cex" xmlns:w16cid="http://schemas.microsoft.com/office/word/2016/wordml/cid" xmlns:w16="http://schemas.microsoft.com/office/word/2018/wordml" xmlns:w16sdtdh="http://schemas.microsoft.com/office/word/2020/wordml/sdtdatahash" xmlns:w16se="http://schemas.microsoft.com/office/word/2015/wordml/symex" xmlns:wpg="http://schemas.microsoft.com/office/word/2010/wordprocessingGroup" xmlns:wpi="http://schemas.microsoft.com/office/word/2010/wordprocessingInk" xmlns:wne="http://schemas.microsoft.com/office/word/2006/wordml" xmlns:wps="http://schemas.microsoft.com/office/word/2010/wordprocessingShape" mc:Ignorable="w14 w15 w16se w16cid w16 w16cex w16sdtdh wp14">
+  <w:p>
+    <w:pPr>
+      <w:pStyle w:val="Footer"/>
+    </w:pPr>
+  </w:p>
+</w:ftr>
+</file>
+
 <file path=word/footnotes.xml><?xml version="1.0" encoding="utf-8"?>
 <w:footnotes xmlns:wpc="http://schemas.microsoft.com/office/word/2010/wordprocessingCanvas" xmlns:cx="http://schemas.microsoft.com/office/drawing/2014/chartex" xmlns:cx1="http://schemas.microsoft.com/office/drawing/2015/9/8/chartex" xmlns:cx2="http://schemas.microsoft.com/office/drawing/2015/10/21/chartex" xmlns:cx3="http://schemas.microsoft.com/office/drawing/2016/5/9/chartex" xmlns:cx4="http://schemas.microsoft.com/office/drawing/2016/5/10/chartex" xmlns:cx5="http://schemas.microsoft.com/office/drawing/2016/5/11/chartex" xmlns:cx6="http://schemas.microsoft.com/office/drawing/2016/5/12/chartex" xmlns:cx7="http://schemas.microsoft.com/office/drawing/2016/5/13/chartex" xmlns:cx8="http://schemas.microsoft.com/office/drawing/2016/5/14/chartex" xmlns:mc="http://schemas.openxmlformats.org/markup-compatibility/2006" xmlns:aink="http://schemas.microsoft.com/office/drawing/2016/ink" xmlns:am3d="http://schemas.microsoft.com/office/drawing/2017/model3d" xmlns:o="urn:schemas-microsoft-com:office:office" xmlns:r="http://schemas.openxmlformats.org/officeDocument/2006/relationships" xmlns:m="http://schemas.openxmlformats.org/officeDocument/2006/math" xmlns:v="urn:schemas-microsoft-com:vml" xmlns:wp14="http://schemas.microsoft.com/office/word/2010/wordprocessingDrawing" xmlns:wp="http://schemas.openxmlformats.org/drawingml/2006/wordprocessingDrawing" xmlns:w10="urn:schemas-microsoft-com:office:word" xmlns:w="http://schemas.openxmlformats.org/wordprocessingml/2006/main" xmlns:w14="http://schemas.microsoft.com/office/word/2010/wordml" xmlns:w15="http://schemas.microsoft.com/office/word/2012/wordml" xmlns:w16cex="http://schemas.microsoft.com/office/word/2018/wordml/cex" xmlns:w16cid="http://schemas.microsoft.com/office/word/2016/wordml/cid" xmlns:w16="http://schemas.microsoft.com/office/word/2018/wordml" xmlns:w16sdtdh="http://schemas.microsoft.com/office/word/2020/wordml/sdtdatahash" xmlns:w16se="http://schemas.microsoft.com/office/word/2015/wordml/symex" xmlns:wpg="http://schemas.microsoft.com/office/word/2010/wordprocessingGroup" xmlns:wpi="http://schemas.microsoft.com/office/word/2010/wordprocessingInk" xmlns:wne="http://schemas.microsoft.com/office/word/2006/wordml" xmlns:wps="http://schemas.microsoft.com/office/word/2010/wordprocessingShape" mc:Ignorable="w14 w15 w16se w16cid w16 w16cex w16sdtdh wp14">
   <w:footnote w:type="separator" w:id="-1">
@@ -5273,17 +5310,48 @@
     <w:pPr>
       <w:pStyle w:val="Header"/>
     </w:pPr>
+  </w:p>
+</w:hdr>
+</file>
+
+<file path=word/header2.xml><?xml version="1.0" encoding="utf-8"?>
+<w:hdr xmlns:wpc="http://schemas.microsoft.com/office/word/2010/wordprocessingCanvas" xmlns:cx="http://schemas.microsoft.com/office/drawing/2014/chartex" xmlns:cx1="http://schemas.microsoft.com/office/drawing/2015/9/8/chartex" xmlns:cx2="http://schemas.microsoft.com/office/drawing/2015/10/21/chartex" xmlns:cx3="http://schemas.microsoft.com/office/drawing/2016/5/9/chartex" xmlns:cx4="http://schemas.microsoft.com/office/drawing/2016/5/10/chartex" xmlns:cx5="http://schemas.microsoft.com/office/drawing/2016/5/11/chartex" xmlns:cx6="http://schemas.microsoft.com/office/drawing/2016/5/12/chartex" xmlns:cx7="http://schemas.microsoft.com/office/drawing/2016/5/13/chartex" xmlns:cx8="http://schemas.microsoft.com/office/drawing/2016/5/14/chartex" xmlns:mc="http://schemas.openxmlformats.org/markup-compatibility/2006" xmlns:aink="http://schemas.microsoft.com/office/drawing/2016/ink" xmlns:am3d="http://schemas.microsoft.com/office/drawing/2017/model3d" xmlns:o="urn:schemas-microsoft-com:office:office" xmlns:r="http://schemas.openxmlformats.org/officeDocument/2006/relationships" xmlns:m="http://schemas.openxmlformats.org/officeDocument/2006/math" xmlns:v="urn:schemas-microsoft-com:vml" xmlns:wp14="http://schemas.microsoft.com/office/word/2010/wordprocessingDrawing" xmlns:wp="http://schemas.openxmlformats.org/drawingml/2006/wordprocessingDrawing" xmlns:w10="urn:schemas-microsoft-com:office:word" xmlns:w="http://schemas.openxmlformats.org/wordprocessingml/2006/main" xmlns:w14="http://schemas.microsoft.com/office/word/2010/wordml" xmlns:w15="http://schemas.microsoft.com/office/word/2012/wordml" xmlns:w16cex="http://schemas.microsoft.com/office/word/2018/wordml/cex" xmlns:w16cid="http://schemas.microsoft.com/office/word/2016/wordml/cid" xmlns:w16="http://schemas.microsoft.com/office/word/2018/wordml" xmlns:w16sdtdh="http://schemas.microsoft.com/office/word/2020/wordml/sdtdatahash" xmlns:w16se="http://schemas.microsoft.com/office/word/2015/wordml/symex" xmlns:wpg="http://schemas.microsoft.com/office/word/2010/wordprocessingGroup" xmlns:wpi="http://schemas.microsoft.com/office/word/2010/wordprocessingInk" xmlns:wne="http://schemas.microsoft.com/office/word/2006/wordml" xmlns:wps="http://schemas.microsoft.com/office/word/2010/wordprocessingShape" mc:Ignorable="w14 w15 w16se w16cid w16 w16cex w16sdtdh wp14">
+  <w:p>
+    <w:pPr>
+      <w:pStyle w:val="Header"/>
+    </w:pPr>
     <w:r>
-      <w:t>TIM-</w:t>
+      <w:t>CMP</w:t>
     </w:r>
     <w:r>
-      <w:t>8190</w:t>
+      <w:t>-</w:t>
+    </w:r>
+    <w:r>
+      <w:t>9</w:t>
+    </w:r>
+    <w:r>
+      <w:t>1</w:t>
+    </w:r>
+    <w:r>
+      <w:t>0</w:t>
+    </w:r>
+    <w:r>
+      <w:t>7</w:t>
     </w:r>
     <w:r>
       <w:t xml:space="preserve">: </w:t>
     </w:r>
     <w:r>
-      <w:t>Computer Science Policy and Strategy</w:t>
+      <w:t>Pre-C</w:t>
+    </w:r>
+    <w:r>
+      <w:t>andidacy</w:t>
+    </w:r>
+    <w:r>
+      <w:t xml:space="preserve"> Prospectus for </w:t>
+    </w:r>
+    <w:r>
+      <w:t>Computer Science</w:t>
     </w:r>
     <w:r>
       <w:tab/>
@@ -5326,6 +5394,16 @@
       </w:sdtContent>
     </w:sdt>
   </w:p>
+  <w:p>
+    <w:pPr>
+      <w:pStyle w:val="Header"/>
+    </w:pPr>
+  </w:p>
+</w:hdr>
+</file>
+
+<file path=word/header3.xml><?xml version="1.0" encoding="utf-8"?>
+<w:hdr xmlns:wpc="http://schemas.microsoft.com/office/word/2010/wordprocessingCanvas" xmlns:cx="http://schemas.microsoft.com/office/drawing/2014/chartex" xmlns:cx1="http://schemas.microsoft.com/office/drawing/2015/9/8/chartex" xmlns:cx2="http://schemas.microsoft.com/office/drawing/2015/10/21/chartex" xmlns:cx3="http://schemas.microsoft.com/office/drawing/2016/5/9/chartex" xmlns:cx4="http://schemas.microsoft.com/office/drawing/2016/5/10/chartex" xmlns:cx5="http://schemas.microsoft.com/office/drawing/2016/5/11/chartex" xmlns:cx6="http://schemas.microsoft.com/office/drawing/2016/5/12/chartex" xmlns:cx7="http://schemas.microsoft.com/office/drawing/2016/5/13/chartex" xmlns:cx8="http://schemas.microsoft.com/office/drawing/2016/5/14/chartex" xmlns:mc="http://schemas.openxmlformats.org/markup-compatibility/2006" xmlns:aink="http://schemas.microsoft.com/office/drawing/2016/ink" xmlns:am3d="http://schemas.microsoft.com/office/drawing/2017/model3d" xmlns:o="urn:schemas-microsoft-com:office:office" xmlns:r="http://schemas.openxmlformats.org/officeDocument/2006/relationships" xmlns:m="http://schemas.openxmlformats.org/officeDocument/2006/math" xmlns:v="urn:schemas-microsoft-com:vml" xmlns:wp14="http://schemas.microsoft.com/office/word/2010/wordprocessingDrawing" xmlns:wp="http://schemas.openxmlformats.org/drawingml/2006/wordprocessingDrawing" xmlns:w10="urn:schemas-microsoft-com:office:word" xmlns:w="http://schemas.openxmlformats.org/wordprocessingml/2006/main" xmlns:w14="http://schemas.microsoft.com/office/word/2010/wordml" xmlns:w15="http://schemas.microsoft.com/office/word/2012/wordml" xmlns:w16cex="http://schemas.microsoft.com/office/word/2018/wordml/cex" xmlns:w16cid="http://schemas.microsoft.com/office/word/2016/wordml/cid" xmlns:w16="http://schemas.microsoft.com/office/word/2018/wordml" xmlns:w16sdtdh="http://schemas.microsoft.com/office/word/2020/wordml/sdtdatahash" xmlns:w16se="http://schemas.microsoft.com/office/word/2015/wordml/symex" xmlns:wpg="http://schemas.microsoft.com/office/word/2010/wordprocessingGroup" xmlns:wpi="http://schemas.microsoft.com/office/word/2010/wordprocessingInk" xmlns:wne="http://schemas.microsoft.com/office/word/2006/wordml" xmlns:wps="http://schemas.microsoft.com/office/word/2010/wordprocessingShape" mc:Ignorable="w14 w15 w16se w16cid w16 w16cex w16sdtdh wp14">
   <w:p>
     <w:pPr>
       <w:pStyle w:val="Header"/>

</xml_diff>

<commit_message>
breakfast and macy parade
</commit_message>
<xml_diff>
--- a/BachmeierNCMP0701.docx
+++ b/BachmeierNCMP0701.docx
@@ -2272,7 +2272,11 @@
       <w:pPr>
         <w:ind w:firstLine="720"/>
         <w:rPr>
-          <w:strike/>
+          <w:rPrChange w:id="2" w:author="Bachmeier, Nate" w:date="2021-11-25T11:18:00Z">
+            <w:rPr>
+              <w:strike/>
+            </w:rPr>
+          </w:rPrChange>
         </w:rPr>
       </w:pPr>
       <w:r>
@@ -2286,31 +2290,74 @@
       <w:r>
         <w:t xml:space="preserve">.  These technologies </w:t>
       </w:r>
-      <w:commentRangeStart w:id="2"/>
-      <w:r>
-        <w:t xml:space="preserve">will </w:t>
-      </w:r>
-      <w:commentRangeEnd w:id="2"/>
+      <w:commentRangeStart w:id="3"/>
+      <w:del w:id="4" w:author="Bachmeier, Nate" w:date="2021-11-25T11:13:00Z">
+        <w:r>
+          <w:delText xml:space="preserve">will </w:delText>
+        </w:r>
+      </w:del>
+      <w:commentRangeEnd w:id="3"/>
+      <w:ins w:id="5" w:author="Bachmeier, Nate" w:date="2021-11-25T11:13:00Z">
+        <w:r>
+          <w:t>have the potential to</w:t>
+        </w:r>
+        <w:r>
+          <w:t xml:space="preserve"> </w:t>
+        </w:r>
+      </w:ins>
       <w:r>
         <w:rPr>
           <w:rStyle w:val="CommentReference"/>
         </w:rPr>
-        <w:commentReference w:id="2"/>
+        <w:commentReference w:id="3"/>
       </w:r>
       <w:r>
         <w:t xml:space="preserve">revolutionize the health care and wellbeing industries.  Academic and commercial vendors are continuously delivering innovations across these domains.  However, mainstream offerings primarily focus on measuring simple body </w:t>
       </w:r>
-      <w:commentRangeStart w:id="3"/>
+      <w:commentRangeStart w:id="6"/>
+      <w:commentRangeStart w:id="7"/>
       <w:r>
         <w:t>metrics</w:t>
       </w:r>
-      <w:commentRangeEnd w:id="3"/>
+      <w:commentRangeEnd w:id="6"/>
       <w:r>
         <w:rPr>
           <w:rStyle w:val="CommentReference"/>
         </w:rPr>
-        <w:commentReference w:id="3"/>
-      </w:r>
+        <w:commentReference w:id="6"/>
+      </w:r>
+      <w:commentRangeEnd w:id="7"/>
+      <w:r>
+        <w:rPr>
+          <w:rStyle w:val="CommentReference"/>
+        </w:rPr>
+        <w:commentReference w:id="7"/>
+      </w:r>
+      <w:ins w:id="8" w:author="Bachmeier, Nate" w:date="2021-11-25T11:15:00Z">
+        <w:r>
+          <w:t xml:space="preserve"> (</w:t>
+        </w:r>
+        <w:proofErr w:type="spellStart"/>
+        <w:r>
+          <w:t>Koreshoff</w:t>
+        </w:r>
+        <w:proofErr w:type="spellEnd"/>
+        <w:r>
+          <w:t xml:space="preserve">, Robertson, </w:t>
+        </w:r>
+      </w:ins>
+      <w:ins w:id="9" w:author="Bachmeier, Nate" w:date="2021-11-25T11:16:00Z">
+        <w:r>
+          <w:t xml:space="preserve">Leong, 2013; </w:t>
+        </w:r>
+        <w:r>
+          <w:t>Tan et al., 2020</w:t>
+        </w:r>
+        <w:r>
+          <w:t>)</w:t>
+        </w:r>
+      </w:ins>
+      <w:customXmlDelRangeStart w:id="10" w:author="Bachmeier, Nate" w:date="2021-11-25T11:16:00Z"/>
       <w:sdt>
         <w:sdtPr>
           <w:id w:val="841585053"/>
@@ -2318,41 +2365,74 @@
         </w:sdtPr>
         <w:sdtEndPr/>
         <w:sdtContent>
-          <w:r>
-            <w:fldChar w:fldCharType="begin"/>
-          </w:r>
-          <w:r>
-            <w:instrText xml:space="preserve"> CITATION Kor13 \l 1033 </w:instrText>
-          </w:r>
-          <w:r>
-            <w:fldChar w:fldCharType="separate"/>
-          </w:r>
-          <w:r>
-            <w:rPr>
-              <w:noProof/>
-            </w:rPr>
-            <w:t xml:space="preserve"> (Koreshoff, Robertson, &amp; Leong, 2013)</w:t>
-          </w:r>
-          <w:r>
-            <w:fldChar w:fldCharType="end"/>
-          </w:r>
+          <w:customXmlDelRangeEnd w:id="10"/>
+          <w:del w:id="11" w:author="Bachmeier, Nate" w:date="2021-11-25T11:16:00Z">
+            <w:r>
+              <w:fldChar w:fldCharType="begin"/>
+            </w:r>
+            <w:r>
+              <w:delInstrText xml:space="preserve"> CITATION Kor13 \l 1033 </w:delInstrText>
+            </w:r>
+            <w:r>
+              <w:fldChar w:fldCharType="separate"/>
+            </w:r>
+            <w:r>
+              <w:rPr>
+                <w:noProof/>
+              </w:rPr>
+              <w:delText xml:space="preserve"> (Koreshoff, Robertson, &amp; Leong, 2013)</w:delText>
+            </w:r>
+            <w:r>
+              <w:fldChar w:fldCharType="end"/>
+            </w:r>
+          </w:del>
+          <w:customXmlDelRangeStart w:id="12" w:author="Bachmeier, Nate" w:date="2021-11-25T11:16:00Z"/>
         </w:sdtContent>
       </w:sdt>
-      <w:r>
-        <w:t xml:space="preserve">.  While these products provide incremental value, they do not move the needle.  </w:t>
-      </w:r>
-      <w:r>
-        <w:rPr>
-          <w:strike/>
-        </w:rPr>
-        <w:t xml:space="preserve">Nearly eight </w:t>
-      </w:r>
-      <w:r>
-        <w:rPr>
-          <w:strike/>
-        </w:rPr>
+      <w:customXmlDelRangeEnd w:id="12"/>
+      <w:r>
+        <w:t xml:space="preserve">.  While these products provide incremental value, they do not move the </w:t>
+      </w:r>
+      <w:r>
         <w:lastRenderedPageBreak/>
-        <w:t>years later, the industry myopically drives toward wearable IoT devices (Tun et al., 2021).  Researchers concentrating on these areas make sense due to the low barrier to entry.  Though, that same ease is commoditizing the products selection and stifling creativity.</w:t>
+        <w:t xml:space="preserve">needle.  </w:t>
+      </w:r>
+      <w:r>
+        <w:rPr>
+          <w:rPrChange w:id="13" w:author="Bachmeier, Nate" w:date="2021-11-25T11:17:00Z">
+            <w:rPr>
+              <w:strike/>
+            </w:rPr>
+          </w:rPrChange>
+        </w:rPr>
+        <w:t>Nearly eight years later, the industry myopically drives toward wearable IoT devices (Tun et al., 2021).</w:t>
+      </w:r>
+      <w:del w:id="14" w:author="Bachmeier, Nate" w:date="2021-11-25T11:18:00Z">
+        <w:r>
+          <w:rPr>
+            <w:rPrChange w:id="15" w:author="Bachmeier, Nate" w:date="2021-11-25T11:18:00Z">
+              <w:rPr>
+                <w:strike/>
+              </w:rPr>
+            </w:rPrChange>
+          </w:rPr>
+          <w:delText xml:space="preserve">  </w:delText>
+        </w:r>
+      </w:del>
+      <w:ins w:id="16" w:author="Bachmeier, Nate" w:date="2021-11-25T11:18:00Z">
+        <w:r>
+          <w:t xml:space="preserve">  </w:t>
+        </w:r>
+      </w:ins>
+      <w:r>
+        <w:rPr>
+          <w:rPrChange w:id="17" w:author="Bachmeier, Nate" w:date="2021-11-25T11:18:00Z">
+            <w:rPr>
+              <w:strike/>
+            </w:rPr>
+          </w:rPrChange>
+        </w:rPr>
+        <w:t>Researchers concentrating on these areas make sense due to the low barrier to entry.  Though, that same ease is commoditizing the products selection and stifling creativity.</w:t>
       </w:r>
     </w:p>
     <w:p>
@@ -2390,44 +2470,68 @@
         </w:sdtContent>
       </w:sdt>
       <w:r>
-        <w:t xml:space="preserve">.  </w:t>
-      </w:r>
-      <w:r>
-        <w:rPr>
-          <w:strike/>
-        </w:rPr>
-        <w:t xml:space="preserve">For example, </w:t>
-      </w:r>
-      <w:commentRangeStart w:id="4"/>
-      <w:r>
-        <w:rPr>
-          <w:strike/>
-        </w:rPr>
-        <w:t xml:space="preserve">these </w:t>
-      </w:r>
-      <w:commentRangeEnd w:id="4"/>
-      <w:r>
-        <w:rPr>
-          <w:rStyle w:val="CommentReference"/>
-          <w:strike/>
-        </w:rPr>
-        <w:commentReference w:id="4"/>
-      </w:r>
-      <w:r>
-        <w:rPr>
-          <w:strike/>
-        </w:rPr>
-        <w:t>solutions often support safety functions and require uninterrupted monitoring.</w:t>
-      </w:r>
-      <w:r>
-        <w:t xml:space="preserve">  </w:t>
-      </w:r>
-      <w:r>
-        <w:rPr>
-          <w:strike/>
-        </w:rPr>
-        <w:t xml:space="preserve">Wearable IoT has inherent risks that the patient will disable or forget the device.  This situation is particularly profound in patients with memory impairments like dementia </w:t>
-      </w:r>
+        <w:t>.</w:t>
+      </w:r>
+      <w:ins w:id="18" w:author="Bachmeier, Nate" w:date="2021-11-25T11:19:00Z">
+        <w:r>
+          <w:t xml:space="preserve">  These persons need </w:t>
+        </w:r>
+        <w:proofErr w:type="spellStart"/>
+        <w:r>
+          <w:t>unobstrusive</w:t>
+        </w:r>
+        <w:proofErr w:type="spellEnd"/>
+        <w:r>
+          <w:t xml:space="preserve"> systems that continuously monitor and respond to their behaviors.</w:t>
+        </w:r>
+      </w:ins>
+      <w:ins w:id="19" w:author="Bachmeier, Nate" w:date="2021-11-25T11:20:00Z">
+        <w:r>
+          <w:t xml:space="preserve">  </w:t>
+        </w:r>
+      </w:ins>
+      <w:del w:id="20" w:author="Bachmeier, Nate" w:date="2021-11-25T11:20:00Z">
+        <w:r>
+          <w:delText xml:space="preserve">  </w:delText>
+        </w:r>
+        <w:r>
+          <w:rPr>
+            <w:strike/>
+          </w:rPr>
+          <w:delText xml:space="preserve">For example, </w:delText>
+        </w:r>
+        <w:commentRangeStart w:id="21"/>
+        <w:r>
+          <w:rPr>
+            <w:strike/>
+          </w:rPr>
+          <w:delText xml:space="preserve">these </w:delText>
+        </w:r>
+        <w:commentRangeEnd w:id="21"/>
+        <w:r>
+          <w:rPr>
+            <w:rStyle w:val="CommentReference"/>
+            <w:strike/>
+          </w:rPr>
+          <w:commentReference w:id="21"/>
+        </w:r>
+        <w:r>
+          <w:rPr>
+            <w:strike/>
+          </w:rPr>
+          <w:delText>solutions often support safety functions and require uninterrupted monitoring.</w:delText>
+        </w:r>
+        <w:r>
+          <w:delText xml:space="preserve">  </w:delText>
+        </w:r>
+        <w:r>
+          <w:rPr>
+            <w:strike/>
+          </w:rPr>
+          <w:delText xml:space="preserve">Wearable IoT has inherent risks that the patient will disable or forget the device.  This situation is particularly profound in patients with memory impairments like dementia </w:delText>
+        </w:r>
+      </w:del>
+      <w:customXmlDelRangeStart w:id="22" w:author="Bachmeier, Nate" w:date="2021-11-25T11:20:00Z"/>
       <w:sdt>
         <w:sdtPr>
           <w:rPr>
@@ -2438,48 +2542,174 @@
         </w:sdtPr>
         <w:sdtEndPr/>
         <w:sdtContent>
-          <w:r>
-            <w:rPr>
-              <w:strike/>
-            </w:rPr>
-            <w:fldChar w:fldCharType="begin"/>
-          </w:r>
-          <w:r>
-            <w:rPr>
-              <w:strike/>
-            </w:rPr>
-            <w:instrText xml:space="preserve">CITATION Car17 \l 1033 </w:instrText>
-          </w:r>
-          <w:r>
-            <w:rPr>
-              <w:strike/>
-            </w:rPr>
-            <w:fldChar w:fldCharType="separate"/>
-          </w:r>
-          <w:r>
-            <w:rPr>
-              <w:strike/>
-              <w:noProof/>
-            </w:rPr>
-            <w:t>(Wilson, 2017)</w:t>
-          </w:r>
-          <w:r>
-            <w:rPr>
-              <w:strike/>
-            </w:rPr>
-            <w:fldChar w:fldCharType="end"/>
-          </w:r>
+          <w:customXmlDelRangeEnd w:id="22"/>
+          <w:del w:id="23" w:author="Bachmeier, Nate" w:date="2021-11-25T11:20:00Z">
+            <w:r>
+              <w:rPr>
+                <w:strike/>
+              </w:rPr>
+              <w:fldChar w:fldCharType="begin"/>
+            </w:r>
+            <w:r>
+              <w:rPr>
+                <w:strike/>
+              </w:rPr>
+              <w:delInstrText xml:space="preserve">CITATION Car17 \l 1033 </w:delInstrText>
+            </w:r>
+            <w:r>
+              <w:rPr>
+                <w:strike/>
+              </w:rPr>
+              <w:fldChar w:fldCharType="separate"/>
+            </w:r>
+            <w:r>
+              <w:rPr>
+                <w:strike/>
+                <w:noProof/>
+              </w:rPr>
+              <w:delText>(Wilson, 2017)</w:delText>
+            </w:r>
+            <w:r>
+              <w:rPr>
+                <w:strike/>
+              </w:rPr>
+              <w:fldChar w:fldCharType="end"/>
+            </w:r>
+          </w:del>
+          <w:customXmlDelRangeStart w:id="24" w:author="Bachmeier, Nate" w:date="2021-11-25T11:20:00Z"/>
         </w:sdtContent>
       </w:sdt>
-      <w:r>
-        <w:rPr>
-          <w:strike/>
-        </w:rPr>
-        <w:t>.  Additionally, the obtrusive nature of wearable technologies makes them impractical for extended duration scenarios (Razzaq et al., 2020; Singla et al., 2010).</w:t>
-      </w:r>
-      <w:r>
-        <w:t xml:space="preserve">  Alternatively, specific vendors utilize voice-enabled Personal Digital Assistants (PDA) (e.g., Amazon Alexa).  These products effectively set reminders and record activities (Tan et al., 2020).  However, several situations cannot leverage voice technologies, such as non-native speakers and individuals with vocal disorders.</w:t>
-      </w:r>
+      <w:customXmlDelRangeEnd w:id="24"/>
+      <w:del w:id="25" w:author="Bachmeier, Nate" w:date="2021-11-25T11:20:00Z">
+        <w:r>
+          <w:rPr>
+            <w:strike/>
+          </w:rPr>
+          <w:delText>.  Additionally, the obtrusive nature of wearable technologies makes them impractical for extended duration scenarios (Razzaq et al., 2020; Singla et al., 2010).</w:delText>
+        </w:r>
+        <w:r>
+          <w:delText xml:space="preserve">  Alternatively, s</w:delText>
+        </w:r>
+      </w:del>
+      <w:ins w:id="26" w:author="Bachmeier, Nate" w:date="2021-11-25T11:20:00Z">
+        <w:r>
+          <w:t>S</w:t>
+        </w:r>
+      </w:ins>
+      <w:r>
+        <w:t>pecific vendors utilize voice-enabled Personal Digital Assistants (PDA) (e.g., Amazon Alexa</w:t>
+      </w:r>
+      <w:del w:id="27" w:author="Bachmeier, Nate" w:date="2021-11-25T11:22:00Z">
+        <w:r>
+          <w:delText xml:space="preserve">).  </w:delText>
+        </w:r>
+      </w:del>
+      <w:ins w:id="28" w:author="Bachmeier, Nate" w:date="2021-11-25T11:22:00Z">
+        <w:r>
+          <w:t>)</w:t>
+        </w:r>
+        <w:r>
+          <w:t xml:space="preserve"> to </w:t>
+        </w:r>
+        <w:r>
+          <w:t xml:space="preserve"> </w:t>
+        </w:r>
+      </w:ins>
+      <w:del w:id="29" w:author="Bachmeier, Nate" w:date="2021-11-25T11:22:00Z">
+        <w:r>
+          <w:delText xml:space="preserve">These products </w:delText>
+        </w:r>
+      </w:del>
+      <w:r>
+        <w:t xml:space="preserve">effectively set reminders and record activities (Tan et al., 2020).  </w:t>
+      </w:r>
+      <w:del w:id="30" w:author="Bachmeier, Nate" w:date="2021-11-25T11:21:00Z">
+        <w:r>
+          <w:delText>However</w:delText>
+        </w:r>
+      </w:del>
+      <w:ins w:id="31" w:author="Bachmeier, Nate" w:date="2021-11-25T11:21:00Z">
+        <w:r>
+          <w:t>Though</w:t>
+        </w:r>
+      </w:ins>
+      <w:r>
+        <w:t xml:space="preserve">, </w:t>
+      </w:r>
+      <w:ins w:id="32" w:author="Bachmeier, Nate" w:date="2021-11-25T11:22:00Z">
+        <w:r>
+          <w:t>it</w:t>
+        </w:r>
+        <w:r>
+          <w:t xml:space="preserve"> becomes challenging to globalize these </w:t>
+        </w:r>
+      </w:ins>
+      <w:ins w:id="33" w:author="Bachmeier, Nate" w:date="2021-11-25T11:23:00Z">
+        <w:r>
+          <w:t xml:space="preserve">voice-specific technologies due to </w:t>
+        </w:r>
+        <w:proofErr w:type="spellStart"/>
+        <w:r>
+          <w:t>situtations</w:t>
+        </w:r>
+        <w:proofErr w:type="spellEnd"/>
+        <w:r>
+          <w:t xml:space="preserve"> such as assisting </w:t>
+        </w:r>
+      </w:ins>
+      <w:del w:id="34" w:author="Bachmeier, Nate" w:date="2021-11-25T11:23:00Z">
+        <w:r>
+          <w:delText xml:space="preserve">several situations cannot leverage voice technologies, such as </w:delText>
+        </w:r>
+      </w:del>
+      <w:r>
+        <w:t>non-native speakers and individuals with vocal disorders.</w:t>
+      </w:r>
+      <w:ins w:id="35" w:author="Bachmeier, Nate" w:date="2021-11-25T11:23:00Z">
+        <w:r>
+          <w:t xml:space="preserve">  In contrast, video-centric monitoring </w:t>
+        </w:r>
+      </w:ins>
+      <w:ins w:id="36" w:author="Bachmeier, Nate" w:date="2021-11-25T11:24:00Z">
+        <w:r>
+          <w:t xml:space="preserve">and Human Activity Recognition (HAR) is broadly applicable to a diverse population.  When a person </w:t>
+        </w:r>
+      </w:ins>
+      <w:ins w:id="37" w:author="Bachmeier, Nate" w:date="2021-11-25T11:25:00Z">
+        <w:r>
+          <w:t xml:space="preserve">falls, or drinks a glass of water, their </w:t>
+        </w:r>
+      </w:ins>
+      <w:ins w:id="38" w:author="Bachmeier, Nate" w:date="2021-11-25T11:26:00Z">
+        <w:r>
+          <w:t xml:space="preserve">skeletal structure moves in predicable ways, </w:t>
+        </w:r>
+      </w:ins>
+      <w:ins w:id="39" w:author="Bachmeier, Nate" w:date="2021-11-25T11:27:00Z">
+        <w:r>
+          <w:t xml:space="preserve">which </w:t>
+        </w:r>
+      </w:ins>
+      <w:ins w:id="40" w:author="Bachmeier, Nate" w:date="2021-11-25T11:26:00Z">
+        <w:r>
+          <w:t>enabl</w:t>
+        </w:r>
+      </w:ins>
+      <w:ins w:id="41" w:author="Bachmeier, Nate" w:date="2021-11-25T11:27:00Z">
+        <w:r>
+          <w:t>es</w:t>
+        </w:r>
+      </w:ins>
+      <w:ins w:id="42" w:author="Bachmeier, Nate" w:date="2021-11-25T11:26:00Z">
+        <w:r>
+          <w:t xml:space="preserve"> AI/ML processes to </w:t>
+        </w:r>
+      </w:ins>
+      <w:ins w:id="43" w:author="Bachmeier, Nate" w:date="2021-11-25T11:27:00Z">
+        <w:r>
+          <w:t>respond through CPS systems.</w:t>
+        </w:r>
+      </w:ins>
     </w:p>
     <w:p>
       <w:pPr>
@@ -2516,43 +2746,87 @@
         </w:sdtContent>
       </w:sdt>
       <w:r>
-        <w:t xml:space="preserve">.  Due to the high cost, few patients have private nurses and receive fractional supervision.  Instead, patients could receive continuous observation at lower costs using Computer </w:t>
-      </w:r>
-      <w:commentRangeStart w:id="5"/>
+        <w:t xml:space="preserve">.  Due to the high cost, few patients have private nurses and receive fractional supervision.  Instead, patients could receive continuous observation at lower costs using </w:t>
+      </w:r>
+      <w:ins w:id="44" w:author="Bachmeier, Nate" w:date="2021-11-25T11:27:00Z">
+        <w:r>
+          <w:t xml:space="preserve">applications that combine </w:t>
+        </w:r>
+      </w:ins>
+      <w:r>
+        <w:t xml:space="preserve">Computer </w:t>
+      </w:r>
+      <w:commentRangeStart w:id="45"/>
       <w:r>
         <w:t>Vision</w:t>
       </w:r>
-      <w:commentRangeEnd w:id="5"/>
+      <w:commentRangeEnd w:id="45"/>
       <w:r>
         <w:rPr>
           <w:rStyle w:val="CommentReference"/>
         </w:rPr>
-        <w:commentReference w:id="5"/>
-      </w:r>
-      <w:r>
-        <w:t>.  Artificial Intelligence and Machine Learning (AI/ML) models can observe patient behavior and react accordingly.</w:t>
+        <w:commentReference w:id="45"/>
+      </w:r>
+      <w:ins w:id="46" w:author="Bachmeier, Nate" w:date="2021-11-25T11:28:00Z">
+        <w:r>
+          <w:t xml:space="preserve"> (CV),</w:t>
+        </w:r>
+      </w:ins>
+      <w:del w:id="47" w:author="Bachmeier, Nate" w:date="2021-11-25T11:28:00Z">
+        <w:r>
+          <w:delText>.</w:delText>
+        </w:r>
+      </w:del>
+      <w:r>
+        <w:t xml:space="preserve"> </w:t>
+      </w:r>
+      <w:del w:id="48" w:author="Bachmeier, Nate" w:date="2021-11-25T11:28:00Z">
+        <w:r>
+          <w:delText xml:space="preserve"> </w:delText>
+        </w:r>
+      </w:del>
+      <w:r>
+        <w:t>Artificial Intelligence</w:t>
+      </w:r>
+      <w:ins w:id="49" w:author="Bachmeier, Nate" w:date="2021-11-25T11:28:00Z">
+        <w:r>
+          <w:t>,</w:t>
+        </w:r>
+      </w:ins>
+      <w:r>
+        <w:t xml:space="preserve"> and Machine Learning (AI/ML)</w:t>
+      </w:r>
+      <w:del w:id="50" w:author="Bachmeier, Nate" w:date="2021-11-25T11:28:00Z">
+        <w:r>
+          <w:delText xml:space="preserve"> models can observe patient behavior and react accordingly</w:delText>
+        </w:r>
+      </w:del>
+      <w:r>
+        <w:t>.</w:t>
       </w:r>
     </w:p>
     <w:p>
       <w:pPr>
         <w:pStyle w:val="Heading1"/>
       </w:pPr>
-      <w:bookmarkStart w:id="6" w:name="_Toc87544100"/>
+      <w:bookmarkStart w:id="51" w:name="_Toc87544100"/>
+      <w:bookmarkStart w:id="52" w:name="_GoBack"/>
+      <w:bookmarkEnd w:id="52"/>
       <w:r>
         <w:t>Problem Statement</w:t>
       </w:r>
-      <w:bookmarkEnd w:id="6"/>
+      <w:bookmarkEnd w:id="51"/>
     </w:p>
     <w:p>
       <w:pPr>
         <w:ind w:firstLine="720"/>
       </w:pPr>
       <w:r>
-        <w:t xml:space="preserve">Senior citizens live longer than ever before and want to defer moving into nursing homes until later in life.  Transitioning into elderly care comes as a double edge sword.  On the one </w:t>
+        <w:t xml:space="preserve">Senior citizens live longer than ever before and want to defer moving into nursing homes until later in life.  Transitioning into elderly care comes as a double edge sword.  On the one hand, nurses can provide 24-hour supervision.  This assistance could mean the difference </w:t>
       </w:r>
       <w:r>
         <w:lastRenderedPageBreak/>
-        <w:t>hand, nurses can provide 24-hour supervision.  This assistance could mean the difference between life and death (e.g., during a fall).  However, on the other hand, the medical services are prohibitively expensive, nearing $90,000 annually (Tan et al., 2020).  Additionally, these medical facilities lack the personalization available within one’s home.  Further, specific individuals with diseases like dementia and Alzheimer’s require even greater levels of attention.</w:t>
+        <w:t>between life and death (e.g., during a fall).  However, on the other hand, the medical services are prohibitively expensive, nearing $90,000 annually (Tan et al., 2020).  Additionally, these medical facilities lack the personalization available within one’s home.  Further, specific individuals with diseases like dementia and Alzheimer’s require even greater levels of attention.</w:t>
       </w:r>
     </w:p>
     <w:p>
@@ -2591,33 +2865,33 @@
       <w:r>
         <w:t xml:space="preserve"> </w:t>
       </w:r>
-      <w:commentRangeStart w:id="7"/>
+      <w:commentRangeStart w:id="53"/>
       <w:r>
         <w:rPr>
           <w:strike/>
         </w:rPr>
         <w:t>After detecting an issue, the system alerts the person using Text-to-Speech (TTS) services (e.g., Amazon Alexa) and other Cyber-Physical Systems (CPS).</w:t>
       </w:r>
-      <w:commentRangeEnd w:id="7"/>
+      <w:commentRangeEnd w:id="53"/>
       <w:r>
         <w:rPr>
           <w:rStyle w:val="CommentReference"/>
           <w:strike/>
         </w:rPr>
-        <w:commentReference w:id="7"/>
+        <w:commentReference w:id="53"/>
       </w:r>
     </w:p>
     <w:p>
       <w:pPr>
         <w:pStyle w:val="Heading1"/>
       </w:pPr>
-      <w:bookmarkStart w:id="8" w:name="_Toc79709048"/>
-      <w:bookmarkStart w:id="9" w:name="_Toc87544101"/>
+      <w:bookmarkStart w:id="54" w:name="_Toc79709048"/>
+      <w:bookmarkStart w:id="55" w:name="_Toc87544101"/>
       <w:r>
         <w:t>Purpose Statement</w:t>
       </w:r>
-      <w:bookmarkEnd w:id="8"/>
-      <w:bookmarkEnd w:id="9"/>
+      <w:bookmarkEnd w:id="54"/>
+      <w:bookmarkEnd w:id="55"/>
     </w:p>
     <w:p>
       <w:pPr>
@@ -2637,23 +2911,23 @@
       <w:r>
         <w:t>aims to</w:t>
       </w:r>
-      <w:commentRangeStart w:id="10"/>
+      <w:commentRangeStart w:id="56"/>
       <w:r>
         <w:t xml:space="preserve"> </w:t>
       </w:r>
-      <w:commentRangeEnd w:id="10"/>
+      <w:commentRangeEnd w:id="56"/>
       <w:r>
         <w:rPr>
           <w:rStyle w:val="CommentReference"/>
         </w:rPr>
-        <w:commentReference w:id="10"/>
-      </w:r>
-      <w:r>
-        <w:t xml:space="preserve">provide central core services for bringing world-class assisting living care into a resident’s home, such as identity management, patient action tracking, consistent Cyber-Physical control plane, and privacy functions.  While </w:t>
+        <w:commentReference w:id="56"/>
+      </w:r>
+      <w:r>
+        <w:t xml:space="preserve">provide central core services for bringing world-class assisting living care into a resident’s home, such as identity management, patient action tracking, consistent Cyber-Physical control plane, and privacy functions.  While this specific project examines elderly care, the implications are generalizable to other scenarios.  </w:t>
       </w:r>
       <w:r>
         <w:lastRenderedPageBreak/>
-        <w:t>this specific project examines elderly care, the implications are generalizable to other scenarios.  Those scenarios encompass childcare (e.g., babysitting), school safety systems, and virtual office secretary situations, to name a few.</w:t>
+        <w:t>Those scenarios encompass childcare (e.g., babysitting), school safety systems, and virtual office secretary situations, to name a few.</w:t>
       </w:r>
     </w:p>
     <w:p>
@@ -2729,30 +3003,30 @@
         <w:ind w:firstLine="720"/>
       </w:pPr>
       <w:r>
-        <w:t xml:space="preserve">This dissertation leverages these tools to implement an intelligent home simulation environment.  Next, it will populate the virtual home with ROS devices and sensors to observe </w:t>
+        <w:t xml:space="preserve">This dissertation leverages these tools to implement an intelligent home simulation environment.  Next, it will populate the virtual home with ROS devices and sensors to observe and respond to ROS actors (patients).  The actors will perform animation sequences based on </w:t>
       </w:r>
       <w:r>
         <w:lastRenderedPageBreak/>
-        <w:t>and respond to ROS actors (patients).  The actors will perform animation sequences based on motion-capture records.  Lastly, the researcher will assess the observations and responses against the labeled data.  While this specific test scenario focuses on elderly care, the solution is broadly applicable to any Cyber-Physical simulation.</w:t>
+        <w:t>motion-capture records.  Lastly, the researcher will assess the observations and responses against the labeled data.  While this specific test scenario focuses on elderly care, the solution is broadly applicable to any Cyber-Physical simulation.</w:t>
       </w:r>
     </w:p>
     <w:p>
       <w:pPr>
         <w:pStyle w:val="Heading1"/>
       </w:pPr>
-      <w:bookmarkStart w:id="11" w:name="_Toc79709049"/>
-      <w:bookmarkStart w:id="12" w:name="_Toc87544102"/>
+      <w:bookmarkStart w:id="57" w:name="_Toc79709049"/>
+      <w:bookmarkStart w:id="58" w:name="_Toc87544102"/>
       <w:r>
         <w:t>Research Questions</w:t>
       </w:r>
-      <w:bookmarkEnd w:id="11"/>
-      <w:bookmarkEnd w:id="12"/>
+      <w:bookmarkEnd w:id="57"/>
+      <w:bookmarkEnd w:id="58"/>
     </w:p>
     <w:p>
       <w:pPr>
         <w:ind w:firstLine="720"/>
         <w:rPr>
-          <w:del w:id="13" w:author="Bachmeier, Nate" w:date="2021-11-25T10:15:00Z"/>
+          <w:del w:id="59" w:author="Bachmeier, Nate" w:date="2021-11-25T10:15:00Z"/>
         </w:rPr>
       </w:pPr>
       <w:r>
@@ -2764,47 +3038,47 @@
       <w:r>
         <w:t>.</w:t>
       </w:r>
-      <w:ins w:id="14" w:author="Bachmeier, Nate" w:date="2021-11-25T10:11:00Z">
+      <w:ins w:id="60" w:author="Bachmeier, Nate" w:date="2021-11-25T10:11:00Z">
         <w:r>
           <w:t xml:space="preserve">  </w:t>
         </w:r>
       </w:ins>
-      <w:ins w:id="15" w:author="Bachmeier, Nate" w:date="2021-11-25T10:12:00Z">
+      <w:ins w:id="61" w:author="Bachmeier, Nate" w:date="2021-11-25T10:12:00Z">
         <w:r>
           <w:t xml:space="preserve">Significant investments into this space focuses on </w:t>
         </w:r>
       </w:ins>
-      <w:ins w:id="16" w:author="Bachmeier, Nate" w:date="2021-11-25T10:13:00Z">
+      <w:ins w:id="62" w:author="Bachmeier, Nate" w:date="2021-11-25T10:13:00Z">
         <w:r>
           <w:t xml:space="preserve">incremental improvements and </w:t>
         </w:r>
       </w:ins>
-      <w:ins w:id="17" w:author="Bachmeier, Nate" w:date="2021-11-25T10:12:00Z">
+      <w:ins w:id="63" w:author="Bachmeier, Nate" w:date="2021-11-25T10:12:00Z">
         <w:r>
           <w:t>wearable technologies</w:t>
         </w:r>
       </w:ins>
-      <w:ins w:id="18" w:author="Bachmeier, Nate" w:date="2021-11-25T10:14:00Z">
+      <w:ins w:id="64" w:author="Bachmeier, Nate" w:date="2021-11-25T10:14:00Z">
         <w:r>
           <w:t xml:space="preserve">.  This approach makes sense due to the low barrier to entry and ease to </w:t>
         </w:r>
       </w:ins>
-      <w:ins w:id="19" w:author="Bachmeier, Nate" w:date="2021-11-25T10:15:00Z">
+      <w:ins w:id="65" w:author="Bachmeier, Nate" w:date="2021-11-25T10:15:00Z">
         <w:r>
           <w:t xml:space="preserve">access </w:t>
         </w:r>
       </w:ins>
-      <w:ins w:id="20" w:author="Bachmeier, Nate" w:date="2021-11-25T10:14:00Z">
+      <w:ins w:id="66" w:author="Bachmeier, Nate" w:date="2021-11-25T10:14:00Z">
         <w:r>
           <w:t>mass production</w:t>
         </w:r>
       </w:ins>
-      <w:ins w:id="21" w:author="Bachmeier, Nate" w:date="2021-11-25T10:15:00Z">
+      <w:ins w:id="67" w:author="Bachmeier, Nate" w:date="2021-11-25T10:15:00Z">
         <w:r>
           <w:t xml:space="preserve"> capabilities.</w:t>
         </w:r>
       </w:ins>
-      <w:del w:id="22" w:author="Bachmeier, Nate" w:date="2021-11-25T10:15:00Z">
+      <w:del w:id="68" w:author="Bachmeier, Nate" w:date="2021-11-25T10:15:00Z">
         <w:r>
           <w:delText xml:space="preserve">  </w:delText>
         </w:r>
@@ -2826,33 +3100,33 @@
         <w:r>
           <w:delText xml:space="preserve">  </w:delText>
         </w:r>
-        <w:commentRangeStart w:id="23"/>
+        <w:commentRangeStart w:id="69"/>
         <w:r>
           <w:rPr>
             <w:strike/>
-            <w:rPrChange w:id="24" w:author="Bachmeier, Nate" w:date="2021-11-25T09:31:00Z">
+            <w:rPrChange w:id="70" w:author="Bachmeier, Nate" w:date="2021-11-25T09:31:00Z">
               <w:rPr/>
             </w:rPrChange>
           </w:rPr>
           <w:delText>Additionally, the saturated market causes each iteration to produce less incremental value</w:delText>
         </w:r>
-        <w:commentRangeEnd w:id="23"/>
+        <w:commentRangeEnd w:id="69"/>
         <w:r>
           <w:rPr>
             <w:rStyle w:val="CommentReference"/>
             <w:strike/>
-            <w:rPrChange w:id="25" w:author="Bachmeier, Nate" w:date="2021-11-25T09:31:00Z">
+            <w:rPrChange w:id="71" w:author="Bachmeier, Nate" w:date="2021-11-25T09:31:00Z">
               <w:rPr>
                 <w:rStyle w:val="CommentReference"/>
               </w:rPr>
             </w:rPrChange>
           </w:rPr>
-          <w:commentReference w:id="23"/>
+          <w:commentReference w:id="69"/>
         </w:r>
         <w:r>
           <w:rPr>
             <w:strike/>
-            <w:rPrChange w:id="26" w:author="Bachmeier, Nate" w:date="2021-11-25T09:31:00Z">
+            <w:rPrChange w:id="72" w:author="Bachmeier, Nate" w:date="2021-11-25T09:31:00Z">
               <w:rPr/>
             </w:rPrChange>
           </w:rPr>
@@ -2864,7 +3138,7 @@
       <w:pPr>
         <w:ind w:firstLine="720"/>
       </w:pPr>
-      <w:ins w:id="27" w:author="Bachmeier, Nate" w:date="2021-11-25T10:15:00Z">
+      <w:ins w:id="73" w:author="Bachmeier, Nate" w:date="2021-11-25T10:15:00Z">
         <w:r>
           <w:t xml:space="preserve">  </w:t>
         </w:r>
@@ -2872,12 +3146,12 @@
       <w:r>
         <w:t xml:space="preserve">In contrast, high-quality research must be challenging, elegant, and move the needle (Zeller, 2014).  Meeting these requirements necessitates a different approach, such as utilizing cameras and real-time video processing to deliver a superior experience.  </w:t>
       </w:r>
-      <w:del w:id="28" w:author="Bachmeier, Nate" w:date="2021-11-25T10:15:00Z">
+      <w:del w:id="74" w:author="Bachmeier, Nate" w:date="2021-11-25T10:15:00Z">
         <w:r>
           <w:delText>However</w:delText>
         </w:r>
       </w:del>
-      <w:ins w:id="29" w:author="Bachmeier, Nate" w:date="2021-11-25T10:15:00Z">
+      <w:ins w:id="75" w:author="Bachmeier, Nate" w:date="2021-11-25T10:15:00Z">
         <w:r>
           <w:t>Though</w:t>
         </w:r>
@@ -2900,14 +3174,14 @@
       <w:r>
         <w:t xml:space="preserve"> – </w:t>
       </w:r>
-      <w:ins w:id="30" w:author="Bachmeier, Nate" w:date="2021-11-25T09:31:00Z">
+      <w:ins w:id="76" w:author="Bachmeier, Nate" w:date="2021-11-25T09:31:00Z">
         <w:r>
           <w:t xml:space="preserve">What mechanisms are best suited for extracting the subject’s </w:t>
         </w:r>
         <w:r>
           <w:rPr>
             <w:i/>
-            <w:rPrChange w:id="31" w:author="Bachmeier, Nate" w:date="2021-11-25T09:32:00Z">
+            <w:rPrChange w:id="77" w:author="Bachmeier, Nate" w:date="2021-11-25T09:32:00Z">
               <w:rPr/>
             </w:rPrChange>
           </w:rPr>
@@ -2917,13 +3191,13 @@
           <w:t>, when dealing with noisy video stream d</w:t>
         </w:r>
       </w:ins>
-      <w:ins w:id="32" w:author="Bachmeier, Nate" w:date="2021-11-25T09:32:00Z">
+      <w:ins w:id="78" w:author="Bachmeier, Nate" w:date="2021-11-25T09:32:00Z">
         <w:r>
           <w:t>ata</w:t>
         </w:r>
       </w:ins>
-      <w:commentRangeStart w:id="33"/>
-      <w:del w:id="34" w:author="Bachmeier, Nate" w:date="2021-11-25T09:32:00Z">
+      <w:commentRangeStart w:id="79"/>
+      <w:del w:id="80" w:author="Bachmeier, Nate" w:date="2021-11-25T09:32:00Z">
         <w:r>
           <w:delText>How are researchers minimizing noise in their video streams</w:delText>
         </w:r>
@@ -2931,12 +3205,12 @@
       <w:r>
         <w:t xml:space="preserve">?  </w:t>
       </w:r>
-      <w:ins w:id="35" w:author="Bachmeier, Nate" w:date="2021-11-25T09:34:00Z">
+      <w:ins w:id="81" w:author="Bachmeier, Nate" w:date="2021-11-25T09:34:00Z">
         <w:r>
           <w:t>Noise enters</w:t>
         </w:r>
       </w:ins>
-      <w:ins w:id="36" w:author="Bachmeier, Nate" w:date="2021-11-25T09:35:00Z">
+      <w:ins w:id="82" w:author="Bachmeier, Nate" w:date="2021-11-25T09:35:00Z">
         <w:r>
           <w:t xml:space="preserve"> the processing </w:t>
         </w:r>
@@ -2949,7 +3223,7 @@
           <w:t xml:space="preserve"> from numerous situations, such as </w:t>
         </w:r>
       </w:ins>
-      <w:del w:id="37" w:author="Bachmeier, Nate" w:date="2021-11-25T09:34:00Z">
+      <w:del w:id="83" w:author="Bachmeier, Nate" w:date="2021-11-25T09:34:00Z">
         <w:r>
           <w:delText xml:space="preserve">An efficient process must exist to analyze short videos and extract the subject’s </w:delText>
         </w:r>
@@ -2964,7 +3238,7 @@
           <w:delText xml:space="preserve">.  This mechanism must reliably handle noisy </w:delText>
         </w:r>
       </w:del>
-      <w:del w:id="38" w:author="Bachmeier, Nate" w:date="2021-11-25T09:35:00Z">
+      <w:del w:id="84" w:author="Bachmeier, Nate" w:date="2021-11-25T09:35:00Z">
         <w:r>
           <w:delText xml:space="preserve">data (e.g., </w:delText>
         </w:r>
@@ -2972,12 +3246,12 @@
       <w:r>
         <w:t>out-of-focus images</w:t>
       </w:r>
-      <w:del w:id="39" w:author="Bachmeier, Nate" w:date="2021-11-25T09:35:00Z">
+      <w:del w:id="85" w:author="Bachmeier, Nate" w:date="2021-11-25T09:35:00Z">
         <w:r>
           <w:delText xml:space="preserve">) and variable input (e.g., </w:delText>
         </w:r>
       </w:del>
-      <w:ins w:id="40" w:author="Bachmeier, Nate" w:date="2021-11-25T09:35:00Z">
+      <w:ins w:id="86" w:author="Bachmeier, Nate" w:date="2021-11-25T09:35:00Z">
         <w:r>
           <w:t xml:space="preserve"> and the subject’s </w:t>
         </w:r>
@@ -2985,7 +3259,7 @@
       <w:r>
         <w:t>distance to the camera</w:t>
       </w:r>
-      <w:del w:id="41" w:author="Bachmeier, Nate" w:date="2021-11-25T09:35:00Z">
+      <w:del w:id="87" w:author="Bachmeier, Nate" w:date="2021-11-25T09:35:00Z">
         <w:r>
           <w:delText>)</w:delText>
         </w:r>
@@ -2993,19 +3267,19 @@
       <w:r>
         <w:t>.</w:t>
       </w:r>
-      <w:commentRangeEnd w:id="33"/>
+      <w:commentRangeEnd w:id="79"/>
       <w:r>
         <w:rPr>
           <w:rStyle w:val="CommentReference"/>
         </w:rPr>
-        <w:commentReference w:id="33"/>
+        <w:commentReference w:id="79"/>
       </w:r>
     </w:p>
     <w:p>
       <w:pPr>
         <w:ind w:firstLine="720"/>
         <w:rPr>
-          <w:ins w:id="42" w:author="Bachmeier, Nate" w:date="2021-11-25T09:36:00Z"/>
+          <w:ins w:id="88" w:author="Bachmeier, Nate" w:date="2021-11-25T09:36:00Z"/>
         </w:rPr>
       </w:pPr>
       <w:r>
@@ -3018,7 +3292,7 @@
       <w:r>
         <w:t xml:space="preserve"> – </w:t>
       </w:r>
-      <w:ins w:id="43" w:author="Bachmeier, Nate" w:date="2021-11-25T09:35:00Z">
+      <w:ins w:id="89" w:author="Bachmeier, Nate" w:date="2021-11-25T09:35:00Z">
         <w:r>
           <w:t>What affordances do Cyber-</w:t>
         </w:r>
@@ -3031,12 +3305,12 @@
           <w:t xml:space="preserve"> Systems all</w:t>
         </w:r>
       </w:ins>
-      <w:ins w:id="44" w:author="Bachmeier, Nate" w:date="2021-11-25T09:36:00Z">
+      <w:ins w:id="90" w:author="Bachmeier, Nate" w:date="2021-11-25T09:36:00Z">
         <w:r>
           <w:t xml:space="preserve">ow for acting on the extracted intents from R1? </w:t>
         </w:r>
       </w:ins>
-      <w:del w:id="45" w:author="Bachmeier, Nate" w:date="2021-11-25T09:36:00Z">
+      <w:del w:id="91" w:author="Bachmeier, Nate" w:date="2021-11-25T09:36:00Z">
         <w:r>
           <w:delText xml:space="preserve">How can the extracted intents best </w:delText>
         </w:r>
@@ -3050,16 +3324,16 @@
         <w:r>
           <w:delText xml:space="preserve"> with Cyber-</w:delText>
         </w:r>
-        <w:commentRangeStart w:id="46"/>
+        <w:commentRangeStart w:id="92"/>
         <w:r>
           <w:delText>Physical</w:delText>
         </w:r>
-        <w:commentRangeEnd w:id="46"/>
+        <w:commentRangeEnd w:id="92"/>
         <w:r>
           <w:rPr>
             <w:rStyle w:val="CommentReference"/>
           </w:rPr>
-          <w:commentReference w:id="46"/>
+          <w:commentReference w:id="92"/>
         </w:r>
         <w:r>
           <w:delText xml:space="preserve"> Systems (CPS)?  </w:delText>
@@ -3073,78 +3347,81 @@
       <w:pPr>
         <w:ind w:firstLine="720"/>
         <w:rPr>
-          <w:del w:id="47" w:author="Bachmeier, Nate" w:date="2021-11-25T09:38:00Z"/>
-        </w:rPr>
-        <w:pPrChange w:id="48" w:author="Bachmeier, Nate" w:date="2021-11-25T09:40:00Z">
+          <w:del w:id="93" w:author="Bachmeier, Nate" w:date="2021-11-25T09:38:00Z"/>
+        </w:rPr>
+        <w:pPrChange w:id="94" w:author="Bachmeier, Nate" w:date="2021-11-25T09:40:00Z">
           <w:pPr>
             <w:ind w:firstLine="720"/>
           </w:pPr>
         </w:pPrChange>
       </w:pPr>
-      <w:ins w:id="49" w:author="Bachmeier, Nate" w:date="2021-11-25T09:37:00Z">
+      <w:ins w:id="95" w:author="Bachmeier, Nate" w:date="2021-11-25T09:37:00Z">
+        <w:r>
+          <w:t xml:space="preserve">This constructive research does not evaluate mechanisms for protecting the subject’s data privacy.  </w:t>
+        </w:r>
+      </w:ins>
+      <w:ins w:id="96" w:author="Bachmeier, Nate" w:date="2021-11-25T09:38:00Z">
+        <w:r>
+          <w:t xml:space="preserve">Subjects </w:t>
+        </w:r>
+        <w:r>
+          <w:t xml:space="preserve">will only use a continuous </w:t>
+        </w:r>
+        <w:r>
+          <w:t xml:space="preserve">in-home </w:t>
+        </w:r>
+        <w:r>
+          <w:t xml:space="preserve">video recording solution if they trust its </w:t>
+        </w:r>
         <w:r>
           <w:lastRenderedPageBreak/>
-          <w:t xml:space="preserve">This constructive research does not evaluate mechanisms for protecting the subject’s data privacy.  </w:t>
+          <w:t>security and privacy controls.  There must be explicit and deliberate decisions regarding how information is stored and replicated.</w:t>
+        </w:r>
+        <w:r>
+          <w:t xml:space="preserve">  </w:t>
         </w:r>
       </w:ins>
-      <w:ins w:id="50" w:author="Bachmeier, Nate" w:date="2021-11-25T09:38:00Z">
-        <w:r>
-          <w:t xml:space="preserve">Subjects </w:t>
-        </w:r>
-        <w:r>
-          <w:t xml:space="preserve">will only use a continuous </w:t>
-        </w:r>
-        <w:r>
-          <w:t xml:space="preserve">in-home </w:t>
-        </w:r>
-        <w:r>
-          <w:t>video recording solution if they trust its security and privacy controls.  There must be explicit and deliberate decisions regarding how information is stored and replicated.</w:t>
-        </w:r>
+      <w:ins w:id="97" w:author="Bachmeier, Nate" w:date="2021-11-25T09:39:00Z">
+        <w:r>
+          <w:t xml:space="preserve">Additionally, </w:t>
+        </w:r>
+      </w:ins>
+      <w:ins w:id="98" w:author="Bachmeier, Nate" w:date="2021-11-25T09:40:00Z">
+        <w:r>
+          <w:t xml:space="preserve">future </w:t>
+        </w:r>
+      </w:ins>
+      <w:ins w:id="99" w:author="Bachmeier, Nate" w:date="2021-11-25T09:39:00Z">
+        <w:r>
+          <w:t>researchers need to define procedures for efficiently scaling these mechanisms globally.</w:t>
+        </w:r>
+      </w:ins>
+      <w:ins w:id="100" w:author="Bachmeier, Nate" w:date="2021-11-25T09:40:00Z">
         <w:r>
           <w:t xml:space="preserve">  </w:t>
         </w:r>
       </w:ins>
-      <w:ins w:id="51" w:author="Bachmeier, Nate" w:date="2021-11-25T09:39:00Z">
-        <w:r>
-          <w:t xml:space="preserve">Additionally, </w:t>
+      <w:ins w:id="101" w:author="Bachmeier, Nate" w:date="2021-11-25T09:41:00Z">
+        <w:r>
+          <w:t xml:space="preserve">Suppose </w:t>
         </w:r>
       </w:ins>
-      <w:ins w:id="52" w:author="Bachmeier, Nate" w:date="2021-11-25T09:40:00Z">
-        <w:r>
-          <w:t xml:space="preserve">future </w:t>
-        </w:r>
-      </w:ins>
-      <w:ins w:id="53" w:author="Bachmeier, Nate" w:date="2021-11-25T09:39:00Z">
-        <w:r>
-          <w:t>researchers need to define procedures for efficiently scaling these mechanisms globally.</w:t>
-        </w:r>
-      </w:ins>
-      <w:ins w:id="54" w:author="Bachmeier, Nate" w:date="2021-11-25T09:40:00Z">
-        <w:r>
-          <w:t xml:space="preserve">  </w:t>
-        </w:r>
-      </w:ins>
-      <w:ins w:id="55" w:author="Bachmeier, Nate" w:date="2021-11-25T09:41:00Z">
-        <w:r>
-          <w:t xml:space="preserve">Suppose </w:t>
-        </w:r>
-      </w:ins>
     </w:p>
     <w:p>
       <w:pPr>
         <w:ind w:firstLine="720"/>
         <w:rPr>
-          <w:del w:id="56" w:author="Bachmeier, Nate" w:date="2021-11-25T09:38:00Z"/>
-        </w:rPr>
-        <w:pPrChange w:id="57" w:author="Bachmeier, Nate" w:date="2021-11-25T09:40:00Z">
+          <w:del w:id="102" w:author="Bachmeier, Nate" w:date="2021-11-25T09:38:00Z"/>
+        </w:rPr>
+        <w:pPrChange w:id="103" w:author="Bachmeier, Nate" w:date="2021-11-25T09:40:00Z">
           <w:pPr>
             <w:ind w:firstLine="720"/>
           </w:pPr>
         </w:pPrChange>
       </w:pPr>
-      <w:commentRangeStart w:id="58"/>
-      <w:commentRangeStart w:id="59"/>
-      <w:del w:id="60" w:author="Bachmeier, Nate" w:date="2021-11-25T09:38:00Z">
+      <w:commentRangeStart w:id="104"/>
+      <w:commentRangeStart w:id="105"/>
+      <w:del w:id="106" w:author="Bachmeier, Nate" w:date="2021-11-25T09:38:00Z">
         <w:r>
           <w:rPr>
             <w:b/>
@@ -3170,13 +3447,13 @@
     <w:p>
       <w:pPr>
         <w:ind w:firstLine="720"/>
-        <w:pPrChange w:id="61" w:author="Bachmeier, Nate" w:date="2021-11-25T09:40:00Z">
+        <w:pPrChange w:id="107" w:author="Bachmeier, Nate" w:date="2021-11-25T09:40:00Z">
           <w:pPr>
             <w:ind w:firstLine="720"/>
           </w:pPr>
         </w:pPrChange>
       </w:pPr>
-      <w:del w:id="62" w:author="Bachmeier, Nate" w:date="2021-11-25T09:40:00Z">
+      <w:del w:id="108" w:author="Bachmeier, Nate" w:date="2021-11-25T09:40:00Z">
         <w:r>
           <w:rPr>
             <w:b/>
@@ -3198,12 +3475,12 @@
           <w:delText xml:space="preserve"> across global and domestic sales territories?  </w:delText>
         </w:r>
       </w:del>
-      <w:del w:id="63" w:author="Bachmeier, Nate" w:date="2021-11-25T09:41:00Z">
+      <w:del w:id="109" w:author="Bachmeier, Nate" w:date="2021-11-25T09:41:00Z">
         <w:r>
           <w:delText>H</w:delText>
         </w:r>
       </w:del>
-      <w:ins w:id="64" w:author="Bachmeier, Nate" w:date="2021-11-25T09:41:00Z">
+      <w:ins w:id="110" w:author="Bachmeier, Nate" w:date="2021-11-25T09:41:00Z">
         <w:r>
           <w:t>h</w:t>
         </w:r>
@@ -3211,12 +3488,12 @@
       <w:r>
         <w:t xml:space="preserve">ealthcare workers </w:t>
       </w:r>
-      <w:del w:id="65" w:author="Bachmeier, Nate" w:date="2021-11-25T09:41:00Z">
+      <w:del w:id="111" w:author="Bachmeier, Nate" w:date="2021-11-25T09:41:00Z">
         <w:r>
           <w:delText xml:space="preserve">can </w:delText>
         </w:r>
       </w:del>
-      <w:ins w:id="66" w:author="Bachmeier, Nate" w:date="2021-11-25T09:41:00Z">
+      <w:ins w:id="112" w:author="Bachmeier, Nate" w:date="2021-11-25T09:41:00Z">
         <w:r>
           <w:t xml:space="preserve">could </w:t>
         </w:r>
@@ -3224,12 +3501,12 @@
       <w:r>
         <w:t xml:space="preserve">remotely deliver world-class services </w:t>
       </w:r>
-      <w:del w:id="67" w:author="Bachmeier, Nate" w:date="2021-11-25T09:41:00Z">
+      <w:del w:id="113" w:author="Bachmeier, Nate" w:date="2021-11-25T09:41:00Z">
         <w:r>
           <w:delText xml:space="preserve">because the </w:delText>
         </w:r>
       </w:del>
-      <w:ins w:id="68" w:author="Bachmeier, Nate" w:date="2021-11-25T09:41:00Z">
+      <w:ins w:id="114" w:author="Bachmeier, Nate" w:date="2021-11-25T09:41:00Z">
         <w:r>
           <w:t xml:space="preserve">to </w:t>
         </w:r>
@@ -3237,12 +3514,12 @@
       <w:r>
         <w:t xml:space="preserve">homes </w:t>
       </w:r>
-      <w:del w:id="69" w:author="Bachmeier, Nate" w:date="2021-11-25T09:41:00Z">
+      <w:del w:id="115" w:author="Bachmeier, Nate" w:date="2021-11-25T09:41:00Z">
         <w:r>
           <w:delText xml:space="preserve">contain </w:delText>
         </w:r>
       </w:del>
-      <w:ins w:id="70" w:author="Bachmeier, Nate" w:date="2021-11-25T09:41:00Z">
+      <w:ins w:id="116" w:author="Bachmeier, Nate" w:date="2021-11-25T09:41:00Z">
         <w:r>
           <w:t xml:space="preserve">using </w:t>
         </w:r>
@@ -3250,12 +3527,12 @@
       <w:r>
         <w:t>CPS systems</w:t>
       </w:r>
-      <w:ins w:id="71" w:author="Bachmeier, Nate" w:date="2021-11-25T09:42:00Z">
+      <w:ins w:id="117" w:author="Bachmeier, Nate" w:date="2021-11-25T09:42:00Z">
         <w:r>
           <w:t xml:space="preserve">.  In that case, the </w:t>
         </w:r>
       </w:ins>
-      <w:del w:id="72" w:author="Bachmeier, Nate" w:date="2021-11-25T09:42:00Z">
+      <w:del w:id="118" w:author="Bachmeier, Nate" w:date="2021-11-25T09:42:00Z">
         <w:r>
           <w:delText xml:space="preserve"> for routine tasks (e.g., monitoring patient falling).  Competitive </w:delText>
         </w:r>
@@ -3263,12 +3540,12 @@
       <w:r>
         <w:t xml:space="preserve">businesses </w:t>
       </w:r>
-      <w:del w:id="73" w:author="Bachmeier, Nate" w:date="2021-11-25T09:42:00Z">
+      <w:del w:id="119" w:author="Bachmeier, Nate" w:date="2021-11-25T09:42:00Z">
         <w:r>
           <w:delText xml:space="preserve">can </w:delText>
         </w:r>
       </w:del>
-      <w:ins w:id="74" w:author="Bachmeier, Nate" w:date="2021-11-25T09:42:00Z">
+      <w:ins w:id="120" w:author="Bachmeier, Nate" w:date="2021-11-25T09:42:00Z">
         <w:r>
           <w:t xml:space="preserve">could </w:t>
         </w:r>
@@ -3276,41 +3553,41 @@
       <w:r>
         <w:t>leverage this capability to decrease costs, increase profit margins, and maintain quality standards.</w:t>
       </w:r>
-      <w:commentRangeEnd w:id="58"/>
+      <w:commentRangeEnd w:id="104"/>
       <w:r>
         <w:rPr>
           <w:rStyle w:val="CommentReference"/>
         </w:rPr>
-        <w:commentReference w:id="58"/>
-      </w:r>
-      <w:commentRangeEnd w:id="59"/>
+        <w:commentReference w:id="104"/>
+      </w:r>
+      <w:commentRangeEnd w:id="105"/>
       <w:r>
         <w:rPr>
           <w:rStyle w:val="CommentReference"/>
         </w:rPr>
-        <w:commentReference w:id="59"/>
-      </w:r>
-      <w:ins w:id="75" w:author="Bachmeier, Nate" w:date="2021-11-25T09:40:00Z">
+        <w:commentReference w:id="105"/>
+      </w:r>
+      <w:ins w:id="121" w:author="Bachmeier, Nate" w:date="2021-11-25T09:40:00Z">
         <w:r>
           <w:t xml:space="preserve">  While both </w:t>
         </w:r>
       </w:ins>
-      <w:ins w:id="76" w:author="Bachmeier, Nate" w:date="2021-11-25T09:42:00Z">
+      <w:ins w:id="122" w:author="Bachmeier, Nate" w:date="2021-11-25T09:42:00Z">
         <w:r>
           <w:t xml:space="preserve">topics are critical toward productizing this work, they are beyond </w:t>
         </w:r>
       </w:ins>
-      <w:ins w:id="77" w:author="Bachmeier, Nate" w:date="2021-11-25T09:43:00Z">
+      <w:ins w:id="123" w:author="Bachmeier, Nate" w:date="2021-11-25T09:43:00Z">
         <w:r>
           <w:t xml:space="preserve">the </w:t>
         </w:r>
       </w:ins>
-      <w:ins w:id="78" w:author="Bachmeier, Nate" w:date="2021-11-25T09:42:00Z">
+      <w:ins w:id="124" w:author="Bachmeier, Nate" w:date="2021-11-25T09:42:00Z">
         <w:r>
           <w:t>dissertati</w:t>
         </w:r>
       </w:ins>
-      <w:ins w:id="79" w:author="Bachmeier, Nate" w:date="2021-11-25T09:43:00Z">
+      <w:ins w:id="125" w:author="Bachmeier, Nate" w:date="2021-11-25T09:43:00Z">
         <w:r>
           <w:t>ons’ scope.</w:t>
         </w:r>
@@ -3320,65 +3597,65 @@
       <w:pPr>
         <w:pStyle w:val="Heading1"/>
       </w:pPr>
-      <w:bookmarkStart w:id="80" w:name="_Toc79709050"/>
-      <w:bookmarkStart w:id="81" w:name="_Toc87544103"/>
-      <w:commentRangeStart w:id="82"/>
-      <w:commentRangeStart w:id="83"/>
+      <w:bookmarkStart w:id="126" w:name="_Toc79709050"/>
+      <w:bookmarkStart w:id="127" w:name="_Toc87544103"/>
+      <w:commentRangeStart w:id="128"/>
+      <w:commentRangeStart w:id="129"/>
       <w:r>
         <w:t>Hypotheses</w:t>
       </w:r>
-      <w:bookmarkEnd w:id="80"/>
-      <w:bookmarkEnd w:id="81"/>
-      <w:commentRangeEnd w:id="82"/>
+      <w:bookmarkEnd w:id="126"/>
+      <w:bookmarkEnd w:id="127"/>
+      <w:commentRangeEnd w:id="128"/>
       <w:r>
         <w:rPr>
           <w:rStyle w:val="CommentReference"/>
           <w:b w:val="0"/>
         </w:rPr>
-        <w:commentReference w:id="82"/>
-      </w:r>
-      <w:commentRangeEnd w:id="83"/>
+        <w:commentReference w:id="128"/>
+      </w:r>
+      <w:commentRangeEnd w:id="129"/>
       <w:r>
         <w:rPr>
           <w:rStyle w:val="CommentReference"/>
           <w:b w:val="0"/>
         </w:rPr>
-        <w:commentReference w:id="83"/>
-      </w:r>
-    </w:p>
-    <w:p>
-      <w:pPr>
-        <w:rPr>
-          <w:ins w:id="84" w:author="Bachmeier, Nate" w:date="2021-11-25T09:43:00Z"/>
-        </w:rPr>
-      </w:pPr>
-      <w:ins w:id="85" w:author="Bachmeier, Nate" w:date="2021-11-25T09:43:00Z">
+        <w:commentReference w:id="129"/>
+      </w:r>
+    </w:p>
+    <w:p>
+      <w:pPr>
+        <w:rPr>
+          <w:ins w:id="130" w:author="Bachmeier, Nate" w:date="2021-11-25T09:43:00Z"/>
+        </w:rPr>
+      </w:pPr>
+      <w:ins w:id="131" w:author="Bachmeier, Nate" w:date="2021-11-25T09:43:00Z">
         <w:r>
           <w:tab/>
           <w:t xml:space="preserve">This constructive research project aims to </w:t>
         </w:r>
       </w:ins>
-      <w:ins w:id="86" w:author="Bachmeier, Nate" w:date="2021-11-25T09:44:00Z">
+      <w:ins w:id="132" w:author="Bachmeier, Nate" w:date="2021-11-25T09:44:00Z">
         <w:r>
           <w:t xml:space="preserve">simulate people moving around virtual homes.  </w:t>
         </w:r>
       </w:ins>
-      <w:ins w:id="87" w:author="Bachmeier, Nate" w:date="2021-11-25T09:45:00Z">
+      <w:ins w:id="133" w:author="Bachmeier, Nate" w:date="2021-11-25T09:45:00Z">
         <w:r>
           <w:t>Virtual IP-Cameras arbitrarily placed within the home, can monitor the subjects and map</w:t>
         </w:r>
       </w:ins>
-      <w:ins w:id="88" w:author="Bachmeier, Nate" w:date="2021-11-25T09:46:00Z">
+      <w:ins w:id="134" w:author="Bachmeier, Nate" w:date="2021-11-25T09:46:00Z">
         <w:r>
           <w:t xml:space="preserve"> their behaviors to intents.  </w:t>
         </w:r>
       </w:ins>
-      <w:ins w:id="89" w:author="Bachmeier, Nate" w:date="2021-11-25T09:47:00Z">
+      <w:ins w:id="135" w:author="Bachmeier, Nate" w:date="2021-11-25T09:47:00Z">
         <w:r>
           <w:t>A data enrichment process can attach metadata</w:t>
         </w:r>
       </w:ins>
-      <w:ins w:id="90" w:author="Bachmeier, Nate" w:date="2021-11-25T09:48:00Z">
+      <w:ins w:id="136" w:author="Bachmeier, Nate" w:date="2021-11-25T09:48:00Z">
         <w:r>
           <w:t xml:space="preserve"> </w:t>
         </w:r>
@@ -3386,77 +3663,77 @@
           <w:t xml:space="preserve">that describes the intent </w:t>
         </w:r>
       </w:ins>
-      <w:ins w:id="91" w:author="Bachmeier, Nate" w:date="2021-11-25T09:49:00Z">
+      <w:ins w:id="137" w:author="Bachmeier, Nate" w:date="2021-11-25T09:49:00Z">
         <w:r>
           <w:t>in greater detail (e.g., holding an object</w:t>
         </w:r>
       </w:ins>
-      <w:del w:id="92" w:author="Bachmeier, Nate" w:date="2021-11-25T09:43:00Z">
+      <w:del w:id="138" w:author="Bachmeier, Nate" w:date="2021-11-25T09:43:00Z">
         <w:r>
           <w:tab/>
         </w:r>
       </w:del>
-      <w:ins w:id="93" w:author="Bachmeier, Nate" w:date="2021-11-25T09:49:00Z">
+      <w:ins w:id="139" w:author="Bachmeier, Nate" w:date="2021-11-25T09:49:00Z">
         <w:r>
           <w:t xml:space="preserve"> versus holding spoon).  This enrichment process would need to be exten</w:t>
         </w:r>
       </w:ins>
-      <w:ins w:id="94" w:author="Bachmeier, Nate" w:date="2021-11-25T09:50:00Z">
+      <w:ins w:id="140" w:author="Bachmeier, Nate" w:date="2021-11-25T09:50:00Z">
         <w:r>
           <w:t xml:space="preserve">sible to cover a reasonable action space.  Next, </w:t>
         </w:r>
       </w:ins>
-      <w:ins w:id="95" w:author="Bachmeier, Nate" w:date="2021-11-25T09:51:00Z">
+      <w:ins w:id="141" w:author="Bachmeier, Nate" w:date="2021-11-25T09:51:00Z">
         <w:r>
           <w:t>remediation process</w:t>
         </w:r>
       </w:ins>
-      <w:ins w:id="96" w:author="Bachmeier, Nate" w:date="2021-11-25T09:52:00Z">
+      <w:ins w:id="142" w:author="Bachmeier, Nate" w:date="2021-11-25T09:52:00Z">
         <w:r>
           <w:t>(es)</w:t>
         </w:r>
       </w:ins>
-      <w:ins w:id="97" w:author="Bachmeier, Nate" w:date="2021-11-25T09:51:00Z">
+      <w:ins w:id="143" w:author="Bachmeier, Nate" w:date="2021-11-25T09:51:00Z">
         <w:r>
           <w:t xml:space="preserve"> can subscribe </w:t>
         </w:r>
       </w:ins>
-      <w:ins w:id="98" w:author="Bachmeier, Nate" w:date="2021-11-25T09:52:00Z">
+      <w:ins w:id="144" w:author="Bachmeier, Nate" w:date="2021-11-25T09:52:00Z">
         <w:r>
           <w:t>to intent-</w:t>
         </w:r>
       </w:ins>
-      <w:ins w:id="99" w:author="Bachmeier, Nate" w:date="2021-11-25T09:53:00Z">
+      <w:ins w:id="145" w:author="Bachmeier, Nate" w:date="2021-11-25T09:53:00Z">
         <w:r>
           <w:t xml:space="preserve">specific </w:t>
         </w:r>
       </w:ins>
-      <w:ins w:id="100" w:author="Bachmeier, Nate" w:date="2021-11-25T09:52:00Z">
+      <w:ins w:id="146" w:author="Bachmeier, Nate" w:date="2021-11-25T09:52:00Z">
         <w:r>
           <w:t>message buses</w:t>
         </w:r>
       </w:ins>
-      <w:ins w:id="101" w:author="Bachmeier, Nate" w:date="2021-11-25T09:53:00Z">
+      <w:ins w:id="147" w:author="Bachmeier, Nate" w:date="2021-11-25T09:53:00Z">
         <w:r>
           <w:t xml:space="preserve"> after publish instructions to CPS Systems.</w:t>
         </w:r>
       </w:ins>
-      <w:ins w:id="102" w:author="Bachmeier, Nate" w:date="2021-11-25T09:54:00Z">
+      <w:ins w:id="148" w:author="Bachmeier, Nate" w:date="2021-11-25T09:54:00Z">
         <w:r>
           <w:t xml:space="preserve">  Then, CPS systems will convert the instructions into device-specific operations (e.g., turn on light </w:t>
         </w:r>
       </w:ins>
-      <w:ins w:id="103" w:author="Bachmeier, Nate" w:date="2021-11-25T09:55:00Z">
+      <w:ins w:id="149" w:author="Bachmeier, Nate" w:date="2021-11-25T09:55:00Z">
         <w:r>
           <w:t xml:space="preserve">versus activate power to the green wire).  Lastly, </w:t>
         </w:r>
       </w:ins>
-      <w:ins w:id="104" w:author="Bachmeier, Nate" w:date="2021-11-25T09:56:00Z">
+      <w:ins w:id="150" w:author="Bachmeier, Nate" w:date="2021-11-25T09:56:00Z">
         <w:r>
           <w:t>the subject should express a positive benefit from the environmental change.</w:t>
         </w:r>
       </w:ins>
-      <w:ins w:id="105" w:author="Bachmeier, Nate" w:date="2021-11-25T09:58:00Z">
+      <w:ins w:id="151" w:author="Bachmeier, Nate" w:date="2021-11-25T09:58:00Z">
         <w:r>
           <w:t xml:space="preserve">  </w:t>
         </w:r>
@@ -3464,7 +3741,7 @@
           <w:t xml:space="preserve">A feedback </w:t>
         </w:r>
       </w:ins>
-      <w:ins w:id="106" w:author="Bachmeier, Nate" w:date="2021-11-25T09:59:00Z">
+      <w:ins w:id="152" w:author="Bachmeier, Nate" w:date="2021-11-25T09:59:00Z">
         <w:r>
           <w:t xml:space="preserve">collection process can aggregate these various decisions and map them against the </w:t>
         </w:r>
@@ -3477,37 +3754,37 @@
           <w:t xml:space="preserve"> </w:t>
         </w:r>
       </w:ins>
-      <w:ins w:id="107" w:author="Bachmeier, Nate" w:date="2021-11-25T10:00:00Z">
+      <w:ins w:id="153" w:author="Bachmeier, Nate" w:date="2021-11-25T10:00:00Z">
         <w:r>
           <w:t>configuration</w:t>
         </w:r>
       </w:ins>
-      <w:ins w:id="108" w:author="Bachmeier, Nate" w:date="2021-11-25T10:01:00Z">
+      <w:ins w:id="154" w:author="Bachmeier, Nate" w:date="2021-11-25T10:01:00Z">
         <w:r>
           <w:t xml:space="preserve"> (e.g., performing the patient falling motion)</w:t>
         </w:r>
       </w:ins>
-      <w:ins w:id="109" w:author="Bachmeier, Nate" w:date="2021-11-25T09:59:00Z">
+      <w:ins w:id="155" w:author="Bachmeier, Nate" w:date="2021-11-25T09:59:00Z">
         <w:r>
           <w:t>.</w:t>
         </w:r>
       </w:ins>
-      <w:ins w:id="110" w:author="Bachmeier, Nate" w:date="2021-11-25T10:02:00Z">
+      <w:ins w:id="156" w:author="Bachmeier, Nate" w:date="2021-11-25T10:02:00Z">
         <w:r>
           <w:t xml:space="preserve">  </w:t>
         </w:r>
       </w:ins>
-      <w:ins w:id="111" w:author="Bachmeier, Nate" w:date="2021-11-25T10:04:00Z">
+      <w:ins w:id="157" w:author="Bachmeier, Nate" w:date="2021-11-25T10:04:00Z">
         <w:r>
           <w:t>It is expected that these subsystems holistically would be an effective and intuitive method for ac</w:t>
         </w:r>
       </w:ins>
-      <w:ins w:id="112" w:author="Bachmeier, Nate" w:date="2021-11-25T10:05:00Z">
+      <w:ins w:id="158" w:author="Bachmeier, Nate" w:date="2021-11-25T10:05:00Z">
         <w:r>
           <w:t xml:space="preserve">ting on patient’s health and provide real-time guidance for </w:t>
         </w:r>
       </w:ins>
-      <w:ins w:id="113" w:author="Bachmeier, Nate" w:date="2021-11-25T10:07:00Z">
+      <w:ins w:id="159" w:author="Bachmeier, Nate" w:date="2021-11-25T10:07:00Z">
         <w:r>
           <w:t>persons with special needs.</w:t>
         </w:r>
@@ -3516,11 +3793,11 @@
     <w:p>
       <w:pPr>
         <w:rPr>
-          <w:del w:id="114" w:author="Bachmeier, Nate" w:date="2021-11-25T10:07:00Z"/>
+          <w:del w:id="160" w:author="Bachmeier, Nate" w:date="2021-11-25T10:07:00Z"/>
           <w:strike/>
         </w:rPr>
       </w:pPr>
-      <w:del w:id="115" w:author="Bachmeier, Nate" w:date="2021-11-25T10:07:00Z">
+      <w:del w:id="161" w:author="Bachmeier, Nate" w:date="2021-11-25T10:07:00Z">
         <w:r>
           <w:delText>There are existing mechanisms to address each system requirement.  However, those capabilities exist as isolated components.  An Elderly Care Smarthome Operating System (ECSOS) can create a consistent control plane</w:delText>
         </w:r>
@@ -3542,34 +3819,37 @@
       <w:pPr>
         <w:pStyle w:val="Heading1"/>
       </w:pPr>
-      <w:bookmarkStart w:id="116" w:name="_Toc79709069"/>
-      <w:bookmarkStart w:id="117" w:name="_Toc87544104"/>
+      <w:bookmarkStart w:id="162" w:name="_Toc79709069"/>
+      <w:bookmarkStart w:id="163" w:name="_Toc87544104"/>
       <w:r>
         <w:t>Research Methodology</w:t>
       </w:r>
-      <w:bookmarkEnd w:id="116"/>
-      <w:bookmarkEnd w:id="117"/>
+      <w:bookmarkEnd w:id="162"/>
+      <w:bookmarkEnd w:id="163"/>
     </w:p>
     <w:p>
       <w:pPr>
         <w:ind w:firstLine="720"/>
       </w:pPr>
       <w:r>
+        <w:t xml:space="preserve">Before starting any significant undertaking, there needs to be a formal project plan that scopes the intent. Additionally, the plan must define mechanisms to measure the success and </w:t>
+      </w:r>
+      <w:r>
         <w:lastRenderedPageBreak/>
-        <w:t>Before starting any significant undertaking, there needs to be a formal project plan that scopes the intent. Additionally, the plan must define mechanisms to measure the success and impact of those efforts.  It can be challenging or impossible to prove that the project’s outcomes are efficient without those prerequisites.</w:t>
+        <w:t>impact of those efforts.  It can be challenging or impossible to prove that the project’s outcomes are efficient without those prerequisites.</w:t>
       </w:r>
     </w:p>
     <w:p>
       <w:pPr>
         <w:pStyle w:val="Heading2"/>
       </w:pPr>
-      <w:bookmarkStart w:id="118" w:name="_Toc79709070"/>
-      <w:bookmarkStart w:id="119" w:name="_Toc87544105"/>
+      <w:bookmarkStart w:id="164" w:name="_Toc79709070"/>
+      <w:bookmarkStart w:id="165" w:name="_Toc87544105"/>
       <w:r>
         <w:t>Artifacts</w:t>
       </w:r>
-      <w:bookmarkEnd w:id="118"/>
-      <w:bookmarkEnd w:id="119"/>
+      <w:bookmarkEnd w:id="164"/>
+      <w:bookmarkEnd w:id="165"/>
     </w:p>
     <w:p>
       <w:r>
@@ -3605,16 +3885,16 @@
       <w:pPr>
         <w:pStyle w:val="Heading3"/>
       </w:pPr>
-      <w:bookmarkStart w:id="120" w:name="_Toc87544106"/>
+      <w:bookmarkStart w:id="166" w:name="_Toc87544106"/>
       <w:r>
         <w:t>Data Generation</w:t>
       </w:r>
-      <w:bookmarkEnd w:id="120"/>
-    </w:p>
-    <w:p>
-      <w:pPr>
-        <w:rPr>
-          <w:del w:id="121" w:author="Bachmeier, Nate" w:date="2021-11-25T10:19:00Z"/>
+      <w:bookmarkEnd w:id="166"/>
+    </w:p>
+    <w:p>
+      <w:pPr>
+        <w:rPr>
+          <w:del w:id="167" w:author="Bachmeier, Nate" w:date="2021-11-25T10:19:00Z"/>
         </w:rPr>
       </w:pPr>
       <w:r>
@@ -3638,16 +3918,16 @@
       <w:pPr>
         <w:pStyle w:val="Heading3"/>
       </w:pPr>
-      <w:bookmarkStart w:id="122" w:name="_Toc79709071"/>
-      <w:bookmarkStart w:id="123" w:name="_Toc87544107"/>
+      <w:bookmarkStart w:id="168" w:name="_Toc79709071"/>
+      <w:bookmarkStart w:id="169" w:name="_Toc87544107"/>
       <w:r>
         <w:t xml:space="preserve">Environmental </w:t>
       </w:r>
-      <w:bookmarkEnd w:id="122"/>
+      <w:bookmarkEnd w:id="168"/>
       <w:r>
         <w:t>Simulation</w:t>
       </w:r>
-      <w:bookmarkEnd w:id="123"/>
+      <w:bookmarkEnd w:id="169"/>
       <w:r>
         <w:t xml:space="preserve"> </w:t>
       </w:r>
@@ -3687,11 +3967,11 @@
         </w:sdtContent>
       </w:sdt>
       <w:r>
-        <w:t xml:space="preserve">.  Researchers use physics simulators (e.g., Gazebo) to examine interactions between these various components.  For instance, the actor might perform walking to the kitchen table.  Each camera will capture frames from its vantage point and transmit them to a message bus during this sequence.  Next, AI </w:t>
+        <w:t xml:space="preserve">.  Researchers use physics simulators (e.g., Gazebo) to examine interactions between these various components.  For instance, the actor might perform walking to the kitchen table.  Each camera will capture frames from its vantage point and transmit them to a message bus during this sequence.  Next, AI services subscribe to the event stream and process the visual data.  Suppose the service detects a </w:t>
       </w:r>
       <w:r>
         <w:lastRenderedPageBreak/>
-        <w:t>services subscribe to the event stream and process the visual data.  Suppose the service detects a valuable signal (e.g., the refrigerator door is left open).  In that case, it can post a notification to another message bus to mitigate the situation (e.g., use voice assistant).</w:t>
+        <w:t>valuable signal (e.g., the refrigerator door is left open).  In that case, it can post a notification to another message bus to mitigate the situation (e.g., use voice assistant).</w:t>
       </w:r>
     </w:p>
     <w:p>
@@ -3742,13 +4022,13 @@
       <w:r>
         <w:t xml:space="preserve">.  This capability allows the researchers to focus on creating custom sensors and algorithms, not positioning furniture.  That also means this dissertation </w:t>
       </w:r>
-      <w:commentRangeStart w:id="124"/>
-      <w:del w:id="125" w:author="Bachmeier, Nate" w:date="2021-11-25T10:08:00Z">
+      <w:commentRangeStart w:id="170"/>
+      <w:del w:id="171" w:author="Bachmeier, Nate" w:date="2021-11-25T10:08:00Z">
         <w:r>
           <w:delText xml:space="preserve">should </w:delText>
         </w:r>
       </w:del>
-      <w:ins w:id="126" w:author="Bachmeier, Nate" w:date="2021-11-25T10:08:00Z">
+      <w:ins w:id="172" w:author="Bachmeier, Nate" w:date="2021-11-25T10:08:00Z">
         <w:r>
           <w:t>aims to</w:t>
         </w:r>
@@ -3759,12 +4039,12 @@
       <w:r>
         <w:t xml:space="preserve">have </w:t>
       </w:r>
-      <w:commentRangeEnd w:id="124"/>
+      <w:commentRangeEnd w:id="170"/>
       <w:r>
         <w:rPr>
           <w:rStyle w:val="CommentReference"/>
         </w:rPr>
-        <w:commentReference w:id="124"/>
+        <w:commentReference w:id="170"/>
       </w:r>
       <w:r>
         <w:t>a stronger emphasis on ROS components and world templates, not reinventing standard tooling.  These components must implement an asynchronous and loosely coupled architecture.</w:t>
@@ -3774,13 +4054,13 @@
       <w:pPr>
         <w:pStyle w:val="Heading3"/>
       </w:pPr>
-      <w:bookmarkStart w:id="127" w:name="_Toc79709072"/>
-      <w:bookmarkStart w:id="128" w:name="_Toc87544108"/>
+      <w:bookmarkStart w:id="173" w:name="_Toc79709072"/>
+      <w:bookmarkStart w:id="174" w:name="_Toc87544108"/>
       <w:r>
         <w:t>Extracting Intents</w:t>
       </w:r>
-      <w:bookmarkEnd w:id="127"/>
-      <w:bookmarkEnd w:id="128"/>
+      <w:bookmarkEnd w:id="173"/>
+      <w:bookmarkEnd w:id="174"/>
     </w:p>
     <w:p>
       <w:pPr>
@@ -3813,16 +4093,16 @@
       <w:r>
         <w:t xml:space="preserve">  </w:t>
       </w:r>
-      <w:commentRangeStart w:id="129"/>
+      <w:commentRangeStart w:id="175"/>
       <w:r>
         <w:t>For instance, the simulated home might parallel process dozens of cameras and sensors</w:t>
       </w:r>
-      <w:commentRangeEnd w:id="129"/>
+      <w:commentRangeEnd w:id="175"/>
       <w:r>
         <w:rPr>
           <w:rStyle w:val="CommentReference"/>
         </w:rPr>
-        <w:commentReference w:id="129"/>
+        <w:commentReference w:id="175"/>
       </w:r>
       <w:r>
         <w:t>.</w:t>
@@ -3844,13 +4124,13 @@
       <w:pPr>
         <w:pStyle w:val="Heading3"/>
       </w:pPr>
-      <w:bookmarkStart w:id="130" w:name="_Toc79709073"/>
-      <w:bookmarkStart w:id="131" w:name="_Toc87544109"/>
+      <w:bookmarkStart w:id="176" w:name="_Toc79709073"/>
+      <w:bookmarkStart w:id="177" w:name="_Toc87544109"/>
       <w:r>
         <w:t>Feedback Mechanism</w:t>
       </w:r>
-      <w:bookmarkEnd w:id="130"/>
-      <w:bookmarkEnd w:id="131"/>
+      <w:bookmarkEnd w:id="176"/>
+      <w:bookmarkEnd w:id="177"/>
     </w:p>
     <w:p>
       <w:pPr>
@@ -3865,25 +4145,25 @@
       <w:r>
         <w:t xml:space="preserve">qualitative tags and aggregates centrally for offline analysis.  </w:t>
       </w:r>
-      <w:commentRangeStart w:id="132"/>
+      <w:commentRangeStart w:id="178"/>
       <w:r>
         <w:t>The research</w:t>
       </w:r>
-      <w:ins w:id="133" w:author="Bachmeier, Nate" w:date="2021-11-25T10:19:00Z">
+      <w:ins w:id="179" w:author="Bachmeier, Nate" w:date="2021-11-25T10:19:00Z">
         <w:r>
           <w:t xml:space="preserve">er </w:t>
         </w:r>
       </w:ins>
-      <w:del w:id="134" w:author="Bachmeier, Nate" w:date="2021-11-25T10:19:00Z">
+      <w:del w:id="180" w:author="Bachmeier, Nate" w:date="2021-11-25T10:19:00Z">
         <w:r>
           <w:delText xml:space="preserve"> team </w:delText>
         </w:r>
-        <w:commentRangeEnd w:id="132"/>
+        <w:commentRangeEnd w:id="178"/>
         <w:r>
           <w:rPr>
             <w:rStyle w:val="CommentReference"/>
           </w:rPr>
-          <w:commentReference w:id="132"/>
+          <w:commentReference w:id="178"/>
         </w:r>
       </w:del>
       <w:r>
@@ -3900,20 +4180,19 @@
       <w:pPr>
         <w:pStyle w:val="Heading2"/>
       </w:pPr>
-      <w:bookmarkStart w:id="135" w:name="_Toc79709074"/>
-      <w:bookmarkStart w:id="136" w:name="_Toc87544110"/>
-      <w:r>
-        <w:lastRenderedPageBreak/>
+      <w:bookmarkStart w:id="181" w:name="_Toc79709074"/>
+      <w:bookmarkStart w:id="182" w:name="_Toc87544110"/>
+      <w:r>
         <w:t>Artifact Requirements</w:t>
       </w:r>
-      <w:bookmarkEnd w:id="135"/>
-      <w:bookmarkEnd w:id="136"/>
+      <w:bookmarkEnd w:id="181"/>
+      <w:bookmarkEnd w:id="182"/>
     </w:p>
     <w:p>
       <w:pPr>
         <w:rPr>
           <w:strike/>
-          <w:rPrChange w:id="137" w:author="Bachmeier, Nate" w:date="2021-11-25T10:23:00Z">
+          <w:rPrChange w:id="183" w:author="Bachmeier, Nate" w:date="2021-11-25T10:23:00Z">
             <w:rPr/>
           </w:rPrChange>
         </w:rPr>
@@ -3921,48 +4200,49 @@
       <w:r>
         <w:rPr>
           <w:strike/>
-          <w:rPrChange w:id="138" w:author="Bachmeier, Nate" w:date="2021-11-25T10:23:00Z">
+          <w:rPrChange w:id="184" w:author="Bachmeier, Nate" w:date="2021-11-25T10:23:00Z">
             <w:rPr/>
           </w:rPrChange>
         </w:rPr>
+        <w:lastRenderedPageBreak/>
         <w:tab/>
       </w:r>
-      <w:commentRangeStart w:id="139"/>
-      <w:commentRangeStart w:id="140"/>
+      <w:commentRangeStart w:id="185"/>
+      <w:commentRangeStart w:id="186"/>
       <w:r>
         <w:rPr>
           <w:strike/>
-          <w:rPrChange w:id="141" w:author="Bachmeier, Nate" w:date="2021-11-25T10:23:00Z">
+          <w:rPrChange w:id="187" w:author="Bachmeier, Nate" w:date="2021-11-25T10:23:00Z">
             <w:rPr/>
           </w:rPrChange>
         </w:rPr>
         <w:t>Customers will only use artifacts that meet their specific needs, are well designed, and are reliable.  Researchers must meet these expectations with concise deliverable requirements.</w:t>
       </w:r>
-      <w:commentRangeEnd w:id="139"/>
+      <w:commentRangeEnd w:id="185"/>
       <w:r>
         <w:rPr>
           <w:rStyle w:val="CommentReference"/>
           <w:strike/>
-          <w:rPrChange w:id="142" w:author="Bachmeier, Nate" w:date="2021-11-25T10:23:00Z">
+          <w:rPrChange w:id="188" w:author="Bachmeier, Nate" w:date="2021-11-25T10:23:00Z">
             <w:rPr>
               <w:rStyle w:val="CommentReference"/>
             </w:rPr>
           </w:rPrChange>
         </w:rPr>
-        <w:commentReference w:id="139"/>
-      </w:r>
-      <w:commentRangeEnd w:id="140"/>
+        <w:commentReference w:id="185"/>
+      </w:r>
+      <w:commentRangeEnd w:id="186"/>
       <w:r>
         <w:rPr>
           <w:rStyle w:val="CommentReference"/>
           <w:strike/>
-          <w:rPrChange w:id="143" w:author="Bachmeier, Nate" w:date="2021-11-25T10:23:00Z">
+          <w:rPrChange w:id="189" w:author="Bachmeier, Nate" w:date="2021-11-25T10:23:00Z">
             <w:rPr>
               <w:rStyle w:val="CommentReference"/>
             </w:rPr>
           </w:rPrChange>
         </w:rPr>
-        <w:commentReference w:id="140"/>
+        <w:commentReference w:id="186"/>
       </w:r>
     </w:p>
     <w:p>
@@ -3972,16 +4252,16 @@
           <w:strike/>
         </w:rPr>
       </w:pPr>
-      <w:bookmarkStart w:id="144" w:name="_Toc79709075"/>
-      <w:bookmarkStart w:id="145" w:name="_Toc87544111"/>
+      <w:bookmarkStart w:id="190" w:name="_Toc79709075"/>
+      <w:bookmarkStart w:id="191" w:name="_Toc87544111"/>
       <w:r>
         <w:rPr>
           <w:strike/>
         </w:rPr>
         <w:t>User Roles</w:t>
       </w:r>
-      <w:bookmarkEnd w:id="144"/>
-      <w:bookmarkEnd w:id="145"/>
+      <w:bookmarkEnd w:id="190"/>
+      <w:bookmarkEnd w:id="191"/>
     </w:p>
     <w:p>
       <w:pPr>
@@ -4001,13 +4281,13 @@
       <w:pPr>
         <w:pStyle w:val="Heading3"/>
       </w:pPr>
-      <w:bookmarkStart w:id="146" w:name="_Toc79709076"/>
-      <w:bookmarkStart w:id="147" w:name="_Toc87544112"/>
+      <w:bookmarkStart w:id="192" w:name="_Toc79709076"/>
+      <w:bookmarkStart w:id="193" w:name="_Toc87544112"/>
       <w:r>
         <w:t>System Architecture</w:t>
       </w:r>
-      <w:bookmarkEnd w:id="146"/>
-      <w:bookmarkEnd w:id="147"/>
+      <w:bookmarkEnd w:id="192"/>
+      <w:bookmarkEnd w:id="193"/>
     </w:p>
     <w:p>
       <w:pPr>
@@ -4083,13 +4363,13 @@
       <w:pPr>
         <w:pStyle w:val="Heading3"/>
       </w:pPr>
-      <w:bookmarkStart w:id="148" w:name="_Toc79709077"/>
-      <w:bookmarkStart w:id="149" w:name="_Toc87544113"/>
+      <w:bookmarkStart w:id="194" w:name="_Toc79709077"/>
+      <w:bookmarkStart w:id="195" w:name="_Toc87544113"/>
       <w:r>
         <w:t>System Reliability</w:t>
       </w:r>
-      <w:bookmarkEnd w:id="148"/>
-      <w:bookmarkEnd w:id="149"/>
+      <w:bookmarkEnd w:id="194"/>
+      <w:bookmarkEnd w:id="195"/>
     </w:p>
     <w:p>
       <w:pPr>
@@ -4153,21 +4433,21 @@
       <w:pPr>
         <w:pStyle w:val="Heading2"/>
       </w:pPr>
-      <w:bookmarkStart w:id="150" w:name="_Toc79709078"/>
-      <w:bookmarkStart w:id="151" w:name="_Toc87544114"/>
-      <w:commentRangeStart w:id="152"/>
+      <w:bookmarkStart w:id="196" w:name="_Toc79709078"/>
+      <w:bookmarkStart w:id="197" w:name="_Toc87544114"/>
+      <w:commentRangeStart w:id="198"/>
       <w:r>
         <w:t>Contributions</w:t>
       </w:r>
-      <w:bookmarkEnd w:id="150"/>
-      <w:bookmarkEnd w:id="151"/>
-      <w:commentRangeEnd w:id="152"/>
+      <w:bookmarkEnd w:id="196"/>
+      <w:bookmarkEnd w:id="197"/>
+      <w:commentRangeEnd w:id="198"/>
       <w:r>
         <w:rPr>
           <w:rStyle w:val="CommentReference"/>
           <w:b w:val="0"/>
         </w:rPr>
-        <w:commentReference w:id="152"/>
+        <w:commentReference w:id="198"/>
       </w:r>
     </w:p>
     <w:p>
@@ -4258,13 +4538,13 @@
       <w:pPr>
         <w:pStyle w:val="Heading1"/>
       </w:pPr>
-      <w:bookmarkStart w:id="153" w:name="_Toc79709079"/>
-      <w:bookmarkStart w:id="154" w:name="_Toc87544115"/>
+      <w:bookmarkStart w:id="199" w:name="_Toc79709079"/>
+      <w:bookmarkStart w:id="200" w:name="_Toc87544115"/>
       <w:r>
         <w:t>Measurements and Evaluation</w:t>
       </w:r>
-      <w:bookmarkEnd w:id="153"/>
-      <w:bookmarkEnd w:id="154"/>
+      <w:bookmarkEnd w:id="199"/>
+      <w:bookmarkEnd w:id="200"/>
     </w:p>
     <w:p>
       <w:r>
@@ -4276,13 +4556,13 @@
       <w:pPr>
         <w:pStyle w:val="Heading2"/>
       </w:pPr>
-      <w:bookmarkStart w:id="155" w:name="_Toc79709080"/>
-      <w:bookmarkStart w:id="156" w:name="_Toc87544116"/>
+      <w:bookmarkStart w:id="201" w:name="_Toc79709080"/>
+      <w:bookmarkStart w:id="202" w:name="_Toc87544116"/>
       <w:r>
         <w:t>Data Collection Process</w:t>
       </w:r>
-      <w:bookmarkEnd w:id="155"/>
-      <w:bookmarkEnd w:id="156"/>
+      <w:bookmarkEnd w:id="201"/>
+      <w:bookmarkEnd w:id="202"/>
     </w:p>
     <w:p>
       <w:r>
@@ -4424,13 +4704,13 @@
       <w:pPr>
         <w:pStyle w:val="Heading2"/>
       </w:pPr>
-      <w:bookmarkStart w:id="157" w:name="_Toc79709081"/>
-      <w:bookmarkStart w:id="158" w:name="_Toc87544117"/>
+      <w:bookmarkStart w:id="203" w:name="_Toc79709081"/>
+      <w:bookmarkStart w:id="204" w:name="_Toc87544117"/>
       <w:r>
         <w:t>Evaluation Process</w:t>
       </w:r>
-      <w:bookmarkEnd w:id="157"/>
-      <w:bookmarkEnd w:id="158"/>
+      <w:bookmarkEnd w:id="203"/>
+      <w:bookmarkEnd w:id="204"/>
     </w:p>
     <w:p>
       <w:pPr>
@@ -4468,16 +4748,16 @@
         <w:tab/>
         <w:t xml:space="preserve">The ECSOS Cloud maintains a history of all incorrect predictions.  </w:t>
       </w:r>
-      <w:commentRangeStart w:id="159"/>
+      <w:commentRangeStart w:id="205"/>
       <w:r>
         <w:t xml:space="preserve">Data scientists </w:t>
       </w:r>
-      <w:commentRangeEnd w:id="159"/>
+      <w:commentRangeEnd w:id="205"/>
       <w:r>
         <w:rPr>
           <w:rStyle w:val="CommentReference"/>
         </w:rPr>
-        <w:commentReference w:id="159"/>
+        <w:commentReference w:id="205"/>
       </w:r>
       <w:r>
         <w:t xml:space="preserve">can review those responses, look for patterns (e.g., mixing up two actions), and make the necessary modifications.  </w:t>
@@ -4551,13 +4831,13 @@
       <w:pPr>
         <w:pStyle w:val="Heading2"/>
       </w:pPr>
-      <w:bookmarkStart w:id="160" w:name="_Toc79709082"/>
-      <w:bookmarkStart w:id="161" w:name="_Toc87544118"/>
+      <w:bookmarkStart w:id="206" w:name="_Toc79709082"/>
+      <w:bookmarkStart w:id="207" w:name="_Toc87544118"/>
       <w:r>
         <w:t>Benchmarking</w:t>
       </w:r>
-      <w:bookmarkEnd w:id="160"/>
-      <w:bookmarkEnd w:id="161"/>
+      <w:bookmarkEnd w:id="206"/>
+      <w:bookmarkEnd w:id="207"/>
     </w:p>
     <w:p>
       <w:r>
@@ -4603,13 +4883,13 @@
       <w:pPr>
         <w:pStyle w:val="Heading1"/>
       </w:pPr>
-      <w:bookmarkStart w:id="162" w:name="_Toc79709083"/>
-      <w:bookmarkStart w:id="163" w:name="_Toc87544119"/>
+      <w:bookmarkStart w:id="208" w:name="_Toc79709083"/>
+      <w:bookmarkStart w:id="209" w:name="_Toc87544119"/>
       <w:r>
         <w:t>Summary</w:t>
       </w:r>
-      <w:bookmarkEnd w:id="162"/>
-      <w:bookmarkEnd w:id="163"/>
+      <w:bookmarkEnd w:id="208"/>
+      <w:bookmarkEnd w:id="209"/>
     </w:p>
     <w:p>
       <w:r>
@@ -4690,8 +4970,8 @@
         <w:br w:type="page"/>
       </w:r>
     </w:p>
-    <w:bookmarkStart w:id="164" w:name="_Toc87544120" w:displacedByCustomXml="next"/>
-    <w:bookmarkStart w:id="165" w:name="_Toc79709084" w:displacedByCustomXml="next"/>
+    <w:bookmarkStart w:id="210" w:name="_Toc87544120" w:displacedByCustomXml="next"/>
+    <w:bookmarkStart w:id="211" w:name="_Toc79709084" w:displacedByCustomXml="next"/>
     <w:sdt>
       <w:sdtPr>
         <w:rPr>
@@ -4712,8 +4992,8 @@
           <w:r>
             <w:t>References</w:t>
           </w:r>
-          <w:bookmarkEnd w:id="165"/>
-          <w:bookmarkEnd w:id="164"/>
+          <w:bookmarkEnd w:id="211"/>
+          <w:bookmarkEnd w:id="210"/>
         </w:p>
         <w:sdt>
           <w:sdtPr>
@@ -5525,7 +5805,7 @@
             <w:p>
               <w:pPr>
                 <w:rPr>
-                  <w:del w:id="166" w:author="Bachmeier, Nate" w:date="2021-11-25T10:25:00Z"/>
+                  <w:del w:id="212" w:author="Bachmeier, Nate" w:date="2021-11-25T10:25:00Z"/>
                 </w:rPr>
               </w:pPr>
               <w:r>
@@ -5545,17 +5825,17 @@
     <w:p>
       <w:pPr>
         <w:rPr>
-          <w:del w:id="167" w:author="Bachmeier, Nate" w:date="2021-11-25T10:25:00Z"/>
-        </w:rPr>
-      </w:pPr>
-    </w:p>
-    <w:p>
-      <w:pPr>
-        <w:rPr>
-          <w:del w:id="168" w:author="Bachmeier, Nate" w:date="2021-11-25T10:25:00Z"/>
-        </w:rPr>
-      </w:pPr>
-      <w:del w:id="169" w:author="Bachmeier, Nate" w:date="2021-11-25T10:25:00Z">
+          <w:del w:id="213" w:author="Bachmeier, Nate" w:date="2021-11-25T10:25:00Z"/>
+        </w:rPr>
+      </w:pPr>
+    </w:p>
+    <w:p>
+      <w:pPr>
+        <w:rPr>
+          <w:del w:id="214" w:author="Bachmeier, Nate" w:date="2021-11-25T10:25:00Z"/>
+        </w:rPr>
+      </w:pPr>
+      <w:del w:id="215" w:author="Bachmeier, Nate" w:date="2021-11-25T10:25:00Z">
         <w:r>
           <w:br w:type="page"/>
         </w:r>
@@ -5564,21 +5844,19 @@
     <w:p>
       <w:pPr>
         <w:pStyle w:val="Heading1"/>
-        <w:pPrChange w:id="170" w:author="Bachmeier, Nate" w:date="2021-11-25T10:26:00Z">
+        <w:pPrChange w:id="216" w:author="Bachmeier, Nate" w:date="2021-11-25T10:26:00Z">
           <w:pPr>
             <w:pStyle w:val="Heading1"/>
           </w:pPr>
         </w:pPrChange>
       </w:pPr>
-      <w:bookmarkStart w:id="171" w:name="_Toc79709085"/>
-      <w:bookmarkStart w:id="172" w:name="_Toc87544121"/>
-      <w:bookmarkStart w:id="173" w:name="_GoBack"/>
-      <w:bookmarkEnd w:id="173"/>
+      <w:bookmarkStart w:id="217" w:name="_Toc79709085"/>
+      <w:bookmarkStart w:id="218" w:name="_Toc87544121"/>
       <w:r>
         <w:t>Annotated Bibliography</w:t>
       </w:r>
-      <w:bookmarkEnd w:id="171"/>
-      <w:bookmarkEnd w:id="172"/>
+      <w:bookmarkEnd w:id="217"/>
+      <w:bookmarkEnd w:id="218"/>
     </w:p>
     <w:p>
       <w:pPr>
@@ -5592,13 +5870,13 @@
       <w:pPr>
         <w:pStyle w:val="Heading2"/>
       </w:pPr>
-      <w:bookmarkStart w:id="174" w:name="_Toc79709086"/>
-      <w:bookmarkStart w:id="175" w:name="_Toc87544122"/>
+      <w:bookmarkStart w:id="219" w:name="_Toc79709086"/>
+      <w:bookmarkStart w:id="220" w:name="_Toc87544122"/>
       <w:r>
         <w:t>Human Activity Recognition</w:t>
       </w:r>
-      <w:bookmarkEnd w:id="174"/>
-      <w:bookmarkEnd w:id="175"/>
+      <w:bookmarkEnd w:id="219"/>
+      <w:bookmarkEnd w:id="220"/>
     </w:p>
     <w:p>
       <w:r>
@@ -5730,13 +6008,13 @@
       <w:pPr>
         <w:pStyle w:val="Heading2"/>
       </w:pPr>
-      <w:bookmarkStart w:id="176" w:name="_Toc79709087"/>
-      <w:bookmarkStart w:id="177" w:name="_Toc87544123"/>
+      <w:bookmarkStart w:id="221" w:name="_Toc79709087"/>
+      <w:bookmarkStart w:id="222" w:name="_Toc87544123"/>
       <w:r>
         <w:t>Integrating IoT Systems</w:t>
       </w:r>
-      <w:bookmarkEnd w:id="176"/>
-      <w:bookmarkEnd w:id="177"/>
+      <w:bookmarkEnd w:id="221"/>
+      <w:bookmarkEnd w:id="222"/>
     </w:p>
     <w:p>
       <w:r>
@@ -5787,13 +6065,13 @@
       <w:pPr>
         <w:pStyle w:val="Heading2"/>
       </w:pPr>
-      <w:bookmarkStart w:id="178" w:name="_Toc79709088"/>
-      <w:bookmarkStart w:id="179" w:name="_Toc87544124"/>
+      <w:bookmarkStart w:id="223" w:name="_Toc79709088"/>
+      <w:bookmarkStart w:id="224" w:name="_Toc87544124"/>
       <w:r>
         <w:t>Enhancing Security</w:t>
       </w:r>
-      <w:bookmarkEnd w:id="178"/>
-      <w:bookmarkEnd w:id="179"/>
+      <w:bookmarkEnd w:id="223"/>
+      <w:bookmarkEnd w:id="224"/>
     </w:p>
     <w:p>
       <w:pPr>
@@ -5895,13 +6173,13 @@
       <w:pPr>
         <w:pStyle w:val="Heading2"/>
       </w:pPr>
-      <w:bookmarkStart w:id="180" w:name="_Toc79709089"/>
-      <w:bookmarkStart w:id="181" w:name="_Toc87544125"/>
+      <w:bookmarkStart w:id="225" w:name="_Toc79709089"/>
+      <w:bookmarkStart w:id="226" w:name="_Toc87544125"/>
       <w:r>
         <w:t>Healthcare and Cloud</w:t>
       </w:r>
-      <w:bookmarkEnd w:id="180"/>
-      <w:bookmarkEnd w:id="181"/>
+      <w:bookmarkEnd w:id="225"/>
+      <w:bookmarkEnd w:id="226"/>
     </w:p>
     <w:p>
       <w:r>
@@ -6042,7 +6320,7 @@
 
 <file path=word/comments.xml><?xml version="1.0" encoding="utf-8"?>
 <w:comments xmlns:wpc="http://schemas.microsoft.com/office/word/2010/wordprocessingCanvas" xmlns:cx="http://schemas.microsoft.com/office/drawing/2014/chartex" xmlns:cx1="http://schemas.microsoft.com/office/drawing/2015/9/8/chartex" xmlns:cx2="http://schemas.microsoft.com/office/drawing/2015/10/21/chartex" xmlns:cx3="http://schemas.microsoft.com/office/drawing/2016/5/9/chartex" xmlns:cx4="http://schemas.microsoft.com/office/drawing/2016/5/10/chartex" xmlns:cx5="http://schemas.microsoft.com/office/drawing/2016/5/11/chartex" xmlns:cx6="http://schemas.microsoft.com/office/drawing/2016/5/12/chartex" xmlns:cx7="http://schemas.microsoft.com/office/drawing/2016/5/13/chartex" xmlns:cx8="http://schemas.microsoft.com/office/drawing/2016/5/14/chartex" xmlns:mc="http://schemas.openxmlformats.org/markup-compatibility/2006" xmlns:aink="http://schemas.microsoft.com/office/drawing/2016/ink" xmlns:am3d="http://schemas.microsoft.com/office/drawing/2017/model3d" xmlns:o="urn:schemas-microsoft-com:office:office" xmlns:r="http://schemas.openxmlformats.org/officeDocument/2006/relationships" xmlns:m="http://schemas.openxmlformats.org/officeDocument/2006/math" xmlns:v="urn:schemas-microsoft-com:vml" xmlns:wp14="http://schemas.microsoft.com/office/word/2010/wordprocessingDrawing" xmlns:wp="http://schemas.openxmlformats.org/drawingml/2006/wordprocessingDrawing" xmlns:w10="urn:schemas-microsoft-com:office:word" xmlns:w="http://schemas.openxmlformats.org/wordprocessingml/2006/main" xmlns:w14="http://schemas.microsoft.com/office/word/2010/wordml" xmlns:w15="http://schemas.microsoft.com/office/word/2012/wordml" xmlns:w16cid="http://schemas.microsoft.com/office/word/2016/wordml/cid" xmlns:w16se="http://schemas.microsoft.com/office/word/2015/wordml/symex" xmlns:wpg="http://schemas.microsoft.com/office/word/2010/wordprocessingGroup" xmlns:wpi="http://schemas.microsoft.com/office/word/2010/wordprocessingInk" xmlns:wne="http://schemas.microsoft.com/office/word/2006/wordml" xmlns:wps="http://schemas.microsoft.com/office/word/2010/wordprocessingShape" mc:Ignorable="w14 w15 w16se w16cid wp14">
-  <w:comment w:id="2" w:author="Ashish Amresh" w:date="2021-11-18T17:43:00Z" w:initials="AA">
+  <w:comment w:id="3" w:author="Ashish Amresh" w:date="2021-11-18T17:43:00Z" w:initials="AA">
     <w:p>
       <w:pPr>
         <w:pStyle w:val="CommentText"/>
@@ -6058,7 +6336,7 @@
       </w:r>
     </w:p>
   </w:comment>
-  <w:comment w:id="3" w:author="Ashish Amresh" w:date="2021-11-18T17:44:00Z" w:initials="AA">
+  <w:comment w:id="6" w:author="Ashish Amresh" w:date="2021-11-18T17:44:00Z" w:initials="AA">
     <w:p>
       <w:pPr>
         <w:pStyle w:val="CommentText"/>
@@ -6074,7 +6352,7 @@
       </w:r>
     </w:p>
   </w:comment>
-  <w:comment w:id="4" w:author="Ashish Amresh" w:date="2021-11-18T17:45:00Z" w:initials="AA">
+  <w:comment w:id="7" w:author="Bachmeier, Nate" w:date="2021-11-25T11:17:00Z" w:initials="BN">
     <w:p>
       <w:pPr>
         <w:pStyle w:val="CommentText"/>
@@ -6086,6 +6364,22 @@
         <w:annotationRef/>
       </w:r>
       <w:r>
+        <w:t xml:space="preserve">Added study from 7-years later, </w:t>
+      </w:r>
+    </w:p>
+  </w:comment>
+  <w:comment w:id="21" w:author="Ashish Amresh" w:date="2021-11-18T17:45:00Z" w:initials="AA">
+    <w:p>
+      <w:pPr>
+        <w:pStyle w:val="CommentText"/>
+      </w:pPr>
+      <w:r>
+        <w:rPr>
+          <w:rStyle w:val="CommentReference"/>
+        </w:rPr>
+        <w:annotationRef/>
+      </w:r>
+      <w:r>
         <w:t xml:space="preserve">Which </w:t>
       </w:r>
       <w:r>
@@ -6093,7 +6387,7 @@
       </w:r>
     </w:p>
   </w:comment>
-  <w:comment w:id="5" w:author="Ashish Amresh" w:date="2021-11-18T17:48:00Z" w:initials="AA">
+  <w:comment w:id="45" w:author="Ashish Amresh" w:date="2021-11-18T17:48:00Z" w:initials="AA">
     <w:p>
       <w:pPr>
         <w:pStyle w:val="CommentText"/>
@@ -6109,7 +6403,7 @@
       </w:r>
     </w:p>
   </w:comment>
-  <w:comment w:id="7" w:author="Ashish Amresh" w:date="2021-11-18T17:51:00Z" w:initials="AA">
+  <w:comment w:id="53" w:author="Ashish Amresh" w:date="2021-11-18T17:51:00Z" w:initials="AA">
     <w:p>
       <w:pPr>
         <w:pStyle w:val="CommentText"/>
@@ -6125,7 +6419,7 @@
       </w:r>
     </w:p>
   </w:comment>
-  <w:comment w:id="10" w:author="Ashish Amresh" w:date="2021-11-18T17:51:00Z" w:initials="AA">
+  <w:comment w:id="56" w:author="Ashish Amresh" w:date="2021-11-18T17:51:00Z" w:initials="AA">
     <w:p>
       <w:pPr>
         <w:pStyle w:val="CommentText"/>
@@ -6141,7 +6435,7 @@
       </w:r>
     </w:p>
   </w:comment>
-  <w:comment w:id="23" w:author="Ashish Amresh" w:date="2021-11-18T17:55:00Z" w:initials="AA">
+  <w:comment w:id="69" w:author="Ashish Amresh" w:date="2021-11-18T17:55:00Z" w:initials="AA">
     <w:p>
       <w:pPr>
         <w:pStyle w:val="CommentText"/>
@@ -6157,7 +6451,7 @@
       </w:r>
     </w:p>
   </w:comment>
-  <w:comment w:id="33" w:author="Ashish Amresh" w:date="2021-11-18T17:56:00Z" w:initials="AA">
+  <w:comment w:id="79" w:author="Ashish Amresh" w:date="2021-11-18T17:56:00Z" w:initials="AA">
     <w:p>
       <w:pPr>
         <w:pStyle w:val="CommentText"/>
@@ -6173,7 +6467,7 @@
       </w:r>
     </w:p>
   </w:comment>
-  <w:comment w:id="46" w:author="Ashish Amresh" w:date="2021-11-18T17:57:00Z" w:initials="AA">
+  <w:comment w:id="92" w:author="Ashish Amresh" w:date="2021-11-18T17:57:00Z" w:initials="AA">
     <w:p>
       <w:pPr>
         <w:pStyle w:val="CommentText"/>
@@ -6189,7 +6483,7 @@
       </w:r>
     </w:p>
   </w:comment>
-  <w:comment w:id="58" w:author="Ashish Amresh" w:date="2021-11-18T17:58:00Z" w:initials="AA">
+  <w:comment w:id="104" w:author="Ashish Amresh" w:date="2021-11-18T17:58:00Z" w:initials="AA">
     <w:p>
       <w:pPr>
         <w:pStyle w:val="CommentText"/>
@@ -6218,7 +6512,7 @@
       </w:r>
     </w:p>
   </w:comment>
-  <w:comment w:id="59" w:author="Bachmeier, Nate" w:date="2021-11-25T10:09:00Z" w:initials="BN">
+  <w:comment w:id="105" w:author="Bachmeier, Nate" w:date="2021-11-25T10:09:00Z" w:initials="BN">
     <w:p>
       <w:pPr>
         <w:pStyle w:val="CommentText"/>
@@ -6234,7 +6528,7 @@
       </w:r>
     </w:p>
   </w:comment>
-  <w:comment w:id="82" w:author="Ashish Amresh" w:date="2021-11-18T18:00:00Z" w:initials="AA">
+  <w:comment w:id="128" w:author="Ashish Amresh" w:date="2021-11-18T18:00:00Z" w:initials="AA">
     <w:p>
       <w:pPr>
         <w:pStyle w:val="CommentText"/>
@@ -6266,7 +6560,7 @@
       </w:r>
     </w:p>
   </w:comment>
-  <w:comment w:id="83" w:author="Bachmeier, Nate" w:date="2021-11-25T10:18:00Z" w:initials="BN">
+  <w:comment w:id="129" w:author="Bachmeier, Nate" w:date="2021-11-25T10:18:00Z" w:initials="BN">
     <w:p>
       <w:pPr>
         <w:pStyle w:val="CommentText"/>
@@ -6282,7 +6576,7 @@
       </w:r>
     </w:p>
   </w:comment>
-  <w:comment w:id="124" w:author="Ashish Amresh" w:date="2021-11-18T18:04:00Z" w:initials="AA">
+  <w:comment w:id="170" w:author="Ashish Amresh" w:date="2021-11-18T18:04:00Z" w:initials="AA">
     <w:p>
       <w:pPr>
         <w:pStyle w:val="CommentText"/>
@@ -6298,7 +6592,7 @@
       </w:r>
     </w:p>
   </w:comment>
-  <w:comment w:id="129" w:author="Ashish Amresh" w:date="2021-11-18T18:05:00Z" w:initials="AA">
+  <w:comment w:id="175" w:author="Ashish Amresh" w:date="2021-11-18T18:05:00Z" w:initials="AA">
     <w:p>
       <w:pPr>
         <w:pStyle w:val="CommentText"/>
@@ -6317,7 +6611,7 @@
       </w:r>
     </w:p>
   </w:comment>
-  <w:comment w:id="132" w:author="Ashish Amresh" w:date="2021-11-18T18:06:00Z" w:initials="AA">
+  <w:comment w:id="178" w:author="Ashish Amresh" w:date="2021-11-18T18:06:00Z" w:initials="AA">
     <w:p>
       <w:pPr>
         <w:pStyle w:val="CommentText"/>
@@ -6341,7 +6635,7 @@
       </w:r>
     </w:p>
   </w:comment>
-  <w:comment w:id="139" w:author="Ashish Amresh" w:date="2021-11-18T18:06:00Z" w:initials="AA">
+  <w:comment w:id="185" w:author="Ashish Amresh" w:date="2021-11-18T18:06:00Z" w:initials="AA">
     <w:p>
       <w:pPr>
         <w:pStyle w:val="CommentText"/>
@@ -6357,7 +6651,7 @@
       </w:r>
     </w:p>
   </w:comment>
-  <w:comment w:id="140" w:author="Bachmeier, Nate" w:date="2021-11-25T10:22:00Z" w:initials="BN">
+  <w:comment w:id="186" w:author="Bachmeier, Nate" w:date="2021-11-25T10:22:00Z" w:initials="BN">
     <w:p>
       <w:pPr>
         <w:pStyle w:val="CommentText"/>
@@ -6373,7 +6667,7 @@
       </w:r>
     </w:p>
   </w:comment>
-  <w:comment w:id="152" w:author="Ashish Amresh" w:date="2021-11-18T18:08:00Z" w:initials="AA">
+  <w:comment w:id="198" w:author="Ashish Amresh" w:date="2021-11-18T18:08:00Z" w:initials="AA">
     <w:p>
       <w:pPr>
         <w:pStyle w:val="CommentText"/>
@@ -6397,7 +6691,7 @@
       </w:r>
     </w:p>
   </w:comment>
-  <w:comment w:id="159" w:author="Ashish Amresh" w:date="2021-11-18T18:09:00Z" w:initials="AA">
+  <w:comment w:id="205" w:author="Ashish Amresh" w:date="2021-11-18T18:09:00Z" w:initials="AA">
     <w:p>
       <w:pPr>
         <w:pStyle w:val="CommentText"/>
@@ -6428,6 +6722,7 @@
 <w15:commentsEx xmlns:wpc="http://schemas.microsoft.com/office/word/2010/wordprocessingCanvas" xmlns:cx="http://schemas.microsoft.com/office/drawing/2014/chartex" xmlns:cx1="http://schemas.microsoft.com/office/drawing/2015/9/8/chartex" xmlns:cx2="http://schemas.microsoft.com/office/drawing/2015/10/21/chartex" xmlns:cx3="http://schemas.microsoft.com/office/drawing/2016/5/9/chartex" xmlns:cx4="http://schemas.microsoft.com/office/drawing/2016/5/10/chartex" xmlns:cx5="http://schemas.microsoft.com/office/drawing/2016/5/11/chartex" xmlns:cx6="http://schemas.microsoft.com/office/drawing/2016/5/12/chartex" xmlns:cx7="http://schemas.microsoft.com/office/drawing/2016/5/13/chartex" xmlns:cx8="http://schemas.microsoft.com/office/drawing/2016/5/14/chartex" xmlns:mc="http://schemas.openxmlformats.org/markup-compatibility/2006" xmlns:aink="http://schemas.microsoft.com/office/drawing/2016/ink" xmlns:am3d="http://schemas.microsoft.com/office/drawing/2017/model3d" xmlns:o="urn:schemas-microsoft-com:office:office" xmlns:r="http://schemas.openxmlformats.org/officeDocument/2006/relationships" xmlns:m="http://schemas.openxmlformats.org/officeDocument/2006/math" xmlns:v="urn:schemas-microsoft-com:vml" xmlns:wp14="http://schemas.microsoft.com/office/word/2010/wordprocessingDrawing" xmlns:wp="http://schemas.openxmlformats.org/drawingml/2006/wordprocessingDrawing" xmlns:w10="urn:schemas-microsoft-com:office:word" xmlns:w="http://schemas.openxmlformats.org/wordprocessingml/2006/main" xmlns:w14="http://schemas.microsoft.com/office/word/2010/wordml" xmlns:w15="http://schemas.microsoft.com/office/word/2012/wordml" xmlns:w16cid="http://schemas.microsoft.com/office/word/2016/wordml/cid" xmlns:w16se="http://schemas.microsoft.com/office/word/2015/wordml/symex" xmlns:wpg="http://schemas.microsoft.com/office/word/2010/wordprocessingGroup" xmlns:wpi="http://schemas.microsoft.com/office/word/2010/wordprocessingInk" xmlns:wne="http://schemas.microsoft.com/office/word/2006/wordml" xmlns:wps="http://schemas.microsoft.com/office/word/2010/wordprocessingShape" mc:Ignorable="w14 w15 w16se w16cid wp14">
   <w15:commentEx w15:paraId="21D2D84E" w15:done="0"/>
   <w15:commentEx w15:paraId="1EC4C72A" w15:done="0"/>
+  <w15:commentEx w15:paraId="5FB6578F" w15:paraIdParent="1EC4C72A" w15:done="0"/>
   <w15:commentEx w15:paraId="5BB32BAE" w15:done="0"/>
   <w15:commentEx w15:paraId="4A6A6779" w15:done="0"/>
   <w15:commentEx w15:paraId="04978B1F" w15:done="0"/>
@@ -6476,6 +6771,7 @@
 <w16cid:commentsIds xmlns:wpc="http://schemas.microsoft.com/office/word/2010/wordprocessingCanvas" xmlns:cx="http://schemas.microsoft.com/office/drawing/2014/chartex" xmlns:cx1="http://schemas.microsoft.com/office/drawing/2015/9/8/chartex" xmlns:cx2="http://schemas.microsoft.com/office/drawing/2015/10/21/chartex" xmlns:cx3="http://schemas.microsoft.com/office/drawing/2016/5/9/chartex" xmlns:cx4="http://schemas.microsoft.com/office/drawing/2016/5/10/chartex" xmlns:cx5="http://schemas.microsoft.com/office/drawing/2016/5/11/chartex" xmlns:cx6="http://schemas.microsoft.com/office/drawing/2016/5/12/chartex" xmlns:cx7="http://schemas.microsoft.com/office/drawing/2016/5/13/chartex" xmlns:cx8="http://schemas.microsoft.com/office/drawing/2016/5/14/chartex" xmlns:mc="http://schemas.openxmlformats.org/markup-compatibility/2006" xmlns:aink="http://schemas.microsoft.com/office/drawing/2016/ink" xmlns:am3d="http://schemas.microsoft.com/office/drawing/2017/model3d" xmlns:o="urn:schemas-microsoft-com:office:office" xmlns:r="http://schemas.openxmlformats.org/officeDocument/2006/relationships" xmlns:m="http://schemas.openxmlformats.org/officeDocument/2006/math" xmlns:v="urn:schemas-microsoft-com:vml" xmlns:wp14="http://schemas.microsoft.com/office/word/2010/wordprocessingDrawing" xmlns:wp="http://schemas.openxmlformats.org/drawingml/2006/wordprocessingDrawing" xmlns:w10="urn:schemas-microsoft-com:office:word" xmlns:w="http://schemas.openxmlformats.org/wordprocessingml/2006/main" xmlns:w14="http://schemas.microsoft.com/office/word/2010/wordml" xmlns:w15="http://schemas.microsoft.com/office/word/2012/wordml" xmlns:w16cid="http://schemas.microsoft.com/office/word/2016/wordml/cid" xmlns:w16se="http://schemas.microsoft.com/office/word/2015/wordml/symex" xmlns:wpg="http://schemas.microsoft.com/office/word/2010/wordprocessingGroup" xmlns:wpi="http://schemas.microsoft.com/office/word/2010/wordprocessingInk" xmlns:wne="http://schemas.microsoft.com/office/word/2006/wordml" xmlns:wps="http://schemas.microsoft.com/office/word/2010/wordprocessingShape" mc:Ignorable="w14 w15 w16se w16cid wp14">
   <w16cid:commentId w16cid:paraId="21D2D84E" w16cid:durableId="25410F3C"/>
   <w16cid:commentId w16cid:paraId="1EC4C72A" w16cid:durableId="25410F66"/>
+  <w16cid:commentId w16cid:paraId="5FB6578F" w16cid:durableId="2549EF34"/>
   <w16cid:commentId w16cid:paraId="5BB32BAE" w16cid:durableId="25410F9D"/>
   <w16cid:commentId w16cid:paraId="4A6A6779" w16cid:durableId="25411079"/>
   <w16cid:commentId w16cid:paraId="04978B1F" w16cid:durableId="25411106"/>
@@ -6807,11 +7103,11 @@
 
 <file path=word/people.xml><?xml version="1.0" encoding="utf-8"?>
 <w15:people xmlns:wpc="http://schemas.microsoft.com/office/word/2010/wordprocessingCanvas" xmlns:cx="http://schemas.microsoft.com/office/drawing/2014/chartex" xmlns:cx1="http://schemas.microsoft.com/office/drawing/2015/9/8/chartex" xmlns:cx2="http://schemas.microsoft.com/office/drawing/2015/10/21/chartex" xmlns:cx3="http://schemas.microsoft.com/office/drawing/2016/5/9/chartex" xmlns:cx4="http://schemas.microsoft.com/office/drawing/2016/5/10/chartex" xmlns:cx5="http://schemas.microsoft.com/office/drawing/2016/5/11/chartex" xmlns:cx6="http://schemas.microsoft.com/office/drawing/2016/5/12/chartex" xmlns:cx7="http://schemas.microsoft.com/office/drawing/2016/5/13/chartex" xmlns:cx8="http://schemas.microsoft.com/office/drawing/2016/5/14/chartex" xmlns:mc="http://schemas.openxmlformats.org/markup-compatibility/2006" xmlns:aink="http://schemas.microsoft.com/office/drawing/2016/ink" xmlns:am3d="http://schemas.microsoft.com/office/drawing/2017/model3d" xmlns:o="urn:schemas-microsoft-com:office:office" xmlns:r="http://schemas.openxmlformats.org/officeDocument/2006/relationships" xmlns:m="http://schemas.openxmlformats.org/officeDocument/2006/math" xmlns:v="urn:schemas-microsoft-com:vml" xmlns:wp14="http://schemas.microsoft.com/office/word/2010/wordprocessingDrawing" xmlns:wp="http://schemas.openxmlformats.org/drawingml/2006/wordprocessingDrawing" xmlns:w10="urn:schemas-microsoft-com:office:word" xmlns:w="http://schemas.openxmlformats.org/wordprocessingml/2006/main" xmlns:w14="http://schemas.microsoft.com/office/word/2010/wordml" xmlns:w15="http://schemas.microsoft.com/office/word/2012/wordml" xmlns:w16cid="http://schemas.microsoft.com/office/word/2016/wordml/cid" xmlns:w16se="http://schemas.microsoft.com/office/word/2015/wordml/symex" xmlns:wpg="http://schemas.microsoft.com/office/word/2010/wordprocessingGroup" xmlns:wpi="http://schemas.microsoft.com/office/word/2010/wordprocessingInk" xmlns:wne="http://schemas.microsoft.com/office/word/2006/wordml" xmlns:wps="http://schemas.microsoft.com/office/word/2010/wordprocessingShape" mc:Ignorable="w14 w15 w16se w16cid wp14">
+  <w15:person w15:author="Bachmeier, Nate">
+    <w15:presenceInfo w15:providerId="AD" w15:userId="S-1-5-21-1407069837-2091007605-538272213-37662606"/>
+  </w15:person>
   <w15:person w15:author="Ashish Amresh">
     <w15:presenceInfo w15:providerId="AD" w15:userId="S::ash786@asurite.asu.edu::5953a6ed-4616-456c-8333-008754201f19"/>
-  </w15:person>
-  <w15:person w15:author="Bachmeier, Nate">
-    <w15:presenceInfo w15:providerId="AD" w15:userId="S-1-5-21-1407069837-2091007605-538272213-37662606"/>
   </w15:person>
 </w15:people>
 </file>
@@ -8616,7 +8912,7 @@
 </file>
 
 <file path=customXml/itemProps1.xml><?xml version="1.0" encoding="utf-8"?>
-<ds:datastoreItem xmlns:ds="http://schemas.openxmlformats.org/officeDocument/2006/customXml" ds:itemID="{92DD8C82-00A2-4A46-8D16-A3EFF91230EE}">
+<ds:datastoreItem xmlns:ds="http://schemas.openxmlformats.org/officeDocument/2006/customXml" ds:itemID="{D6B50979-3E00-4AF4-B4C3-30F239D30F2F}">
   <ds:schemaRefs>
     <ds:schemaRef ds:uri="http://schemas.openxmlformats.org/officeDocument/2006/bibliography"/>
   </ds:schemaRefs>

</xml_diff>

<commit_message>
bunch of changes during avenue 5
</commit_message>
<xml_diff>
--- a/BachmeierNCMP0701.docx
+++ b/BachmeierNCMP0701.docx
@@ -5619,122 +5619,168 @@
       </w:ins>
       <w:ins w:id="336" w:author="Bachmeier, Nate" w:date="2021-11-25T14:00:00Z">
         <w:r>
-          <w:t>and film production.</w:t>
-        </w:r>
-      </w:ins>
-      <w:ins w:id="337" w:author="Bachmeier, Nate" w:date="2021-11-25T14:01:00Z">
+          <w:t>and film production</w:t>
+        </w:r>
+      </w:ins>
+      <w:ins w:id="337" w:author="Bachmeier, Nate" w:date="2021-11-25T15:50:00Z">
+        <w:r>
+          <w:t>, among other fields of study</w:t>
+        </w:r>
+      </w:ins>
+      <w:ins w:id="338" w:author="Bachmeier, Nate" w:date="2021-11-25T14:00:00Z">
+        <w:r>
+          <w:t>.</w:t>
+        </w:r>
+      </w:ins>
+      <w:ins w:id="339" w:author="Bachmeier, Nate" w:date="2021-11-25T14:01:00Z">
         <w:r>
           <w:t xml:space="preserve">  These diverse researchers </w:t>
         </w:r>
       </w:ins>
-      <w:ins w:id="338" w:author="Bachmeier, Nate" w:date="2021-11-25T14:02:00Z">
-        <w:r>
-          <w:t xml:space="preserve">need the activity </w:t>
-        </w:r>
-        <w:commentRangeStart w:id="339"/>
-        <w:r>
-          <w:t xml:space="preserve">recognition </w:t>
-        </w:r>
-        <w:commentRangeEnd w:id="339"/>
-        <w:r>
-          <w:rPr>
-            <w:rStyle w:val="CommentReference"/>
-          </w:rPr>
-          <w:commentReference w:id="339"/>
-        </w:r>
-      </w:ins>
-      <w:ins w:id="340" w:author="Bachmeier, Nate" w:date="2021-11-25T13:53:00Z">
-        <w:r>
-          <w:t xml:space="preserve">For instance, </w:t>
-        </w:r>
-      </w:ins>
-      <w:ins w:id="341" w:author="Bachmeier, Nate" w:date="2021-11-25T13:54:00Z">
-        <w:r>
-          <w:t xml:space="preserve">the activity prediction capabilities should accept standard RGB+D </w:t>
-        </w:r>
-      </w:ins>
-      <w:ins w:id="342" w:author="Bachmeier, Nate" w:date="2021-11-25T13:55:00Z">
-        <w:r>
-          <w:t xml:space="preserve">film sequences.  Additionally, there intents should map into a </w:t>
-        </w:r>
-        <w:bookmarkStart w:id="343" w:name="_GoBack"/>
-        <w:bookmarkEnd w:id="343"/>
-        <w:r>
-          <w:t xml:space="preserve">reusable action-space </w:t>
-        </w:r>
-        <w:proofErr w:type="spellStart"/>
-        <w:r>
-          <w:t>taxonmy</w:t>
-        </w:r>
-        <w:proofErr w:type="spellEnd"/>
+      <w:ins w:id="340" w:author="Bachmeier, Nate" w:date="2021-11-25T14:02:00Z">
+        <w:r>
+          <w:t xml:space="preserve">need activity recognition </w:t>
+        </w:r>
+      </w:ins>
+      <w:ins w:id="341" w:author="Bachmeier, Nate" w:date="2021-11-25T15:08:00Z">
+        <w:r>
+          <w:t xml:space="preserve">capabilities </w:t>
+        </w:r>
+      </w:ins>
+      <w:ins w:id="342" w:author="Bachmeier, Nate" w:date="2021-11-25T15:51:00Z">
+        <w:r>
+          <w:t xml:space="preserve">across </w:t>
+        </w:r>
+      </w:ins>
+      <w:ins w:id="343" w:author="Bachmeier, Nate" w:date="2021-11-25T15:09:00Z">
+        <w:r>
+          <w:t>industry standard video formats (e.g., RGB+D)</w:t>
+        </w:r>
+      </w:ins>
+      <w:ins w:id="344" w:author="Bachmeier, Nate" w:date="2021-11-25T13:55:00Z">
         <w:r>
           <w:t xml:space="preserve">.  </w:t>
         </w:r>
       </w:ins>
-      <w:ins w:id="344" w:author="Bachmeier, Nate" w:date="2021-11-25T13:53:00Z">
+      <w:ins w:id="345" w:author="Bachmeier, Nate" w:date="2021-11-25T15:11:00Z">
+        <w:r>
+          <w:t xml:space="preserve">Additionally, researchers will </w:t>
+        </w:r>
+      </w:ins>
+      <w:ins w:id="346" w:author="Bachmeier, Nate" w:date="2021-11-25T15:12:00Z">
+        <w:r>
+          <w:t xml:space="preserve">need </w:t>
+        </w:r>
+      </w:ins>
+      <w:ins w:id="347" w:author="Bachmeier, Nate" w:date="2021-11-25T15:11:00Z">
+        <w:r>
+          <w:t xml:space="preserve">to extend the action-space taxonomy </w:t>
+        </w:r>
+      </w:ins>
+      <w:ins w:id="348" w:author="Bachmeier, Nate" w:date="2021-11-25T15:12:00Z">
+        <w:r>
+          <w:t>to support domain-specific intents.  For instance, this research project does not support</w:t>
+        </w:r>
+      </w:ins>
+      <w:ins w:id="349" w:author="Bachmeier, Nate" w:date="2021-11-25T15:13:00Z">
+        <w:r>
+          <w:t xml:space="preserve"> observing a soccer match.  Though, </w:t>
+        </w:r>
+      </w:ins>
+      <w:ins w:id="350" w:author="Bachmeier, Nate" w:date="2021-11-25T15:14:00Z">
+        <w:r>
+          <w:t>this project should ex</w:t>
+        </w:r>
+      </w:ins>
+      <w:ins w:id="351" w:author="Bachmeier, Nate" w:date="2021-11-25T15:15:00Z">
+        <w:r>
+          <w:t xml:space="preserve">pose </w:t>
+        </w:r>
+      </w:ins>
+      <w:ins w:id="352" w:author="Bachmeier, Nate" w:date="2021-11-25T15:13:00Z">
+        <w:r>
+          <w:t>primitive</w:t>
+        </w:r>
+      </w:ins>
+      <w:ins w:id="353" w:author="Bachmeier, Nate" w:date="2021-11-25T15:14:00Z">
+        <w:r>
+          <w:t>s</w:t>
+        </w:r>
+      </w:ins>
+      <w:ins w:id="354" w:author="Bachmeier, Nate" w:date="2021-11-25T15:13:00Z">
         <w:r>
           <w:t xml:space="preserve"> </w:t>
         </w:r>
       </w:ins>
-      <w:ins w:id="345" w:author="Bachmeier, Nate" w:date="2021-11-25T13:52:00Z">
-        <w:r>
-          <w:t xml:space="preserve"> </w:t>
+      <w:ins w:id="355" w:author="Bachmeier, Nate" w:date="2021-11-25T15:14:00Z">
+        <w:r>
+          <w:t xml:space="preserve">for adding those </w:t>
+        </w:r>
+      </w:ins>
+      <w:ins w:id="356" w:author="Bachmeier, Nate" w:date="2021-11-25T15:17:00Z">
+        <w:r>
+          <w:t xml:space="preserve">future </w:t>
+        </w:r>
+      </w:ins>
+      <w:ins w:id="357" w:author="Bachmeier, Nate" w:date="2021-11-25T15:14:00Z">
+        <w:r>
+          <w:t>requirements.</w:t>
         </w:r>
       </w:ins>
     </w:p>
     <w:p>
       <w:pPr>
         <w:rPr>
-          <w:del w:id="346" w:author="Bachmeier, Nate" w:date="2021-11-25T13:53:00Z"/>
-          <w:rPrChange w:id="347" w:author="Bachmeier, Nate" w:date="2021-11-25T13:53:00Z">
-            <w:rPr>
-              <w:del w:id="348" w:author="Bachmeier, Nate" w:date="2021-11-25T13:53:00Z"/>
+          <w:del w:id="358" w:author="Bachmeier, Nate" w:date="2021-11-25T13:53:00Z"/>
+          <w:rPrChange w:id="359" w:author="Bachmeier, Nate" w:date="2021-11-25T13:53:00Z">
+            <w:rPr>
+              <w:del w:id="360" w:author="Bachmeier, Nate" w:date="2021-11-25T13:53:00Z"/>
             </w:rPr>
           </w:rPrChange>
         </w:rPr>
       </w:pPr>
-      <w:del w:id="349" w:author="Bachmeier, Nate" w:date="2021-11-25T13:53:00Z">
+      <w:del w:id="361" w:author="Bachmeier, Nate" w:date="2021-11-25T13:53:00Z">
         <w:r>
           <w:rPr>
-            <w:rPrChange w:id="350" w:author="Bachmeier, Nate" w:date="2021-11-25T13:53:00Z">
+            <w:rPrChange w:id="362" w:author="Bachmeier, Nate" w:date="2021-11-25T13:53:00Z">
               <w:rPr/>
             </w:rPrChange>
           </w:rPr>
           <w:tab/>
         </w:r>
-        <w:commentRangeStart w:id="351"/>
-        <w:commentRangeStart w:id="352"/>
+        <w:commentRangeStart w:id="363"/>
+        <w:commentRangeStart w:id="364"/>
         <w:r>
           <w:rPr>
-            <w:rPrChange w:id="353" w:author="Bachmeier, Nate" w:date="2021-11-25T13:53:00Z">
+            <w:rPrChange w:id="365" w:author="Bachmeier, Nate" w:date="2021-11-25T13:53:00Z">
               <w:rPr/>
             </w:rPrChange>
           </w:rPr>
           <w:delText>Customers will only use artifacts that meet their specific needs, are well designed, and are reliable.  Researchers must meet these expectations with concise deliverable requirements.</w:delText>
         </w:r>
-        <w:commentRangeEnd w:id="351"/>
+        <w:commentRangeEnd w:id="363"/>
         <w:r>
           <w:rPr>
             <w:rStyle w:val="CommentReference"/>
-            <w:rPrChange w:id="354" w:author="Bachmeier, Nate" w:date="2021-11-25T13:53:00Z">
+            <w:rPrChange w:id="366" w:author="Bachmeier, Nate" w:date="2021-11-25T13:53:00Z">
               <w:rPr>
                 <w:rStyle w:val="CommentReference"/>
               </w:rPr>
             </w:rPrChange>
           </w:rPr>
-          <w:commentReference w:id="351"/>
-        </w:r>
-        <w:commentRangeEnd w:id="352"/>
+          <w:commentReference w:id="363"/>
+        </w:r>
+        <w:commentRangeEnd w:id="364"/>
         <w:r>
           <w:rPr>
             <w:rStyle w:val="CommentReference"/>
-            <w:rPrChange w:id="355" w:author="Bachmeier, Nate" w:date="2021-11-25T13:53:00Z">
+            <w:rPrChange w:id="367" w:author="Bachmeier, Nate" w:date="2021-11-25T13:53:00Z">
               <w:rPr>
                 <w:rStyle w:val="CommentReference"/>
               </w:rPr>
             </w:rPrChange>
           </w:rPr>
-          <w:commentReference w:id="352"/>
+          <w:commentReference w:id="364"/>
         </w:r>
       </w:del>
     </w:p>
@@ -5742,87 +5788,87 @@
       <w:pPr>
         <w:pStyle w:val="Heading3"/>
         <w:rPr>
-          <w:ins w:id="356" w:author="Bachmeier, Nate" w:date="2021-11-25T13:53:00Z"/>
-        </w:rPr>
-      </w:pPr>
-      <w:bookmarkStart w:id="357" w:name="_Toc79709075"/>
-      <w:bookmarkStart w:id="358" w:name="_Toc87544111"/>
-      <w:r>
-        <w:rPr>
-          <w:rPrChange w:id="359" w:author="Bachmeier, Nate" w:date="2021-11-25T13:53:00Z">
-            <w:rPr>
+          <w:del w:id="368" w:author="Bachmeier, Nate" w:date="2021-11-25T15:52:00Z"/>
+          <w:rPrChange w:id="369" w:author="Bachmeier, Nate" w:date="2021-11-25T13:53:00Z">
+            <w:rPr>
+              <w:del w:id="370" w:author="Bachmeier, Nate" w:date="2021-11-25T15:52:00Z"/>
               <w:strike/>
             </w:rPr>
           </w:rPrChange>
         </w:rPr>
-        <w:t>User Roles</w:t>
-      </w:r>
-      <w:bookmarkEnd w:id="357"/>
-      <w:bookmarkEnd w:id="358"/>
-    </w:p>
-    <w:p>
-      <w:pPr>
-        <w:rPr>
-          <w:rPrChange w:id="360" w:author="Bachmeier, Nate" w:date="2021-11-25T13:53:00Z">
-            <w:rPr>
-              <w:strike/>
-            </w:rPr>
-          </w:rPrChange>
-        </w:rPr>
-        <w:pPrChange w:id="361" w:author="Bachmeier, Nate" w:date="2021-11-25T13:53:00Z">
+        <w:pPrChange w:id="371" w:author="Bachmeier, Nate" w:date="2021-11-25T15:52:00Z">
           <w:pPr>
             <w:pStyle w:val="Heading3"/>
           </w:pPr>
         </w:pPrChange>
       </w:pPr>
+      <w:bookmarkStart w:id="372" w:name="_Toc79709075"/>
+      <w:bookmarkStart w:id="373" w:name="_Toc87544111"/>
+      <w:del w:id="374" w:author="Bachmeier, Nate" w:date="2021-11-25T15:52:00Z">
+        <w:r>
+          <w:rPr>
+            <w:rPrChange w:id="375" w:author="Bachmeier, Nate" w:date="2021-11-25T13:53:00Z">
+              <w:rPr>
+                <w:strike/>
+              </w:rPr>
+            </w:rPrChange>
+          </w:rPr>
+          <w:delText>User Roles</w:delText>
+        </w:r>
+        <w:bookmarkEnd w:id="372"/>
+        <w:bookmarkEnd w:id="373"/>
+      </w:del>
     </w:p>
     <w:p>
       <w:pPr>
         <w:ind w:firstLine="720"/>
+        <w:rPr>
+          <w:del w:id="376" w:author="Bachmeier, Nate" w:date="2021-11-25T15:52:00Z"/>
+          <w:strike/>
+        </w:rPr>
+      </w:pPr>
+      <w:del w:id="377" w:author="Bachmeier, Nate" w:date="2021-11-25T15:52:00Z">
+        <w:r>
+          <w:rPr>
+            <w:strike/>
+          </w:rPr>
+          <w:delText>Aside from patients, there are three additional user roles: nurses and healthcare providers, family members, and administrators.  These users can use a mobile app or web portal to access the relevant data.  All operations from either UI (User Interface) require Authentication, Authorization, and Auditing (AAA).  When systems mandate AAA enforcement, it prevents negligence or malicious actions while increasing transparency.  It is also critical that the patient maintains control of their privacy.  For example, they might want to share a weekly aggregate health report with family members, not verbose details.</w:delText>
+        </w:r>
+      </w:del>
+    </w:p>
+    <w:p>
+      <w:pPr>
+        <w:pStyle w:val="Heading3"/>
+      </w:pPr>
+      <w:bookmarkStart w:id="378" w:name="_Toc79709076"/>
+      <w:bookmarkStart w:id="379" w:name="_Toc87544112"/>
+      <w:r>
+        <w:t>System Architecture</w:t>
+      </w:r>
+      <w:bookmarkEnd w:id="378"/>
+      <w:bookmarkEnd w:id="379"/>
+    </w:p>
+    <w:p>
+      <w:pPr>
         <w:rPr>
           <w:strike/>
         </w:rPr>
       </w:pPr>
       <w:r>
+        <w:tab/>
+      </w:r>
+      <w:r>
         <w:rPr>
           <w:strike/>
         </w:rPr>
-        <w:t xml:space="preserve">Aside from patients, there are three additional user roles: nurses and healthcare providers, family members, and administrators.  These users can use a mobile app or web portal to access the relevant data.  All operations from either UI (User Interface) require Authentication, Authorization, and Auditing (AAA).  When systems mandate AAA enforcement, it prevents negligence or malicious actions while increasing transparency.  It is also critical that the patient </w:t>
+        <w:t xml:space="preserve">Elderly Care SOS requires cameras, network storage, and a custom-built appliance (see Figure 3). Optionally patients can extend the system with various CPS device integrations (e.g., remote smoke detectors).  The appliance must have enough computing and storage resources to perform model predictions, persist state, and execute several micro-services.  Periodically, the </w:t>
       </w:r>
       <w:r>
         <w:rPr>
           <w:strike/>
         </w:rPr>
         <w:lastRenderedPageBreak/>
-        <w:t>maintains control of their privacy.  For example, they might want to share a weekly aggregate health report with family members, not verbose details.</w:t>
-      </w:r>
-    </w:p>
-    <w:p>
-      <w:pPr>
-        <w:pStyle w:val="Heading3"/>
-      </w:pPr>
-      <w:bookmarkStart w:id="362" w:name="_Toc79709076"/>
-      <w:bookmarkStart w:id="363" w:name="_Toc87544112"/>
-      <w:r>
-        <w:t>System Architecture</w:t>
-      </w:r>
-      <w:bookmarkEnd w:id="362"/>
-      <w:bookmarkEnd w:id="363"/>
-    </w:p>
-    <w:p>
-      <w:pPr>
-        <w:rPr>
-          <w:strike/>
-        </w:rPr>
-      </w:pPr>
-      <w:r>
-        <w:tab/>
-      </w:r>
-      <w:r>
-        <w:rPr>
-          <w:strike/>
-        </w:rPr>
-        <w:t>Elderly Care SOS requires cameras, network storage, and a custom-built appliance (see Figure 3). Optionally patients can extend the system with various CPS device integrations (e.g., remote smoke detectors).  The appliance must have enough computing and storage resources to perform model predictions, persist state, and execute several micro-services.  Periodically, the on-premise system needs to synchronize with an external cloud component.  These synchronization operations include sending status reports, downloading updates, and issuing assistance requests.</w:t>
+        <w:t>on-premise system needs to synchronize with an external cloud component.  These synchronization operations include sending status reports, downloading updates, and issuing assistance requests.</w:t>
       </w:r>
     </w:p>
     <w:p>
@@ -5882,13 +5928,13 @@
       <w:pPr>
         <w:pStyle w:val="Heading3"/>
       </w:pPr>
-      <w:bookmarkStart w:id="364" w:name="_Toc79709077"/>
-      <w:bookmarkStart w:id="365" w:name="_Toc87544113"/>
+      <w:bookmarkStart w:id="380" w:name="_Toc79709077"/>
+      <w:bookmarkStart w:id="381" w:name="_Toc87544113"/>
       <w:r>
         <w:t>System Reliability</w:t>
       </w:r>
-      <w:bookmarkEnd w:id="364"/>
-      <w:bookmarkEnd w:id="365"/>
+      <w:bookmarkEnd w:id="380"/>
+      <w:bookmarkEnd w:id="381"/>
     </w:p>
     <w:p>
       <w:pPr>
@@ -5917,28 +5963,28 @@
         <w:rPr>
           <w:strike/>
         </w:rPr>
-        <w:t xml:space="preserve">, Zigbee, and Bluetooth protocols. Time-sensitive messages (e.g., the subject has fallen) require a primary and secondary communication channel, such as phone line or mobile phone pairing. These messages are likely to encounter transfer failures due to radio interference or devices being offline.  There must be </w:t>
+        <w:t>, Zigbee, and Bluetooth protocols. Time-sensitive messages (e.g., the subject has fallen) require a primary and secondary communication channel, such as phone line or mobile phone pairing. These messages are likely to encounter transfer failures due to radio interference or devices being offline.  There must be support within the message buses to cache and reattempt any delivery failures using exponential backoff policies.  Otherwise, the state management’s perspective can become distorted.</w:t>
+      </w:r>
+    </w:p>
+    <w:p>
+      <w:pPr>
+        <w:rPr>
+          <w:strike/>
+        </w:rPr>
+      </w:pPr>
+      <w:r>
+        <w:rPr>
+          <w:strike/>
+        </w:rPr>
+        <w:tab/>
+        <w:t xml:space="preserve">The appliance must locally run several services that handle core scenarios like identity and message routing.  Developers can also load custom extensions that subscribe to event notifications.  Those various subsystems require isolation and controls to limit the blast radius of a specific failure.  An industry-standard approach would be to use micro-service designs and </w:t>
       </w:r>
       <w:r>
         <w:rPr>
           <w:strike/>
         </w:rPr>
         <w:lastRenderedPageBreak/>
-        <w:t>support within the message buses to cache and reattempt any delivery failures using exponential backoff policies.  Otherwise, the state management’s perspective can become distorted.</w:t>
-      </w:r>
-    </w:p>
-    <w:p>
-      <w:pPr>
-        <w:rPr>
-          <w:strike/>
-        </w:rPr>
-      </w:pPr>
-      <w:r>
-        <w:rPr>
-          <w:strike/>
-        </w:rPr>
-        <w:tab/>
-        <w:t xml:space="preserve">The appliance must locally run several services that handle core scenarios like identity and message routing.  Developers can also load custom extensions that subscribe to event notifications.  Those various subsystems require isolation and controls to limit the blast radius of a specific failure.  An industry-standard approach would be to use micro-service designs and container orchestration technologies (e.g., </w:t>
+        <w:t xml:space="preserve">container orchestration technologies (e.g., </w:t>
       </w:r>
       <w:proofErr w:type="gramStart"/>
       <w:r>
@@ -5959,38 +6005,104 @@
       <w:pPr>
         <w:pStyle w:val="Heading2"/>
       </w:pPr>
-      <w:bookmarkStart w:id="366" w:name="_Toc79709078"/>
-      <w:bookmarkStart w:id="367" w:name="_Toc87544114"/>
-      <w:commentRangeStart w:id="368"/>
+      <w:bookmarkStart w:id="382" w:name="_Toc79709078"/>
+      <w:bookmarkStart w:id="383" w:name="_Toc87544114"/>
+      <w:commentRangeStart w:id="384"/>
       <w:r>
         <w:t>Contributions</w:t>
       </w:r>
-      <w:bookmarkEnd w:id="366"/>
-      <w:bookmarkEnd w:id="367"/>
-      <w:commentRangeEnd w:id="368"/>
+      <w:bookmarkEnd w:id="382"/>
+      <w:bookmarkEnd w:id="383"/>
+      <w:commentRangeEnd w:id="384"/>
       <w:r>
         <w:rPr>
           <w:rStyle w:val="CommentReference"/>
           <w:b w:val="0"/>
         </w:rPr>
-        <w:commentReference w:id="368"/>
-      </w:r>
-    </w:p>
-    <w:p>
+        <w:commentReference w:id="384"/>
+      </w:r>
+    </w:p>
+    <w:p>
+      <w:pPr>
+        <w:pPrChange w:id="385" w:author="Bachmeier, Nate" w:date="2021-11-25T16:02:00Z">
+          <w:pPr/>
+        </w:pPrChange>
+      </w:pPr>
       <w:r>
         <w:tab/>
-        <w:t xml:space="preserve">The core contribution to the body of knowledge is </w:t>
-      </w:r>
-      <w:r>
-        <w:rPr>
-          <w:strike/>
-        </w:rPr>
-        <w:t>the case study using the proof-of-concept design</w:t>
-      </w:r>
-      <w:r>
-        <w:t xml:space="preserve">.  Existing publications review each component within ECSOS under distinctly different use cases (e.g., sports injuries).  Das et al. (2019) explain that those resources are not directly reusable, and implementations must use domain-specific labeled content.  This design requirement necessitates compositing a new solution from custom and open-source software.  </w:t>
-      </w:r>
-    </w:p>
+        <w:t>The core contribution to the body of knowledge is</w:t>
+      </w:r>
+      <w:ins w:id="386" w:author="Bachmeier, Nate" w:date="2021-11-25T15:56:00Z">
+        <w:r>
+          <w:t xml:space="preserve"> an algorithm </w:t>
+        </w:r>
+      </w:ins>
+      <w:ins w:id="387" w:author="Bachmeier, Nate" w:date="2021-11-25T15:57:00Z">
+        <w:r>
+          <w:t>that extracts intents from real-time video streams and maps them to an action-space.</w:t>
+        </w:r>
+      </w:ins>
+      <w:ins w:id="388" w:author="Bachmeier, Nate" w:date="2021-11-25T15:58:00Z">
+        <w:r>
+          <w:t xml:space="preserve">  </w:t>
+        </w:r>
+      </w:ins>
+      <w:ins w:id="389" w:author="Bachmeier, Nate" w:date="2021-11-25T15:59:00Z">
+        <w:r>
+          <w:t xml:space="preserve">A smart home can </w:t>
+        </w:r>
+      </w:ins>
+      <w:ins w:id="390" w:author="Bachmeier, Nate" w:date="2021-11-25T16:00:00Z">
+        <w:r>
+          <w:t xml:space="preserve">subscribe to intent message buses and </w:t>
+        </w:r>
+      </w:ins>
+      <w:ins w:id="391" w:author="Bachmeier, Nate" w:date="2021-11-25T16:02:00Z">
+        <w:r>
+          <w:t xml:space="preserve">then react through CPS systems.  </w:t>
+        </w:r>
+      </w:ins>
+      <w:del w:id="392" w:author="Bachmeier, Nate" w:date="2021-11-25T16:02:00Z">
+        <w:r>
+          <w:delText xml:space="preserve"> </w:delText>
+        </w:r>
+        <w:r>
+          <w:rPr>
+            <w:strike/>
+          </w:rPr>
+          <w:delText>the case study using the proof-of-concept design</w:delText>
+        </w:r>
+        <w:r>
+          <w:delText xml:space="preserve">.  </w:delText>
+        </w:r>
+      </w:del>
+      <w:r>
+        <w:t xml:space="preserve">Existing publications </w:t>
+      </w:r>
+      <w:del w:id="393" w:author="Bachmeier, Nate" w:date="2021-11-25T16:02:00Z">
+        <w:r>
+          <w:delText>review each</w:delText>
+        </w:r>
+      </w:del>
+      <w:ins w:id="394" w:author="Bachmeier, Nate" w:date="2021-11-25T16:02:00Z">
+        <w:r>
+          <w:t>discuss the various</w:t>
+        </w:r>
+      </w:ins>
+      <w:r>
+        <w:t xml:space="preserve"> component within ECSOS under distinctly different use cases (e.g., sports injuries).  Das et al. (2019) explain</w:t>
+      </w:r>
+      <w:ins w:id="395" w:author="Bachmeier, Nate" w:date="2021-11-25T16:03:00Z">
+        <w:r>
+          <w:t>s</w:t>
+        </w:r>
+      </w:ins>
+      <w:r>
+        <w:t xml:space="preserve"> that those resources are not directly reusable, and implementations must use domain-specific labeled content.  This design requirement necessitates compositing a new solution from custom and open-source software.  </w:t>
+      </w:r>
+      <w:bookmarkStart w:id="396" w:name="_GoBack"/>
+    </w:p>
+    <w:bookmarkEnd w:id="396"/>
     <w:p>
       <w:pPr>
         <w:ind w:firstLine="720"/>
@@ -5999,77 +6111,191 @@
         </w:rPr>
       </w:pPr>
       <w:r>
-        <w:t xml:space="preserve">Second, the research </w:t>
+        <w:t>Se</w:t>
       </w:r>
       <w:r>
         <w:rPr>
-          <w:strike/>
+          <w:rPrChange w:id="397" w:author="Bachmeier, Nate" w:date="2021-11-25T16:04:00Z">
+            <w:rPr/>
+          </w:rPrChange>
         </w:rPr>
-        <w:t xml:space="preserve">produces a purpose-built machine learning algorithm for elderly care action recognition. This deliverable also includes quantitative metrics that describe the algorithm’s resource utilization and F-measure accuracy.  Data scientists use F-measurements as a “way of combining the precision and recall of the model, and [defines] the harmonic mean of the model’s precision and recall </w:t>
-      </w:r>
+        <w:t xml:space="preserve">cond, the research </w:t>
+      </w:r>
+      <w:ins w:id="398" w:author="Bachmeier, Nate" w:date="2021-11-25T16:03:00Z">
+        <w:r>
+          <w:rPr>
+            <w:rPrChange w:id="399" w:author="Bachmeier, Nate" w:date="2021-11-25T16:04:00Z">
+              <w:rPr/>
+            </w:rPrChange>
+          </w:rPr>
+          <w:t>creates a feedback collection process</w:t>
+        </w:r>
+      </w:ins>
+      <w:ins w:id="400" w:author="Bachmeier, Nate" w:date="2021-11-25T16:04:00Z">
+        <w:r>
+          <w:rPr>
+            <w:rPrChange w:id="401" w:author="Bachmeier, Nate" w:date="2021-11-25T16:04:00Z">
+              <w:rPr/>
+            </w:rPrChange>
+          </w:rPr>
+          <w:t xml:space="preserve"> that integrates into a physics</w:t>
+        </w:r>
+      </w:ins>
+      <w:del w:id="402" w:author="Bachmeier, Nate" w:date="2021-11-25T16:03:00Z">
+        <w:r>
+          <w:rPr>
+            <w:rPrChange w:id="403" w:author="Bachmeier, Nate" w:date="2021-11-25T16:04:00Z">
+              <w:rPr>
+                <w:strike/>
+              </w:rPr>
+            </w:rPrChange>
+          </w:rPr>
+          <w:delText xml:space="preserve">produces a purpose-built machine learning algorithm for elderly care action recognition. This deliverable also includes quantitative metrics that describe the algorithm’s resource utilization and F-measure accuracy.  Data scientists use F-measurements as a “way of combining the precision and recall of the model, and [defines] the harmonic mean of the model’s precision and recall </w:delText>
+        </w:r>
+      </w:del>
+      <w:customXmlDelRangeStart w:id="404" w:author="Bachmeier, Nate" w:date="2021-11-25T16:03:00Z"/>
       <w:sdt>
         <w:sdtPr>
           <w:rPr>
-            <w:strike/>
+            <w:rPrChange w:id="405" w:author="Bachmeier, Nate" w:date="2021-11-25T16:04:00Z">
+              <w:rPr>
+                <w:strike/>
+              </w:rPr>
+            </w:rPrChange>
           </w:rPr>
           <w:id w:val="122823392"/>
           <w:citation/>
         </w:sdtPr>
         <w:sdtContent>
-          <w:r>
-            <w:rPr>
-              <w:strike/>
-            </w:rPr>
-            <w:fldChar w:fldCharType="begin"/>
-          </w:r>
-          <w:r>
-            <w:rPr>
-              <w:strike/>
-            </w:rPr>
-            <w:instrText xml:space="preserve"> CITATION Woond \l 1033 </w:instrText>
-          </w:r>
-          <w:r>
-            <w:rPr>
-              <w:strike/>
-            </w:rPr>
-            <w:fldChar w:fldCharType="separate"/>
-          </w:r>
-          <w:r>
-            <w:rPr>
-              <w:noProof/>
-            </w:rPr>
-            <w:t>(Wood, n.d.)</w:t>
-          </w:r>
-          <w:r>
-            <w:rPr>
-              <w:strike/>
-            </w:rPr>
-            <w:fldChar w:fldCharType="end"/>
-          </w:r>
+          <w:customXmlDelRangeEnd w:id="404"/>
+          <w:del w:id="406" w:author="Bachmeier, Nate" w:date="2021-11-25T16:03:00Z">
+            <w:r>
+              <w:rPr>
+                <w:rPrChange w:id="407" w:author="Bachmeier, Nate" w:date="2021-11-25T16:04:00Z">
+                  <w:rPr>
+                    <w:strike/>
+                  </w:rPr>
+                </w:rPrChange>
+              </w:rPr>
+              <w:fldChar w:fldCharType="begin"/>
+            </w:r>
+            <w:r>
+              <w:rPr>
+                <w:rPrChange w:id="408" w:author="Bachmeier, Nate" w:date="2021-11-25T16:04:00Z">
+                  <w:rPr>
+                    <w:strike/>
+                  </w:rPr>
+                </w:rPrChange>
+              </w:rPr>
+              <w:delInstrText xml:space="preserve"> CITATION Woond \l 1033 </w:delInstrText>
+            </w:r>
+            <w:r>
+              <w:rPr>
+                <w:rPrChange w:id="409" w:author="Bachmeier, Nate" w:date="2021-11-25T16:04:00Z">
+                  <w:rPr>
+                    <w:strike/>
+                  </w:rPr>
+                </w:rPrChange>
+              </w:rPr>
+              <w:fldChar w:fldCharType="separate"/>
+            </w:r>
+            <w:r>
+              <w:rPr>
+                <w:noProof/>
+                <w:rPrChange w:id="410" w:author="Bachmeier, Nate" w:date="2021-11-25T16:04:00Z">
+                  <w:rPr>
+                    <w:noProof/>
+                  </w:rPr>
+                </w:rPrChange>
+              </w:rPr>
+              <w:delText>(Wood, n.d.)</w:delText>
+            </w:r>
+            <w:r>
+              <w:rPr>
+                <w:rPrChange w:id="411" w:author="Bachmeier, Nate" w:date="2021-11-25T16:04:00Z">
+                  <w:rPr>
+                    <w:strike/>
+                  </w:rPr>
+                </w:rPrChange>
+              </w:rPr>
+              <w:fldChar w:fldCharType="end"/>
+            </w:r>
+          </w:del>
+          <w:customXmlDelRangeStart w:id="412" w:author="Bachmeier, Nate" w:date="2021-11-25T16:03:00Z"/>
         </w:sdtContent>
       </w:sdt>
-      <w:r>
-        <w:rPr>
-          <w:strike/>
-        </w:rPr>
-        <w:t>.”  Researchers can make trade-offs in their solution to optimize this value for their specific scenario.  For instance, a critical health management system might enforce higher penalties on false negatives than false positives.</w:t>
-      </w:r>
+      <w:customXmlDelRangeEnd w:id="412"/>
+      <w:del w:id="413" w:author="Bachmeier, Nate" w:date="2021-11-25T16:03:00Z">
+        <w:r>
+          <w:rPr>
+            <w:rPrChange w:id="414" w:author="Bachmeier, Nate" w:date="2021-11-25T16:04:00Z">
+              <w:rPr>
+                <w:strike/>
+              </w:rPr>
+            </w:rPrChange>
+          </w:rPr>
+          <w:delText>.”  Researchers can make trade-offs in their solution to optimize this value for their specific scenario.  For instance, a critical health management system might enforce higher penalties on false negatives than false positives.</w:delText>
+        </w:r>
+      </w:del>
+      <w:ins w:id="415" w:author="Bachmeier, Nate" w:date="2021-11-25T16:04:00Z">
+        <w:r>
+          <w:rPr>
+            <w:rPrChange w:id="416" w:author="Bachmeier, Nate" w:date="2021-11-25T16:04:00Z">
+              <w:rPr>
+                <w:strike/>
+              </w:rPr>
+            </w:rPrChange>
+          </w:rPr>
+          <w:t xml:space="preserve"> </w:t>
+        </w:r>
+        <w:commentRangeStart w:id="417"/>
+        <w:r>
+          <w:rPr>
+            <w:rPrChange w:id="418" w:author="Bachmeier, Nate" w:date="2021-11-25T16:04:00Z">
+              <w:rPr>
+                <w:strike/>
+              </w:rPr>
+            </w:rPrChange>
+          </w:rPr>
+          <w:t>simulator</w:t>
+        </w:r>
+      </w:ins>
+      <w:commentRangeEnd w:id="417"/>
+      <w:ins w:id="419" w:author="Bachmeier, Nate" w:date="2021-11-25T16:07:00Z">
+        <w:r>
+          <w:rPr>
+            <w:rStyle w:val="CommentReference"/>
+          </w:rPr>
+          <w:commentReference w:id="417"/>
+        </w:r>
+      </w:ins>
+      <w:ins w:id="420" w:author="Bachmeier, Nate" w:date="2021-11-25T16:04:00Z">
+        <w:r>
+          <w:rPr>
+            <w:rPrChange w:id="421" w:author="Bachmeier, Nate" w:date="2021-11-25T16:04:00Z">
+              <w:rPr>
+                <w:strike/>
+              </w:rPr>
+            </w:rPrChange>
+          </w:rPr>
+          <w:t>.</w:t>
+        </w:r>
+      </w:ins>
     </w:p>
     <w:p>
       <w:pPr>
         <w:pStyle w:val="Heading1"/>
       </w:pPr>
-      <w:bookmarkStart w:id="369" w:name="_Toc79709079"/>
-      <w:bookmarkStart w:id="370" w:name="_Toc87544115"/>
+      <w:bookmarkStart w:id="422" w:name="_Toc79709079"/>
+      <w:bookmarkStart w:id="423" w:name="_Toc87544115"/>
       <w:r>
         <w:t>Measurements and Evaluation</w:t>
       </w:r>
-      <w:bookmarkEnd w:id="369"/>
-      <w:bookmarkEnd w:id="370"/>
-    </w:p>
-    <w:p>
-      <w:r>
-        <w:lastRenderedPageBreak/>
+      <w:bookmarkEnd w:id="422"/>
+      <w:bookmarkEnd w:id="423"/>
+    </w:p>
+    <w:p>
+      <w:r>
         <w:tab/>
         <w:t>There must be formal mechanisms to collect service telemetry, evaluate its accuracy, and compare against third-party benchmarks.</w:t>
       </w:r>
@@ -6078,74 +6304,74 @@
       <w:pPr>
         <w:pStyle w:val="Heading2"/>
         <w:rPr>
-          <w:ins w:id="371" w:author="Bachmeier, Nate" w:date="2021-11-25T13:10:00Z"/>
+          <w:ins w:id="424" w:author="Bachmeier, Nate" w:date="2021-11-25T13:10:00Z"/>
         </w:rPr>
       </w:pPr>
-      <w:bookmarkStart w:id="372" w:name="_Toc79709080"/>
-      <w:bookmarkStart w:id="373" w:name="_Toc87544116"/>
+      <w:bookmarkStart w:id="425" w:name="_Toc79709080"/>
+      <w:bookmarkStart w:id="426" w:name="_Toc87544116"/>
       <w:r>
         <w:t>Data Collection Process</w:t>
       </w:r>
-      <w:bookmarkEnd w:id="372"/>
-      <w:bookmarkEnd w:id="373"/>
+      <w:bookmarkEnd w:id="425"/>
+      <w:bookmarkEnd w:id="426"/>
     </w:p>
     <w:p>
       <w:pPr>
         <w:rPr>
-          <w:del w:id="374" w:author="Bachmeier, Nate" w:date="2021-11-25T13:17:00Z"/>
-          <w:rPrChange w:id="375" w:author="Bachmeier, Nate" w:date="2021-11-25T13:10:00Z">
-            <w:rPr>
-              <w:del w:id="376" w:author="Bachmeier, Nate" w:date="2021-11-25T13:17:00Z"/>
+          <w:del w:id="427" w:author="Bachmeier, Nate" w:date="2021-11-25T13:17:00Z"/>
+          <w:rPrChange w:id="428" w:author="Bachmeier, Nate" w:date="2021-11-25T13:10:00Z">
+            <w:rPr>
+              <w:del w:id="429" w:author="Bachmeier, Nate" w:date="2021-11-25T13:17:00Z"/>
             </w:rPr>
           </w:rPrChange>
         </w:rPr>
-        <w:pPrChange w:id="377" w:author="Bachmeier, Nate" w:date="2021-11-25T13:17:00Z">
+        <w:pPrChange w:id="430" w:author="Bachmeier, Nate" w:date="2021-11-25T13:17:00Z">
           <w:pPr>
             <w:pStyle w:val="Heading2"/>
           </w:pPr>
         </w:pPrChange>
       </w:pPr>
-      <w:ins w:id="378" w:author="Bachmeier, Nate" w:date="2021-11-25T13:10:00Z">
+      <w:ins w:id="431" w:author="Bachmeier, Nate" w:date="2021-11-25T13:10:00Z">
         <w:r>
           <w:tab/>
         </w:r>
       </w:ins>
-      <w:ins w:id="379" w:author="Bachmeier, Nate" w:date="2021-11-25T13:13:00Z">
+      <w:ins w:id="432" w:author="Bachmeier, Nate" w:date="2021-11-25T13:13:00Z">
         <w:r>
           <w:t xml:space="preserve">The simulation process receives a </w:t>
         </w:r>
       </w:ins>
-      <w:ins w:id="380" w:author="Bachmeier, Nate" w:date="2021-11-25T13:14:00Z">
+      <w:ins w:id="433" w:author="Bachmeier, Nate" w:date="2021-11-25T13:14:00Z">
         <w:r>
           <w:t>configuration file that represents a specific test case.  That file</w:t>
         </w:r>
       </w:ins>
-      <w:ins w:id="381" w:author="Bachmeier, Nate" w:date="2021-11-25T13:15:00Z">
+      <w:ins w:id="434" w:author="Bachmeier, Nate" w:date="2021-11-25T13:15:00Z">
         <w:r>
           <w:t xml:space="preserve"> describes one or more animation sequences, virtual de</w:t>
         </w:r>
       </w:ins>
-      <w:ins w:id="382" w:author="Bachmeier, Nate" w:date="2021-11-25T13:16:00Z">
+      <w:ins w:id="435" w:author="Bachmeier, Nate" w:date="2021-11-25T13:16:00Z">
         <w:r>
           <w:t xml:space="preserve">vices (e.g., </w:t>
         </w:r>
       </w:ins>
-      <w:ins w:id="383" w:author="Bachmeier, Nate" w:date="2021-11-25T13:15:00Z">
+      <w:ins w:id="436" w:author="Bachmeier, Nate" w:date="2021-11-25T13:15:00Z">
         <w:r>
           <w:t>camer</w:t>
         </w:r>
       </w:ins>
-      <w:ins w:id="384" w:author="Bachmeier, Nate" w:date="2021-11-25T13:16:00Z">
+      <w:ins w:id="437" w:author="Bachmeier, Nate" w:date="2021-11-25T13:16:00Z">
         <w:r>
           <w:t>as)</w:t>
         </w:r>
       </w:ins>
-      <w:ins w:id="385" w:author="Bachmeier, Nate" w:date="2021-11-25T13:15:00Z">
+      <w:ins w:id="438" w:author="Bachmeier, Nate" w:date="2021-11-25T13:15:00Z">
         <w:r>
           <w:t>, and noise sources.</w:t>
         </w:r>
       </w:ins>
-      <w:ins w:id="386" w:author="Bachmeier, Nate" w:date="2021-11-25T13:16:00Z">
+      <w:ins w:id="439" w:author="Bachmeier, Nate" w:date="2021-11-25T13:16:00Z">
         <w:r>
           <w:t xml:space="preserve">  </w:t>
         </w:r>
@@ -6153,12 +6379,12 @@
           <w:t xml:space="preserve">While performing the actions </w:t>
         </w:r>
       </w:ins>
-      <w:ins w:id="387" w:author="Bachmeier, Nate" w:date="2021-11-25T13:24:00Z">
+      <w:ins w:id="440" w:author="Bachmeier, Nate" w:date="2021-11-25T13:24:00Z">
         <w:r>
           <w:t>IP-cameras</w:t>
         </w:r>
       </w:ins>
-      <w:ins w:id="388" w:author="Bachmeier, Nate" w:date="2021-11-25T13:17:00Z">
+      <w:ins w:id="441" w:author="Bachmeier, Nate" w:date="2021-11-25T13:17:00Z">
         <w:r>
           <w:t xml:space="preserve"> will monitor those movements and predict the intents.</w:t>
         </w:r>
@@ -6167,13 +6393,13 @@
     <w:p>
       <w:pPr>
         <w:rPr>
-          <w:del w:id="389" w:author="Bachmeier, Nate" w:date="2021-11-25T13:18:00Z"/>
+          <w:del w:id="442" w:author="Bachmeier, Nate" w:date="2021-11-25T13:18:00Z"/>
         </w:rPr>
-        <w:pPrChange w:id="390" w:author="Bachmeier, Nate" w:date="2021-11-25T13:18:00Z">
+        <w:pPrChange w:id="443" w:author="Bachmeier, Nate" w:date="2021-11-25T13:18:00Z">
           <w:pPr/>
         </w:pPrChange>
       </w:pPr>
-      <w:del w:id="391" w:author="Bachmeier, Nate" w:date="2021-11-25T13:17:00Z">
+      <w:del w:id="444" w:author="Bachmeier, Nate" w:date="2021-11-25T13:17:00Z">
         <w:r>
           <w:tab/>
           <w:delText xml:space="preserve">Most information enters the system </w:delText>
@@ -6200,12 +6426,12 @@
       <w:r>
         <w:t xml:space="preserve"> </w:t>
       </w:r>
-      <w:ins w:id="392" w:author="Bachmeier, Nate" w:date="2021-11-25T13:18:00Z">
+      <w:ins w:id="445" w:author="Bachmeier, Nate" w:date="2021-11-25T13:18:00Z">
         <w:r>
           <w:t xml:space="preserve"> Those predictions </w:t>
         </w:r>
       </w:ins>
-      <w:del w:id="393" w:author="Bachmeier, Nate" w:date="2021-11-25T13:18:00Z">
+      <w:del w:id="446" w:author="Bachmeier, Nate" w:date="2021-11-25T13:18:00Z">
         <w:r>
           <w:delText xml:space="preserve">After the video clip is available, ECSOS must process it through several machine learning models (e.g., facial recognition, object detection, and action recognition).  These metadata annotations </w:delText>
         </w:r>
@@ -6213,12 +6439,12 @@
       <w:r>
         <w:t>persist into a time-series databas</w:t>
       </w:r>
-      <w:ins w:id="394" w:author="Bachmeier, Nate" w:date="2021-11-25T13:19:00Z">
+      <w:ins w:id="447" w:author="Bachmeier, Nate" w:date="2021-11-25T13:19:00Z">
         <w:r>
           <w:t xml:space="preserve">e </w:t>
         </w:r>
       </w:ins>
-      <w:ins w:id="395" w:author="Bachmeier, Nate" w:date="2021-11-25T13:20:00Z">
+      <w:ins w:id="448" w:author="Bachmeier, Nate" w:date="2021-11-25T13:20:00Z">
         <w:r>
           <w:t xml:space="preserve">for </w:t>
         </w:r>
@@ -6231,52 +6457,52 @@
           <w:t xml:space="preserve"> and offline analysi</w:t>
         </w:r>
       </w:ins>
-      <w:ins w:id="396" w:author="Bachmeier, Nate" w:date="2021-11-25T13:21:00Z">
+      <w:ins w:id="449" w:author="Bachmeier, Nate" w:date="2021-11-25T13:21:00Z">
         <w:r>
           <w:t xml:space="preserve">s.  </w:t>
         </w:r>
       </w:ins>
-      <w:ins w:id="397" w:author="Bachmeier, Nate" w:date="2021-11-25T13:22:00Z">
+      <w:ins w:id="450" w:author="Bachmeier, Nate" w:date="2021-11-25T13:22:00Z">
         <w:r>
           <w:t xml:space="preserve">Additionally, </w:t>
         </w:r>
       </w:ins>
-      <w:ins w:id="398" w:author="Bachmeier, Nate" w:date="2021-11-25T13:26:00Z">
+      <w:ins w:id="451" w:author="Bachmeier, Nate" w:date="2021-11-25T13:26:00Z">
         <w:r>
           <w:t>Robot Operating System (</w:t>
         </w:r>
       </w:ins>
-      <w:ins w:id="399" w:author="Bachmeier, Nate" w:date="2021-11-25T13:22:00Z">
+      <w:ins w:id="452" w:author="Bachmeier, Nate" w:date="2021-11-25T13:22:00Z">
         <w:r>
           <w:t>ROS</w:t>
         </w:r>
       </w:ins>
-      <w:ins w:id="400" w:author="Bachmeier, Nate" w:date="2021-11-25T13:26:00Z">
+      <w:ins w:id="453" w:author="Bachmeier, Nate" w:date="2021-11-25T13:26:00Z">
         <w:r>
           <w:t>)</w:t>
         </w:r>
       </w:ins>
-      <w:ins w:id="401" w:author="Bachmeier, Nate" w:date="2021-11-25T13:22:00Z">
+      <w:ins w:id="454" w:author="Bachmeier, Nate" w:date="2021-11-25T13:22:00Z">
         <w:r>
           <w:t xml:space="preserve"> has standard tooling for capturing message buses</w:t>
         </w:r>
       </w:ins>
-      <w:ins w:id="402" w:author="Bachmeier, Nate" w:date="2021-11-25T13:23:00Z">
+      <w:ins w:id="455" w:author="Bachmeier, Nate" w:date="2021-11-25T13:23:00Z">
         <w:r>
           <w:t xml:space="preserve"> and replying those </w:t>
         </w:r>
       </w:ins>
-      <w:ins w:id="403" w:author="Bachmeier, Nate" w:date="2021-11-25T13:26:00Z">
+      <w:ins w:id="456" w:author="Bachmeier, Nate" w:date="2021-11-25T13:26:00Z">
         <w:r>
           <w:t>streams.</w:t>
         </w:r>
       </w:ins>
-      <w:del w:id="404" w:author="Bachmeier, Nate" w:date="2021-11-25T13:19:00Z">
+      <w:del w:id="457" w:author="Bachmeier, Nate" w:date="2021-11-25T13:19:00Z">
         <w:r>
           <w:delText>e.</w:delText>
         </w:r>
       </w:del>
-      <w:del w:id="405" w:author="Bachmeier, Nate" w:date="2021-11-25T13:18:00Z">
+      <w:del w:id="458" w:author="Bachmeier, Nate" w:date="2021-11-25T13:18:00Z">
         <w:r>
           <w:delText xml:space="preserve">  </w:delText>
         </w:r>
@@ -6293,11 +6519,11 @@
         <w:rPr>
           <w:strike/>
         </w:rPr>
-        <w:pPrChange w:id="406" w:author="Bachmeier, Nate" w:date="2021-11-25T13:18:00Z">
+        <w:pPrChange w:id="459" w:author="Bachmeier, Nate" w:date="2021-11-25T13:18:00Z">
           <w:pPr/>
         </w:pPrChange>
       </w:pPr>
-      <w:del w:id="407" w:author="Bachmeier, Nate" w:date="2021-11-25T13:18:00Z">
+      <w:del w:id="460" w:author="Bachmeier, Nate" w:date="2021-11-25T13:18:00Z">
         <w:r>
           <w:tab/>
         </w:r>
@@ -6308,7 +6534,7 @@
           <w:delText>Initially, the system will not have any training data and cannot make recommendations. However, researchers can accelerate data labeling with online products like Amazon SageMaker Ground Truth</w:delText>
         </w:r>
       </w:del>
-      <w:customXmlDelRangeStart w:id="408" w:author="Bachmeier, Nate" w:date="2021-11-25T13:18:00Z"/>
+      <w:customXmlDelRangeStart w:id="461" w:author="Bachmeier, Nate" w:date="2021-11-25T13:18:00Z"/>
       <w:sdt>
         <w:sdtPr>
           <w:rPr>
@@ -6318,8 +6544,8 @@
           <w:citation/>
         </w:sdtPr>
         <w:sdtContent>
-          <w:customXmlDelRangeEnd w:id="408"/>
-          <w:del w:id="409" w:author="Bachmeier, Nate" w:date="2021-11-25T13:18:00Z">
+          <w:customXmlDelRangeEnd w:id="461"/>
+          <w:del w:id="462" w:author="Bachmeier, Nate" w:date="2021-11-25T13:18:00Z">
             <w:r>
               <w:rPr>
                 <w:strike/>
@@ -6358,11 +6584,11 @@
               <w:fldChar w:fldCharType="end"/>
             </w:r>
           </w:del>
-          <w:customXmlDelRangeStart w:id="410" w:author="Bachmeier, Nate" w:date="2021-11-25T13:18:00Z"/>
+          <w:customXmlDelRangeStart w:id="463" w:author="Bachmeier, Nate" w:date="2021-11-25T13:18:00Z"/>
         </w:sdtContent>
       </w:sdt>
-      <w:customXmlDelRangeEnd w:id="410"/>
-      <w:del w:id="411" w:author="Bachmeier, Nate" w:date="2021-11-25T13:18:00Z">
+      <w:customXmlDelRangeEnd w:id="463"/>
+      <w:del w:id="464" w:author="Bachmeier, Nate" w:date="2021-11-25T13:18:00Z">
         <w:r>
           <w:rPr>
             <w:strike/>
@@ -6375,62 +6601,63 @@
       <w:pPr>
         <w:pStyle w:val="Heading2"/>
         <w:rPr>
-          <w:ins w:id="412" w:author="Bachmeier, Nate" w:date="2021-11-25T13:26:00Z"/>
+          <w:ins w:id="465" w:author="Bachmeier, Nate" w:date="2021-11-25T13:26:00Z"/>
         </w:rPr>
       </w:pPr>
-      <w:bookmarkStart w:id="413" w:name="_Toc79709081"/>
-      <w:bookmarkStart w:id="414" w:name="_Toc87544117"/>
+      <w:bookmarkStart w:id="466" w:name="_Toc79709081"/>
+      <w:bookmarkStart w:id="467" w:name="_Toc87544117"/>
       <w:r>
         <w:t>Evaluation Process</w:t>
       </w:r>
-      <w:bookmarkEnd w:id="413"/>
-      <w:bookmarkEnd w:id="414"/>
+      <w:bookmarkEnd w:id="466"/>
+      <w:bookmarkEnd w:id="467"/>
     </w:p>
     <w:p>
       <w:pPr>
         <w:rPr>
-          <w:del w:id="415" w:author="Bachmeier, Nate" w:date="2021-11-25T13:32:00Z"/>
-          <w:rPrChange w:id="416" w:author="Bachmeier, Nate" w:date="2021-11-25T13:26:00Z">
-            <w:rPr>
-              <w:del w:id="417" w:author="Bachmeier, Nate" w:date="2021-11-25T13:32:00Z"/>
+          <w:del w:id="468" w:author="Bachmeier, Nate" w:date="2021-11-25T13:32:00Z"/>
+          <w:rPrChange w:id="469" w:author="Bachmeier, Nate" w:date="2021-11-25T13:26:00Z">
+            <w:rPr>
+              <w:del w:id="470" w:author="Bachmeier, Nate" w:date="2021-11-25T13:32:00Z"/>
             </w:rPr>
           </w:rPrChange>
         </w:rPr>
-        <w:pPrChange w:id="418" w:author="Bachmeier, Nate" w:date="2021-11-25T13:32:00Z">
+        <w:pPrChange w:id="471" w:author="Bachmeier, Nate" w:date="2021-11-25T13:32:00Z">
           <w:pPr>
             <w:pStyle w:val="Heading2"/>
           </w:pPr>
         </w:pPrChange>
       </w:pPr>
-      <w:ins w:id="419" w:author="Bachmeier, Nate" w:date="2021-11-25T13:26:00Z">
-        <w:r>
+      <w:ins w:id="472" w:author="Bachmeier, Nate" w:date="2021-11-25T13:26:00Z">
+        <w:r>
+          <w:lastRenderedPageBreak/>
           <w:tab/>
         </w:r>
         <w:r>
           <w:t xml:space="preserve">An evaluation process can exist </w:t>
         </w:r>
       </w:ins>
-      <w:ins w:id="420" w:author="Bachmeier, Nate" w:date="2021-11-25T13:27:00Z">
+      <w:ins w:id="473" w:author="Bachmeier, Nate" w:date="2021-11-25T13:27:00Z">
         <w:r>
           <w:t xml:space="preserve">that compares the known simulators configuration against the </w:t>
         </w:r>
       </w:ins>
-      <w:ins w:id="421" w:author="Bachmeier, Nate" w:date="2021-11-25T13:28:00Z">
+      <w:ins w:id="474" w:author="Bachmeier, Nate" w:date="2021-11-25T13:28:00Z">
         <w:r>
           <w:t>predicted intents.</w:t>
         </w:r>
       </w:ins>
-      <w:ins w:id="422" w:author="Bachmeier, Nate" w:date="2021-11-25T13:29:00Z">
+      <w:ins w:id="475" w:author="Bachmeier, Nate" w:date="2021-11-25T13:29:00Z">
         <w:r>
           <w:t xml:space="preserve">  Those </w:t>
         </w:r>
       </w:ins>
-      <w:ins w:id="423" w:author="Bachmeier, Nate" w:date="2021-11-25T13:30:00Z">
+      <w:ins w:id="476" w:author="Bachmeier, Nate" w:date="2021-11-25T13:30:00Z">
         <w:r>
           <w:t xml:space="preserve">sophisticated predictions are the result of several binary classifiers.  </w:t>
         </w:r>
       </w:ins>
-      <w:ins w:id="424" w:author="Bachmeier, Nate" w:date="2021-11-25T13:31:00Z">
+      <w:ins w:id="477" w:author="Bachmeier, Nate" w:date="2021-11-25T13:31:00Z">
         <w:r>
           <w:t xml:space="preserve">There needs to be an assessment of these classifiers to </w:t>
         </w:r>
@@ -6439,14 +6666,14 @@
     <w:p>
       <w:pPr>
         <w:rPr>
-          <w:del w:id="425" w:author="Bachmeier, Nate" w:date="2021-11-25T13:32:00Z"/>
+          <w:del w:id="478" w:author="Bachmeier, Nate" w:date="2021-11-25T13:32:00Z"/>
           <w:strike/>
         </w:rPr>
-        <w:pPrChange w:id="426" w:author="Bachmeier, Nate" w:date="2021-11-25T13:32:00Z">
+        <w:pPrChange w:id="479" w:author="Bachmeier, Nate" w:date="2021-11-25T13:32:00Z">
           <w:pPr/>
         </w:pPrChange>
       </w:pPr>
-      <w:del w:id="427" w:author="Bachmeier, Nate" w:date="2021-11-25T13:32:00Z">
+      <w:del w:id="480" w:author="Bachmeier, Nate" w:date="2021-11-25T13:32:00Z">
         <w:r>
           <w:tab/>
           <w:delText xml:space="preserve">There must be feedback loops that confirm that the predictions and recommendations are accurate.  Without this capability, it would be challenging to discover issues and prioritize machine learning model changes.  </w:delText>
@@ -6461,25 +6688,25 @@
     </w:p>
     <w:p>
       <w:pPr>
-        <w:pPrChange w:id="428" w:author="Bachmeier, Nate" w:date="2021-11-25T13:32:00Z">
+        <w:pPrChange w:id="481" w:author="Bachmeier, Nate" w:date="2021-11-25T13:32:00Z">
           <w:pPr/>
         </w:pPrChange>
       </w:pPr>
-      <w:del w:id="429" w:author="Bachmeier, Nate" w:date="2021-11-25T13:32:00Z">
+      <w:del w:id="482" w:author="Bachmeier, Nate" w:date="2021-11-25T13:32:00Z">
         <w:r>
           <w:tab/>
           <w:delText xml:space="preserve">The ECSOS Cloud maintains a history of all incorrect predictions.  </w:delText>
         </w:r>
-        <w:commentRangeStart w:id="430"/>
+        <w:commentRangeStart w:id="483"/>
         <w:r>
           <w:delText xml:space="preserve">Data scientists </w:delText>
         </w:r>
-        <w:commentRangeEnd w:id="430"/>
+        <w:commentRangeEnd w:id="483"/>
         <w:r>
           <w:rPr>
             <w:rStyle w:val="CommentReference"/>
           </w:rPr>
-          <w:commentReference w:id="430"/>
+          <w:commentReference w:id="483"/>
         </w:r>
         <w:r>
           <w:delText xml:space="preserve">can review those responses, </w:delText>
@@ -6490,7 +6717,7 @@
       </w:r>
       <w:r>
         <w:rPr>
-          <w:rPrChange w:id="431" w:author="Bachmeier, Nate" w:date="2021-11-25T13:33:00Z">
+          <w:rPrChange w:id="484" w:author="Bachmeier, Nate" w:date="2021-11-25T13:33:00Z">
             <w:rPr>
               <w:strike/>
             </w:rPr>
@@ -6498,10 +6725,10 @@
         </w:rPr>
         <w:t xml:space="preserve">There must </w:t>
       </w:r>
-      <w:del w:id="432" w:author="Bachmeier, Nate" w:date="2021-11-25T13:37:00Z">
+      <w:del w:id="485" w:author="Bachmeier, Nate" w:date="2021-11-25T13:37:00Z">
         <w:r>
           <w:rPr>
-            <w:rPrChange w:id="433" w:author="Bachmeier, Nate" w:date="2021-11-25T13:33:00Z">
+            <w:rPrChange w:id="486" w:author="Bachmeier, Nate" w:date="2021-11-25T13:33:00Z">
               <w:rPr>
                 <w:strike/>
               </w:rPr>
@@ -6512,7 +6739,7 @@
       </w:del>
       <w:r>
         <w:rPr>
-          <w:rPrChange w:id="434" w:author="Bachmeier, Nate" w:date="2021-11-25T13:33:00Z">
+          <w:rPrChange w:id="487" w:author="Bachmeier, Nate" w:date="2021-11-25T13:33:00Z">
             <w:rPr>
               <w:strike/>
             </w:rPr>
@@ -6520,10 +6747,10 @@
         </w:rPr>
         <w:t xml:space="preserve">mechanisms to </w:t>
       </w:r>
-      <w:del w:id="435" w:author="Bachmeier, Nate" w:date="2021-11-25T13:38:00Z">
+      <w:del w:id="488" w:author="Bachmeier, Nate" w:date="2021-11-25T13:38:00Z">
         <w:r>
           <w:rPr>
-            <w:rPrChange w:id="436" w:author="Bachmeier, Nate" w:date="2021-11-25T13:33:00Z">
+            <w:rPrChange w:id="489" w:author="Bachmeier, Nate" w:date="2021-11-25T13:33:00Z">
               <w:rPr>
                 <w:strike/>
               </w:rPr>
@@ -6532,10 +6759,10 @@
           <w:delText xml:space="preserve">include </w:delText>
         </w:r>
       </w:del>
-      <w:del w:id="437" w:author="Bachmeier, Nate" w:date="2021-11-25T13:33:00Z">
+      <w:del w:id="490" w:author="Bachmeier, Nate" w:date="2021-11-25T13:33:00Z">
         <w:r>
           <w:rPr>
-            <w:rPrChange w:id="438" w:author="Bachmeier, Nate" w:date="2021-11-25T13:33:00Z">
+            <w:rPrChange w:id="491" w:author="Bachmeier, Nate" w:date="2021-11-25T13:33:00Z">
               <w:rPr>
                 <w:strike/>
               </w:rPr>
@@ -6546,7 +6773,7 @@
       </w:del>
       <w:r>
         <w:rPr>
-          <w:rPrChange w:id="439" w:author="Bachmeier, Nate" w:date="2021-11-25T13:33:00Z">
+          <w:rPrChange w:id="492" w:author="Bachmeier, Nate" w:date="2021-11-25T13:33:00Z">
             <w:rPr>
               <w:strike/>
             </w:rPr>
@@ -6557,7 +6784,7 @@
       <w:sdt>
         <w:sdtPr>
           <w:rPr>
-            <w:rPrChange w:id="440" w:author="Bachmeier, Nate" w:date="2021-11-25T13:33:00Z">
+            <w:rPrChange w:id="493" w:author="Bachmeier, Nate" w:date="2021-11-25T13:33:00Z">
               <w:rPr>
                 <w:strike/>
               </w:rPr>
@@ -6569,7 +6796,7 @@
         <w:sdtContent>
           <w:r>
             <w:rPr>
-              <w:rPrChange w:id="441" w:author="Bachmeier, Nate" w:date="2021-11-25T13:33:00Z">
+              <w:rPrChange w:id="494" w:author="Bachmeier, Nate" w:date="2021-11-25T13:33:00Z">
                 <w:rPr>
                   <w:strike/>
                 </w:rPr>
@@ -6579,7 +6806,7 @@
           </w:r>
           <w:r>
             <w:rPr>
-              <w:rPrChange w:id="442" w:author="Bachmeier, Nate" w:date="2021-11-25T13:33:00Z">
+              <w:rPrChange w:id="495" w:author="Bachmeier, Nate" w:date="2021-11-25T13:33:00Z">
                 <w:rPr>
                   <w:strike/>
                 </w:rPr>
@@ -6589,7 +6816,7 @@
           </w:r>
           <w:r>
             <w:rPr>
-              <w:rPrChange w:id="443" w:author="Bachmeier, Nate" w:date="2021-11-25T13:33:00Z">
+              <w:rPrChange w:id="496" w:author="Bachmeier, Nate" w:date="2021-11-25T13:33:00Z">
                 <w:rPr>
                   <w:strike/>
                 </w:rPr>
@@ -6605,7 +6832,7 @@
           </w:r>
           <w:r>
             <w:rPr>
-              <w:rPrChange w:id="444" w:author="Bachmeier, Nate" w:date="2021-11-25T13:33:00Z">
+              <w:rPrChange w:id="497" w:author="Bachmeier, Nate" w:date="2021-11-25T13:33:00Z">
                 <w:rPr>
                   <w:strike/>
                 </w:rPr>
@@ -6617,7 +6844,7 @@
       </w:sdt>
       <w:r>
         <w:rPr>
-          <w:rPrChange w:id="445" w:author="Bachmeier, Nate" w:date="2021-11-25T13:33:00Z">
+          <w:rPrChange w:id="498" w:author="Bachmeier, Nate" w:date="2021-11-25T13:33:00Z">
             <w:rPr>
               <w:strike/>
             </w:rPr>
@@ -6625,47 +6852,47 @@
         </w:rPr>
         <w:t>.</w:t>
       </w:r>
-      <w:ins w:id="446" w:author="Bachmeier, Nate" w:date="2021-11-25T13:37:00Z">
+      <w:ins w:id="499" w:author="Bachmeier, Nate" w:date="2021-11-25T13:37:00Z">
         <w:r>
           <w:t xml:space="preserve">  </w:t>
         </w:r>
       </w:ins>
-      <w:ins w:id="447" w:author="Bachmeier, Nate" w:date="2021-11-25T13:35:00Z">
+      <w:ins w:id="500" w:author="Bachmeier, Nate" w:date="2021-11-25T13:35:00Z">
         <w:r>
           <w:t xml:space="preserve">The solution uses </w:t>
         </w:r>
       </w:ins>
-      <w:ins w:id="448" w:author="Bachmeier, Nate" w:date="2021-11-25T13:34:00Z">
+      <w:ins w:id="501" w:author="Bachmeier, Nate" w:date="2021-11-25T13:34:00Z">
         <w:r>
           <w:t xml:space="preserve">synthetic noise sources </w:t>
         </w:r>
       </w:ins>
-      <w:ins w:id="449" w:author="Bachmeier, Nate" w:date="2021-11-25T13:35:00Z">
+      <w:ins w:id="502" w:author="Bachmeier, Nate" w:date="2021-11-25T13:35:00Z">
         <w:r>
           <w:t>will prevent overfittin</w:t>
         </w:r>
       </w:ins>
-      <w:ins w:id="450" w:author="Bachmeier, Nate" w:date="2021-11-25T13:36:00Z">
+      <w:ins w:id="503" w:author="Bachmeier, Nate" w:date="2021-11-25T13:36:00Z">
         <w:r>
           <w:t xml:space="preserve">g </w:t>
         </w:r>
       </w:ins>
-      <w:ins w:id="451" w:author="Bachmeier, Nate" w:date="2021-11-25T13:38:00Z">
+      <w:ins w:id="504" w:author="Bachmeier, Nate" w:date="2021-11-25T13:38:00Z">
         <w:r>
           <w:t xml:space="preserve">and </w:t>
         </w:r>
       </w:ins>
-      <w:ins w:id="452" w:author="Bachmeier, Nate" w:date="2021-11-25T13:39:00Z">
+      <w:ins w:id="505" w:author="Bachmeier, Nate" w:date="2021-11-25T13:39:00Z">
         <w:r>
           <w:t xml:space="preserve">vary </w:t>
         </w:r>
       </w:ins>
-      <w:ins w:id="453" w:author="Bachmeier, Nate" w:date="2021-11-25T13:40:00Z">
+      <w:ins w:id="506" w:author="Bachmeier, Nate" w:date="2021-11-25T13:40:00Z">
         <w:r>
           <w:t xml:space="preserve">subject’s </w:t>
         </w:r>
       </w:ins>
-      <w:del w:id="454" w:author="Bachmeier, Nate" w:date="2021-11-25T13:33:00Z">
+      <w:del w:id="507" w:author="Bachmeier, Nate" w:date="2021-11-25T13:33:00Z">
         <w:r>
           <w:rPr>
             <w:strike/>
@@ -6676,62 +6903,62 @@
           <w:delText xml:space="preserve">. </w:delText>
         </w:r>
       </w:del>
-      <w:del w:id="455" w:author="Bachmeier, Nate" w:date="2021-11-25T13:38:00Z">
+      <w:del w:id="508" w:author="Bachmeier, Nate" w:date="2021-11-25T13:38:00Z">
         <w:r>
           <w:delText xml:space="preserve"> S</w:delText>
         </w:r>
       </w:del>
-      <w:del w:id="456" w:author="Bachmeier, Nate" w:date="2021-11-25T13:39:00Z">
+      <w:del w:id="509" w:author="Bachmeier, Nate" w:date="2021-11-25T13:39:00Z">
         <w:r>
           <w:delText xml:space="preserve">imilar biases can enter the system due to insufficient test subjects’ racial </w:delText>
         </w:r>
       </w:del>
-      <w:ins w:id="457" w:author="Bachmeier, Nate" w:date="2021-11-25T13:39:00Z">
+      <w:ins w:id="510" w:author="Bachmeier, Nate" w:date="2021-11-25T13:39:00Z">
         <w:r>
           <w:t xml:space="preserve">physical </w:t>
         </w:r>
       </w:ins>
-      <w:del w:id="458" w:author="Bachmeier, Nate" w:date="2021-11-25T13:39:00Z">
+      <w:del w:id="511" w:author="Bachmeier, Nate" w:date="2021-11-25T13:39:00Z">
         <w:r>
           <w:delText xml:space="preserve">diversity </w:delText>
         </w:r>
       </w:del>
-      <w:ins w:id="459" w:author="Bachmeier, Nate" w:date="2021-11-25T13:39:00Z">
+      <w:ins w:id="512" w:author="Bachmeier, Nate" w:date="2021-11-25T13:39:00Z">
         <w:r>
           <w:t>traits (e.g., weight</w:t>
         </w:r>
       </w:ins>
-      <w:del w:id="460" w:author="Bachmeier, Nate" w:date="2021-11-25T13:39:00Z">
+      <w:del w:id="513" w:author="Bachmeier, Nate" w:date="2021-11-25T13:39:00Z">
         <w:r>
           <w:delText>(e.g., only validating white men)</w:delText>
         </w:r>
       </w:del>
-      <w:ins w:id="461" w:author="Bachmeier, Nate" w:date="2021-11-25T13:39:00Z">
+      <w:ins w:id="514" w:author="Bachmeier, Nate" w:date="2021-11-25T13:39:00Z">
         <w:r>
           <w:t xml:space="preserve"> </w:t>
         </w:r>
       </w:ins>
-      <w:ins w:id="462" w:author="Bachmeier, Nate" w:date="2021-11-25T13:40:00Z">
+      <w:ins w:id="515" w:author="Bachmeier, Nate" w:date="2021-11-25T13:40:00Z">
         <w:r>
           <w:t>and</w:t>
         </w:r>
       </w:ins>
-      <w:ins w:id="463" w:author="Bachmeier, Nate" w:date="2021-11-25T13:39:00Z">
+      <w:ins w:id="516" w:author="Bachmeier, Nate" w:date="2021-11-25T13:39:00Z">
         <w:r>
           <w:t xml:space="preserve"> flexibility).</w:t>
         </w:r>
       </w:ins>
-      <w:del w:id="464" w:author="Bachmeier, Nate" w:date="2021-11-25T13:39:00Z">
+      <w:del w:id="517" w:author="Bachmeier, Nate" w:date="2021-11-25T13:39:00Z">
         <w:r>
           <w:delText>.</w:delText>
         </w:r>
       </w:del>
-      <w:ins w:id="465" w:author="Bachmeier, Nate" w:date="2021-11-25T13:40:00Z">
+      <w:ins w:id="518" w:author="Bachmeier, Nate" w:date="2021-11-25T13:40:00Z">
         <w:r>
           <w:t xml:space="preserve">  There needs to be </w:t>
         </w:r>
       </w:ins>
-      <w:ins w:id="466" w:author="Bachmeier, Nate" w:date="2021-11-25T13:41:00Z">
+      <w:ins w:id="519" w:author="Bachmeier, Nate" w:date="2021-11-25T13:41:00Z">
         <w:r>
           <w:t>an assessment of these modifiers and the limits they impose.</w:t>
         </w:r>
@@ -6741,13 +6968,13 @@
       <w:pPr>
         <w:pStyle w:val="Heading2"/>
       </w:pPr>
-      <w:bookmarkStart w:id="467" w:name="_Toc79709082"/>
-      <w:bookmarkStart w:id="468" w:name="_Toc87544118"/>
+      <w:bookmarkStart w:id="520" w:name="_Toc79709082"/>
+      <w:bookmarkStart w:id="521" w:name="_Toc87544118"/>
       <w:r>
         <w:t>Benchmarking</w:t>
       </w:r>
-      <w:bookmarkEnd w:id="467"/>
-      <w:bookmarkEnd w:id="468"/>
+      <w:bookmarkEnd w:id="520"/>
+      <w:bookmarkEnd w:id="521"/>
     </w:p>
     <w:p>
       <w:r>
@@ -6781,39 +7008,35 @@
         </w:sdtContent>
       </w:sdt>
       <w:r>
-        <w:t xml:space="preserve">.  However, most benchmarks also focus on high-intensity outdoor sports footage (Das et al., 2019).  Since those behaviors are very different from low-intensity indoor movements, they are not directly usable.  Instead, several publications choose to define movement taxonomies and </w:t>
-      </w:r>
-      <w:r>
-        <w:lastRenderedPageBreak/>
-        <w:t>curated lists of expected behaviors.  Afterward, the project’s quality is proportional to its ability to cover those actions.  Additionally, the solution should be extensible and support more actions in future versions.</w:t>
+        <w:t>.  However, most benchmarks also focus on high-intensity outdoor sports footage (Das et al., 2019).  Since those behaviors are very different from low-intensity indoor movements, they are not directly usable.  Instead, several publications choose to define movement taxonomies and curated lists of expected behaviors.  Afterward, the project’s quality is proportional to its ability to cover those actions.  Additionally, the solution should be extensible and support more actions in future versions.</w:t>
       </w:r>
     </w:p>
     <w:p>
       <w:pPr>
         <w:pStyle w:val="Heading1"/>
       </w:pPr>
-      <w:bookmarkStart w:id="469" w:name="_Toc79709083"/>
-      <w:bookmarkStart w:id="470" w:name="_Toc87544119"/>
+      <w:bookmarkStart w:id="522" w:name="_Toc79709083"/>
+      <w:bookmarkStart w:id="523" w:name="_Toc87544119"/>
       <w:r>
         <w:t>Summary</w:t>
       </w:r>
-      <w:bookmarkEnd w:id="469"/>
-      <w:bookmarkEnd w:id="470"/>
+      <w:bookmarkEnd w:id="522"/>
+      <w:bookmarkEnd w:id="523"/>
     </w:p>
     <w:p>
       <w:pPr>
         <w:rPr>
-          <w:del w:id="471" w:author="Bachmeier, Nate" w:date="2021-11-25T13:42:00Z"/>
+          <w:del w:id="524" w:author="Bachmeier, Nate" w:date="2021-11-25T13:42:00Z"/>
         </w:rPr>
       </w:pPr>
       <w:r>
         <w:tab/>
         <w:t xml:space="preserve">Senior citizens and other debilitating populations are living longer and want to defer transitioning into assisted living facilities.  Delaying the move can save nearly ninety thousand dollars annually and provide additional value (e.g., personalized comfort).  However, those savings typically require care degradation.  </w:t>
       </w:r>
-      <w:del w:id="472" w:author="Bachmeier, Nate" w:date="2021-11-25T13:42:00Z">
+      <w:del w:id="525" w:author="Bachmeier, Nate" w:date="2021-11-25T13:42:00Z">
         <w:r>
           <w:rPr>
-            <w:rPrChange w:id="473" w:author="Bachmeier, Nate" w:date="2021-11-25T13:42:00Z">
+            <w:rPrChange w:id="526" w:author="Bachmeier, Nate" w:date="2021-11-25T13:42:00Z">
               <w:rPr>
                 <w:strike/>
               </w:rPr>
@@ -6823,17 +7046,17 @@
         </w:r>
         <w:r>
           <w:rPr>
-            <w:rPrChange w:id="474" w:author="Bachmeier, Nate" w:date="2021-11-25T13:42:00Z">
+            <w:rPrChange w:id="527" w:author="Bachmeier, Nate" w:date="2021-11-25T13:42:00Z">
               <w:rPr/>
             </w:rPrChange>
           </w:rPr>
           <w:delText>t</w:delText>
         </w:r>
       </w:del>
-      <w:ins w:id="475" w:author="Bachmeier, Nate" w:date="2021-11-25T13:42:00Z">
+      <w:ins w:id="528" w:author="Bachmeier, Nate" w:date="2021-11-25T13:42:00Z">
         <w:r>
           <w:rPr>
-            <w:rPrChange w:id="476" w:author="Bachmeier, Nate" w:date="2021-11-25T13:42:00Z">
+            <w:rPrChange w:id="529" w:author="Bachmeier, Nate" w:date="2021-11-25T13:42:00Z">
               <w:rPr>
                 <w:strike/>
               </w:rPr>
@@ -6853,20 +7076,24 @@
       <w:r>
         <w:t xml:space="preserve"> solutions utilizes real-time video processing to provide an equal or better experience without being obtrusive.</w:t>
       </w:r>
-      <w:ins w:id="477" w:author="Bachmeier, Nate" w:date="2021-11-25T13:42:00Z">
+      <w:ins w:id="530" w:author="Bachmeier, Nate" w:date="2021-11-25T13:42:00Z">
         <w:r>
           <w:t xml:space="preserve">  </w:t>
         </w:r>
       </w:ins>
     </w:p>
     <w:p>
-      <w:del w:id="478" w:author="Bachmeier, Nate" w:date="2021-11-25T13:42:00Z">
+      <w:del w:id="531" w:author="Bachmeier, Nate" w:date="2021-11-25T13:42:00Z">
         <w:r>
           <w:tab/>
         </w:r>
       </w:del>
       <w:r>
-        <w:t xml:space="preserve">Computer vision strategies typically employ a skeletal tracking process.  This process must first convert the patient’s skeleton into 3D space then assess the changes.  That operation requires a combination of CNN, RNN, and ensemble algorithms.  Multiple challenges arise while implementing these pipelines.  For instance, there are minimal open datasets for analyzing indoor low-activity behaviors.  This limitation causes researchers to build everything from step one forward.  </w:t>
+        <w:t xml:space="preserve">Computer vision strategies typically employ a skeletal tracking process.  This process must first convert the </w:t>
+      </w:r>
+      <w:r>
+        <w:lastRenderedPageBreak/>
+        <w:t xml:space="preserve">patient’s skeleton into 3D space then assess the changes.  That operation requires a combination of CNN, RNN, and ensemble algorithms.  Multiple challenges arise while implementing these pipelines.  For instance, there are minimal open datasets for analyzing indoor low-activity behaviors.  This limitation causes researchers to build everything from step one forward.  </w:t>
       </w:r>
     </w:p>
     <w:p>
@@ -6886,7 +7113,7 @@
       <w:r>
         <w:t>, the operating system must respond with an appropriate response.  This reaction frequently requires manipulating the physical world from the virtual domain.  Cyber-Physical Systems create those communication bridges, enabling data analytics to manipulate the physical realm.  There are several well-established patterns for approaching these challenges</w:t>
       </w:r>
-      <w:del w:id="479" w:author="Bachmeier, Nate" w:date="2021-11-25T13:43:00Z">
+      <w:del w:id="532" w:author="Bachmeier, Nate" w:date="2021-11-25T13:43:00Z">
         <w:r>
           <w:delText xml:space="preserve">, </w:delText>
         </w:r>
@@ -6900,7 +7127,7 @@
           <w:delText xml:space="preserve"> </w:delText>
         </w:r>
       </w:del>
-      <w:ins w:id="480" w:author="Bachmeier, Nate" w:date="2021-11-25T13:43:00Z">
+      <w:ins w:id="533" w:author="Bachmeier, Nate" w:date="2021-11-25T13:43:00Z">
         <w:r>
           <w:t>.</w:t>
         </w:r>
@@ -6912,11 +7139,7 @@
     <w:p>
       <w:r>
         <w:tab/>
-        <w:t xml:space="preserve">Lastly, unlocking these challenges could enable an extremely competitive service offering.  Today, assisted living centers must employ numerous staff members and maintain the </w:t>
-      </w:r>
-      <w:r>
-        <w:lastRenderedPageBreak/>
-        <w:t xml:space="preserve">physical buildings.  Instead, the ECSOS enables centralized nursing teams to scale across sales territories while reducing costs and increasing efficiencies.  Additionally, since the patients remain within their residence, the business can leverage smaller facilities.  Furthermore, the service is marketable to a broader audience.  While traditional living centers only care for end-of-life patients.  ECSOS applies to any widow or elderly parent.  Children are often hesitant to “put their mom in a home” but will gladly subscribe to the </w:t>
+        <w:t xml:space="preserve">Lastly, unlocking these challenges could enable an extremely competitive service offering.  Today, assisted living centers must employ numerous staff members and maintain the physical buildings.  Instead, the ECSOS enables centralized nursing teams to scale across sales territories while reducing costs and increasing efficiencies.  Additionally, since the patients remain within their residence, the business can leverage smaller facilities.  Furthermore, the service is marketable to a broader audience.  While traditional living centers only care for end-of-life patients.  ECSOS applies to any widow or elderly parent.  Children are often hesitant to “put their mom in a home” but will gladly subscribe to the </w:t>
       </w:r>
       <w:proofErr w:type="spellStart"/>
       <w:r>
@@ -6932,8 +7155,8 @@
         <w:br w:type="page"/>
       </w:r>
     </w:p>
-    <w:bookmarkStart w:id="481" w:name="_Toc87544120" w:displacedByCustomXml="next"/>
-    <w:bookmarkStart w:id="482" w:name="_Toc79709084" w:displacedByCustomXml="next"/>
+    <w:bookmarkStart w:id="534" w:name="_Toc87544120" w:displacedByCustomXml="next"/>
+    <w:bookmarkStart w:id="535" w:name="_Toc79709084" w:displacedByCustomXml="next"/>
     <w:sdt>
       <w:sdtPr>
         <w:rPr>
@@ -6953,8 +7176,8 @@
           <w:r>
             <w:t>References</w:t>
           </w:r>
-          <w:bookmarkEnd w:id="482"/>
-          <w:bookmarkEnd w:id="481"/>
+          <w:bookmarkEnd w:id="535"/>
+          <w:bookmarkEnd w:id="534"/>
         </w:p>
         <w:sdt>
           <w:sdtPr>
@@ -7826,9 +8049,9 @@
             <w:p>
               <w:pPr>
                 <w:rPr>
-                  <w:ins w:id="483" w:author="Bachmeier, Nate" w:date="2021-11-25T13:44:00Z"/>
-                </w:rPr>
-                <w:pPrChange w:id="484" w:author="Bachmeier, Nate" w:date="2021-11-25T13:44:00Z">
+                  <w:ins w:id="536" w:author="Bachmeier, Nate" w:date="2021-11-25T13:44:00Z"/>
+                </w:rPr>
+                <w:pPrChange w:id="537" w:author="Bachmeier, Nate" w:date="2021-11-25T13:44:00Z">
                   <w:pPr>
                     <w:pStyle w:val="Heading1"/>
                   </w:pPr>
@@ -7850,13 +8073,13 @@
     <w:p>
       <w:pPr>
         <w:rPr>
-          <w:ins w:id="485" w:author="Bachmeier, Nate" w:date="2021-11-25T13:44:00Z"/>
+          <w:ins w:id="538" w:author="Bachmeier, Nate" w:date="2021-11-25T13:44:00Z"/>
         </w:rPr>
-        <w:pPrChange w:id="486" w:author="Bachmeier, Nate" w:date="2021-11-25T13:44:00Z">
+        <w:pPrChange w:id="539" w:author="Bachmeier, Nate" w:date="2021-11-25T13:44:00Z">
           <w:pPr/>
         </w:pPrChange>
       </w:pPr>
-      <w:ins w:id="487" w:author="Bachmeier, Nate" w:date="2021-11-25T13:44:00Z">
+      <w:ins w:id="540" w:author="Bachmeier, Nate" w:date="2021-11-25T13:44:00Z">
         <w:r>
           <w:br w:type="page"/>
         </w:r>
@@ -7865,24 +8088,24 @@
     <w:p>
       <w:pPr>
         <w:rPr>
-          <w:del w:id="488" w:author="Bachmeier, Nate" w:date="2021-11-25T10:25:00Z"/>
+          <w:del w:id="541" w:author="Bachmeier, Nate" w:date="2021-11-25T10:25:00Z"/>
         </w:rPr>
       </w:pPr>
     </w:p>
     <w:p>
       <w:pPr>
         <w:rPr>
-          <w:del w:id="489" w:author="Bachmeier, Nate" w:date="2021-11-25T10:25:00Z"/>
+          <w:del w:id="542" w:author="Bachmeier, Nate" w:date="2021-11-25T10:25:00Z"/>
         </w:rPr>
       </w:pPr>
     </w:p>
     <w:p>
       <w:pPr>
         <w:rPr>
-          <w:del w:id="490" w:author="Bachmeier, Nate" w:date="2021-11-25T10:25:00Z"/>
+          <w:del w:id="543" w:author="Bachmeier, Nate" w:date="2021-11-25T10:25:00Z"/>
         </w:rPr>
       </w:pPr>
-      <w:del w:id="491" w:author="Bachmeier, Nate" w:date="2021-11-25T10:25:00Z">
+      <w:del w:id="544" w:author="Bachmeier, Nate" w:date="2021-11-25T10:25:00Z">
         <w:r>
           <w:br w:type="page"/>
         </w:r>
@@ -7891,19 +8114,19 @@
     <w:p>
       <w:pPr>
         <w:pStyle w:val="Heading1"/>
-        <w:pPrChange w:id="492" w:author="Bachmeier, Nate" w:date="2021-11-25T10:26:00Z">
+        <w:pPrChange w:id="545" w:author="Bachmeier, Nate" w:date="2021-11-25T10:26:00Z">
           <w:pPr>
             <w:pStyle w:val="Heading1"/>
           </w:pPr>
         </w:pPrChange>
       </w:pPr>
-      <w:bookmarkStart w:id="493" w:name="_Toc79709085"/>
-      <w:bookmarkStart w:id="494" w:name="_Toc87544121"/>
+      <w:bookmarkStart w:id="546" w:name="_Toc79709085"/>
+      <w:bookmarkStart w:id="547" w:name="_Toc87544121"/>
       <w:r>
         <w:t>Annotated Bibliography</w:t>
       </w:r>
-      <w:bookmarkEnd w:id="493"/>
-      <w:bookmarkEnd w:id="494"/>
+      <w:bookmarkEnd w:id="546"/>
+      <w:bookmarkEnd w:id="547"/>
     </w:p>
     <w:p>
       <w:pPr>
@@ -7917,13 +8140,13 @@
       <w:pPr>
         <w:pStyle w:val="Heading2"/>
       </w:pPr>
-      <w:bookmarkStart w:id="495" w:name="_Toc79709086"/>
-      <w:bookmarkStart w:id="496" w:name="_Toc87544122"/>
+      <w:bookmarkStart w:id="548" w:name="_Toc79709086"/>
+      <w:bookmarkStart w:id="549" w:name="_Toc87544122"/>
       <w:r>
         <w:t>Human Activity Recognition</w:t>
       </w:r>
-      <w:bookmarkEnd w:id="495"/>
-      <w:bookmarkEnd w:id="496"/>
+      <w:bookmarkEnd w:id="548"/>
+      <w:bookmarkEnd w:id="549"/>
     </w:p>
     <w:p>
       <w:r>
@@ -8052,13 +8275,13 @@
       <w:pPr>
         <w:pStyle w:val="Heading2"/>
       </w:pPr>
-      <w:bookmarkStart w:id="497" w:name="_Toc79709087"/>
-      <w:bookmarkStart w:id="498" w:name="_Toc87544123"/>
+      <w:bookmarkStart w:id="550" w:name="_Toc79709087"/>
+      <w:bookmarkStart w:id="551" w:name="_Toc87544123"/>
       <w:r>
         <w:t>Integrating IoT Systems</w:t>
       </w:r>
-      <w:bookmarkEnd w:id="497"/>
-      <w:bookmarkEnd w:id="498"/>
+      <w:bookmarkEnd w:id="550"/>
+      <w:bookmarkEnd w:id="551"/>
     </w:p>
     <w:p>
       <w:r>
@@ -8109,13 +8332,13 @@
       <w:pPr>
         <w:pStyle w:val="Heading2"/>
       </w:pPr>
-      <w:bookmarkStart w:id="499" w:name="_Toc79709088"/>
-      <w:bookmarkStart w:id="500" w:name="_Toc87544124"/>
+      <w:bookmarkStart w:id="552" w:name="_Toc79709088"/>
+      <w:bookmarkStart w:id="553" w:name="_Toc87544124"/>
       <w:r>
         <w:t>Enhancing Security</w:t>
       </w:r>
-      <w:bookmarkEnd w:id="499"/>
-      <w:bookmarkEnd w:id="500"/>
+      <w:bookmarkEnd w:id="552"/>
+      <w:bookmarkEnd w:id="553"/>
     </w:p>
     <w:p>
       <w:pPr>
@@ -8215,13 +8438,13 @@
       <w:pPr>
         <w:pStyle w:val="Heading2"/>
       </w:pPr>
-      <w:bookmarkStart w:id="501" w:name="_Toc79709089"/>
-      <w:bookmarkStart w:id="502" w:name="_Toc87544125"/>
+      <w:bookmarkStart w:id="554" w:name="_Toc79709089"/>
+      <w:bookmarkStart w:id="555" w:name="_Toc87544125"/>
       <w:r>
         <w:t>Healthcare and Cloud</w:t>
       </w:r>
-      <w:bookmarkEnd w:id="501"/>
-      <w:bookmarkEnd w:id="502"/>
+      <w:bookmarkEnd w:id="554"/>
+      <w:bookmarkEnd w:id="555"/>
     </w:p>
     <w:p>
       <w:r>
@@ -8684,7 +8907,7 @@
       </w:r>
     </w:p>
   </w:comment>
-  <w:comment w:id="339" w:author="Bachmeier, Nate" w:date="2021-11-25T14:02:00Z" w:initials="BN">
+  <w:comment w:id="363" w:author="Ashish Amresh" w:date="2021-11-18T18:06:00Z" w:initials="AA">
     <w:p>
       <w:pPr>
         <w:pStyle w:val="CommentText"/>
@@ -8696,11 +8919,11 @@
         <w:annotationRef/>
       </w:r>
       <w:r>
-        <w:t>Battery dead</w:t>
+        <w:t>Seems out of place for a dissertation, you may want to re work some of these elements throughout the proposal</w:t>
       </w:r>
     </w:p>
   </w:comment>
-  <w:comment w:id="351" w:author="Ashish Amresh" w:date="2021-11-18T18:06:00Z" w:initials="AA">
+  <w:comment w:id="364" w:author="Bachmeier, Nate" w:date="2021-11-25T10:22:00Z" w:initials="BN">
     <w:p>
       <w:pPr>
         <w:pStyle w:val="CommentText"/>
@@ -8712,11 +8935,11 @@
         <w:annotationRef/>
       </w:r>
       <w:r>
-        <w:t>Seems out of place for a dissertation, you may want to re work some of these elements throughout the proposal</w:t>
+        <w:t>Agreed joys of stitching four papers together as the framework.</w:t>
       </w:r>
     </w:p>
   </w:comment>
-  <w:comment w:id="352" w:author="Bachmeier, Nate" w:date="2021-11-25T10:22:00Z" w:initials="BN">
+  <w:comment w:id="384" w:author="Ashish Amresh" w:date="2021-11-18T18:08:00Z" w:initials="AA">
     <w:p>
       <w:pPr>
         <w:pStyle w:val="CommentText"/>
@@ -8728,11 +8951,19 @@
         <w:annotationRef/>
       </w:r>
       <w:r>
-        <w:t>Agreed joys of stitching four papers together as the framework.</w:t>
+        <w:t xml:space="preserve">This was hard to </w:t>
+      </w:r>
+      <w:proofErr w:type="gramStart"/>
+      <w:r>
+        <w:t>read,</w:t>
+      </w:r>
+      <w:proofErr w:type="gramEnd"/>
+      <w:r>
+        <w:t xml:space="preserve"> many lines have been struck</w:t>
       </w:r>
     </w:p>
   </w:comment>
-  <w:comment w:id="368" w:author="Ashish Amresh" w:date="2021-11-18T18:08:00Z" w:initials="AA">
+  <w:comment w:id="417" w:author="Bachmeier, Nate" w:date="2021-11-25T16:07:00Z" w:initials="BN">
     <w:p>
       <w:pPr>
         <w:pStyle w:val="CommentText"/>
@@ -8744,19 +8975,11 @@
         <w:annotationRef/>
       </w:r>
       <w:r>
-        <w:t xml:space="preserve">This was hard to </w:t>
-      </w:r>
-      <w:proofErr w:type="gramStart"/>
-      <w:r>
-        <w:t>read,</w:t>
-      </w:r>
-      <w:proofErr w:type="gramEnd"/>
-      <w:r>
-        <w:t xml:space="preserve"> many lines have been struck</w:t>
+        <w:t>Left off here.</w:t>
       </w:r>
     </w:p>
   </w:comment>
-  <w:comment w:id="430" w:author="Ashish Amresh" w:date="2021-11-18T18:09:00Z" w:initials="AA">
+  <w:comment w:id="483" w:author="Ashish Amresh" w:date="2021-11-18T18:09:00Z" w:initials="AA">
     <w:p>
       <w:pPr>
         <w:pStyle w:val="CommentText"/>
@@ -8803,10 +9026,10 @@
   <w15:commentEx w15:paraId="7861365C" w15:done="0"/>
   <w15:commentEx w15:paraId="712D9689" w15:paraIdParent="7861365C" w15:done="0"/>
   <w15:commentEx w15:paraId="012EA75D" w15:done="1"/>
-  <w15:commentEx w15:paraId="066C9E91" w15:done="0"/>
   <w15:commentEx w15:paraId="3F341453" w15:done="0"/>
   <w15:commentEx w15:paraId="775D8C55" w15:paraIdParent="3F341453" w15:done="0"/>
   <w15:commentEx w15:paraId="536CAF75" w15:done="0"/>
+  <w15:commentEx w15:paraId="5A885C36" w15:done="0"/>
   <w15:commentEx w15:paraId="4FD61E5C" w15:done="0"/>
 </w15:commentsEx>
 </file>
@@ -8854,10 +9077,10 @@
   <w16cid:commentId w16cid:paraId="7861365C" w16cid:durableId="25411450"/>
   <w16cid:commentId w16cid:paraId="712D9689" w16cid:durableId="254A077E"/>
   <w16cid:commentId w16cid:paraId="012EA75D" w16cid:durableId="25411495"/>
-  <w16cid:commentId w16cid:paraId="066C9E91" w16cid:durableId="254A1611"/>
   <w16cid:commentId w16cid:paraId="3F341453" w16cid:durableId="254114BF"/>
   <w16cid:commentId w16cid:paraId="775D8C55" w16cid:durableId="2549E25E"/>
   <w16cid:commentId w16cid:paraId="536CAF75" w16cid:durableId="25411500"/>
+  <w16cid:commentId w16cid:paraId="5A885C36" w16cid:durableId="254A3339"/>
   <w16cid:commentId w16cid:paraId="4FD61E5C" w16cid:durableId="25411546"/>
 </w16cid:commentsIds>
 </file>
@@ -10999,7 +11222,7 @@
 </file>
 
 <file path=customXml/itemProps1.xml><?xml version="1.0" encoding="utf-8"?>
-<ds:datastoreItem xmlns:ds="http://schemas.openxmlformats.org/officeDocument/2006/customXml" ds:itemID="{61E16021-CF2C-4EB0-893D-8264A9C32050}">
+<ds:datastoreItem xmlns:ds="http://schemas.openxmlformats.org/officeDocument/2006/customXml" ds:itemID="{DF81BB02-F27A-4BA2-ADC9-E2F758BCE87D}">
   <ds:schemaRefs>
     <ds:schemaRef ds:uri="http://schemas.openxmlformats.org/officeDocument/2006/bibliography"/>
   </ds:schemaRefs>

</xml_diff>

<commit_message>
taking kid to bed
</commit_message>
<xml_diff>
--- a/BachmeierNCMP0701.docx
+++ b/BachmeierNCMP0701.docx
@@ -3707,9 +3707,9 @@
                 <w:t xml:space="preserve"> foundations, and</w:t>
               </w:r>
             </w:ins>
-            <w:ins w:id="98" w:author="Nate Bachmeier" w:date="2021-11-28T22:22:00Z">
-              <w:r>
-                <w:t xml:space="preserve"> </w:t>
+            <w:ins w:id="98" w:author="Nate Bachmeier" w:date="2021-11-29T21:06:00Z">
+              <w:r>
+                <w:t>/</w:t>
               </w:r>
             </w:ins>
             <w:ins w:id="99" w:author="Nate Bachmeier" w:date="2021-11-28T22:20:00Z">
@@ -4345,8 +4345,11 @@
     <w:p>
       <w:pPr>
         <w:pStyle w:val="Heading3"/>
-      </w:pPr>
-      <w:bookmarkStart w:id="162" w:name="_Toc89021877"/>
+        <w:rPr>
+          <w:ins w:id="162" w:author="Nate Bachmeier" w:date="2021-11-28T22:57:00Z"/>
+        </w:rPr>
+      </w:pPr>
+      <w:bookmarkStart w:id="163" w:name="_Toc89021877"/>
       <w:r>
         <w:t>Simulation</w:t>
       </w:r>
@@ -4356,7 +4359,105 @@
       <w:r>
         <w:t>Process</w:t>
       </w:r>
-      <w:bookmarkEnd w:id="162"/>
+      <w:bookmarkEnd w:id="163"/>
+    </w:p>
+    <w:p>
+      <w:pPr>
+        <w:pStyle w:val="Caption"/>
+        <w:rPr>
+          <w:moveTo w:id="164" w:author="Nate Bachmeier" w:date="2021-11-28T22:57:00Z"/>
+        </w:rPr>
+      </w:pPr>
+      <w:moveToRangeStart w:id="165" w:author="Nate Bachmeier" w:date="2021-11-28T22:57:00Z" w:name="move89032390"/>
+      <w:moveTo w:id="166" w:author="Nate Bachmeier" w:date="2021-11-28T22:57:00Z">
+        <w:r>
+          <w:t xml:space="preserve">Figure </w:t>
+        </w:r>
+        <w:r>
+          <w:fldChar w:fldCharType="begin"/>
+        </w:r>
+        <w:r>
+          <w:instrText xml:space="preserve"> SEQ Figure \* ARABIC </w:instrText>
+        </w:r>
+        <w:r>
+          <w:fldChar w:fldCharType="separate"/>
+        </w:r>
+        <w:r>
+          <w:rPr>
+            <w:noProof/>
+          </w:rPr>
+          <w:t>2</w:t>
+        </w:r>
+        <w:r>
+          <w:fldChar w:fldCharType="end"/>
+        </w:r>
+        <w:r>
+          <w:t>: Simulation Instance</w:t>
+        </w:r>
+      </w:moveTo>
+    </w:p>
+    <w:p>
+      <w:pPr>
+        <w:ind w:firstLine="720"/>
+        <w:jc w:val="center"/>
+        <w:rPr>
+          <w:del w:id="167" w:author="Nate Bachmeier" w:date="2021-11-28T22:52:00Z"/>
+          <w:moveTo w:id="168" w:author="Nate Bachmeier" w:date="2021-11-28T22:57:00Z"/>
+        </w:rPr>
+      </w:pPr>
+      <w:moveTo w:id="169" w:author="Nate Bachmeier" w:date="2021-11-28T22:57:00Z">
+        <w:r>
+          <w:rPr>
+            <w:noProof/>
+          </w:rPr>
+          <w:drawing>
+            <wp:inline distT="0" distB="0" distL="0" distR="0" wp14:anchorId="01A3DCFB" wp14:editId="06613BC4">
+              <wp:extent cx="3197595" cy="3288584"/>
+              <wp:effectExtent l="0" t="0" r="3175" b="7620"/>
+              <wp:docPr id="6" name="Picture 6" descr="Diagram&#10;&#10;Description automatically generated"/>
+              <wp:cNvGraphicFramePr>
+                <a:graphicFrameLocks xmlns:a="http://schemas.openxmlformats.org/drawingml/2006/main" noChangeAspect="1"/>
+              </wp:cNvGraphicFramePr>
+              <a:graphic xmlns:a="http://schemas.openxmlformats.org/drawingml/2006/main">
+                <a:graphicData uri="http://schemas.openxmlformats.org/drawingml/2006/picture">
+                  <pic:pic xmlns:pic="http://schemas.openxmlformats.org/drawingml/2006/picture">
+                    <pic:nvPicPr>
+                      <pic:cNvPr id="5" name="Picture 5" descr="Diagram&#10;&#10;Description automatically generated"/>
+                      <pic:cNvPicPr/>
+                    </pic:nvPicPr>
+                    <pic:blipFill>
+                      <a:blip r:embed="rId13"/>
+                      <a:stretch>
+                        <a:fillRect/>
+                      </a:stretch>
+                    </pic:blipFill>
+                    <pic:spPr>
+                      <a:xfrm>
+                        <a:off x="0" y="0"/>
+                        <a:ext cx="3213198" cy="3304631"/>
+                      </a:xfrm>
+                      <a:prstGeom prst="rect">
+                        <a:avLst/>
+                      </a:prstGeom>
+                    </pic:spPr>
+                  </pic:pic>
+                </a:graphicData>
+              </a:graphic>
+            </wp:inline>
+          </w:drawing>
+        </w:r>
+      </w:moveTo>
+    </w:p>
+    <w:moveToRangeEnd w:id="165"/>
+    <w:p>
+      <w:pPr>
+        <w:jc w:val="center"/>
+        <w:pPrChange w:id="170" w:author="Nate Bachmeier" w:date="2021-11-28T22:57:00Z">
+          <w:pPr>
+            <w:pStyle w:val="Heading3"/>
+          </w:pPr>
+        </w:pPrChange>
+      </w:pPr>
     </w:p>
     <w:p>
       <w:pPr>
@@ -4406,11 +4507,11 @@
       <w:pPr>
         <w:pStyle w:val="Caption"/>
         <w:rPr>
-          <w:moveFrom w:id="163" w:author="Nate Bachmeier" w:date="2021-11-28T22:52:00Z"/>
+          <w:moveFrom w:id="171" w:author="Nate Bachmeier" w:date="2021-11-28T22:57:00Z"/>
         </w:rPr>
       </w:pPr>
-      <w:moveFromRangeStart w:id="164" w:author="Nate Bachmeier" w:date="2021-11-28T22:52:00Z" w:name="move89032390"/>
-      <w:moveFrom w:id="165" w:author="Nate Bachmeier" w:date="2021-11-28T22:52:00Z">
+      <w:moveFromRangeStart w:id="172" w:author="Nate Bachmeier" w:date="2021-11-28T22:57:00Z" w:name="move89032390"/>
+      <w:moveFrom w:id="173" w:author="Nate Bachmeier" w:date="2021-11-28T22:57:00Z">
         <w:r>
           <w:t xml:space="preserve">Figure </w:t>
         </w:r>
@@ -4442,10 +4543,10 @@
         <w:ind w:firstLine="720"/>
         <w:jc w:val="center"/>
         <w:rPr>
-          <w:moveFrom w:id="166" w:author="Nate Bachmeier" w:date="2021-11-28T22:52:00Z"/>
+          <w:moveFrom w:id="174" w:author="Nate Bachmeier" w:date="2021-11-28T22:57:00Z"/>
         </w:rPr>
       </w:pPr>
-      <w:moveFrom w:id="167" w:author="Nate Bachmeier" w:date="2021-11-28T22:52:00Z">
+      <w:moveFrom w:id="175" w:author="Nate Bachmeier" w:date="2021-11-28T22:57:00Z">
         <w:r>
           <w:rPr>
             <w:noProof/>
@@ -4488,12 +4589,12 @@
         </w:r>
       </w:moveFrom>
     </w:p>
-    <w:moveFromRangeEnd w:id="164"/>
+    <w:moveFromRangeEnd w:id="172"/>
     <w:p>
       <w:pPr>
         <w:ind w:firstLine="720"/>
         <w:rPr>
-          <w:ins w:id="168" w:author="Nate Bachmeier" w:date="2021-11-28T22:52:00Z"/>
+          <w:ins w:id="176" w:author="Nate Bachmeier" w:date="2021-11-28T22:52:00Z"/>
         </w:rPr>
       </w:pPr>
       <w:r>
@@ -4505,7 +4606,11 @@
       </w:r>
       <w:proofErr w:type="spellEnd"/>
       <w:r>
-        <w:t>) can dynamically generate environments that meet a specification</w:t>
+        <w:t xml:space="preserve">) can dynamically generate </w:t>
+      </w:r>
+      <w:r>
+        <w:lastRenderedPageBreak/>
+        <w:t>environments that meet a specification</w:t>
       </w:r>
       <w:sdt>
         <w:sdtPr>
@@ -4549,115 +4654,13 @@
     </w:p>
     <w:p>
       <w:pPr>
-        <w:rPr>
-          <w:ins w:id="169" w:author="Nate Bachmeier" w:date="2021-11-28T22:53:00Z"/>
-          <w:sz w:val="18"/>
-          <w:szCs w:val="18"/>
-        </w:rPr>
-      </w:pPr>
-      <w:ins w:id="170" w:author="Nate Bachmeier" w:date="2021-11-28T22:53:00Z">
-        <w:r>
-          <w:br w:type="page"/>
-        </w:r>
-      </w:ins>
-    </w:p>
-    <w:p>
-      <w:pPr>
-        <w:pStyle w:val="Caption"/>
-        <w:rPr>
-          <w:moveTo w:id="171" w:author="Nate Bachmeier" w:date="2021-11-28T22:52:00Z"/>
-        </w:rPr>
-      </w:pPr>
-      <w:moveToRangeStart w:id="172" w:author="Nate Bachmeier" w:date="2021-11-28T22:52:00Z" w:name="move89032390"/>
-      <w:moveTo w:id="173" w:author="Nate Bachmeier" w:date="2021-11-28T22:52:00Z">
-        <w:r>
-          <w:lastRenderedPageBreak/>
-          <w:t xml:space="preserve">Figure </w:t>
-        </w:r>
-        <w:r>
-          <w:fldChar w:fldCharType="begin"/>
-        </w:r>
-        <w:r>
-          <w:instrText xml:space="preserve"> SEQ Figure \* ARABIC </w:instrText>
-        </w:r>
-        <w:r>
-          <w:fldChar w:fldCharType="separate"/>
-        </w:r>
-        <w:r>
-          <w:rPr>
-            <w:noProof/>
-          </w:rPr>
-          <w:t>2</w:t>
-        </w:r>
-        <w:r>
-          <w:fldChar w:fldCharType="end"/>
-        </w:r>
-        <w:r>
-          <w:t>: Simulation Instance</w:t>
-        </w:r>
-      </w:moveTo>
-    </w:p>
-    <w:p>
-      <w:pPr>
         <w:ind w:firstLine="720"/>
         <w:jc w:val="center"/>
         <w:rPr>
-          <w:del w:id="174" w:author="Nate Bachmeier" w:date="2021-11-28T22:52:00Z"/>
-          <w:moveTo w:id="175" w:author="Nate Bachmeier" w:date="2021-11-28T22:52:00Z"/>
-        </w:rPr>
-      </w:pPr>
-      <w:moveTo w:id="176" w:author="Nate Bachmeier" w:date="2021-11-28T22:52:00Z">
-        <w:r>
-          <w:rPr>
-            <w:noProof/>
-          </w:rPr>
-          <w:drawing>
-            <wp:inline distT="0" distB="0" distL="0" distR="0" wp14:anchorId="0DD61301" wp14:editId="68A3D764">
-              <wp:extent cx="3197595" cy="3288584"/>
-              <wp:effectExtent l="0" t="0" r="3175" b="7620"/>
-              <wp:docPr id="4" name="Picture 4" descr="Diagram&#10;&#10;Description automatically generated"/>
-              <wp:cNvGraphicFramePr>
-                <a:graphicFrameLocks xmlns:a="http://schemas.openxmlformats.org/drawingml/2006/main" noChangeAspect="1"/>
-              </wp:cNvGraphicFramePr>
-              <a:graphic xmlns:a="http://schemas.openxmlformats.org/drawingml/2006/main">
-                <a:graphicData uri="http://schemas.openxmlformats.org/drawingml/2006/picture">
-                  <pic:pic xmlns:pic="http://schemas.openxmlformats.org/drawingml/2006/picture">
-                    <pic:nvPicPr>
-                      <pic:cNvPr id="5" name="Picture 5" descr="Diagram&#10;&#10;Description automatically generated"/>
-                      <pic:cNvPicPr/>
-                    </pic:nvPicPr>
-                    <pic:blipFill>
-                      <a:blip r:embed="rId13"/>
-                      <a:stretch>
-                        <a:fillRect/>
-                      </a:stretch>
-                    </pic:blipFill>
-                    <pic:spPr>
-                      <a:xfrm>
-                        <a:off x="0" y="0"/>
-                        <a:ext cx="3213198" cy="3304631"/>
-                      </a:xfrm>
-                      <a:prstGeom prst="rect">
-                        <a:avLst/>
-                      </a:prstGeom>
-                    </pic:spPr>
-                  </pic:pic>
-                </a:graphicData>
-              </a:graphic>
-            </wp:inline>
-          </w:drawing>
-        </w:r>
-      </w:moveTo>
-    </w:p>
-    <w:moveToRangeEnd w:id="172"/>
-    <w:p>
-      <w:pPr>
-        <w:ind w:firstLine="720"/>
-        <w:jc w:val="center"/>
-        <w:rPr>
+          <w:del w:id="177" w:author="Nate Bachmeier" w:date="2021-11-28T22:57:00Z"/>
           <w:strike/>
         </w:rPr>
-        <w:pPrChange w:id="177" w:author="Nate Bachmeier" w:date="2021-11-28T22:52:00Z">
+        <w:pPrChange w:id="178" w:author="Nate Bachmeier" w:date="2021-11-28T22:52:00Z">
           <w:pPr>
             <w:ind w:firstLine="720"/>
           </w:pPr>
@@ -4668,16 +4671,16 @@
       <w:pPr>
         <w:pStyle w:val="Heading3"/>
       </w:pPr>
-      <w:bookmarkStart w:id="178" w:name="_Toc79709072"/>
-      <w:bookmarkStart w:id="179" w:name="_Toc89021878"/>
+      <w:bookmarkStart w:id="179" w:name="_Toc79709072"/>
+      <w:bookmarkStart w:id="180" w:name="_Toc89021878"/>
       <w:r>
         <w:t>Intent</w:t>
       </w:r>
       <w:r>
         <w:t xml:space="preserve"> Extraction Process</w:t>
       </w:r>
-      <w:bookmarkEnd w:id="178"/>
       <w:bookmarkEnd w:id="179"/>
+      <w:bookmarkEnd w:id="180"/>
     </w:p>
     <w:p>
       <w:pPr>
@@ -4851,27 +4854,16 @@
       <w:r>
         <w:t xml:space="preserve">  </w:t>
       </w:r>
-      <w:commentRangeStart w:id="180"/>
       <w:commentRangeStart w:id="181"/>
-      <w:r>
-        <w:t xml:space="preserve">For instance, the simulated home </w:t>
-      </w:r>
-      <w:r>
-        <w:lastRenderedPageBreak/>
-        <w:t xml:space="preserve">might </w:t>
+      <w:commentRangeStart w:id="182"/>
+      <w:r>
+        <w:t xml:space="preserve">For instance, the simulated home might </w:t>
       </w:r>
       <w:r>
         <w:t xml:space="preserve">produce data from </w:t>
       </w:r>
       <w:r>
         <w:t>dozens of cameras and sensors</w:t>
-      </w:r>
-      <w:commentRangeEnd w:id="180"/>
-      <w:r>
-        <w:rPr>
-          <w:rStyle w:val="CommentReference"/>
-        </w:rPr>
-        <w:commentReference w:id="180"/>
       </w:r>
       <w:commentRangeEnd w:id="181"/>
       <w:r>
@@ -4880,6 +4872,13 @@
         </w:rPr>
         <w:commentReference w:id="181"/>
       </w:r>
+      <w:commentRangeEnd w:id="182"/>
+      <w:r>
+        <w:rPr>
+          <w:rStyle w:val="CommentReference"/>
+        </w:rPr>
+        <w:commentReference w:id="182"/>
+      </w:r>
       <w:r>
         <w:t>.</w:t>
       </w:r>
@@ -4931,9 +4930,24 @@
     </w:p>
     <w:p>
       <w:pPr>
+        <w:rPr>
+          <w:ins w:id="183" w:author="Nate Bachmeier" w:date="2021-11-28T22:57:00Z"/>
+          <w:sz w:val="18"/>
+          <w:szCs w:val="18"/>
+        </w:rPr>
+      </w:pPr>
+      <w:ins w:id="184" w:author="Nate Bachmeier" w:date="2021-11-28T22:57:00Z">
+        <w:r>
+          <w:br w:type="page"/>
+        </w:r>
+      </w:ins>
+    </w:p>
+    <w:p>
+      <w:pPr>
         <w:pStyle w:val="Caption"/>
       </w:pPr>
       <w:r>
+        <w:lastRenderedPageBreak/>
         <w:t xml:space="preserve">Figure </w:t>
       </w:r>
       <w:fldSimple w:instr=" SEQ Figure \* ARABIC ">
@@ -4973,10 +4987,10 @@
             <v:path o:extrusionok="f" gradientshapeok="t" o:connecttype="rect"/>
             <o:lock v:ext="edit" aspectratio="t"/>
           </v:shapetype>
-          <v:shape id="_x0000_i1025" type="#_x0000_t75" style="width:276.1pt;height:217.9pt" o:ole="">
+          <v:shape id="_x0000_i1025" type="#_x0000_t75" style="width:276.5pt;height:217.75pt" o:ole="">
             <v:imagedata r:id="rId14" o:title=""/>
           </v:shape>
-          <o:OLEObject Type="Embed" ProgID="Paint.Picture" ShapeID="_x0000_i1025" DrawAspect="Content" ObjectID="_1699645360" r:id="rId15"/>
+          <o:OLEObject Type="Embed" ProgID="Paint.Picture" ShapeID="_x0000_i1025" DrawAspect="Content" ObjectID="_1699726151" r:id="rId15"/>
         </w:object>
       </w:r>
     </w:p>
@@ -4984,14 +4998,14 @@
       <w:pPr>
         <w:pStyle w:val="Heading3"/>
       </w:pPr>
-      <w:bookmarkStart w:id="182" w:name="_Toc89021879"/>
+      <w:bookmarkStart w:id="185" w:name="_Toc89021879"/>
       <w:r>
         <w:t>Rule Engine</w:t>
       </w:r>
       <w:r>
         <w:t xml:space="preserve"> Process</w:t>
       </w:r>
-      <w:bookmarkEnd w:id="182"/>
+      <w:bookmarkEnd w:id="185"/>
     </w:p>
     <w:p>
       <w:r>
@@ -5045,12 +5059,11 @@
       <w:pPr>
         <w:pStyle w:val="Heading2"/>
       </w:pPr>
-      <w:bookmarkStart w:id="183" w:name="_Toc89021880"/>
-      <w:r>
-        <w:lastRenderedPageBreak/>
+      <w:bookmarkStart w:id="186" w:name="_Toc89021880"/>
+      <w:r>
         <w:t>Feedback System Design</w:t>
       </w:r>
-      <w:bookmarkEnd w:id="183"/>
+      <w:bookmarkEnd w:id="186"/>
     </w:p>
     <w:p>
       <w:r>
@@ -5068,12 +5081,13 @@
       <w:pPr>
         <w:pStyle w:val="Heading3"/>
       </w:pPr>
-      <w:bookmarkStart w:id="184" w:name="_Toc89021881"/>
-      <w:bookmarkStart w:id="185" w:name="_Toc79709073"/>
-      <w:r>
+      <w:bookmarkStart w:id="187" w:name="_Toc89021881"/>
+      <w:bookmarkStart w:id="188" w:name="_Toc79709073"/>
+      <w:r>
+        <w:lastRenderedPageBreak/>
         <w:t>Decision History Store</w:t>
       </w:r>
-      <w:bookmarkEnd w:id="184"/>
+      <w:bookmarkEnd w:id="187"/>
     </w:p>
     <w:p>
       <w:r>
@@ -5130,14 +5144,14 @@
           <w:rFonts w:eastAsiaTheme="minorHAnsi"/>
         </w:rPr>
       </w:pPr>
-      <w:bookmarkStart w:id="186" w:name="_Toc89021882"/>
+      <w:bookmarkStart w:id="189" w:name="_Toc89021882"/>
       <w:r>
         <w:rPr>
           <w:rFonts w:eastAsiaTheme="minorHAnsi"/>
         </w:rPr>
         <w:t>Aggregation Process</w:t>
       </w:r>
-      <w:bookmarkEnd w:id="186"/>
+      <w:bookmarkEnd w:id="189"/>
     </w:p>
     <w:p>
       <w:r>
@@ -5173,18 +5187,21 @@
       <w:pPr>
         <w:pStyle w:val="Heading3"/>
       </w:pPr>
-      <w:bookmarkStart w:id="187" w:name="_Toc89021883"/>
-      <w:bookmarkEnd w:id="185"/>
+      <w:bookmarkStart w:id="190" w:name="_Toc89021883"/>
+      <w:bookmarkEnd w:id="188"/>
+      <w:r>
+        <w:t>Evaluation Process</w:t>
+      </w:r>
+      <w:bookmarkEnd w:id="190"/>
+    </w:p>
+    <w:p>
+      <w:r>
+        <w:tab/>
+        <w:t xml:space="preserve">Creating high-quality software requires quality assurance procedures.  There are several classes of defects for applications using simulation environments with AI/ML and CV, such as mixing-up actions, model non-convergence, model overfitting, code defects, performance degradation, and other issues.  Automation can discover a subset of these problems using the </w:t>
+      </w:r>
       <w:r>
         <w:lastRenderedPageBreak/>
-        <w:t>Evaluation Process</w:t>
-      </w:r>
-      <w:bookmarkEnd w:id="187"/>
-    </w:p>
-    <w:p>
-      <w:r>
-        <w:tab/>
-        <w:t xml:space="preserve">Creating high-quality software requires quality assurance procedures.  There are several classes of defects for applications using simulation environments with AI/ML and CV, such as mixing-up actions, model non-convergence, model overfitting, code defects, performance degradation, and other issues.  Automation can discover a subset of these problems using the Aggregation Process and Test Case Definitions.  For </w:t>
+        <w:t xml:space="preserve">Aggregation Process and Test Case Definitions.  For </w:t>
       </w:r>
       <w:r>
         <w:t>example</w:t>
@@ -5200,7 +5217,7 @@
       <w:pPr>
         <w:pStyle w:val="Heading3"/>
       </w:pPr>
-      <w:bookmarkStart w:id="188" w:name="_Toc89021884"/>
+      <w:bookmarkStart w:id="191" w:name="_Toc89021884"/>
       <w:r>
         <w:t>Report</w:t>
       </w:r>
@@ -5210,7 +5227,7 @@
       <w:r>
         <w:t xml:space="preserve"> Process</w:t>
       </w:r>
-      <w:bookmarkEnd w:id="188"/>
+      <w:bookmarkEnd w:id="191"/>
     </w:p>
     <w:p>
       <w:r>
@@ -5238,22 +5255,22 @@
       <w:pPr>
         <w:pStyle w:val="Heading2"/>
       </w:pPr>
-      <w:bookmarkStart w:id="189" w:name="_Toc79709078"/>
-      <w:bookmarkStart w:id="190" w:name="_Toc89021885"/>
-      <w:commentRangeStart w:id="191"/>
+      <w:bookmarkStart w:id="192" w:name="_Toc79709078"/>
+      <w:bookmarkStart w:id="193" w:name="_Toc89021885"/>
+      <w:commentRangeStart w:id="194"/>
       <w:r>
         <w:t>Contributions</w:t>
       </w:r>
-      <w:bookmarkEnd w:id="189"/>
-      <w:commentRangeEnd w:id="191"/>
+      <w:bookmarkEnd w:id="192"/>
+      <w:commentRangeEnd w:id="194"/>
       <w:r>
         <w:rPr>
           <w:rStyle w:val="CommentReference"/>
           <w:b w:val="0"/>
         </w:rPr>
-        <w:commentReference w:id="191"/>
-      </w:r>
-      <w:bookmarkEnd w:id="190"/>
+        <w:commentReference w:id="194"/>
+      </w:r>
+      <w:bookmarkEnd w:id="193"/>
     </w:p>
     <w:p>
       <w:pPr>
@@ -5284,170 +5301,312 @@
         <w:t>discuss the various</w:t>
       </w:r>
       <w:r>
-        <w:t xml:space="preserve"> </w:t>
+        <w:t xml:space="preserve"> component within </w:t>
+      </w:r>
+      <w:r>
+        <w:t xml:space="preserve">the solution </w:t>
+      </w:r>
+      <w:r>
+        <w:t>under distinctly different use cases (e.g., sports injuries).  Das et al. (2019) explain that those resources are not directly reusable, and implementations must use domain-specific labeled content.  This design requirement necessitates compositing a new solution from custom and open-source software.</w:t>
+      </w:r>
+      <w:r>
+        <w:t xml:space="preserve">  </w:t>
+      </w:r>
+      <w:r>
+        <w:t>Se</w:t>
+      </w:r>
+      <w:r>
+        <w:t xml:space="preserve">cond, the research </w:t>
+      </w:r>
+      <w:r>
+        <w:t>defines a framework and design tenants for integrating the intent extraction process into heterogen</w:t>
+      </w:r>
+      <w:r>
+        <w:t>e</w:t>
+      </w:r>
+      <w:r>
+        <w:t xml:space="preserve">ous CPS systems.  </w:t>
       </w:r>
       <w:r>
         <w:lastRenderedPageBreak/>
-        <w:t xml:space="preserve">component within </w:t>
-      </w:r>
-      <w:r>
-        <w:t xml:space="preserve">the solution </w:t>
-      </w:r>
-      <w:r>
-        <w:t>under distinctly different use cases (e.g., sports injuries).  Das et al. (2019) explain that those resources are not directly reusable, and implementations must use domain-specific labeled content.  This design requirement necessitates compositing a new solution from custom and open-source software.</w:t>
-      </w:r>
-      <w:r>
-        <w:t xml:space="preserve">  </w:t>
-      </w:r>
-      <w:r>
-        <w:t>Se</w:t>
-      </w:r>
-      <w:r>
-        <w:t xml:space="preserve">cond, the research </w:t>
-      </w:r>
-      <w:r>
-        <w:t>defines a framework and design tenants for integrating the intent extraction process into heterogen</w:t>
-      </w:r>
-      <w:r>
-        <w:t>e</w:t>
-      </w:r>
-      <w:r>
-        <w:t>ous CPS systems.  Domestic residences contain multiple devices from a diverse vendor population.  The research demonstrates the proposal using ROS plugins and services.  Though, expanding these ideas to existing product lines is out of scope.</w:t>
+        <w:t>Domestic residences contain multiple devices from a diverse vendor population.  The research demonstrates the proposal using ROS plugins and services.  Though, expanding these ideas to existing product lines is out of scope.</w:t>
       </w:r>
     </w:p>
     <w:p>
       <w:pPr>
         <w:pStyle w:val="Heading1"/>
       </w:pPr>
-      <w:bookmarkStart w:id="192" w:name="_Toc79709079"/>
-      <w:bookmarkStart w:id="193" w:name="_Toc89021886"/>
+      <w:bookmarkStart w:id="195" w:name="_Toc79709079"/>
+      <w:bookmarkStart w:id="196" w:name="_Toc89021886"/>
       <w:r>
         <w:t>Measurements and Evaluation</w:t>
       </w:r>
-      <w:bookmarkEnd w:id="192"/>
-      <w:bookmarkEnd w:id="193"/>
-    </w:p>
-    <w:p>
-      <w:r>
-        <w:tab/>
-        <w:t>There must be formal mechanisms to collect service telemetry, evaluate its accuracy, and compare against third-party benchmarks.</w:t>
-      </w:r>
+      <w:bookmarkEnd w:id="195"/>
+      <w:bookmarkEnd w:id="196"/>
+    </w:p>
+    <w:p>
+      <w:pPr>
+        <w:rPr>
+          <w:ins w:id="197" w:author="Nate Bachmeier" w:date="2021-11-29T21:13:00Z"/>
+        </w:rPr>
+      </w:pPr>
+      <w:ins w:id="198" w:author="Nate Bachmeier" w:date="2021-11-29T21:08:00Z">
+        <w:r>
+          <w:tab/>
+        </w:r>
+      </w:ins>
+      <w:ins w:id="199" w:author="Nate Bachmeier" w:date="2021-11-29T21:09:00Z">
+        <w:r>
+          <w:t>This research project uses AI/ML and CV to monitor humanoids within simulated residential properties.</w:t>
+        </w:r>
+      </w:ins>
+      <w:ins w:id="200" w:author="Nate Bachmeier" w:date="2021-11-29T21:17:00Z">
+        <w:r>
+          <w:t xml:space="preserve">  </w:t>
+        </w:r>
+      </w:ins>
+      <w:ins w:id="201" w:author="Nate Bachmeier" w:date="2021-11-29T21:10:00Z">
+        <w:r>
+          <w:t>While actors perform specific animation sequences</w:t>
+        </w:r>
+      </w:ins>
+      <w:ins w:id="202" w:author="Nate Bachmeier" w:date="2021-11-29T21:11:00Z">
+        <w:r>
+          <w:t>,</w:t>
+        </w:r>
+      </w:ins>
+      <w:ins w:id="203" w:author="Nate Bachmeier" w:date="2021-11-29T21:10:00Z">
+        <w:r>
+          <w:t xml:space="preserve"> the system aims to </w:t>
+        </w:r>
+      </w:ins>
+      <w:ins w:id="204" w:author="Nate Bachmeier" w:date="2021-11-29T21:11:00Z">
+        <w:r>
+          <w:t xml:space="preserve">convert their behaviors into intents.  </w:t>
+        </w:r>
+      </w:ins>
+      <w:ins w:id="205" w:author="Nate Bachmeier" w:date="2021-11-29T21:18:00Z">
+        <w:r>
+          <w:t>Next, a</w:t>
+        </w:r>
+      </w:ins>
+      <w:ins w:id="206" w:author="Nate Bachmeier" w:date="2021-11-29T21:12:00Z">
+        <w:r>
+          <w:t xml:space="preserve"> Rule Engine subscribes to this intent prediction stream and </w:t>
+        </w:r>
+      </w:ins>
+      <w:ins w:id="207" w:author="Nate Bachmeier" w:date="2021-11-29T21:13:00Z">
+        <w:r>
+          <w:t xml:space="preserve">then routes </w:t>
+        </w:r>
+      </w:ins>
+      <w:del w:id="208" w:author="Nate Bachmeier" w:date="2021-11-29T21:09:00Z">
+        <w:r>
+          <w:tab/>
+          <w:delText>There must be formal mechanisms to collect service telemetry, evaluate its accuracy, and compare against third-party benchmarks</w:delText>
+        </w:r>
+      </w:del>
+      <w:ins w:id="209" w:author="Nate Bachmeier" w:date="2021-11-29T21:13:00Z">
+        <w:r>
+          <w:t>remediate</w:t>
+        </w:r>
+      </w:ins>
+      <w:del w:id="210" w:author="Nate Bachmeier" w:date="2021-11-29T21:09:00Z">
+        <w:r>
+          <w:delText>.</w:delText>
+        </w:r>
+      </w:del>
+      <w:ins w:id="211" w:author="Nate Bachmeier" w:date="2021-11-29T21:13:00Z">
+        <w:r>
+          <w:t xml:space="preserve"> actions to CPS.</w:t>
+        </w:r>
+      </w:ins>
+      <w:ins w:id="212" w:author="Nate Bachmeier" w:date="2021-11-29T21:17:00Z">
+        <w:r>
+          <w:t xml:space="preserve">  </w:t>
+        </w:r>
+      </w:ins>
+      <w:ins w:id="213" w:author="Nate Bachmeier" w:date="2021-11-29T21:21:00Z">
+        <w:r>
+          <w:t>Those actions modify the simulation and impact the actor’s behavior.</w:t>
+        </w:r>
+      </w:ins>
     </w:p>
     <w:p>
       <w:pPr>
         <w:pStyle w:val="Heading2"/>
-      </w:pPr>
-      <w:bookmarkStart w:id="194" w:name="_Toc79709080"/>
-      <w:bookmarkStart w:id="195" w:name="_Toc89021887"/>
-      <w:r>
-        <w:t>Data Collection Process</w:t>
-      </w:r>
-      <w:bookmarkEnd w:id="194"/>
-      <w:bookmarkEnd w:id="195"/>
-    </w:p>
-    <w:p>
-      <w:pPr>
         <w:rPr>
+          <w:ins w:id="214" w:author="Nate Bachmeier" w:date="2021-11-29T21:13:00Z"/>
+        </w:rPr>
+      </w:pPr>
+      <w:ins w:id="215" w:author="Nate Bachmeier" w:date="2021-11-29T21:13:00Z">
+        <w:r>
+          <w:t xml:space="preserve">Key Performance </w:t>
+        </w:r>
+      </w:ins>
+      <w:ins w:id="216" w:author="Nate Bachmeier" w:date="2021-11-29T21:14:00Z">
+        <w:r>
+          <w:t>Indicators (KPIs)</w:t>
+        </w:r>
+      </w:ins>
+    </w:p>
+    <w:p>
+      <w:ins w:id="217" w:author="Nate Bachmeier" w:date="2021-11-29T21:13:00Z">
+        <w:r>
+          <w:tab/>
+        </w:r>
+      </w:ins>
+      <w:commentRangeStart w:id="218"/>
+      <w:commentRangeEnd w:id="218"/>
+      <w:ins w:id="219" w:author="Nate Bachmeier" w:date="2021-11-29T21:22:00Z">
+        <w:r>
+          <w:rPr>
+            <w:rStyle w:val="CommentReference"/>
+          </w:rPr>
+          <w:commentReference w:id="218"/>
+        </w:r>
+        <w:commentRangeStart w:id="220"/>
+        <w:commentRangeEnd w:id="220"/>
+        <w:r>
+          <w:rPr>
+            <w:rStyle w:val="CommentReference"/>
+          </w:rPr>
+          <w:commentReference w:id="220"/>
+        </w:r>
+      </w:ins>
+    </w:p>
+    <w:p>
+      <w:pPr>
+        <w:pStyle w:val="Heading2"/>
+        <w:rPr>
+          <w:del w:id="221" w:author="Nate Bachmeier" w:date="2021-11-29T21:20:00Z"/>
+        </w:rPr>
+      </w:pPr>
+      <w:bookmarkStart w:id="222" w:name="_Toc79709080"/>
+      <w:bookmarkStart w:id="223" w:name="_Toc89021887"/>
+      <w:del w:id="224" w:author="Nate Bachmeier" w:date="2021-11-29T21:20:00Z">
+        <w:r>
+          <w:delText>Data Collection Process</w:delText>
+        </w:r>
+        <w:bookmarkEnd w:id="222"/>
+        <w:bookmarkEnd w:id="223"/>
+      </w:del>
+    </w:p>
+    <w:p>
+      <w:pPr>
+        <w:rPr>
+          <w:del w:id="225" w:author="Nate Bachmeier" w:date="2021-11-29T21:20:00Z"/>
           <w:strike/>
         </w:rPr>
       </w:pPr>
-      <w:r>
-        <w:tab/>
-        <w:t xml:space="preserve">The simulation process receives a configuration file that represents a specific test case.  That file describes one or more animation sequences, virtual devices (e.g., cameras), and noise sources.  </w:t>
-      </w:r>
-      <w:r>
-        <w:t xml:space="preserve">While </w:t>
-      </w:r>
-      <w:r>
-        <w:t xml:space="preserve">actors </w:t>
-      </w:r>
-      <w:r>
-        <w:t>perform the</w:t>
-      </w:r>
-      <w:r>
-        <w:t>ir</w:t>
-      </w:r>
-      <w:r>
-        <w:t xml:space="preserve"> actions</w:t>
-      </w:r>
-      <w:r>
-        <w:t>,</w:t>
-      </w:r>
-      <w:r>
-        <w:t xml:space="preserve"> IP</w:t>
-      </w:r>
-      <w:r>
-        <w:t xml:space="preserve"> </w:t>
-      </w:r>
-      <w:r>
-        <w:t>cameras will monitor those movements and predict the intents.</w:t>
-      </w:r>
-      <w:r>
-        <w:t xml:space="preserve"> </w:t>
-      </w:r>
-      <w:r>
-        <w:t xml:space="preserve"> Those predictions </w:t>
-      </w:r>
-      <w:r>
-        <w:t>persist into a time-series databas</w:t>
-      </w:r>
-      <w:r>
-        <w:t>e for trouble</w:t>
-      </w:r>
-      <w:r>
-        <w:t>s</w:t>
-      </w:r>
-      <w:r>
-        <w:t xml:space="preserve">hooting and offline analysis.  Additionally, Robot Operating System (ROS) has standard tooling for capturing message buses and replying </w:t>
-      </w:r>
-      <w:r>
-        <w:t xml:space="preserve">to </w:t>
-      </w:r>
-      <w:r>
-        <w:t>those streams.</w:t>
-      </w:r>
+      <w:del w:id="226" w:author="Nate Bachmeier" w:date="2021-11-29T21:20:00Z">
+        <w:r>
+          <w:tab/>
+          <w:delText xml:space="preserve">The simulation process receives a configuration file that represents a specific test case.  That file describes one or more animation sequences, virtual devices (e.g., cameras), and noise sources.  </w:delText>
+        </w:r>
+        <w:r>
+          <w:delText xml:space="preserve">While </w:delText>
+        </w:r>
+        <w:r>
+          <w:delText xml:space="preserve">actors </w:delText>
+        </w:r>
+        <w:r>
+          <w:delText>perform the</w:delText>
+        </w:r>
+        <w:r>
+          <w:delText>ir</w:delText>
+        </w:r>
+        <w:r>
+          <w:delText xml:space="preserve"> actions</w:delText>
+        </w:r>
+        <w:r>
+          <w:delText>,</w:delText>
+        </w:r>
+        <w:r>
+          <w:delText xml:space="preserve"> IP</w:delText>
+        </w:r>
+        <w:r>
+          <w:delText xml:space="preserve"> </w:delText>
+        </w:r>
+        <w:r>
+          <w:delText>cameras will monitor those movements and predict the intents.</w:delText>
+        </w:r>
+        <w:r>
+          <w:delText xml:space="preserve"> </w:delText>
+        </w:r>
+        <w:r>
+          <w:delText xml:space="preserve"> Those predictions </w:delText>
+        </w:r>
+        <w:r>
+          <w:delText>persist into a time-series databas</w:delText>
+        </w:r>
+        <w:r>
+          <w:delText>e for trouble</w:delText>
+        </w:r>
+        <w:r>
+          <w:delText>s</w:delText>
+        </w:r>
+        <w:r>
+          <w:delText xml:space="preserve">hooting and offline analysis.  Additionally, Robot Operating System (ROS) has standard tooling for capturing message buses and replying </w:delText>
+        </w:r>
+        <w:r>
+          <w:delText xml:space="preserve">to </w:delText>
+        </w:r>
+        <w:r>
+          <w:delText>those streams.</w:delText>
+        </w:r>
+      </w:del>
     </w:p>
     <w:p>
       <w:pPr>
         <w:pStyle w:val="Heading2"/>
-      </w:pPr>
-      <w:bookmarkStart w:id="196" w:name="_Toc79709081"/>
-      <w:bookmarkStart w:id="197" w:name="_Toc89021888"/>
-      <w:r>
-        <w:t>Evaluation Process</w:t>
-      </w:r>
-      <w:bookmarkEnd w:id="196"/>
-      <w:bookmarkEnd w:id="197"/>
-    </w:p>
-    <w:p>
-      <w:r>
-        <w:tab/>
-      </w:r>
-      <w:r>
-        <w:t xml:space="preserve">An evaluation process can exist that compares the </w:t>
-      </w:r>
-      <w:r>
-        <w:t>configuration of the known simulator</w:t>
-      </w:r>
-      <w:r>
-        <w:t xml:space="preserve"> against the predicted intents.  Those sophisticated predictions are the result of several binary classifiers.  There needs to be an assessment of these classifiers to </w:t>
-      </w:r>
-      <w:r>
-        <w:t xml:space="preserve">look for patterns (e.g., mixing up two actions) and make the necessary modifications.  </w:t>
-      </w:r>
-      <w:r>
-        <w:t>There must</w:t>
-      </w:r>
-      <w:r>
-        <w:t xml:space="preserve"> be</w:t>
-      </w:r>
-      <w:r>
-        <w:t xml:space="preserve"> mechanisms to avoid </w:t>
-      </w:r>
-      <w:r>
-        <w:lastRenderedPageBreak/>
-        <w:t>introducing biases into the model</w:t>
-      </w:r>
+        <w:rPr>
+          <w:del w:id="227" w:author="Nate Bachmeier" w:date="2021-11-29T21:20:00Z"/>
+        </w:rPr>
+      </w:pPr>
+      <w:bookmarkStart w:id="228" w:name="_Toc79709081"/>
+      <w:bookmarkStart w:id="229" w:name="_Toc89021888"/>
+      <w:del w:id="230" w:author="Nate Bachmeier" w:date="2021-11-29T21:20:00Z">
+        <w:r>
+          <w:delText>Evaluation Process</w:delText>
+        </w:r>
+        <w:bookmarkEnd w:id="228"/>
+        <w:bookmarkEnd w:id="229"/>
+      </w:del>
+    </w:p>
+    <w:p>
+      <w:pPr>
+        <w:rPr>
+          <w:del w:id="231" w:author="Nate Bachmeier" w:date="2021-11-29T21:20:00Z"/>
+        </w:rPr>
+      </w:pPr>
+      <w:del w:id="232" w:author="Nate Bachmeier" w:date="2021-11-29T21:20:00Z">
+        <w:r>
+          <w:tab/>
+        </w:r>
+        <w:r>
+          <w:delText xml:space="preserve">An evaluation process can exist that compares the </w:delText>
+        </w:r>
+        <w:r>
+          <w:delText>configuration of the known simulator</w:delText>
+        </w:r>
+        <w:r>
+          <w:delText xml:space="preserve"> against the predicted intents.  Those sophisticated predictions are the result of several binary classifiers.  There needs to be an assessment of these classifiers to </w:delText>
+        </w:r>
+        <w:r>
+          <w:delText xml:space="preserve">look for patterns (e.g., mixing up two actions) and make the necessary modifications.  </w:delText>
+        </w:r>
+        <w:r>
+          <w:delText>There must</w:delText>
+        </w:r>
+        <w:r>
+          <w:delText xml:space="preserve"> be</w:delText>
+        </w:r>
+        <w:r>
+          <w:delText xml:space="preserve"> mechanisms to avoid introducing biases into the model</w:delText>
+        </w:r>
+      </w:del>
+      <w:customXmlDelRangeStart w:id="233" w:author="Nate Bachmeier" w:date="2021-11-29T21:20:00Z"/>
       <w:sdt>
         <w:sdtPr>
           <w:id w:val="558752204"/>
@@ -5455,59 +5614,66 @@
         </w:sdtPr>
         <w:sdtEndPr/>
         <w:sdtContent>
-          <w:r>
-            <w:fldChar w:fldCharType="begin"/>
-          </w:r>
-          <w:r>
-            <w:instrText xml:space="preserve"> CITATION Gar12 \l 1033 </w:instrText>
-          </w:r>
-          <w:r>
-            <w:fldChar w:fldCharType="separate"/>
-          </w:r>
-          <w:r>
-            <w:rPr>
-              <w:noProof/>
-            </w:rPr>
-            <w:t xml:space="preserve"> (García-Pérez, 2012)</w:t>
-          </w:r>
-          <w:r>
-            <w:fldChar w:fldCharType="end"/>
-          </w:r>
+          <w:customXmlDelRangeEnd w:id="233"/>
+          <w:del w:id="234" w:author="Nate Bachmeier" w:date="2021-11-29T21:20:00Z">
+            <w:r>
+              <w:fldChar w:fldCharType="begin"/>
+            </w:r>
+            <w:r>
+              <w:delInstrText xml:space="preserve"> CITATION Gar12 \l 1033 </w:delInstrText>
+            </w:r>
+            <w:r>
+              <w:fldChar w:fldCharType="separate"/>
+            </w:r>
+            <w:r>
+              <w:rPr>
+                <w:noProof/>
+              </w:rPr>
+              <w:delText xml:space="preserve"> (García-Pérez, 2012)</w:delText>
+            </w:r>
+            <w:r>
+              <w:fldChar w:fldCharType="end"/>
+            </w:r>
+          </w:del>
+          <w:customXmlDelRangeStart w:id="235" w:author="Nate Bachmeier" w:date="2021-11-29T21:20:00Z"/>
         </w:sdtContent>
       </w:sdt>
-      <w:r>
-        <w:t>.</w:t>
-      </w:r>
-      <w:r>
-        <w:t xml:space="preserve">  </w:t>
-      </w:r>
-      <w:r>
-        <w:t xml:space="preserve">The solution uses synthetic noise sources </w:t>
-      </w:r>
-      <w:r>
-        <w:t>to prevent overfitting and vary the</w:t>
-      </w:r>
-      <w:r>
-        <w:t xml:space="preserve"> subjects</w:t>
-      </w:r>
-      <w:r>
-        <w:t>’</w:t>
-      </w:r>
-      <w:r>
-        <w:t xml:space="preserve"> physical traits (e.g., weight and flexibility).  There needs to be an assessment of these modifiers and the limits they impose.</w:t>
-      </w:r>
+      <w:customXmlDelRangeEnd w:id="235"/>
+      <w:del w:id="236" w:author="Nate Bachmeier" w:date="2021-11-29T21:20:00Z">
+        <w:r>
+          <w:delText>.</w:delText>
+        </w:r>
+        <w:r>
+          <w:delText xml:space="preserve">  </w:delText>
+        </w:r>
+        <w:r>
+          <w:delText xml:space="preserve">The solution uses synthetic noise sources </w:delText>
+        </w:r>
+        <w:r>
+          <w:delText>to prevent overfitting and vary the</w:delText>
+        </w:r>
+        <w:r>
+          <w:delText xml:space="preserve"> subjects</w:delText>
+        </w:r>
+        <w:r>
+          <w:delText>’</w:delText>
+        </w:r>
+        <w:r>
+          <w:delText xml:space="preserve"> physical traits (e.g., weight and flexibility).  There needs to be an assessment of these modifiers and the limits they impose.</w:delText>
+        </w:r>
+      </w:del>
     </w:p>
     <w:p>
       <w:pPr>
         <w:pStyle w:val="Heading2"/>
       </w:pPr>
-      <w:bookmarkStart w:id="198" w:name="_Toc79709082"/>
-      <w:bookmarkStart w:id="199" w:name="_Toc89021889"/>
+      <w:bookmarkStart w:id="237" w:name="_Toc79709082"/>
+      <w:bookmarkStart w:id="238" w:name="_Toc89021889"/>
       <w:r>
         <w:t>Benchmarking</w:t>
       </w:r>
-      <w:bookmarkEnd w:id="198"/>
-      <w:bookmarkEnd w:id="199"/>
+      <w:bookmarkEnd w:id="237"/>
+      <w:bookmarkEnd w:id="238"/>
     </w:p>
     <w:p>
       <w:r>
@@ -5549,22 +5715,26 @@
       <w:pPr>
         <w:pStyle w:val="Heading1"/>
       </w:pPr>
-      <w:bookmarkStart w:id="200" w:name="_Toc79709083"/>
-      <w:bookmarkStart w:id="201" w:name="_Toc89021890"/>
+      <w:bookmarkStart w:id="239" w:name="_Toc79709083"/>
+      <w:bookmarkStart w:id="240" w:name="_Toc89021890"/>
       <w:r>
         <w:t>Summary</w:t>
       </w:r>
-      <w:bookmarkEnd w:id="200"/>
-      <w:bookmarkEnd w:id="201"/>
+      <w:bookmarkEnd w:id="239"/>
+      <w:bookmarkEnd w:id="240"/>
     </w:p>
     <w:p>
       <w:r>
         <w:tab/>
-        <w:t xml:space="preserve">Senior citizens and other debilitating populations are living longer and want to defer transitioning into assisted living facilities.  Delaying the move can save nearly ninety thousand dollars annually and provide additional value (e.g., personalized comfort).  However, those savings typically require care degradation.  </w:t>
+        <w:t xml:space="preserve">Senior citizens and other debilitating populations are living longer and want to defer transitioning into assisted living facilities.  Delaying the move can save nearly ninety thousand </w:t>
+      </w:r>
+      <w:r>
+        <w:lastRenderedPageBreak/>
+        <w:t xml:space="preserve">dollars annually and provide additional value (e.g., personalized comfort).  However, those savings typically require care degradation.  </w:t>
       </w:r>
       <w:r>
         <w:rPr>
-          <w:rPrChange w:id="202" w:author="Bachmeier, Nate" w:date="2021-11-25T13:42:00Z">
+          <w:rPrChange w:id="241" w:author="Bachmeier, Nate" w:date="2021-11-25T13:42:00Z">
             <w:rPr>
               <w:strike/>
             </w:rPr>
@@ -5593,7 +5763,6 @@
         <w:ind w:firstLine="720"/>
       </w:pPr>
       <w:r>
-        <w:lastRenderedPageBreak/>
         <w:t xml:space="preserve">Luckily, there are existing tools and services to simplify the development experience when designing complex behaviors.  After determining the patient’s </w:t>
       </w:r>
       <w:r>
@@ -5616,7 +5785,11 @@
     <w:p>
       <w:r>
         <w:tab/>
-        <w:t xml:space="preserve">Lastly, unlocking these challenges could enable an extremely competitive service offering.  Today, assisted living centers must employ numerous staff members and maintain the physical buildings.  Instead, the ECSOS enables centralized nursing teams to scale across sales territories while reducing costs and increasing efficiencies.  Additionally, since the patients remain within their residence, the business can leverage smaller facilities.  Furthermore, the service is marketable to a broader audience.  While traditional living centers only care for end-of-life patients.  ECSOS applies to any widow or elderly parent.  Children are often hesitant to “put their mom in a home” but will gladly subscribe to the </w:t>
+        <w:t xml:space="preserve">Lastly, unlocking these challenges could enable an extremely competitive service offering.  Today, assisted living centers must employ numerous staff members and maintain the physical buildings.  Instead, the ECSOS enables centralized nursing teams to scale across sales territories while reducing costs and increasing efficiencies.  Additionally, since the patients remain within their residence, the business can leverage smaller facilities.  Furthermore, the service is marketable to a broader audience.  While traditional living centers only care for end-of-life patients.  ECSOS applies to any widow or elderly parent.  Children are often hesitant to </w:t>
+      </w:r>
+      <w:r>
+        <w:lastRenderedPageBreak/>
+        <w:t xml:space="preserve">“put their mom in a home” but will gladly subscribe to the </w:t>
       </w:r>
       <w:proofErr w:type="spellStart"/>
       <w:r>
@@ -5632,8 +5805,8 @@
         <w:br w:type="page"/>
       </w:r>
     </w:p>
-    <w:bookmarkStart w:id="203" w:name="_Toc79709084" w:displacedByCustomXml="next"/>
-    <w:bookmarkStart w:id="204" w:name="_Toc89021891" w:displacedByCustomXml="next"/>
+    <w:bookmarkStart w:id="242" w:name="_Toc79709084" w:displacedByCustomXml="next"/>
+    <w:bookmarkStart w:id="243" w:name="_Toc89021891" w:displacedByCustomXml="next"/>
     <w:sdt>
       <w:sdtPr>
         <w:rPr>
@@ -5654,8 +5827,8 @@
           <w:r>
             <w:t>References</w:t>
           </w:r>
-          <w:bookmarkEnd w:id="204"/>
-          <w:bookmarkEnd w:id="203"/>
+          <w:bookmarkEnd w:id="243"/>
+          <w:bookmarkEnd w:id="242"/>
         </w:p>
         <w:sdt>
           <w:sdtPr>
@@ -5714,7 +5887,21 @@
                 <w:rPr>
                   <w:noProof/>
                 </w:rPr>
-                <w:t xml:space="preserve">Aguida, M., Ouchani, S., &amp; Benmalek, M. (2020). A review on cyber-physical systems: models and architectures. </w:t>
+                <w:t>Aguida, M., Ouchani, S., &amp; Benmalek, M. (2020). A review on cyber-physical systems</w:t>
+              </w:r>
+              <w:del w:id="244" w:author="Nate Bachmeier" w:date="2021-11-29T21:05:00Z">
+                <w:r>
+                  <w:rPr>
+                    <w:noProof/>
+                  </w:rPr>
+                  <w:delText>: models and architectures</w:delText>
+                </w:r>
+              </w:del>
+              <w:r>
+                <w:rPr>
+                  <w:noProof/>
+                </w:rPr>
+                <w:t xml:space="preserve">. </w:t>
               </w:r>
               <w:r>
                 <w:rPr>
@@ -5801,7 +5988,35 @@
                 <w:rPr>
                   <w:noProof/>
                 </w:rPr>
-                <w:t xml:space="preserve">Amin, S., Salahuddin, T., &amp; Bouras, A. (2020). Cyber Physical Systems and Smart Homes in Healthcare: Current State and Challenges. </w:t>
+                <w:t xml:space="preserve">Amin, S., Salahuddin, T., &amp; Bouras, A. (2020). </w:t>
+              </w:r>
+              <w:del w:id="245" w:author="Nate Bachmeier" w:date="2021-11-29T21:05:00Z">
+                <w:r>
+                  <w:rPr>
+                    <w:noProof/>
+                  </w:rPr>
+                  <w:delText xml:space="preserve">Cyber </w:delText>
+                </w:r>
+              </w:del>
+              <w:ins w:id="246" w:author="Nate Bachmeier" w:date="2021-11-29T21:05:00Z">
+                <w:r>
+                  <w:rPr>
+                    <w:noProof/>
+                  </w:rPr>
+                  <w:t>Cyber</w:t>
+                </w:r>
+                <w:r>
+                  <w:rPr>
+                    <w:noProof/>
+                  </w:rPr>
+                  <w:t>-</w:t>
+                </w:r>
+              </w:ins>
+              <w:r>
+                <w:rPr>
+                  <w:noProof/>
+                </w:rPr>
+                <w:t xml:space="preserve">Physical Systems and Smart Homes in Healthcare: Current State and Challenges. </w:t>
               </w:r>
               <w:r>
                 <w:rPr>
@@ -6216,7 +6431,21 @@
                 <w:rPr>
                   <w:noProof/>
                 </w:rPr>
-                <w:t xml:space="preserve">Muhsin, A., Munyogwa, M., Kibusi, S., &amp; Seif, S. A. (2020). Poor level of knowledge on elderly care despite positive attitude among nursing students in Zanzibar Island: findings from a cross-sectional study. </w:t>
+                <w:t xml:space="preserve">Muhsin, A., Munyogwa, M., Kibusi, S., &amp; Seif, S. A. (2020). Poor </w:t>
+              </w:r>
+              <w:del w:id="247" w:author="Nate Bachmeier" w:date="2021-11-29T21:05:00Z">
+                <w:r>
+                  <w:rPr>
+                    <w:noProof/>
+                  </w:rPr>
+                  <w:delText xml:space="preserve">level of </w:delText>
+                </w:r>
+              </w:del>
+              <w:r>
+                <w:rPr>
+                  <w:noProof/>
+                </w:rPr>
+                <w:t xml:space="preserve">knowledge on elderly care despite positive attitude among nursing students in Zanzibar Island: findings from a cross-sectional study. </w:t>
               </w:r>
               <w:r>
                 <w:rPr>
@@ -6362,7 +6591,35 @@
                 <w:rPr>
                   <w:noProof/>
                 </w:rPr>
-                <w:t xml:space="preserve">Snee, R. (2015). Practical approach to data mining. </w:t>
+                <w:t xml:space="preserve">Snee, R. (2015). </w:t>
+              </w:r>
+              <w:del w:id="248" w:author="Nate Bachmeier" w:date="2021-11-29T21:05:00Z">
+                <w:r>
+                  <w:rPr>
+                    <w:noProof/>
+                  </w:rPr>
+                  <w:delText xml:space="preserve">Practical </w:delText>
+                </w:r>
+              </w:del>
+              <w:ins w:id="249" w:author="Nate Bachmeier" w:date="2021-11-29T21:05:00Z">
+                <w:r>
+                  <w:rPr>
+                    <w:noProof/>
+                  </w:rPr>
+                  <w:t>A p</w:t>
+                </w:r>
+                <w:r>
+                  <w:rPr>
+                    <w:noProof/>
+                  </w:rPr>
+                  <w:t xml:space="preserve">ractical </w:t>
+                </w:r>
+              </w:ins>
+              <w:r>
+                <w:rPr>
+                  <w:noProof/>
+                </w:rPr>
+                <w:t xml:space="preserve">approach to data mining. </w:t>
               </w:r>
               <w:r>
                 <w:rPr>
@@ -6518,11 +6775,33 @@
                 </w:rPr>
                 <w:t>What is the F-score</w:t>
               </w:r>
-              <w:r>
-                <w:rPr>
-                  <w:noProof/>
-                </w:rPr>
-                <w:t>. Retrieved from Deep AI: https://deepai.org/machine-learning-glossary-and-terms/f-score</w:t>
+              <w:del w:id="250" w:author="Nate Bachmeier" w:date="2021-11-29T21:06:00Z">
+                <w:r>
+                  <w:rPr>
+                    <w:noProof/>
+                  </w:rPr>
+                  <w:delText xml:space="preserve">. </w:delText>
+                </w:r>
+              </w:del>
+              <w:ins w:id="251" w:author="Nate Bachmeier" w:date="2021-11-29T21:06:00Z">
+                <w:r>
+                  <w:rPr>
+                    <w:noProof/>
+                  </w:rPr>
+                  <w:t>?</w:t>
+                </w:r>
+                <w:r>
+                  <w:rPr>
+                    <w:noProof/>
+                  </w:rPr>
+                  <w:t xml:space="preserve"> </w:t>
+                </w:r>
+              </w:ins>
+              <w:r>
+                <w:rPr>
+                  <w:noProof/>
+                </w:rPr>
+                <w:t>Retrieved from Deep AI: https://deepai.org/machine-learning-glossary-and-terms/f-score</w:t>
               </w:r>
             </w:p>
             <w:p>
@@ -6577,14 +6856,14 @@
       <w:pPr>
         <w:pStyle w:val="Heading1"/>
       </w:pPr>
-      <w:bookmarkStart w:id="205" w:name="_Toc79709085"/>
-      <w:bookmarkStart w:id="206" w:name="_Toc89021892"/>
+      <w:bookmarkStart w:id="252" w:name="_Toc79709085"/>
+      <w:bookmarkStart w:id="253" w:name="_Toc89021892"/>
       <w:r>
         <w:lastRenderedPageBreak/>
         <w:t>Annotated Bibliography</w:t>
       </w:r>
-      <w:bookmarkEnd w:id="205"/>
-      <w:bookmarkEnd w:id="206"/>
+      <w:bookmarkEnd w:id="252"/>
+      <w:bookmarkEnd w:id="253"/>
     </w:p>
     <w:p>
       <w:pPr>
@@ -6598,13 +6877,13 @@
       <w:pPr>
         <w:pStyle w:val="Heading2"/>
       </w:pPr>
-      <w:bookmarkStart w:id="207" w:name="_Toc79709086"/>
-      <w:bookmarkStart w:id="208" w:name="_Toc89021893"/>
+      <w:bookmarkStart w:id="254" w:name="_Toc79709086"/>
+      <w:bookmarkStart w:id="255" w:name="_Toc89021893"/>
       <w:r>
         <w:t>Human Activity Recognition</w:t>
       </w:r>
-      <w:bookmarkEnd w:id="207"/>
-      <w:bookmarkEnd w:id="208"/>
+      <w:bookmarkEnd w:id="254"/>
+      <w:bookmarkEnd w:id="255"/>
     </w:p>
     <w:p>
       <w:r>
@@ -6744,13 +7023,13 @@
       <w:pPr>
         <w:pStyle w:val="Heading2"/>
       </w:pPr>
-      <w:bookmarkStart w:id="209" w:name="_Toc79709087"/>
-      <w:bookmarkStart w:id="210" w:name="_Toc89021894"/>
+      <w:bookmarkStart w:id="256" w:name="_Toc79709087"/>
+      <w:bookmarkStart w:id="257" w:name="_Toc89021894"/>
       <w:r>
         <w:t>Integrating IoT Systems</w:t>
       </w:r>
-      <w:bookmarkEnd w:id="209"/>
-      <w:bookmarkEnd w:id="210"/>
+      <w:bookmarkEnd w:id="256"/>
+      <w:bookmarkEnd w:id="257"/>
     </w:p>
     <w:p>
       <w:r>
@@ -6809,13 +7088,13 @@
       <w:pPr>
         <w:pStyle w:val="Heading2"/>
       </w:pPr>
-      <w:bookmarkStart w:id="211" w:name="_Toc79709088"/>
-      <w:bookmarkStart w:id="212" w:name="_Toc89021895"/>
+      <w:bookmarkStart w:id="258" w:name="_Toc79709088"/>
+      <w:bookmarkStart w:id="259" w:name="_Toc89021895"/>
       <w:r>
         <w:t>Enhancing Security</w:t>
       </w:r>
-      <w:bookmarkEnd w:id="211"/>
-      <w:bookmarkEnd w:id="212"/>
+      <w:bookmarkEnd w:id="258"/>
+      <w:bookmarkEnd w:id="259"/>
     </w:p>
     <w:p>
       <w:pPr>
@@ -6925,13 +7204,13 @@
       <w:pPr>
         <w:pStyle w:val="Heading2"/>
       </w:pPr>
-      <w:bookmarkStart w:id="213" w:name="_Toc79709089"/>
-      <w:bookmarkStart w:id="214" w:name="_Toc89021896"/>
+      <w:bookmarkStart w:id="260" w:name="_Toc79709089"/>
+      <w:bookmarkStart w:id="261" w:name="_Toc89021896"/>
       <w:r>
         <w:t>Healthcare and Cloud</w:t>
       </w:r>
-      <w:bookmarkEnd w:id="213"/>
-      <w:bookmarkEnd w:id="214"/>
+      <w:bookmarkEnd w:id="260"/>
+      <w:bookmarkEnd w:id="261"/>
     </w:p>
     <w:p>
       <w:r>
@@ -7178,8 +7457,21 @@
         </w:rPr>
         <w:annotationRef/>
       </w:r>
-      <w:r>
-        <w:t>Theser two seem a bit vague, you have a lot going on with the first two and there can many sub questions from the first two. So it may be okay to just stop with those two questions</w:t>
+      <w:proofErr w:type="spellStart"/>
+      <w:r>
+        <w:t>Theser</w:t>
+      </w:r>
+      <w:proofErr w:type="spellEnd"/>
+      <w:r>
+        <w:t xml:space="preserve"> two seem a bit vague, you have a lot going on with the first two and there can many sub questions from the first two. </w:t>
+      </w:r>
+      <w:proofErr w:type="gramStart"/>
+      <w:r>
+        <w:t>So</w:t>
+      </w:r>
+      <w:proofErr w:type="gramEnd"/>
+      <w:r>
+        <w:t xml:space="preserve"> it may be okay to just stop with those two questions</w:t>
       </w:r>
     </w:p>
   </w:comment>
@@ -7210,8 +7502,21 @@
         </w:rPr>
         <w:annotationRef/>
       </w:r>
-      <w:r>
-        <w:t>Typically this paragraph should answer the outcomes that you expect with your research questions. For example it is expected that CPS systems would be an effective and intuitive method for acting on participant’s intents and provide real time guidance for elderly care.</w:t>
+      <w:proofErr w:type="gramStart"/>
+      <w:r>
+        <w:t>Typically</w:t>
+      </w:r>
+      <w:proofErr w:type="gramEnd"/>
+      <w:r>
+        <w:t xml:space="preserve"> this paragraph should answer the outcomes that you expect with your research questions. For </w:t>
+      </w:r>
+      <w:proofErr w:type="gramStart"/>
+      <w:r>
+        <w:t>example</w:t>
+      </w:r>
+      <w:proofErr w:type="gramEnd"/>
+      <w:r>
+        <w:t xml:space="preserve"> it is expected that CPS systems would be an effective and intuitive method for acting on participant’s intents and provide real time guidance for elderly care.</w:t>
       </w:r>
     </w:p>
   </w:comment>
@@ -7231,7 +7536,7 @@
       </w:r>
     </w:p>
   </w:comment>
-  <w:comment w:id="180" w:author="Ashish Amresh" w:date="2021-11-18T19:05:00Z" w:initials="AA">
+  <w:comment w:id="181" w:author="Ashish Amresh" w:date="2021-11-18T19:05:00Z" w:initials="AA">
     <w:p>
       <w:pPr>
         <w:pStyle w:val="CommentText"/>
@@ -7247,7 +7552,7 @@
       </w:r>
     </w:p>
   </w:comment>
-  <w:comment w:id="181" w:author="Bachmeier, Nate" w:date="2021-11-25T13:00:00Z" w:initials="BN">
+  <w:comment w:id="182" w:author="Bachmeier, Nate" w:date="2021-11-25T13:00:00Z" w:initials="BN">
     <w:p>
       <w:pPr>
         <w:pStyle w:val="CommentText"/>
@@ -7263,7 +7568,7 @@
       </w:r>
     </w:p>
   </w:comment>
-  <w:comment w:id="191" w:author="Ashish Amresh" w:date="2021-11-18T19:08:00Z" w:initials="AA">
+  <w:comment w:id="194" w:author="Ashish Amresh" w:date="2021-11-18T19:08:00Z" w:initials="AA">
     <w:p>
       <w:pPr>
         <w:pStyle w:val="CommentText"/>
@@ -7276,6 +7581,50 @@
       </w:r>
       <w:r>
         <w:t>This was hard to read, many lines have been struck</w:t>
+      </w:r>
+    </w:p>
+  </w:comment>
+  <w:comment w:id="218" w:author="Nate Bachmeier" w:date="2021-11-29T21:22:00Z" w:initials="NB">
+    <w:p>
+      <w:pPr>
+        <w:pStyle w:val="CommentText"/>
+      </w:pPr>
+      <w:r>
+        <w:rPr>
+          <w:rStyle w:val="CommentReference"/>
+        </w:rPr>
+        <w:annotationRef/>
+      </w:r>
+    </w:p>
+  </w:comment>
+  <w:comment w:id="220" w:author="Nate Bachmeier" w:date="2021-11-29T21:22:00Z" w:initials="NB">
+    <w:p>
+      <w:pPr>
+        <w:pStyle w:val="CommentText"/>
+      </w:pPr>
+      <w:r>
+        <w:rPr>
+          <w:rStyle w:val="CommentReference"/>
+        </w:rPr>
+        <w:annotationRef/>
+      </w:r>
+      <w:r>
+        <w:rPr>
+          <w:noProof/>
+        </w:rPr>
+        <w:t>L</w:t>
+      </w:r>
+      <w:r>
+        <w:rPr>
+          <w:noProof/>
+        </w:rPr>
+        <w:t>eft</w:t>
+      </w:r>
+      <w:r>
+        <w:rPr>
+          <w:noProof/>
+        </w:rPr>
+        <w:t xml:space="preserve"> off here</w:t>
       </w:r>
     </w:p>
   </w:comment>
@@ -7296,6 +7645,8 @@
   <w15:commentEx w15:paraId="7861365C" w15:done="0"/>
   <w15:commentEx w15:paraId="712D9689" w15:paraIdParent="7861365C" w15:done="0"/>
   <w15:commentEx w15:paraId="536CAF75" w15:done="0"/>
+  <w15:commentEx w15:paraId="5994843D" w15:done="1"/>
+  <w15:commentEx w15:paraId="11344152" w15:done="0"/>
 </w15:commentsEx>
 </file>
 
@@ -7313,6 +7664,8 @@
   <w16cex:commentExtensible w16cex:durableId="25411450" w16cex:dateUtc="2021-11-19T00:05:00Z"/>
   <w16cex:commentExtensible w16cex:durableId="254A077E" w16cex:dateUtc="2021-11-25T18:00:00Z"/>
   <w16cex:commentExtensible w16cex:durableId="25411500" w16cex:dateUtc="2021-11-19T00:08:00Z"/>
+  <w16cex:commentExtensible w16cex:durableId="254FC313" w16cex:dateUtc="2021-11-30T02:22:00Z"/>
+  <w16cex:commentExtensible w16cex:durableId="254FC30C" w16cex:dateUtc="2021-11-30T02:22:00Z"/>
 </w16cex:commentsExtensible>
 </file>
 
@@ -7330,6 +7683,8 @@
   <w16cid:commentId w16cid:paraId="7861365C" w16cid:durableId="25411450"/>
   <w16cid:commentId w16cid:paraId="712D9689" w16cid:durableId="254A077E"/>
   <w16cid:commentId w16cid:paraId="536CAF75" w16cid:durableId="25411500"/>
+  <w16cid:commentId w16cid:paraId="5994843D" w16cid:durableId="254FC313"/>
+  <w16cid:commentId w16cid:paraId="11344152" w16cid:durableId="254FC30C"/>
 </w16cid:commentsIds>
 </file>
 

</xml_diff>

<commit_message>
fixup the measurement section
</commit_message>
<xml_diff>
--- a/BachmeierNCMP0701.docx
+++ b/BachmeierNCMP0701.docx
@@ -4990,7 +4990,7 @@
           <v:shape id="_x0000_i1025" type="#_x0000_t75" style="width:276.5pt;height:217.75pt" o:ole="">
             <v:imagedata r:id="rId14" o:title=""/>
           </v:shape>
-          <o:OLEObject Type="Embed" ProgID="Paint.Picture" ShapeID="_x0000_i1025" DrawAspect="Content" ObjectID="_1699726151" r:id="rId15"/>
+          <o:OLEObject Type="Embed" ProgID="Paint.Picture" ShapeID="_x0000_i1025" DrawAspect="Content" ObjectID="_1699734937" r:id="rId15"/>
         </w:object>
       </w:r>
     </w:p>
@@ -5347,7 +5347,7 @@
     <w:p>
       <w:pPr>
         <w:rPr>
-          <w:ins w:id="197" w:author="Nate Bachmeier" w:date="2021-11-29T21:13:00Z"/>
+          <w:ins w:id="197" w:author="Nate Bachmeier" w:date="2021-11-29T23:45:00Z"/>
         </w:rPr>
       </w:pPr>
       <w:ins w:id="198" w:author="Nate Bachmeier" w:date="2021-11-29T21:08:00Z">
@@ -5431,47 +5431,181 @@
           <w:t>Those actions modify the simulation and impact the actor’s behavior.</w:t>
         </w:r>
       </w:ins>
+      <w:ins w:id="214" w:author="Nate Bachmeier" w:date="2021-11-29T23:14:00Z">
+        <w:r>
+          <w:t xml:space="preserve">  The simulation continues executing this pipeline until a </w:t>
+        </w:r>
+      </w:ins>
+      <w:ins w:id="215" w:author="Nate Bachmeier" w:date="2021-11-29T23:15:00Z">
+        <w:r>
+          <w:t xml:space="preserve">stop signal occurs.  Meanwhile, multiple concurrent simulation instances are also </w:t>
+        </w:r>
+      </w:ins>
+      <w:ins w:id="216" w:author="Nate Bachmeier" w:date="2021-11-29T23:16:00Z">
+        <w:r>
+          <w:t>predicting actions and learning from those responses.</w:t>
+        </w:r>
+      </w:ins>
     </w:p>
     <w:p>
       <w:pPr>
         <w:pStyle w:val="Heading2"/>
         <w:rPr>
-          <w:ins w:id="214" w:author="Nate Bachmeier" w:date="2021-11-29T21:13:00Z"/>
+          <w:ins w:id="217" w:author="Nate Bachmeier" w:date="2021-11-29T23:45:00Z"/>
         </w:rPr>
       </w:pPr>
-      <w:ins w:id="215" w:author="Nate Bachmeier" w:date="2021-11-29T21:13:00Z">
-        <w:r>
-          <w:t xml:space="preserve">Key Performance </w:t>
+      <w:ins w:id="218" w:author="Nate Bachmeier" w:date="2021-11-29T23:45:00Z">
+        <w:r>
+          <w:t>Key Performance Indicators (KPIs)</w:t>
         </w:r>
       </w:ins>
-      <w:ins w:id="216" w:author="Nate Bachmeier" w:date="2021-11-29T21:14:00Z">
-        <w:r>
-          <w:t>Indicators (KPIs)</w:t>
+    </w:p>
+    <w:p>
+      <w:pPr>
+        <w:rPr>
+          <w:ins w:id="219" w:author="Nate Bachmeier" w:date="2021-11-29T21:13:00Z"/>
+        </w:rPr>
+      </w:pPr>
+      <w:ins w:id="220" w:author="Nate Bachmeier" w:date="2021-11-29T23:16:00Z">
+        <w:r>
+          <w:tab/>
         </w:r>
       </w:ins>
-    </w:p>
-    <w:p>
-      <w:ins w:id="217" w:author="Nate Bachmeier" w:date="2021-11-29T21:13:00Z">
-        <w:r>
-          <w:tab/>
+      <w:ins w:id="221" w:author="Nate Bachmeier" w:date="2021-11-29T23:19:00Z">
+        <w:r>
+          <w:t>Like the Feedback System, mechanisms</w:t>
         </w:r>
       </w:ins>
-      <w:commentRangeStart w:id="218"/>
-      <w:commentRangeEnd w:id="218"/>
-      <w:ins w:id="219" w:author="Nate Bachmeier" w:date="2021-11-29T21:22:00Z">
+      <w:ins w:id="222" w:author="Nate Bachmeier" w:date="2021-11-29T23:17:00Z">
+        <w:r>
+          <w:t xml:space="preserve"> must exist to </w:t>
+        </w:r>
+      </w:ins>
+      <w:ins w:id="223" w:author="Nate Bachmeier" w:date="2021-11-29T23:18:00Z">
+        <w:r>
+          <w:t xml:space="preserve">confirm that </w:t>
+        </w:r>
+      </w:ins>
+      <w:ins w:id="224" w:author="Nate Bachmeier" w:date="2021-11-29T23:19:00Z">
+        <w:r>
+          <w:t xml:space="preserve">adding more instances is increasing predictive capabilities.  </w:t>
+        </w:r>
+      </w:ins>
+      <w:ins w:id="225" w:author="Nate Bachmeier" w:date="2021-11-29T23:25:00Z">
+        <w:r>
+          <w:t xml:space="preserve">Modeling the system’s health with numerical metrics, called Key Performance Indicators (KPIs), can provide this information throughout the pipeline.  </w:t>
+        </w:r>
+      </w:ins>
+      <w:ins w:id="226" w:author="Nate Bachmeier" w:date="2021-11-29T23:27:00Z">
+        <w:r>
+          <w:t xml:space="preserve">For example, one metric </w:t>
+        </w:r>
+      </w:ins>
+      <w:ins w:id="227" w:author="Nate Bachmeier" w:date="2021-11-29T23:28:00Z">
+        <w:r>
+          <w:t>might measure the percentage of accurately identified animation sequences.</w:t>
+        </w:r>
+      </w:ins>
+      <w:ins w:id="228" w:author="Nate Bachmeier" w:date="2021-11-29T23:29:00Z">
+        <w:r>
+          <w:t xml:space="preserve">  </w:t>
+        </w:r>
+      </w:ins>
+      <w:ins w:id="229" w:author="Nate Bachmeier" w:date="2021-11-29T23:32:00Z">
+        <w:r>
+          <w:t>Metric data points can also contain high</w:t>
+        </w:r>
+      </w:ins>
+      <w:ins w:id="230" w:author="Nate Bachmeier" w:date="2021-11-29T23:33:00Z">
+        <w:r>
+          <w:t>-dimensional metadata</w:t>
+        </w:r>
+      </w:ins>
+      <w:ins w:id="231" w:author="Nate Bachmeier" w:date="2021-11-29T23:40:00Z">
+        <w:r>
+          <w:t xml:space="preserve">, such as a Noise Ratio property </w:t>
+        </w:r>
+        <w:r>
+          <w:t>(</w:t>
+        </w:r>
+      </w:ins>
+      <m:oMath>
+        <m:r>
+          <w:ins w:id="232" w:author="Nate Bachmeier" w:date="2021-11-29T23:40:00Z">
+            <w:rPr>
+              <w:rFonts w:ascii="Cambria Math" w:hAnsi="Cambria Math"/>
+            </w:rPr>
+            <m:t>0≤n≤1</m:t>
+          </w:ins>
+        </m:r>
+      </m:oMath>
+      <w:ins w:id="233" w:author="Nate Bachmeier" w:date="2021-11-29T23:40:00Z">
         <w:r>
           <w:rPr>
-            <w:rStyle w:val="CommentReference"/>
+            <w:rFonts w:eastAsiaTheme="minorEastAsia"/>
           </w:rPr>
-          <w:commentReference w:id="218"/>
-        </w:r>
-        <w:commentRangeStart w:id="220"/>
-        <w:commentRangeEnd w:id="220"/>
+          <w:t>)</w:t>
+        </w:r>
         <w:r>
           <w:rPr>
-            <w:rStyle w:val="CommentReference"/>
+            <w:rFonts w:eastAsiaTheme="minorEastAsia"/>
           </w:rPr>
-          <w:commentReference w:id="220"/>
+          <w:t>.</w:t>
+        </w:r>
+        <w:r>
+          <w:t xml:space="preserve">  </w:t>
+        </w:r>
+      </w:ins>
+      <w:ins w:id="234" w:author="Nate Bachmeier" w:date="2021-11-29T23:41:00Z">
+        <w:r>
+          <w:t>Suppose the Noise Ratio positively correlate</w:t>
+        </w:r>
+      </w:ins>
+      <w:ins w:id="235" w:author="Nate Bachmeier" w:date="2021-11-29T23:42:00Z">
+        <w:r>
+          <w:t>s</w:t>
+        </w:r>
+      </w:ins>
+      <w:ins w:id="236" w:author="Nate Bachmeier" w:date="2021-11-29T23:41:00Z">
+        <w:r>
+          <w:t xml:space="preserve"> </w:t>
+        </w:r>
+      </w:ins>
+      <w:ins w:id="237" w:author="Nate Bachmeier" w:date="2021-11-29T23:42:00Z">
+        <w:r>
+          <w:t xml:space="preserve">with the </w:t>
+        </w:r>
+      </w:ins>
+      <w:ins w:id="238" w:author="Nate Bachmeier" w:date="2021-11-29T23:41:00Z">
+        <w:r>
+          <w:t>prediction difficulty</w:t>
+        </w:r>
+      </w:ins>
+      <w:ins w:id="239" w:author="Nate Bachmeier" w:date="2021-11-29T23:42:00Z">
+        <w:r>
+          <w:t xml:space="preserve"> levels.  In that case, </w:t>
+        </w:r>
+      </w:ins>
+      <w:ins w:id="240" w:author="Nate Bachmeier" w:date="2021-11-29T23:44:00Z">
+        <w:r>
+          <w:t xml:space="preserve">an algorithm that performs better with more noise </w:t>
+        </w:r>
+      </w:ins>
+      <w:ins w:id="241" w:author="Nate Bachmeier" w:date="2021-11-29T23:45:00Z">
+        <w:r>
+          <w:t>is more sophisticated.</w:t>
+        </w:r>
+      </w:ins>
+    </w:p>
+    <w:p>
+      <w:pPr>
+        <w:rPr>
+          <w:del w:id="242" w:author="Nate Bachmeier" w:date="2021-11-29T23:45:00Z"/>
+        </w:rPr>
+      </w:pPr>
+      <w:ins w:id="243" w:author="Nate Bachmeier" w:date="2021-11-29T23:46:00Z">
+        <w:r>
+          <w:t xml:space="preserve">Existing </w:t>
         </w:r>
       </w:ins>
     </w:p>
@@ -5479,27 +5613,27 @@
       <w:pPr>
         <w:pStyle w:val="Heading2"/>
         <w:rPr>
-          <w:del w:id="221" w:author="Nate Bachmeier" w:date="2021-11-29T21:20:00Z"/>
+          <w:del w:id="244" w:author="Nate Bachmeier" w:date="2021-11-29T21:20:00Z"/>
         </w:rPr>
       </w:pPr>
-      <w:bookmarkStart w:id="222" w:name="_Toc79709080"/>
-      <w:bookmarkStart w:id="223" w:name="_Toc89021887"/>
-      <w:del w:id="224" w:author="Nate Bachmeier" w:date="2021-11-29T21:20:00Z">
+      <w:bookmarkStart w:id="245" w:name="_Toc79709080"/>
+      <w:bookmarkStart w:id="246" w:name="_Toc89021887"/>
+      <w:del w:id="247" w:author="Nate Bachmeier" w:date="2021-11-29T21:20:00Z">
         <w:r>
           <w:delText>Data Collection Process</w:delText>
         </w:r>
-        <w:bookmarkEnd w:id="222"/>
-        <w:bookmarkEnd w:id="223"/>
+        <w:bookmarkEnd w:id="245"/>
+        <w:bookmarkEnd w:id="246"/>
       </w:del>
     </w:p>
     <w:p>
       <w:pPr>
         <w:rPr>
-          <w:del w:id="225" w:author="Nate Bachmeier" w:date="2021-11-29T21:20:00Z"/>
+          <w:del w:id="248" w:author="Nate Bachmeier" w:date="2021-11-29T21:20:00Z"/>
           <w:strike/>
         </w:rPr>
       </w:pPr>
-      <w:del w:id="226" w:author="Nate Bachmeier" w:date="2021-11-29T21:20:00Z">
+      <w:del w:id="249" w:author="Nate Bachmeier" w:date="2021-11-29T21:20:00Z">
         <w:r>
           <w:tab/>
           <w:delText xml:space="preserve">The simulation process receives a configuration file that represents a specific test case.  That file describes one or more animation sequences, virtual devices (e.g., cameras), and noise sources.  </w:delText>
@@ -5561,26 +5695,26 @@
       <w:pPr>
         <w:pStyle w:val="Heading2"/>
         <w:rPr>
-          <w:del w:id="227" w:author="Nate Bachmeier" w:date="2021-11-29T21:20:00Z"/>
+          <w:del w:id="250" w:author="Nate Bachmeier" w:date="2021-11-29T21:20:00Z"/>
         </w:rPr>
       </w:pPr>
-      <w:bookmarkStart w:id="228" w:name="_Toc79709081"/>
-      <w:bookmarkStart w:id="229" w:name="_Toc89021888"/>
-      <w:del w:id="230" w:author="Nate Bachmeier" w:date="2021-11-29T21:20:00Z">
+      <w:bookmarkStart w:id="251" w:name="_Toc79709081"/>
+      <w:bookmarkStart w:id="252" w:name="_Toc89021888"/>
+      <w:del w:id="253" w:author="Nate Bachmeier" w:date="2021-11-29T21:20:00Z">
         <w:r>
           <w:delText>Evaluation Process</w:delText>
         </w:r>
-        <w:bookmarkEnd w:id="228"/>
-        <w:bookmarkEnd w:id="229"/>
+        <w:bookmarkEnd w:id="251"/>
+        <w:bookmarkEnd w:id="252"/>
       </w:del>
     </w:p>
     <w:p>
       <w:pPr>
         <w:rPr>
-          <w:del w:id="231" w:author="Nate Bachmeier" w:date="2021-11-29T21:20:00Z"/>
+          <w:del w:id="254" w:author="Nate Bachmeier" w:date="2021-11-29T21:20:00Z"/>
         </w:rPr>
       </w:pPr>
-      <w:del w:id="232" w:author="Nate Bachmeier" w:date="2021-11-29T21:20:00Z">
+      <w:del w:id="255" w:author="Nate Bachmeier" w:date="2021-11-29T21:20:00Z">
         <w:r>
           <w:tab/>
         </w:r>
@@ -5606,7 +5740,7 @@
           <w:delText xml:space="preserve"> mechanisms to avoid introducing biases into the model</w:delText>
         </w:r>
       </w:del>
-      <w:customXmlDelRangeStart w:id="233" w:author="Nate Bachmeier" w:date="2021-11-29T21:20:00Z"/>
+      <w:customXmlDelRangeStart w:id="256" w:author="Nate Bachmeier" w:date="2021-11-29T21:20:00Z"/>
       <w:sdt>
         <w:sdtPr>
           <w:id w:val="558752204"/>
@@ -5614,8 +5748,8 @@
         </w:sdtPr>
         <w:sdtEndPr/>
         <w:sdtContent>
-          <w:customXmlDelRangeEnd w:id="233"/>
-          <w:del w:id="234" w:author="Nate Bachmeier" w:date="2021-11-29T21:20:00Z">
+          <w:customXmlDelRangeEnd w:id="256"/>
+          <w:del w:id="257" w:author="Nate Bachmeier" w:date="2021-11-29T21:20:00Z">
             <w:r>
               <w:fldChar w:fldCharType="begin"/>
             </w:r>
@@ -5635,11 +5769,11 @@
               <w:fldChar w:fldCharType="end"/>
             </w:r>
           </w:del>
-          <w:customXmlDelRangeStart w:id="235" w:author="Nate Bachmeier" w:date="2021-11-29T21:20:00Z"/>
+          <w:customXmlDelRangeStart w:id="258" w:author="Nate Bachmeier" w:date="2021-11-29T21:20:00Z"/>
         </w:sdtContent>
       </w:sdt>
-      <w:customXmlDelRangeEnd w:id="235"/>
-      <w:del w:id="236" w:author="Nate Bachmeier" w:date="2021-11-29T21:20:00Z">
+      <w:customXmlDelRangeEnd w:id="258"/>
+      <w:del w:id="259" w:author="Nate Bachmeier" w:date="2021-11-29T21:20:00Z">
         <w:r>
           <w:delText>.</w:delText>
         </w:r>
@@ -5667,13 +5801,23 @@
       <w:pPr>
         <w:pStyle w:val="Heading2"/>
       </w:pPr>
-      <w:bookmarkStart w:id="237" w:name="_Toc79709082"/>
-      <w:bookmarkStart w:id="238" w:name="_Toc89021889"/>
-      <w:r>
-        <w:t>Benchmarking</w:t>
-      </w:r>
-      <w:bookmarkEnd w:id="237"/>
-      <w:bookmarkEnd w:id="238"/>
+      <w:bookmarkStart w:id="260" w:name="_Toc79709082"/>
+      <w:bookmarkStart w:id="261" w:name="_Toc89021889"/>
+      <w:r>
+        <w:t>Benchmark</w:t>
+      </w:r>
+      <w:ins w:id="262" w:author="Nate Bachmeier" w:date="2021-11-29T23:46:00Z">
+        <w:r>
+          <w:t>s</w:t>
+        </w:r>
+      </w:ins>
+      <w:del w:id="263" w:author="Nate Bachmeier" w:date="2021-11-29T23:46:00Z">
+        <w:r>
+          <w:delText>ing</w:delText>
+        </w:r>
+      </w:del>
+      <w:bookmarkEnd w:id="260"/>
+      <w:bookmarkEnd w:id="261"/>
     </w:p>
     <w:p>
       <w:r>
@@ -5708,33 +5852,77 @@
         </w:sdtContent>
       </w:sdt>
       <w:r>
-        <w:t>.  However, most benchmarks also focus on high-intensity outdoor sports footage (Das et al., 2019).  Since those behaviors are very different from low-intensity indoor movements, they are not directly usable.  Instead, several publications choose to define movement taxonomies and curated lists of expected behaviors.  Afterward, the project’s quality is proportional to its ability to cover those actions.  Additionally, the solution should be extensible and support more actions in future versions.</w:t>
-      </w:r>
+        <w:t xml:space="preserve">.  However, most benchmarks also focus on high-intensity outdoor sports footage (Das et </w:t>
+      </w:r>
+      <w:r>
+        <w:lastRenderedPageBreak/>
+        <w:t>al., 2019).  Since those behaviors are very different from low-intensity indoor movements, they are not directly usable.  Instead, several publications choose to define movement taxonomies and curated lists of expected behaviors</w:t>
+      </w:r>
+      <w:ins w:id="264" w:author="Nate Bachmeier" w:date="2021-11-29T23:46:00Z">
+        <w:r>
+          <w:t xml:space="preserve"> (</w:t>
+        </w:r>
+      </w:ins>
+      <w:commentRangeStart w:id="265"/>
+      <w:ins w:id="266" w:author="Nate Bachmeier" w:date="2021-11-29T23:47:00Z">
+        <w:r>
+          <w:t>Citation</w:t>
+        </w:r>
+        <w:commentRangeEnd w:id="265"/>
+        <w:r>
+          <w:rPr>
+            <w:rStyle w:val="CommentReference"/>
+          </w:rPr>
+          <w:commentReference w:id="265"/>
+        </w:r>
+        <w:r>
+          <w:t>)</w:t>
+        </w:r>
+      </w:ins>
+      <w:r>
+        <w:t xml:space="preserve">.  </w:t>
+      </w:r>
+      <w:del w:id="267" w:author="Nate Bachmeier" w:date="2021-11-29T23:47:00Z">
+        <w:r>
+          <w:delText>Afterward</w:delText>
+        </w:r>
+      </w:del>
+      <w:ins w:id="268" w:author="Nate Bachmeier" w:date="2021-11-29T23:47:00Z">
+        <w:r>
+          <w:t xml:space="preserve">This research project </w:t>
+        </w:r>
+      </w:ins>
+      <w:ins w:id="269" w:author="Nate Bachmeier" w:date="2021-11-29T23:48:00Z">
+        <w:r>
+          <w:t>uses a similar measurement that considers the supported actions within an action space.</w:t>
+        </w:r>
+      </w:ins>
+      <w:del w:id="270" w:author="Nate Bachmeier" w:date="2021-11-29T23:48:00Z">
+        <w:r>
+          <w:delText>, the project’s quality is proportional to its ability to cover those actions.  Additionally, the solution should be extensible and support more actions in future versions.</w:delText>
+        </w:r>
+      </w:del>
     </w:p>
     <w:p>
       <w:pPr>
         <w:pStyle w:val="Heading1"/>
       </w:pPr>
-      <w:bookmarkStart w:id="239" w:name="_Toc79709083"/>
-      <w:bookmarkStart w:id="240" w:name="_Toc89021890"/>
+      <w:bookmarkStart w:id="271" w:name="_Toc79709083"/>
+      <w:bookmarkStart w:id="272" w:name="_Toc89021890"/>
       <w:r>
         <w:t>Summary</w:t>
       </w:r>
-      <w:bookmarkEnd w:id="239"/>
-      <w:bookmarkEnd w:id="240"/>
+      <w:bookmarkEnd w:id="271"/>
+      <w:bookmarkEnd w:id="272"/>
     </w:p>
     <w:p>
       <w:r>
         <w:tab/>
-        <w:t xml:space="preserve">Senior citizens and other debilitating populations are living longer and want to defer transitioning into assisted living facilities.  Delaying the move can save nearly ninety thousand </w:t>
-      </w:r>
-      <w:r>
-        <w:lastRenderedPageBreak/>
-        <w:t xml:space="preserve">dollars annually and provide additional value (e.g., personalized comfort).  However, those savings typically require care degradation.  </w:t>
+        <w:t xml:space="preserve">Senior citizens and other debilitating populations are living longer and want to defer transitioning into assisted living facilities.  Delaying the move can save nearly ninety thousand dollars annually and provide additional value (e.g., personalized comfort).  However, those savings typically require care degradation.  </w:t>
       </w:r>
       <w:r>
         <w:rPr>
-          <w:rPrChange w:id="241" w:author="Bachmeier, Nate" w:date="2021-11-25T13:42:00Z">
+          <w:rPrChange w:id="273" w:author="Bachmeier, Nate" w:date="2021-11-25T13:42:00Z">
             <w:rPr>
               <w:strike/>
             </w:rPr>
@@ -5784,12 +5972,9 @@
     </w:p>
     <w:p>
       <w:r>
+        <w:lastRenderedPageBreak/>
         <w:tab/>
-        <w:t xml:space="preserve">Lastly, unlocking these challenges could enable an extremely competitive service offering.  Today, assisted living centers must employ numerous staff members and maintain the physical buildings.  Instead, the ECSOS enables centralized nursing teams to scale across sales territories while reducing costs and increasing efficiencies.  Additionally, since the patients remain within their residence, the business can leverage smaller facilities.  Furthermore, the service is marketable to a broader audience.  While traditional living centers only care for end-of-life patients.  ECSOS applies to any widow or elderly parent.  Children are often hesitant to </w:t>
-      </w:r>
-      <w:r>
-        <w:lastRenderedPageBreak/>
-        <w:t xml:space="preserve">“put their mom in a home” but will gladly subscribe to the </w:t>
+        <w:t xml:space="preserve">Lastly, unlocking these challenges could enable an extremely competitive service offering.  Today, assisted living centers must employ numerous staff members and maintain the physical buildings.  Instead, the ECSOS enables centralized nursing teams to scale across sales territories while reducing costs and increasing efficiencies.  Additionally, since the patients remain within their residence, the business can leverage smaller facilities.  Furthermore, the service is marketable to a broader audience.  While traditional living centers only care for end-of-life patients.  ECSOS applies to any widow or elderly parent.  Children are often hesitant to “put their mom in a home” but will gladly subscribe to the </w:t>
       </w:r>
       <w:proofErr w:type="spellStart"/>
       <w:r>
@@ -5805,8 +5990,8 @@
         <w:br w:type="page"/>
       </w:r>
     </w:p>
-    <w:bookmarkStart w:id="242" w:name="_Toc79709084" w:displacedByCustomXml="next"/>
-    <w:bookmarkStart w:id="243" w:name="_Toc89021891" w:displacedByCustomXml="next"/>
+    <w:bookmarkStart w:id="274" w:name="_Toc79709084" w:displacedByCustomXml="next"/>
+    <w:bookmarkStart w:id="275" w:name="_Toc89021891" w:displacedByCustomXml="next"/>
     <w:sdt>
       <w:sdtPr>
         <w:rPr>
@@ -5827,8 +6012,8 @@
           <w:r>
             <w:t>References</w:t>
           </w:r>
-          <w:bookmarkEnd w:id="243"/>
-          <w:bookmarkEnd w:id="242"/>
+          <w:bookmarkEnd w:id="275"/>
+          <w:bookmarkEnd w:id="274"/>
         </w:p>
         <w:sdt>
           <w:sdtPr>
@@ -5889,7 +6074,7 @@
                 </w:rPr>
                 <w:t>Aguida, M., Ouchani, S., &amp; Benmalek, M. (2020). A review on cyber-physical systems</w:t>
               </w:r>
-              <w:del w:id="244" w:author="Nate Bachmeier" w:date="2021-11-29T21:05:00Z">
+              <w:del w:id="276" w:author="Nate Bachmeier" w:date="2021-11-29T21:05:00Z">
                 <w:r>
                   <w:rPr>
                     <w:noProof/>
@@ -5990,7 +6175,7 @@
                 </w:rPr>
                 <w:t xml:space="preserve">Amin, S., Salahuddin, T., &amp; Bouras, A. (2020). </w:t>
               </w:r>
-              <w:del w:id="245" w:author="Nate Bachmeier" w:date="2021-11-29T21:05:00Z">
+              <w:del w:id="277" w:author="Nate Bachmeier" w:date="2021-11-29T21:05:00Z">
                 <w:r>
                   <w:rPr>
                     <w:noProof/>
@@ -5998,7 +6183,7 @@
                   <w:delText xml:space="preserve">Cyber </w:delText>
                 </w:r>
               </w:del>
-              <w:ins w:id="246" w:author="Nate Bachmeier" w:date="2021-11-29T21:05:00Z">
+              <w:ins w:id="278" w:author="Nate Bachmeier" w:date="2021-11-29T21:05:00Z">
                 <w:r>
                   <w:rPr>
                     <w:noProof/>
@@ -6433,7 +6618,7 @@
                 </w:rPr>
                 <w:t xml:space="preserve">Muhsin, A., Munyogwa, M., Kibusi, S., &amp; Seif, S. A. (2020). Poor </w:t>
               </w:r>
-              <w:del w:id="247" w:author="Nate Bachmeier" w:date="2021-11-29T21:05:00Z">
+              <w:del w:id="279" w:author="Nate Bachmeier" w:date="2021-11-29T21:05:00Z">
                 <w:r>
                   <w:rPr>
                     <w:noProof/>
@@ -6593,7 +6778,7 @@
                 </w:rPr>
                 <w:t xml:space="preserve">Snee, R. (2015). </w:t>
               </w:r>
-              <w:del w:id="248" w:author="Nate Bachmeier" w:date="2021-11-29T21:05:00Z">
+              <w:del w:id="280" w:author="Nate Bachmeier" w:date="2021-11-29T21:05:00Z">
                 <w:r>
                   <w:rPr>
                     <w:noProof/>
@@ -6601,7 +6786,7 @@
                   <w:delText xml:space="preserve">Practical </w:delText>
                 </w:r>
               </w:del>
-              <w:ins w:id="249" w:author="Nate Bachmeier" w:date="2021-11-29T21:05:00Z">
+              <w:ins w:id="281" w:author="Nate Bachmeier" w:date="2021-11-29T21:05:00Z">
                 <w:r>
                   <w:rPr>
                     <w:noProof/>
@@ -6775,7 +6960,7 @@
                 </w:rPr>
                 <w:t>What is the F-score</w:t>
               </w:r>
-              <w:del w:id="250" w:author="Nate Bachmeier" w:date="2021-11-29T21:06:00Z">
+              <w:del w:id="282" w:author="Nate Bachmeier" w:date="2021-11-29T21:06:00Z">
                 <w:r>
                   <w:rPr>
                     <w:noProof/>
@@ -6783,7 +6968,7 @@
                   <w:delText xml:space="preserve">. </w:delText>
                 </w:r>
               </w:del>
-              <w:ins w:id="251" w:author="Nate Bachmeier" w:date="2021-11-29T21:06:00Z">
+              <w:ins w:id="283" w:author="Nate Bachmeier" w:date="2021-11-29T21:06:00Z">
                 <w:r>
                   <w:rPr>
                     <w:noProof/>
@@ -6856,14 +7041,14 @@
       <w:pPr>
         <w:pStyle w:val="Heading1"/>
       </w:pPr>
-      <w:bookmarkStart w:id="252" w:name="_Toc79709085"/>
-      <w:bookmarkStart w:id="253" w:name="_Toc89021892"/>
+      <w:bookmarkStart w:id="284" w:name="_Toc79709085"/>
+      <w:bookmarkStart w:id="285" w:name="_Toc89021892"/>
       <w:r>
         <w:lastRenderedPageBreak/>
         <w:t>Annotated Bibliography</w:t>
       </w:r>
-      <w:bookmarkEnd w:id="252"/>
-      <w:bookmarkEnd w:id="253"/>
+      <w:bookmarkEnd w:id="284"/>
+      <w:bookmarkEnd w:id="285"/>
     </w:p>
     <w:p>
       <w:pPr>
@@ -6877,13 +7062,13 @@
       <w:pPr>
         <w:pStyle w:val="Heading2"/>
       </w:pPr>
-      <w:bookmarkStart w:id="254" w:name="_Toc79709086"/>
-      <w:bookmarkStart w:id="255" w:name="_Toc89021893"/>
+      <w:bookmarkStart w:id="286" w:name="_Toc79709086"/>
+      <w:bookmarkStart w:id="287" w:name="_Toc89021893"/>
       <w:r>
         <w:t>Human Activity Recognition</w:t>
       </w:r>
-      <w:bookmarkEnd w:id="254"/>
-      <w:bookmarkEnd w:id="255"/>
+      <w:bookmarkEnd w:id="286"/>
+      <w:bookmarkEnd w:id="287"/>
     </w:p>
     <w:p>
       <w:r>
@@ -7023,13 +7208,13 @@
       <w:pPr>
         <w:pStyle w:val="Heading2"/>
       </w:pPr>
-      <w:bookmarkStart w:id="256" w:name="_Toc79709087"/>
-      <w:bookmarkStart w:id="257" w:name="_Toc89021894"/>
+      <w:bookmarkStart w:id="288" w:name="_Toc79709087"/>
+      <w:bookmarkStart w:id="289" w:name="_Toc89021894"/>
       <w:r>
         <w:t>Integrating IoT Systems</w:t>
       </w:r>
-      <w:bookmarkEnd w:id="256"/>
-      <w:bookmarkEnd w:id="257"/>
+      <w:bookmarkEnd w:id="288"/>
+      <w:bookmarkEnd w:id="289"/>
     </w:p>
     <w:p>
       <w:r>
@@ -7088,13 +7273,13 @@
       <w:pPr>
         <w:pStyle w:val="Heading2"/>
       </w:pPr>
-      <w:bookmarkStart w:id="258" w:name="_Toc79709088"/>
-      <w:bookmarkStart w:id="259" w:name="_Toc89021895"/>
+      <w:bookmarkStart w:id="290" w:name="_Toc79709088"/>
+      <w:bookmarkStart w:id="291" w:name="_Toc89021895"/>
       <w:r>
         <w:t>Enhancing Security</w:t>
       </w:r>
-      <w:bookmarkEnd w:id="258"/>
-      <w:bookmarkEnd w:id="259"/>
+      <w:bookmarkEnd w:id="290"/>
+      <w:bookmarkEnd w:id="291"/>
     </w:p>
     <w:p>
       <w:pPr>
@@ -7204,13 +7389,13 @@
       <w:pPr>
         <w:pStyle w:val="Heading2"/>
       </w:pPr>
-      <w:bookmarkStart w:id="260" w:name="_Toc79709089"/>
-      <w:bookmarkStart w:id="261" w:name="_Toc89021896"/>
+      <w:bookmarkStart w:id="292" w:name="_Toc79709089"/>
+      <w:bookmarkStart w:id="293" w:name="_Toc89021896"/>
       <w:r>
         <w:t>Healthcare and Cloud</w:t>
       </w:r>
-      <w:bookmarkEnd w:id="260"/>
-      <w:bookmarkEnd w:id="261"/>
+      <w:bookmarkEnd w:id="292"/>
+      <w:bookmarkEnd w:id="293"/>
     </w:p>
     <w:p>
       <w:r>
@@ -7584,7 +7769,7 @@
       </w:r>
     </w:p>
   </w:comment>
-  <w:comment w:id="218" w:author="Nate Bachmeier" w:date="2021-11-29T21:22:00Z" w:initials="NB">
+  <w:comment w:id="265" w:author="Nate Bachmeier" w:date="2021-11-29T23:47:00Z" w:initials="NB">
     <w:p>
       <w:pPr>
         <w:pStyle w:val="CommentText"/>
@@ -7595,36 +7780,8 @@
         </w:rPr>
         <w:annotationRef/>
       </w:r>
-    </w:p>
-  </w:comment>
-  <w:comment w:id="220" w:author="Nate Bachmeier" w:date="2021-11-29T21:22:00Z" w:initials="NB">
-    <w:p>
-      <w:pPr>
-        <w:pStyle w:val="CommentText"/>
-      </w:pPr>
-      <w:r>
-        <w:rPr>
-          <w:rStyle w:val="CommentReference"/>
-        </w:rPr>
-        <w:annotationRef/>
-      </w:r>
-      <w:r>
-        <w:rPr>
-          <w:noProof/>
-        </w:rPr>
-        <w:t>L</w:t>
-      </w:r>
-      <w:r>
-        <w:rPr>
-          <w:noProof/>
-        </w:rPr>
-        <w:t>eft</w:t>
-      </w:r>
-      <w:r>
-        <w:rPr>
-          <w:noProof/>
-        </w:rPr>
-        <w:t xml:space="preserve"> off here</w:t>
+      <w:r>
+        <w:t>Add</w:t>
       </w:r>
     </w:p>
   </w:comment>
@@ -7645,8 +7802,7 @@
   <w15:commentEx w15:paraId="7861365C" w15:done="0"/>
   <w15:commentEx w15:paraId="712D9689" w15:paraIdParent="7861365C" w15:done="0"/>
   <w15:commentEx w15:paraId="536CAF75" w15:done="0"/>
-  <w15:commentEx w15:paraId="5994843D" w15:done="1"/>
-  <w15:commentEx w15:paraId="11344152" w15:done="0"/>
+  <w15:commentEx w15:paraId="40B12B89" w15:done="0"/>
 </w15:commentsEx>
 </file>
 
@@ -7664,8 +7820,7 @@
   <w16cex:commentExtensible w16cex:durableId="25411450" w16cex:dateUtc="2021-11-19T00:05:00Z"/>
   <w16cex:commentExtensible w16cex:durableId="254A077E" w16cex:dateUtc="2021-11-25T18:00:00Z"/>
   <w16cex:commentExtensible w16cex:durableId="25411500" w16cex:dateUtc="2021-11-19T00:08:00Z"/>
-  <w16cex:commentExtensible w16cex:durableId="254FC313" w16cex:dateUtc="2021-11-30T02:22:00Z"/>
-  <w16cex:commentExtensible w16cex:durableId="254FC30C" w16cex:dateUtc="2021-11-30T02:22:00Z"/>
+  <w16cex:commentExtensible w16cex:durableId="254FE50F" w16cex:dateUtc="2021-11-30T04:47:00Z"/>
 </w16cex:commentsExtensible>
 </file>
 
@@ -7683,8 +7838,7 @@
   <w16cid:commentId w16cid:paraId="7861365C" w16cid:durableId="25411450"/>
   <w16cid:commentId w16cid:paraId="712D9689" w16cid:durableId="254A077E"/>
   <w16cid:commentId w16cid:paraId="536CAF75" w16cid:durableId="25411500"/>
-  <w16cid:commentId w16cid:paraId="5994843D" w16cid:durableId="254FC313"/>
-  <w16cid:commentId w16cid:paraId="11344152" w16cid:durableId="254FC30C"/>
+  <w16cid:commentId w16cid:paraId="40B12B89" w16cid:durableId="254FE50F"/>
 </w16cid:commentsIds>
 </file>
 
@@ -8944,6 +9098,16 @@
         <w:shd w:val="clear" w:color="auto" w:fill="CCCCCC" w:themeFill="text1" w:themeFillTint="33"/>
       </w:tcPr>
     </w:tblStylePr>
+  </w:style>
+  <w:style w:type="character" w:styleId="PlaceholderText">
+    <w:name w:val="Placeholder Text"/>
+    <w:basedOn w:val="DefaultParagraphFont"/>
+    <w:uiPriority w:val="99"/>
+    <w:semiHidden/>
+    <w:rsid w:val="00BF790F"/>
+    <w:rPr>
+      <w:color w:val="808080"/>
+    </w:rPr>
   </w:style>
 </w:styles>
 </file>

</xml_diff>